<commit_message>
hasil penelitian point 1
</commit_message>
<xml_diff>
--- a/CONTINUE SKRIPSI.docx
+++ b/CONTINUE SKRIPSI.docx
@@ -49,8 +49,6 @@
         </w:rPr>
         <w:t>DI SEKOLAH TINGGI TEKNOLOGI GARUT</w:t>
       </w:r>
-      <w:bookmarkStart w:id="0" w:name="_GoBack"/>
-      <w:bookmarkEnd w:id="0"/>
     </w:p>
     <w:p>
       <w:pPr>
@@ -142,7 +140,6 @@
           <w:szCs w:val="24"/>
         </w:rPr>
       </w:pPr>
-      <w:proofErr w:type="gramStart"/>
       <w:r>
         <w:rPr>
           <w:rFonts w:cs="Times New Roman"/>
@@ -152,7 +149,6 @@
         </w:rPr>
         <w:t>Oleh :</w:t>
       </w:r>
-      <w:proofErr w:type="gramEnd"/>
     </w:p>
     <w:p>
       <w:pPr>
@@ -446,7 +442,7 @@
           <w:szCs w:val="24"/>
         </w:rPr>
       </w:pPr>
-      <w:bookmarkStart w:id="1" w:name="_Toc11735254"/>
+      <w:bookmarkStart w:id="0" w:name="_Toc11735254"/>
       <w:r>
         <w:rPr>
           <w:color w:val="0D0D0D" w:themeColor="text1" w:themeTint="F2"/>
@@ -455,7 +451,7 @@
         <w:lastRenderedPageBreak/>
         <w:t>KATA PENGANTAR</w:t>
       </w:r>
-      <w:bookmarkEnd w:id="1"/>
+      <w:bookmarkEnd w:id="0"/>
     </w:p>
     <w:p>
       <w:pPr>
@@ -889,17 +885,8 @@
           <w:rFonts w:eastAsia="Times New Roman" w:cs="Times New Roman"/>
           <w:szCs w:val="24"/>
         </w:rPr>
-        <w:t xml:space="preserve">Dede Kurniadi, </w:t>
-      </w:r>
-      <w:proofErr w:type="gramStart"/>
-      <w:r>
-        <w:rPr>
-          <w:rFonts w:eastAsia="Times New Roman" w:cs="Times New Roman"/>
-          <w:szCs w:val="24"/>
-        </w:rPr>
-        <w:t>M.Kom</w:t>
-      </w:r>
-      <w:proofErr w:type="gramEnd"/>
+        <w:t>Dede Kurniadi, M.Kom</w:t>
+      </w:r>
       <w:r>
         <w:rPr>
           <w:rFonts w:eastAsia="Times New Roman" w:cs="Times New Roman"/>
@@ -1035,17 +1022,8 @@
           <w:rFonts w:eastAsia="Times New Roman" w:cs="Times New Roman"/>
           <w:szCs w:val="24"/>
         </w:rPr>
-        <w:t xml:space="preserve">Ibu Leni Fitriani, </w:t>
-      </w:r>
-      <w:proofErr w:type="gramStart"/>
-      <w:r>
-        <w:rPr>
-          <w:rFonts w:eastAsia="Times New Roman" w:cs="Times New Roman"/>
-          <w:szCs w:val="24"/>
-        </w:rPr>
-        <w:t>M.Kom</w:t>
-      </w:r>
-      <w:proofErr w:type="gramEnd"/>
+        <w:t>Ibu Leni Fitriani, M.Kom</w:t>
+      </w:r>
       <w:r>
         <w:rPr>
           <w:rFonts w:eastAsia="Times New Roman" w:cs="Times New Roman"/>
@@ -1367,23 +1345,7 @@
           <w:rFonts w:eastAsia="Times New Roman" w:cs="Times New Roman"/>
           <w:szCs w:val="24"/>
         </w:rPr>
-        <w:t xml:space="preserve">Irna Restiani, </w:t>
-      </w:r>
-      <w:proofErr w:type="gramStart"/>
-      <w:r>
-        <w:rPr>
-          <w:rFonts w:eastAsia="Times New Roman" w:cs="Times New Roman"/>
-          <w:szCs w:val="24"/>
-        </w:rPr>
-        <w:t>S.Kom</w:t>
-      </w:r>
-      <w:proofErr w:type="gramEnd"/>
-      <w:r>
-        <w:rPr>
-          <w:rFonts w:eastAsia="Times New Roman" w:cs="Times New Roman"/>
-          <w:szCs w:val="24"/>
-        </w:rPr>
-        <w:t xml:space="preserve"> yang tidak pernah berhenti memotivasi penulis </w:t>
+        <w:t xml:space="preserve">Irna Restiani, S.Kom yang tidak pernah berhenti memotivasi penulis </w:t>
       </w:r>
       <w:r>
         <w:rPr>
@@ -1702,21 +1664,12 @@
                 <w:szCs w:val="24"/>
               </w:rPr>
             </w:pPr>
-            <w:proofErr w:type="gramStart"/>
             <w:r>
               <w:rPr>
                 <w:color w:val="0D0D0D" w:themeColor="text1" w:themeTint="F2"/>
                 <w:szCs w:val="24"/>
               </w:rPr>
-              <w:t xml:space="preserve">Garut,   </w:t>
-            </w:r>
-            <w:proofErr w:type="gramEnd"/>
-            <w:r>
-              <w:rPr>
-                <w:color w:val="0D0D0D" w:themeColor="text1" w:themeTint="F2"/>
-                <w:szCs w:val="24"/>
-              </w:rPr>
-              <w:t xml:space="preserve"> Juni 2019</w:t>
+              <w:t>Garut,    Juni 2019</w:t>
             </w:r>
           </w:p>
           <w:p>
@@ -1783,7 +1736,7 @@
           <w:szCs w:val="24"/>
         </w:rPr>
       </w:pPr>
-      <w:bookmarkStart w:id="2" w:name="_Toc11735255"/>
+      <w:bookmarkStart w:id="1" w:name="_Toc11735255"/>
       <w:r>
         <w:rPr>
           <w:color w:val="0D0D0D" w:themeColor="text1" w:themeTint="F2"/>
@@ -1792,7 +1745,7 @@
         <w:lastRenderedPageBreak/>
         <w:t>DAFTAR ISI</w:t>
       </w:r>
-      <w:bookmarkEnd w:id="2"/>
+      <w:bookmarkEnd w:id="1"/>
     </w:p>
     <w:p/>
     <w:sdt>
@@ -4536,7 +4489,7 @@
           <w:szCs w:val="22"/>
         </w:rPr>
       </w:pPr>
-      <w:bookmarkStart w:id="3" w:name="_Toc11735256"/>
+      <w:bookmarkStart w:id="2" w:name="_Toc11735256"/>
       <w:r>
         <w:rPr>
           <w:color w:val="0D0D0D" w:themeColor="text1" w:themeTint="F2"/>
@@ -4545,7 +4498,7 @@
         <w:lastRenderedPageBreak/>
         <w:t>DAFTAR GAMBAR</w:t>
       </w:r>
-      <w:bookmarkEnd w:id="3"/>
+      <w:bookmarkEnd w:id="2"/>
     </w:p>
     <w:p>
       <w:pPr>
@@ -4965,7 +4918,7 @@
           <w:szCs w:val="24"/>
         </w:rPr>
       </w:pPr>
-      <w:bookmarkStart w:id="4" w:name="_Toc11735257"/>
+      <w:bookmarkStart w:id="3" w:name="_Toc11735257"/>
       <w:r>
         <w:rPr>
           <w:color w:val="0D0D0D" w:themeColor="text1" w:themeTint="F2"/>
@@ -4974,7 +4927,7 @@
         <w:lastRenderedPageBreak/>
         <w:t>DAFTAR TABEL</w:t>
       </w:r>
-      <w:bookmarkEnd w:id="4"/>
+      <w:bookmarkEnd w:id="3"/>
     </w:p>
     <w:p>
       <w:pPr>
@@ -5825,7 +5778,7 @@
           <w:szCs w:val="24"/>
         </w:rPr>
       </w:pPr>
-      <w:bookmarkStart w:id="5" w:name="_Toc11735258"/>
+      <w:bookmarkStart w:id="4" w:name="_Toc11735258"/>
       <w:r>
         <w:rPr>
           <w:color w:val="0D0D0D" w:themeColor="text1" w:themeTint="F2"/>
@@ -5833,35 +5786,101 @@
         </w:rPr>
         <w:lastRenderedPageBreak/>
         <w:t>PENDAHULUAN</w:t>
+      </w:r>
+      <w:bookmarkEnd w:id="4"/>
+    </w:p>
+    <w:p>
+      <w:pPr>
+        <w:rPr>
+          <w:color w:val="0D0D0D" w:themeColor="text1" w:themeTint="F2"/>
+          <w:szCs w:val="24"/>
+        </w:rPr>
+      </w:pPr>
+    </w:p>
+    <w:p>
+      <w:pPr>
+        <w:pStyle w:val="Heading2"/>
+        <w:rPr>
+          <w:color w:val="0D0D0D" w:themeColor="text1" w:themeTint="F2"/>
+        </w:rPr>
+      </w:pPr>
+      <w:bookmarkStart w:id="5" w:name="_Toc11735259"/>
+      <w:r>
+        <w:rPr>
+          <w:color w:val="0D0D0D" w:themeColor="text1" w:themeTint="F2"/>
+        </w:rPr>
+        <w:t>Latar Belakang</w:t>
       </w:r>
       <w:bookmarkEnd w:id="5"/>
     </w:p>
     <w:p>
       <w:pPr>
-        <w:rPr>
-          <w:color w:val="0D0D0D" w:themeColor="text1" w:themeTint="F2"/>
-          <w:szCs w:val="24"/>
-        </w:rPr>
-      </w:pPr>
+        <w:ind w:left="227" w:firstLine="624"/>
+        <w:rPr>
+          <w:color w:val="0D0D0D" w:themeColor="text1" w:themeTint="F2"/>
+          <w:szCs w:val="24"/>
+        </w:rPr>
+      </w:pPr>
+      <w:r>
+        <w:rPr>
+          <w:color w:val="0D0D0D" w:themeColor="text1" w:themeTint="F2"/>
+          <w:szCs w:val="24"/>
+        </w:rPr>
+        <w:t xml:space="preserve">Saat ini segala aspek </w:t>
+      </w:r>
+      <w:r>
+        <w:rPr>
+          <w:color w:val="0D0D0D" w:themeColor="text1" w:themeTint="F2"/>
+          <w:szCs w:val="24"/>
+        </w:rPr>
+        <w:t xml:space="preserve">kehidupan hampir tidak lepas dari sistem informasi. Mulai dari dunia pendidikan, perekonomian, perusahaan, serta berbagai area sektor lainnya. </w:t>
+      </w:r>
+      <w:r>
+        <w:rPr>
+          <w:color w:val="0D0D0D" w:themeColor="text1" w:themeTint="F2"/>
+          <w:szCs w:val="24"/>
+        </w:rPr>
+        <w:t xml:space="preserve">Sistem informasi sendiri merupakan </w:t>
+      </w:r>
+      <w:r>
+        <w:rPr>
+          <w:color w:val="0D0D0D" w:themeColor="text1" w:themeTint="F2"/>
+          <w:szCs w:val="24"/>
+        </w:rPr>
+        <w:t>kumpulan data yang saling terhubung satu sama lain dalam membentuk satu kesatuan guna memproses data sampai pendistribusian informasi. Dalam dunia Pendidikan, sistem informasi banyak digunakan dalam menunjang alur informasi. Sebagaimana yang dilakukan oleh sekolah tinggi teknologi garut yang dalam men</w:t>
+      </w:r>
+      <w:r>
+        <w:rPr>
+          <w:color w:val="0D0D0D" w:themeColor="text1" w:themeTint="F2"/>
+          <w:szCs w:val="24"/>
+        </w:rPr>
+        <w:t>jalankan alur informasi</w:t>
+      </w:r>
+      <w:r>
+        <w:rPr>
+          <w:color w:val="0D0D0D" w:themeColor="text1" w:themeTint="F2"/>
+          <w:szCs w:val="24"/>
+        </w:rPr>
+        <w:t xml:space="preserve"> nya menggunakan sebuah sistem informasi yang bernama SIAM ( </w:t>
+      </w:r>
+      <w:r>
+        <w:rPr>
+          <w:i/>
+          <w:color w:val="0D0D0D" w:themeColor="text1" w:themeTint="F2"/>
+          <w:szCs w:val="24"/>
+        </w:rPr>
+        <w:t xml:space="preserve">sistem informasi akademik mahasiswa </w:t>
+      </w:r>
+      <w:r>
+        <w:rPr>
+          <w:color w:val="0D0D0D" w:themeColor="text1" w:themeTint="F2"/>
+          <w:szCs w:val="24"/>
+        </w:rPr>
+        <w:t>).</w:t>
+      </w:r>
     </w:p>
     <w:p>
       <w:pPr>
-        <w:pStyle w:val="Heading2"/>
-        <w:rPr>
-          <w:color w:val="0D0D0D" w:themeColor="text1" w:themeTint="F2"/>
-        </w:rPr>
-      </w:pPr>
-      <w:bookmarkStart w:id="6" w:name="_Toc11735259"/>
-      <w:r>
-        <w:rPr>
-          <w:color w:val="0D0D0D" w:themeColor="text1" w:themeTint="F2"/>
-        </w:rPr>
-        <w:t>Latar Belakang</w:t>
-      </w:r>
-      <w:bookmarkEnd w:id="6"/>
-    </w:p>
-    <w:p>
-      <w:pPr>
         <w:ind w:left="227" w:firstLine="624"/>
         <w:rPr>
           <w:color w:val="0D0D0D" w:themeColor="text1" w:themeTint="F2"/>
@@ -5871,89 +5890,6 @@
       <w:r>
         <w:rPr>
           <w:color w:val="0D0D0D" w:themeColor="text1" w:themeTint="F2"/>
-          <w:szCs w:val="24"/>
-        </w:rPr>
-        <w:t xml:space="preserve">Saat ini segala aspek </w:t>
-      </w:r>
-      <w:r>
-        <w:rPr>
-          <w:color w:val="0D0D0D" w:themeColor="text1" w:themeTint="F2"/>
-          <w:szCs w:val="24"/>
-        </w:rPr>
-        <w:t xml:space="preserve">kehidupan hampir tidak lepas dari sistem informasi. Mulai dari dunia pendidikan, perekonomian, perusahaan, serta berbagai area sektor lainnya. </w:t>
-      </w:r>
-      <w:r>
-        <w:rPr>
-          <w:color w:val="0D0D0D" w:themeColor="text1" w:themeTint="F2"/>
-          <w:szCs w:val="24"/>
-        </w:rPr>
-        <w:t xml:space="preserve">Sistem informasi sendiri merupakan </w:t>
-      </w:r>
-      <w:r>
-        <w:rPr>
-          <w:color w:val="0D0D0D" w:themeColor="text1" w:themeTint="F2"/>
-          <w:szCs w:val="24"/>
-        </w:rPr>
-        <w:t>kumpulan data yang saling terhubung satu sama lain dalam membentuk satu kesatuan guna memproses data sampai pendistribusian informasi. Dalam dunia Pendidikan, sistem informasi banyak digunakan dalam menunjang alur informasi. Sebagaimana yang dilakukan oleh sekolah tinggi teknologi garut yang dalam men</w:t>
-      </w:r>
-      <w:r>
-        <w:rPr>
-          <w:color w:val="0D0D0D" w:themeColor="text1" w:themeTint="F2"/>
-          <w:szCs w:val="24"/>
-        </w:rPr>
-        <w:t>jalankan alur informasi</w:t>
-      </w:r>
-      <w:r>
-        <w:rPr>
-          <w:color w:val="0D0D0D" w:themeColor="text1" w:themeTint="F2"/>
-          <w:szCs w:val="24"/>
-        </w:rPr>
-        <w:t xml:space="preserve"> nya menggunakan sebuah sistem informasi yang bernama SIAM </w:t>
-      </w:r>
-      <w:proofErr w:type="gramStart"/>
-      <w:r>
-        <w:rPr>
-          <w:color w:val="0D0D0D" w:themeColor="text1" w:themeTint="F2"/>
-          <w:szCs w:val="24"/>
-        </w:rPr>
-        <w:t xml:space="preserve">( </w:t>
-      </w:r>
-      <w:r>
-        <w:rPr>
-          <w:i/>
-          <w:color w:val="0D0D0D" w:themeColor="text1" w:themeTint="F2"/>
-          <w:szCs w:val="24"/>
-        </w:rPr>
-        <w:t>sistem</w:t>
-      </w:r>
-      <w:proofErr w:type="gramEnd"/>
-      <w:r>
-        <w:rPr>
-          <w:i/>
-          <w:color w:val="0D0D0D" w:themeColor="text1" w:themeTint="F2"/>
-          <w:szCs w:val="24"/>
-        </w:rPr>
-        <w:t xml:space="preserve"> informasi akademik mahasiswa </w:t>
-      </w:r>
-      <w:r>
-        <w:rPr>
-          <w:color w:val="0D0D0D" w:themeColor="text1" w:themeTint="F2"/>
-          <w:szCs w:val="24"/>
-        </w:rPr>
-        <w:t>).</w:t>
-      </w:r>
-    </w:p>
-    <w:p>
-      <w:pPr>
-        <w:ind w:left="227" w:firstLine="624"/>
-        <w:rPr>
-          <w:color w:val="0D0D0D" w:themeColor="text1" w:themeTint="F2"/>
-          <w:szCs w:val="24"/>
-        </w:rPr>
-      </w:pPr>
-      <w:r>
-        <w:rPr>
-          <w:color w:val="0D0D0D" w:themeColor="text1" w:themeTint="F2"/>
         </w:rPr>
         <w:t xml:space="preserve">Sekolah </w:t>
       </w:r>
@@ -6015,16 +5951,8 @@
         <w:rPr>
           <w:color w:val="0D0D0D" w:themeColor="text1" w:themeTint="F2"/>
         </w:rPr>
-        <w:t xml:space="preserve"> tahun </w:t>
-      </w:r>
-      <w:proofErr w:type="gramStart"/>
-      <w:r>
-        <w:rPr>
-          <w:color w:val="0D0D0D" w:themeColor="text1" w:themeTint="F2"/>
-        </w:rPr>
-        <w:t>terakhir :</w:t>
-      </w:r>
-      <w:proofErr w:type="gramEnd"/>
+        <w:t xml:space="preserve"> tahun terakhir :</w:t>
+      </w:r>
     </w:p>
     <w:p>
       <w:pPr>
@@ -6047,7 +5975,7 @@
           <w:szCs w:val="24"/>
         </w:rPr>
       </w:pPr>
-      <w:bookmarkStart w:id="7" w:name="_Toc8734326"/>
+      <w:bookmarkStart w:id="6" w:name="_Toc8734326"/>
       <w:r>
         <w:rPr>
           <w:b/>
@@ -6181,7 +6109,7 @@
         </w:rPr>
         <w:t xml:space="preserve"> Penerimaan Dan Lulusan Sekolah Tinggi Teknologi Garut</w:t>
       </w:r>
-      <w:bookmarkEnd w:id="7"/>
+      <w:bookmarkEnd w:id="6"/>
     </w:p>
     <w:tbl>
       <w:tblPr>
@@ -7414,14 +7342,14 @@
           <w:color w:val="0D0D0D" w:themeColor="text1" w:themeTint="F2"/>
         </w:rPr>
       </w:pPr>
-      <w:bookmarkStart w:id="8" w:name="_Toc11735260"/>
+      <w:bookmarkStart w:id="7" w:name="_Toc11735260"/>
       <w:r>
         <w:rPr>
           <w:color w:val="0D0D0D" w:themeColor="text1" w:themeTint="F2"/>
         </w:rPr>
         <w:t>Masalah Penelitian</w:t>
       </w:r>
-      <w:bookmarkEnd w:id="8"/>
+      <w:bookmarkEnd w:id="7"/>
     </w:p>
     <w:p>
       <w:pPr>
@@ -7461,17 +7389,8 @@
           <w:color w:val="0D0D0D" w:themeColor="text1" w:themeTint="F2"/>
           <w:szCs w:val="24"/>
         </w:rPr>
-        <w:t xml:space="preserve"> </w:t>
-      </w:r>
-      <w:proofErr w:type="gramStart"/>
-      <w:r>
-        <w:rPr>
-          <w:color w:val="0D0D0D" w:themeColor="text1" w:themeTint="F2"/>
-          <w:szCs w:val="24"/>
-        </w:rPr>
-        <w:t>berikut :</w:t>
-      </w:r>
-      <w:proofErr w:type="gramEnd"/>
+        <w:t xml:space="preserve"> berikut :</w:t>
+      </w:r>
     </w:p>
     <w:p>
       <w:pPr>
@@ -7569,7 +7488,7 @@
           <w:szCs w:val="24"/>
         </w:rPr>
       </w:pPr>
-      <w:bookmarkStart w:id="9" w:name="_Toc11735261"/>
+      <w:bookmarkStart w:id="8" w:name="_Toc11735261"/>
       <w:r>
         <w:rPr>
           <w:color w:val="0D0D0D" w:themeColor="text1" w:themeTint="F2"/>
@@ -7577,7 +7496,7 @@
         </w:rPr>
         <w:t>Tujuan Penelitian</w:t>
       </w:r>
-      <w:bookmarkEnd w:id="9"/>
+      <w:bookmarkEnd w:id="8"/>
     </w:p>
     <w:p>
       <w:pPr>
@@ -7599,17 +7518,8 @@
           <w:color w:val="0D0D0D" w:themeColor="text1" w:themeTint="F2"/>
           <w:szCs w:val="24"/>
         </w:rPr>
-        <w:t xml:space="preserve"> sebagai </w:t>
-      </w:r>
-      <w:proofErr w:type="gramStart"/>
-      <w:r>
-        <w:rPr>
-          <w:color w:val="0D0D0D" w:themeColor="text1" w:themeTint="F2"/>
-          <w:szCs w:val="24"/>
-        </w:rPr>
-        <w:t>berikut :</w:t>
-      </w:r>
-      <w:proofErr w:type="gramEnd"/>
+        <w:t xml:space="preserve"> sebagai berikut :</w:t>
+      </w:r>
     </w:p>
     <w:p>
       <w:pPr>
@@ -7716,7 +7626,7 @@
           <w:szCs w:val="24"/>
         </w:rPr>
       </w:pPr>
-      <w:bookmarkStart w:id="10" w:name="_Toc11735262"/>
+      <w:bookmarkStart w:id="9" w:name="_Toc11735262"/>
       <w:r>
         <w:rPr>
           <w:color w:val="0D0D0D" w:themeColor="text1" w:themeTint="F2"/>
@@ -7724,6 +7634,64 @@
         </w:rPr>
         <w:lastRenderedPageBreak/>
         <w:t>Pertanyaan Penelitian</w:t>
+      </w:r>
+      <w:bookmarkEnd w:id="9"/>
+    </w:p>
+    <w:p>
+      <w:pPr>
+        <w:ind w:left="227" w:firstLine="624"/>
+        <w:rPr>
+          <w:color w:val="0D0D0D" w:themeColor="text1" w:themeTint="F2"/>
+          <w:szCs w:val="24"/>
+        </w:rPr>
+      </w:pPr>
+      <w:r>
+        <w:rPr>
+          <w:color w:val="0D0D0D" w:themeColor="text1" w:themeTint="F2"/>
+          <w:szCs w:val="24"/>
+        </w:rPr>
+        <w:t xml:space="preserve">Adapun pertanyaan penelitian ini adalah bagaimana mengembangkan sistem informasi </w:t>
+      </w:r>
+      <w:r>
+        <w:rPr>
+          <w:i/>
+          <w:color w:val="0D0D0D" w:themeColor="text1" w:themeTint="F2"/>
+          <w:szCs w:val="24"/>
+        </w:rPr>
+        <w:t>tracer study</w:t>
+      </w:r>
+      <w:r>
+        <w:rPr>
+          <w:color w:val="0D0D0D" w:themeColor="text1" w:themeTint="F2"/>
+          <w:szCs w:val="24"/>
+        </w:rPr>
+        <w:t xml:space="preserve"> yang ada di sekolah tinggi teknologi garut supaya dapat berjalan optimal dalam menjaring informasi alumni?</w:t>
+      </w:r>
+    </w:p>
+    <w:p>
+      <w:pPr>
+        <w:ind w:left="170" w:firstLine="510"/>
+        <w:rPr>
+          <w:color w:val="0D0D0D" w:themeColor="text1" w:themeTint="F2"/>
+          <w:szCs w:val="24"/>
+        </w:rPr>
+      </w:pPr>
+    </w:p>
+    <w:p>
+      <w:pPr>
+        <w:pStyle w:val="Heading2"/>
+        <w:rPr>
+          <w:color w:val="0D0D0D" w:themeColor="text1" w:themeTint="F2"/>
+          <w:szCs w:val="24"/>
+        </w:rPr>
+      </w:pPr>
+      <w:bookmarkStart w:id="10" w:name="_Toc11735263"/>
+      <w:r>
+        <w:rPr>
+          <w:color w:val="0D0D0D" w:themeColor="text1" w:themeTint="F2"/>
+          <w:szCs w:val="24"/>
+        </w:rPr>
+        <w:t>Cakupan Penelitian</w:t>
       </w:r>
       <w:bookmarkEnd w:id="10"/>
     </w:p>
@@ -7740,75 +7708,8 @@
           <w:color w:val="0D0D0D" w:themeColor="text1" w:themeTint="F2"/>
           <w:szCs w:val="24"/>
         </w:rPr>
-        <w:t xml:space="preserve">Adapun pertanyaan penelitian ini adalah bagaimana mengembangkan sistem informasi </w:t>
-      </w:r>
-      <w:r>
-        <w:rPr>
-          <w:i/>
-          <w:color w:val="0D0D0D" w:themeColor="text1" w:themeTint="F2"/>
-          <w:szCs w:val="24"/>
-        </w:rPr>
-        <w:t>tracer study</w:t>
-      </w:r>
-      <w:r>
-        <w:rPr>
-          <w:color w:val="0D0D0D" w:themeColor="text1" w:themeTint="F2"/>
-          <w:szCs w:val="24"/>
-        </w:rPr>
-        <w:t xml:space="preserve"> yang ada di sekolah tinggi teknologi garut supaya dapat berjalan optimal dalam menjaring informasi alumni?</w:t>
-      </w:r>
-    </w:p>
-    <w:p>
-      <w:pPr>
-        <w:ind w:left="170" w:firstLine="510"/>
-        <w:rPr>
-          <w:color w:val="0D0D0D" w:themeColor="text1" w:themeTint="F2"/>
-          <w:szCs w:val="24"/>
-        </w:rPr>
-      </w:pPr>
-    </w:p>
-    <w:p>
-      <w:pPr>
-        <w:pStyle w:val="Heading2"/>
-        <w:rPr>
-          <w:color w:val="0D0D0D" w:themeColor="text1" w:themeTint="F2"/>
-          <w:szCs w:val="24"/>
-        </w:rPr>
-      </w:pPr>
-      <w:bookmarkStart w:id="11" w:name="_Toc11735263"/>
-      <w:r>
-        <w:rPr>
-          <w:color w:val="0D0D0D" w:themeColor="text1" w:themeTint="F2"/>
-          <w:szCs w:val="24"/>
-        </w:rPr>
-        <w:t>Cakupan Penelitian</w:t>
-      </w:r>
-      <w:bookmarkEnd w:id="11"/>
-    </w:p>
-    <w:p>
-      <w:pPr>
-        <w:ind w:left="227" w:firstLine="624"/>
-        <w:rPr>
-          <w:color w:val="0D0D0D" w:themeColor="text1" w:themeTint="F2"/>
-          <w:szCs w:val="24"/>
-        </w:rPr>
-      </w:pPr>
-      <w:r>
-        <w:rPr>
-          <w:color w:val="0D0D0D" w:themeColor="text1" w:themeTint="F2"/>
-          <w:szCs w:val="24"/>
-        </w:rPr>
-        <w:t xml:space="preserve">Untuk cakupan pada penelitian ini adalah sebagai </w:t>
-      </w:r>
-      <w:proofErr w:type="gramStart"/>
-      <w:r>
-        <w:rPr>
-          <w:color w:val="0D0D0D" w:themeColor="text1" w:themeTint="F2"/>
-          <w:szCs w:val="24"/>
-        </w:rPr>
-        <w:t>berikut :</w:t>
-      </w:r>
-      <w:proofErr w:type="gramEnd"/>
+        <w:t>Untuk cakupan pada penelitian ini adalah sebagai berikut :</w:t>
+      </w:r>
     </w:p>
     <w:p>
       <w:pPr>
@@ -8196,7 +8097,7 @@
           <w:szCs w:val="24"/>
         </w:rPr>
       </w:pPr>
-      <w:bookmarkStart w:id="12" w:name="_Toc11735264"/>
+      <w:bookmarkStart w:id="11" w:name="_Toc11735264"/>
       <w:r>
         <w:rPr>
           <w:color w:val="0D0D0D" w:themeColor="text1" w:themeTint="F2"/>
@@ -8204,7 +8105,7 @@
         </w:rPr>
         <w:t>Manfaat Penelitian</w:t>
       </w:r>
-      <w:bookmarkEnd w:id="12"/>
+      <w:bookmarkEnd w:id="11"/>
     </w:p>
     <w:p>
       <w:pPr>
@@ -8219,17 +8120,8 @@
           <w:color w:val="0D0D0D" w:themeColor="text1" w:themeTint="F2"/>
           <w:szCs w:val="24"/>
         </w:rPr>
-        <w:t xml:space="preserve">Diharapkan penelitian ini dapat memberikan manfaat sebagai </w:t>
-      </w:r>
-      <w:proofErr w:type="gramStart"/>
-      <w:r>
-        <w:rPr>
-          <w:color w:val="0D0D0D" w:themeColor="text1" w:themeTint="F2"/>
-          <w:szCs w:val="24"/>
-        </w:rPr>
-        <w:t>berikut :</w:t>
-      </w:r>
-      <w:proofErr w:type="gramEnd"/>
+        <w:t>Diharapkan penelitian ini dapat memberikan manfaat sebagai berikut :</w:t>
+      </w:r>
     </w:p>
     <w:p>
       <w:pPr>
@@ -8367,7 +8259,7 @@
           <w:szCs w:val="24"/>
         </w:rPr>
       </w:pPr>
-      <w:bookmarkStart w:id="13" w:name="_Toc11735265"/>
+      <w:bookmarkStart w:id="12" w:name="_Toc11735265"/>
       <w:r>
         <w:rPr>
           <w:color w:val="0D0D0D" w:themeColor="text1" w:themeTint="F2"/>
@@ -8376,7 +8268,7 @@
         <w:lastRenderedPageBreak/>
         <w:t>Sistematika Penulisan</w:t>
       </w:r>
-      <w:bookmarkEnd w:id="13"/>
+      <w:bookmarkEnd w:id="12"/>
     </w:p>
     <w:p>
       <w:pPr>
@@ -8404,19 +8296,8 @@
           <w:szCs w:val="24"/>
           <w:lang w:eastAsia="id-ID"/>
         </w:rPr>
-        <w:t xml:space="preserve">kripsi ini disusun dengan sistematika sebagai </w:t>
-      </w:r>
-      <w:proofErr w:type="gramStart"/>
-      <w:r>
-        <w:rPr>
-          <w:rFonts w:cs="Times New Roman"/>
-          <w:color w:val="0D0D0D" w:themeColor="text1" w:themeTint="F2"/>
-          <w:szCs w:val="24"/>
-          <w:lang w:eastAsia="id-ID"/>
-        </w:rPr>
-        <w:t>berikut :</w:t>
-      </w:r>
-      <w:proofErr w:type="gramEnd"/>
+        <w:t>kripsi ini disusun dengan sistematika sebagai berikut :</w:t>
+      </w:r>
     </w:p>
     <w:p>
       <w:pPr>
@@ -8567,7 +8448,7 @@
           <w:lang w:eastAsia="id-ID"/>
         </w:rPr>
       </w:pPr>
-      <w:bookmarkStart w:id="14" w:name="_Toc11735266"/>
+      <w:bookmarkStart w:id="13" w:name="_Toc11735266"/>
       <w:r>
         <w:rPr>
           <w:color w:val="0D0D0D" w:themeColor="text1" w:themeTint="F2"/>
@@ -8576,54 +8457,78 @@
         </w:rPr>
         <w:lastRenderedPageBreak/>
         <w:t>TINJAUAN PUSTAKA</w:t>
+      </w:r>
+      <w:bookmarkEnd w:id="13"/>
+    </w:p>
+    <w:p>
+      <w:pPr>
+        <w:rPr>
+          <w:color w:val="0D0D0D" w:themeColor="text1" w:themeTint="F2"/>
+          <w:szCs w:val="24"/>
+          <w:lang w:eastAsia="id-ID"/>
+        </w:rPr>
+      </w:pPr>
+    </w:p>
+    <w:p>
+      <w:pPr>
+        <w:pStyle w:val="Heading2"/>
+        <w:rPr>
+          <w:color w:val="0D0D0D" w:themeColor="text1" w:themeTint="F2"/>
+          <w:szCs w:val="24"/>
+          <w:lang w:eastAsia="id-ID"/>
+        </w:rPr>
+      </w:pPr>
+      <w:bookmarkStart w:id="14" w:name="_Toc11735267"/>
+      <w:r>
+        <w:rPr>
+          <w:color w:val="0D0D0D" w:themeColor="text1" w:themeTint="F2"/>
+          <w:szCs w:val="24"/>
+          <w:lang w:eastAsia="id-ID"/>
+        </w:rPr>
+        <w:t>Penelitian Sebelumnya</w:t>
       </w:r>
       <w:bookmarkEnd w:id="14"/>
     </w:p>
     <w:p>
       <w:pPr>
+        <w:ind w:left="227" w:firstLine="624"/>
         <w:rPr>
           <w:color w:val="0D0D0D" w:themeColor="text1" w:themeTint="F2"/>
           <w:szCs w:val="24"/>
           <w:lang w:eastAsia="id-ID"/>
         </w:rPr>
       </w:pPr>
-    </w:p>
-    <w:p>
-      <w:pPr>
-        <w:pStyle w:val="Heading2"/>
+      <w:r>
         <w:rPr>
           <w:color w:val="0D0D0D" w:themeColor="text1" w:themeTint="F2"/>
           <w:szCs w:val="24"/>
           <w:lang w:eastAsia="id-ID"/>
         </w:rPr>
-      </w:pPr>
-      <w:bookmarkStart w:id="15" w:name="_Toc11735267"/>
+        <w:t>Penelitian ini tidak lepas dari berbagai sumber yang penulis jadikan sebagai refens</w:t>
+      </w:r>
       <w:r>
         <w:rPr>
           <w:color w:val="0D0D0D" w:themeColor="text1" w:themeTint="F2"/>
           <w:szCs w:val="24"/>
           <w:lang w:eastAsia="id-ID"/>
         </w:rPr>
-        <w:t>Penelitian Sebelumnya</w:t>
-      </w:r>
-      <w:bookmarkEnd w:id="15"/>
-    </w:p>
-    <w:p>
-      <w:pPr>
-        <w:ind w:left="227" w:firstLine="624"/>
+        <w:t>i</w:t>
+      </w:r>
+      <w:r>
         <w:rPr>
           <w:color w:val="0D0D0D" w:themeColor="text1" w:themeTint="F2"/>
           <w:szCs w:val="24"/>
           <w:lang w:eastAsia="id-ID"/>
         </w:rPr>
-      </w:pPr>
+        <w:t xml:space="preserve">. Berikut merupakan </w:t>
+      </w:r>
       <w:r>
         <w:rPr>
           <w:color w:val="0D0D0D" w:themeColor="text1" w:themeTint="F2"/>
           <w:szCs w:val="24"/>
           <w:lang w:eastAsia="id-ID"/>
         </w:rPr>
-        <w:t>Penelitian ini tidak lepas dari berbagai sumber yang penulis jadikan sebagai refens</w:t>
+        <w:t xml:space="preserve">jurnal atau </w:t>
       </w:r>
       <w:r>
         <w:rPr>
@@ -8631,7 +8536,7 @@
           <w:szCs w:val="24"/>
           <w:lang w:eastAsia="id-ID"/>
         </w:rPr>
-        <w:t>i</w:t>
+        <w:t>penelitian sebelumnya yang menjadi dasa</w:t>
       </w:r>
       <w:r>
         <w:rPr>
@@ -8639,7 +8544,7 @@
           <w:szCs w:val="24"/>
           <w:lang w:eastAsia="id-ID"/>
         </w:rPr>
-        <w:t xml:space="preserve">. Berikut merupakan </w:t>
+        <w:t>r</w:t>
       </w:r>
       <w:r>
         <w:rPr>
@@ -8647,42 +8552,8 @@
           <w:szCs w:val="24"/>
           <w:lang w:eastAsia="id-ID"/>
         </w:rPr>
-        <w:t xml:space="preserve">jurnal atau </w:t>
-      </w:r>
-      <w:r>
-        <w:rPr>
-          <w:color w:val="0D0D0D" w:themeColor="text1" w:themeTint="F2"/>
-          <w:szCs w:val="24"/>
-          <w:lang w:eastAsia="id-ID"/>
-        </w:rPr>
-        <w:t>penelitian sebelumnya yang menjadi dasa</w:t>
-      </w:r>
-      <w:r>
-        <w:rPr>
-          <w:color w:val="0D0D0D" w:themeColor="text1" w:themeTint="F2"/>
-          <w:szCs w:val="24"/>
-          <w:lang w:eastAsia="id-ID"/>
-        </w:rPr>
-        <w:t>r</w:t>
-      </w:r>
-      <w:r>
-        <w:rPr>
-          <w:color w:val="0D0D0D" w:themeColor="text1" w:themeTint="F2"/>
-          <w:szCs w:val="24"/>
-          <w:lang w:eastAsia="id-ID"/>
-        </w:rPr>
-        <w:t xml:space="preserve"> acuan dalam pelaksanaan penelitian </w:t>
-      </w:r>
-      <w:proofErr w:type="gramStart"/>
-      <w:r>
-        <w:rPr>
-          <w:color w:val="0D0D0D" w:themeColor="text1" w:themeTint="F2"/>
-          <w:szCs w:val="24"/>
-          <w:lang w:eastAsia="id-ID"/>
-        </w:rPr>
-        <w:t>ini :</w:t>
-      </w:r>
-      <w:proofErr w:type="gramEnd"/>
+        <w:t xml:space="preserve"> acuan dalam pelaksanaan penelitian ini :</w:t>
+      </w:r>
     </w:p>
     <w:p>
       <w:pPr>
@@ -8870,15 +8741,7 @@
           <w:color w:val="0D0D0D" w:themeColor="text1" w:themeTint="F2"/>
           <w:lang w:eastAsia="id-ID"/>
         </w:rPr>
-        <w:t xml:space="preserve"> yang berjudul </w:t>
-      </w:r>
-      <w:proofErr w:type="gramStart"/>
-      <w:r>
-        <w:rPr>
-          <w:color w:val="0D0D0D" w:themeColor="text1" w:themeTint="F2"/>
-          <w:lang w:eastAsia="id-ID"/>
-        </w:rPr>
-        <w:t>“</w:t>
+        <w:t xml:space="preserve"> yang berjudul “</w:t>
       </w:r>
       <w:r>
         <w:rPr>
@@ -8892,16 +8755,7 @@
           <w:i/>
           <w:color w:val="0D0D0D" w:themeColor="text1" w:themeTint="F2"/>
         </w:rPr>
-        <w:t>Perencanaan</w:t>
-      </w:r>
-      <w:proofErr w:type="gramEnd"/>
-      <w:r>
-        <w:rPr>
-          <w:bCs/>
-          <w:i/>
-          <w:color w:val="0D0D0D" w:themeColor="text1" w:themeTint="F2"/>
-        </w:rPr>
-        <w:t xml:space="preserve"> Pengembangan Pusat Karir Sebagai Penunjang Sumber Daya Manusia Di Sekolah Tinggi Teknologi Garut</w:t>
+        <w:t>Perencanaan Pengembangan Pusat Karir Sebagai Penunjang Sumber Daya Manusia Di Sekolah Tinggi Teknologi Garut</w:t>
       </w:r>
       <w:r>
         <w:rPr>
@@ -9142,7 +8996,7 @@
           <w:lang w:eastAsia="id-ID"/>
         </w:rPr>
       </w:pPr>
-      <w:bookmarkStart w:id="16" w:name="_Toc11735268"/>
+      <w:bookmarkStart w:id="15" w:name="_Toc11735268"/>
       <w:r>
         <w:rPr>
           <w:color w:val="0D0D0D" w:themeColor="text1" w:themeTint="F2"/>
@@ -9150,7 +9004,7 @@
         </w:rPr>
         <w:t>Kesenjangan Penelitian Sebelumnya</w:t>
       </w:r>
-      <w:bookmarkEnd w:id="16"/>
+      <w:bookmarkEnd w:id="15"/>
     </w:p>
     <w:p>
       <w:pPr>
@@ -9452,7 +9306,7 @@
           <w:lang w:eastAsia="id-ID"/>
         </w:rPr>
       </w:pPr>
-      <w:bookmarkStart w:id="17" w:name="_Toc11735269"/>
+      <w:bookmarkStart w:id="16" w:name="_Toc11735269"/>
       <w:r>
         <w:rPr>
           <w:color w:val="0D0D0D" w:themeColor="text1" w:themeTint="F2"/>
@@ -9460,7 +9314,7 @@
         </w:rPr>
         <w:t>Sistem Informasi</w:t>
       </w:r>
-      <w:bookmarkEnd w:id="17"/>
+      <w:bookmarkEnd w:id="16"/>
     </w:p>
     <w:p>
       <w:pPr>
@@ -9687,7 +9541,7 @@
           <w:lang w:eastAsia="id-ID"/>
         </w:rPr>
       </w:pPr>
-      <w:bookmarkStart w:id="18" w:name="_Toc11735270"/>
+      <w:bookmarkStart w:id="17" w:name="_Toc11735270"/>
       <w:r>
         <w:rPr>
           <w:i/>
@@ -9696,7 +9550,7 @@
         </w:rPr>
         <w:t>Tracer Study</w:t>
       </w:r>
-      <w:bookmarkEnd w:id="18"/>
+      <w:bookmarkEnd w:id="17"/>
     </w:p>
     <w:p>
       <w:pPr>
@@ -9734,23 +9588,7 @@
           <w:color w:val="0D0D0D" w:themeColor="text1" w:themeTint="F2"/>
           <w:lang w:eastAsia="id-ID"/>
         </w:rPr>
-        <w:t xml:space="preserve"> dilaksanakan sebagai kebutuhan akan pentingnya umpan balik dari para alumni untuk perbaikan sistem dan pengelolaan </w:t>
-      </w:r>
-      <w:proofErr w:type="gramStart"/>
-      <w:r>
-        <w:rPr>
-          <w:color w:val="0D0D0D" w:themeColor="text1" w:themeTint="F2"/>
-          <w:lang w:eastAsia="id-ID"/>
-        </w:rPr>
-        <w:t>pendidikan..</w:t>
-      </w:r>
-      <w:proofErr w:type="gramEnd"/>
-      <w:r>
-        <w:rPr>
-          <w:color w:val="0D0D0D" w:themeColor="text1" w:themeTint="F2"/>
-          <w:lang w:eastAsia="id-ID"/>
-        </w:rPr>
-        <w:t xml:space="preserve"> </w:t>
+        <w:t xml:space="preserve"> dilaksanakan sebagai kebutuhan akan pentingnya umpan balik dari para alumni untuk perbaikan sistem dan pengelolaan pendidikan.. </w:t>
       </w:r>
       <w:r>
         <w:rPr>
@@ -9878,25 +9716,7 @@
           <w:szCs w:val="23"/>
         </w:rPr>
         <w:lastRenderedPageBreak/>
-        <w:t xml:space="preserve">kompetensi selama kuliah di Universitas atau Perguruan </w:t>
-      </w:r>
-      <w:proofErr w:type="gramStart"/>
-      <w:r>
-        <w:rPr>
-          <w:color w:val="0D0D0D" w:themeColor="text1" w:themeTint="F2"/>
-          <w:sz w:val="23"/>
-          <w:szCs w:val="23"/>
-        </w:rPr>
-        <w:t>tinggi .</w:t>
-      </w:r>
-      <w:proofErr w:type="gramEnd"/>
-      <w:r>
-        <w:rPr>
-          <w:color w:val="0D0D0D" w:themeColor="text1" w:themeTint="F2"/>
-          <w:sz w:val="23"/>
-          <w:szCs w:val="23"/>
-        </w:rPr>
-        <w:t xml:space="preserve"> Di negara-negara maju, studi pelacakan jejak alumni adalah studi utama yang telah dilaksanakan secara sistematis, institusional, dan terus menerus</w:t>
+        <w:t>kompetensi selama kuliah di Universitas atau Perguruan tinggi . Di negara-negara maju, studi pelacakan jejak alumni adalah studi utama yang telah dilaksanakan secara sistematis, institusional, dan terus menerus</w:t>
       </w:r>
       <w:r>
         <w:rPr>
@@ -10230,7 +10050,7 @@
           <w:szCs w:val="24"/>
         </w:rPr>
       </w:pPr>
-      <w:bookmarkStart w:id="19" w:name="_Toc6476378"/>
+      <w:bookmarkStart w:id="18" w:name="_Toc6476378"/>
       <w:r>
         <w:rPr>
           <w:b/>
@@ -10374,7 +10194,7 @@
         </w:rPr>
         <w:t>Tracer Study</w:t>
       </w:r>
-      <w:bookmarkEnd w:id="19"/>
+      <w:bookmarkEnd w:id="18"/>
     </w:p>
     <w:p/>
     <w:p>
@@ -10421,25 +10241,7 @@
           <w:szCs w:val="24"/>
           <w:lang w:eastAsia="id-ID"/>
         </w:rPr>
-        <w:t xml:space="preserve">Menurut ramadiani, </w:t>
-      </w:r>
-      <w:proofErr w:type="gramStart"/>
-      <w:r>
-        <w:rPr>
-          <w:color w:val="0D0D0D" w:themeColor="text1" w:themeTint="F2"/>
-          <w:szCs w:val="24"/>
-          <w:lang w:eastAsia="id-ID"/>
-        </w:rPr>
-        <w:t>putut,dan</w:t>
-      </w:r>
-      <w:proofErr w:type="gramEnd"/>
-      <w:r>
-        <w:rPr>
-          <w:color w:val="0D0D0D" w:themeColor="text1" w:themeTint="F2"/>
-          <w:szCs w:val="24"/>
-          <w:lang w:eastAsia="id-ID"/>
-        </w:rPr>
-        <w:t xml:space="preserve"> eko </w:t>
+        <w:t xml:space="preserve">Menurut ramadiani, putut,dan eko </w:t>
       </w:r>
       <w:sdt>
         <w:sdtPr>
@@ -10709,7 +10511,7 @@
           <w:lang w:eastAsia="id-ID"/>
         </w:rPr>
       </w:pPr>
-      <w:bookmarkStart w:id="20" w:name="_Toc11735271"/>
+      <w:bookmarkStart w:id="19" w:name="_Toc11735271"/>
       <w:r>
         <w:rPr>
           <w:color w:val="0D0D0D" w:themeColor="text1" w:themeTint="F2"/>
@@ -10717,7 +10519,7 @@
         </w:rPr>
         <w:t>Alumni</w:t>
       </w:r>
-      <w:bookmarkEnd w:id="20"/>
+      <w:bookmarkEnd w:id="19"/>
     </w:p>
     <w:p>
       <w:pPr>
@@ -10815,7 +10617,7 @@
           <w:lang w:eastAsia="id-ID"/>
         </w:rPr>
       </w:pPr>
-      <w:bookmarkStart w:id="21" w:name="_Toc11735272"/>
+      <w:bookmarkStart w:id="20" w:name="_Toc11735272"/>
       <w:r>
         <w:rPr>
           <w:color w:val="0D0D0D" w:themeColor="text1" w:themeTint="F2"/>
@@ -10828,15 +10630,7 @@
           <w:color w:val="0D0D0D" w:themeColor="text1" w:themeTint="F2"/>
           <w:lang w:eastAsia="id-ID"/>
         </w:rPr>
-        <w:t xml:space="preserve"> </w:t>
-      </w:r>
-      <w:proofErr w:type="gramStart"/>
-      <w:r>
-        <w:rPr>
-          <w:color w:val="0D0D0D" w:themeColor="text1" w:themeTint="F2"/>
-          <w:lang w:eastAsia="id-ID"/>
-        </w:rPr>
-        <w:t xml:space="preserve">( </w:t>
+        <w:t xml:space="preserve"> ( </w:t>
       </w:r>
       <w:r>
         <w:rPr>
@@ -10845,9 +10639,39 @@
           <w:color w:val="0D0D0D" w:themeColor="text1" w:themeTint="F2"/>
           <w:lang w:eastAsia="id-ID"/>
         </w:rPr>
-        <w:t>Hypertext</w:t>
-      </w:r>
-      <w:proofErr w:type="gramEnd"/>
+        <w:t xml:space="preserve">Hypertext Preprocessor </w:t>
+      </w:r>
+      <w:r>
+        <w:rPr>
+          <w:color w:val="0D0D0D" w:themeColor="text1" w:themeTint="F2"/>
+          <w:lang w:eastAsia="id-ID"/>
+        </w:rPr>
+        <w:t>)</w:t>
+      </w:r>
+      <w:bookmarkEnd w:id="20"/>
+    </w:p>
+    <w:p>
+      <w:pPr>
+        <w:ind w:left="227" w:firstLine="624"/>
+        <w:rPr>
+          <w:color w:val="0D0D0D" w:themeColor="text1" w:themeTint="F2"/>
+          <w:lang w:eastAsia="id-ID"/>
+        </w:rPr>
+      </w:pPr>
+      <w:r>
+        <w:rPr>
+          <w:color w:val="0D0D0D" w:themeColor="text1" w:themeTint="F2"/>
+          <w:lang w:eastAsia="id-ID"/>
+        </w:rPr>
+        <w:t xml:space="preserve">PHP </w:t>
+      </w:r>
+      <w:r>
+        <w:rPr>
+          <w:color w:val="0D0D0D" w:themeColor="text1" w:themeTint="F2"/>
+          <w:lang w:eastAsia="id-ID"/>
+        </w:rPr>
+        <w:t xml:space="preserve">atau kepanjangan dari </w:t>
+      </w:r>
       <w:r>
         <w:rPr>
           <w:i/>
@@ -10855,115 +10679,43 @@
           <w:color w:val="0D0D0D" w:themeColor="text1" w:themeTint="F2"/>
           <w:lang w:eastAsia="id-ID"/>
         </w:rPr>
-        <w:t xml:space="preserve"> Preprocessor </w:t>
+        <w:t>Hypertext Preprocessor</w:t>
       </w:r>
       <w:r>
         <w:rPr>
           <w:color w:val="0D0D0D" w:themeColor="text1" w:themeTint="F2"/>
           <w:lang w:eastAsia="id-ID"/>
         </w:rPr>
-        <w:t>)</w:t>
-      </w:r>
-      <w:bookmarkEnd w:id="21"/>
-    </w:p>
-    <w:p>
-      <w:pPr>
-        <w:ind w:left="227" w:firstLine="624"/>
+        <w:t xml:space="preserve"> </w:t>
+      </w:r>
+      <w:r>
         <w:rPr>
           <w:color w:val="0D0D0D" w:themeColor="text1" w:themeTint="F2"/>
           <w:lang w:eastAsia="id-ID"/>
         </w:rPr>
-      </w:pPr>
+        <w:t>merupakan Bahasa pemrograman yang digunakan untuk membuat apliksi berbasis website. Sebagai sebuah aplikasi, website tersebut hendaknya memiliki sifat dinamis dan interaktif. Dinamis disini artinya website tersebut bias berubah tampilan kontennya sesuai kondisi tertentu ( misalnya, tampilan produk yang berbeda untuk setiap pengunjung)</w:t>
+      </w:r>
       <w:r>
         <w:rPr>
           <w:color w:val="0D0D0D" w:themeColor="text1" w:themeTint="F2"/>
           <w:lang w:eastAsia="id-ID"/>
         </w:rPr>
-        <w:t xml:space="preserve">PHP </w:t>
-      </w:r>
-      <w:r>
-        <w:rPr>
+        <w:t xml:space="preserve">. Kemudian interaktif dalam arti dapat memberikan respon atau </w:t>
+      </w:r>
+      <w:r>
+        <w:rPr>
+          <w:i/>
           <w:color w:val="0D0D0D" w:themeColor="text1" w:themeTint="F2"/>
           <w:lang w:eastAsia="id-ID"/>
         </w:rPr>
-        <w:t xml:space="preserve">atau kepanjangan dari </w:t>
-      </w:r>
-      <w:r>
-        <w:rPr>
-          <w:i/>
-          <w:iCs/>
+        <w:t xml:space="preserve">feedback </w:t>
+      </w:r>
+      <w:r>
+        <w:rPr>
           <w:color w:val="0D0D0D" w:themeColor="text1" w:themeTint="F2"/>
           <w:lang w:eastAsia="id-ID"/>
         </w:rPr>
-        <w:t>Hypertext Preprocessor</w:t>
-      </w:r>
-      <w:r>
-        <w:rPr>
-          <w:color w:val="0D0D0D" w:themeColor="text1" w:themeTint="F2"/>
-          <w:lang w:eastAsia="id-ID"/>
-        </w:rPr>
-        <w:t xml:space="preserve"> </w:t>
-      </w:r>
-      <w:r>
-        <w:rPr>
-          <w:color w:val="0D0D0D" w:themeColor="text1" w:themeTint="F2"/>
-          <w:lang w:eastAsia="id-ID"/>
-        </w:rPr>
-        <w:t xml:space="preserve">merupakan Bahasa pemrograman yang digunakan untuk membuat apliksi berbasis website. Sebagai sebuah aplikasi, website tersebut hendaknya memiliki sifat dinamis dan interaktif. Dinamis disini artinya website tersebut bias berubah tampilan kontennya sesuai kondisi tertentu </w:t>
-      </w:r>
-      <w:proofErr w:type="gramStart"/>
-      <w:r>
-        <w:rPr>
-          <w:color w:val="0D0D0D" w:themeColor="text1" w:themeTint="F2"/>
-          <w:lang w:eastAsia="id-ID"/>
-        </w:rPr>
-        <w:t>( misalnya</w:t>
-      </w:r>
-      <w:proofErr w:type="gramEnd"/>
-      <w:r>
-        <w:rPr>
-          <w:color w:val="0D0D0D" w:themeColor="text1" w:themeTint="F2"/>
-          <w:lang w:eastAsia="id-ID"/>
-        </w:rPr>
-        <w:t>, tampilan produk yang berbeda untuk setiap pengunjung)</w:t>
-      </w:r>
-      <w:r>
-        <w:rPr>
-          <w:color w:val="0D0D0D" w:themeColor="text1" w:themeTint="F2"/>
-          <w:lang w:eastAsia="id-ID"/>
-        </w:rPr>
-        <w:t xml:space="preserve">. Kemudian interaktif dalam arti dapat memberikan respon atau </w:t>
-      </w:r>
-      <w:r>
-        <w:rPr>
-          <w:i/>
-          <w:color w:val="0D0D0D" w:themeColor="text1" w:themeTint="F2"/>
-          <w:lang w:eastAsia="id-ID"/>
-        </w:rPr>
-        <w:t xml:space="preserve">feedback </w:t>
-      </w:r>
-      <w:r>
-        <w:rPr>
-          <w:color w:val="0D0D0D" w:themeColor="text1" w:themeTint="F2"/>
-          <w:lang w:eastAsia="id-ID"/>
-        </w:rPr>
-        <w:t xml:space="preserve">bagi pengguna </w:t>
-      </w:r>
-      <w:proofErr w:type="gramStart"/>
-      <w:r>
-        <w:rPr>
-          <w:color w:val="0D0D0D" w:themeColor="text1" w:themeTint="F2"/>
-          <w:lang w:eastAsia="id-ID"/>
-        </w:rPr>
-        <w:t>( misalnya</w:t>
-      </w:r>
-      <w:proofErr w:type="gramEnd"/>
-      <w:r>
-        <w:rPr>
-          <w:color w:val="0D0D0D" w:themeColor="text1" w:themeTint="F2"/>
-          <w:lang w:eastAsia="id-ID"/>
-        </w:rPr>
-        <w:t>, menampilkan hasil pencarian )</w:t>
+        <w:t>bagi pengguna ( misalnya, menampilkan hasil pencarian )</w:t>
       </w:r>
       <w:r>
         <w:rPr>
@@ -11046,7 +10798,7 @@
           <w:lang w:eastAsia="id-ID"/>
         </w:rPr>
       </w:pPr>
-      <w:bookmarkStart w:id="22" w:name="_Toc11735273"/>
+      <w:bookmarkStart w:id="21" w:name="_Toc11735273"/>
       <w:r>
         <w:rPr>
           <w:i/>
@@ -11079,7 +10831,6 @@
         </w:rPr>
         <w:t xml:space="preserve"> </w:t>
       </w:r>
-      <w:proofErr w:type="gramStart"/>
       <w:r>
         <w:rPr>
           <w:iCs/>
@@ -11094,26 +10845,17 @@
           <w:color w:val="0D0D0D" w:themeColor="text1" w:themeTint="F2"/>
           <w:lang w:eastAsia="id-ID"/>
         </w:rPr>
-        <w:t>My</w:t>
-      </w:r>
-      <w:proofErr w:type="gramEnd"/>
-      <w:r>
-        <w:rPr>
-          <w:i/>
+        <w:t xml:space="preserve">My Structured Query Language </w:t>
+      </w:r>
+      <w:r>
+        <w:rPr>
+          <w:iCs/>
           <w:color w:val="0D0D0D" w:themeColor="text1" w:themeTint="F2"/>
           <w:lang w:eastAsia="id-ID"/>
         </w:rPr>
-        <w:t xml:space="preserve"> Structured Query Language </w:t>
-      </w:r>
-      <w:r>
-        <w:rPr>
-          <w:iCs/>
-          <w:color w:val="0D0D0D" w:themeColor="text1" w:themeTint="F2"/>
-          <w:lang w:eastAsia="id-ID"/>
-        </w:rPr>
         <w:t>)</w:t>
       </w:r>
-      <w:bookmarkEnd w:id="22"/>
+      <w:bookmarkEnd w:id="21"/>
     </w:p>
     <w:p>
       <w:pPr>
@@ -11165,32 +10907,15 @@
           <w:color w:val="0D0D0D" w:themeColor="text1" w:themeTint="F2"/>
           <w:lang w:eastAsia="id-ID"/>
         </w:rPr>
-        <w:t xml:space="preserve">adalah salah satu aplikasi DBMS </w:t>
-      </w:r>
-      <w:proofErr w:type="gramStart"/>
-      <w:r>
-        <w:rPr>
+        <w:t xml:space="preserve">adalah salah satu aplikasi DBMS ( </w:t>
+      </w:r>
+      <w:r>
+        <w:rPr>
+          <w:i/>
           <w:color w:val="0D0D0D" w:themeColor="text1" w:themeTint="F2"/>
           <w:lang w:eastAsia="id-ID"/>
         </w:rPr>
-        <w:t xml:space="preserve">( </w:t>
-      </w:r>
-      <w:r>
-        <w:rPr>
-          <w:i/>
-          <w:color w:val="0D0D0D" w:themeColor="text1" w:themeTint="F2"/>
-          <w:lang w:eastAsia="id-ID"/>
-        </w:rPr>
-        <w:t>Database</w:t>
-      </w:r>
-      <w:proofErr w:type="gramEnd"/>
-      <w:r>
-        <w:rPr>
-          <w:i/>
-          <w:color w:val="0D0D0D" w:themeColor="text1" w:themeTint="F2"/>
-          <w:lang w:eastAsia="id-ID"/>
-        </w:rPr>
-        <w:t xml:space="preserve"> Management System</w:t>
+        <w:t>Database Management System</w:t>
       </w:r>
       <w:r>
         <w:rPr>
@@ -11317,7 +11042,7 @@
           <w:lang w:eastAsia="id-ID"/>
         </w:rPr>
       </w:pPr>
-      <w:bookmarkStart w:id="23" w:name="_Toc11735274"/>
+      <w:bookmarkStart w:id="22" w:name="_Toc11735274"/>
       <w:r>
         <w:rPr>
           <w:i/>
@@ -11327,7 +11052,7 @@
         </w:rPr>
         <w:t>CodeIgniter</w:t>
       </w:r>
-      <w:bookmarkEnd w:id="23"/>
+      <w:bookmarkEnd w:id="22"/>
     </w:p>
     <w:p>
       <w:pPr>
@@ -11395,25 +11120,15 @@
           <w:color w:val="0D0D0D" w:themeColor="text1" w:themeTint="F2"/>
           <w:lang w:eastAsia="id-ID"/>
         </w:rPr>
-        <w:t xml:space="preserve">core </w:t>
-      </w:r>
-      <w:proofErr w:type="gramStart"/>
-      <w:r>
-        <w:rPr>
-          <w:i/>
+        <w:t xml:space="preserve">core engine </w:t>
+      </w:r>
+      <w:r>
+        <w:rPr>
           <w:color w:val="0D0D0D" w:themeColor="text1" w:themeTint="F2"/>
           <w:lang w:eastAsia="id-ID"/>
         </w:rPr>
-        <w:t xml:space="preserve">engine </w:t>
-      </w:r>
-      <w:r>
-        <w:rPr>
-          <w:color w:val="0D0D0D" w:themeColor="text1" w:themeTint="F2"/>
-          <w:lang w:eastAsia="id-ID"/>
-        </w:rPr>
         <w:t xml:space="preserve"> websitenya</w:t>
       </w:r>
-      <w:proofErr w:type="gramEnd"/>
       <w:r>
         <w:rPr>
           <w:color w:val="0D0D0D" w:themeColor="text1" w:themeTint="F2"/>
@@ -11498,8 +11213,8 @@
           <w:lang w:eastAsia="id-ID"/>
         </w:rPr>
       </w:pPr>
-      <w:bookmarkStart w:id="24" w:name="_Toc532882731"/>
-      <w:bookmarkStart w:id="25" w:name="_Toc11735275"/>
+      <w:bookmarkStart w:id="23" w:name="_Toc532882731"/>
+      <w:bookmarkStart w:id="24" w:name="_Toc11735275"/>
       <w:r>
         <w:rPr>
           <w:rFonts w:cs="Times New Roman"/>
@@ -11510,8 +11225,8 @@
         </w:rPr>
         <w:t>Unified Modelling Language</w:t>
       </w:r>
+      <w:bookmarkEnd w:id="23"/>
       <w:bookmarkEnd w:id="24"/>
-      <w:bookmarkEnd w:id="25"/>
     </w:p>
     <w:p>
       <w:pPr>
@@ -11611,7 +11326,7 @@
           <w:lang w:val="id-ID"/>
         </w:rPr>
       </w:pPr>
-      <w:bookmarkStart w:id="26" w:name="_Toc11735276"/>
+      <w:bookmarkStart w:id="25" w:name="_Toc11735276"/>
       <w:r>
         <w:rPr>
           <w:color w:val="0D0D0D" w:themeColor="text1" w:themeTint="F2"/>
@@ -11642,7 +11357,7 @@
         </w:rPr>
         <w:t>e</w:t>
       </w:r>
-      <w:bookmarkEnd w:id="26"/>
+      <w:bookmarkEnd w:id="25"/>
     </w:p>
     <w:p>
       <w:pPr>
@@ -12206,11 +11921,11 @@
           <w:szCs w:val="24"/>
         </w:rPr>
       </w:pPr>
-      <w:bookmarkStart w:id="27" w:name="_Toc8734327"/>
-      <w:bookmarkStart w:id="28" w:name="_Toc481108697"/>
-      <w:bookmarkStart w:id="29" w:name="_Toc481208826"/>
-      <w:bookmarkStart w:id="30" w:name="_Toc488798895"/>
-      <w:bookmarkStart w:id="31" w:name="_Toc515571542"/>
+      <w:bookmarkStart w:id="26" w:name="_Toc8734327"/>
+      <w:bookmarkStart w:id="27" w:name="_Toc481108697"/>
+      <w:bookmarkStart w:id="28" w:name="_Toc481208826"/>
+      <w:bookmarkStart w:id="29" w:name="_Toc488798895"/>
+      <w:bookmarkStart w:id="30" w:name="_Toc515571542"/>
       <w:r>
         <w:rPr>
           <w:b/>
@@ -12354,7 +12069,7 @@
         </w:rPr>
         <w:t>Class Diagram</w:t>
       </w:r>
-      <w:bookmarkEnd w:id="27"/>
+      <w:bookmarkEnd w:id="26"/>
     </w:p>
     <w:tbl>
       <w:tblPr>
@@ -14011,14 +13726,14 @@
           <w:lang w:val="id-ID"/>
         </w:rPr>
       </w:pPr>
-      <w:bookmarkStart w:id="32" w:name="_Toc481104099"/>
-      <w:bookmarkStart w:id="33" w:name="_Toc481108187"/>
-      <w:bookmarkStart w:id="34" w:name="_Toc481208149"/>
-      <w:bookmarkStart w:id="35" w:name="_Toc488798470"/>
+      <w:bookmarkStart w:id="31" w:name="_Toc481104099"/>
+      <w:bookmarkStart w:id="32" w:name="_Toc481108187"/>
+      <w:bookmarkStart w:id="33" w:name="_Toc481208149"/>
+      <w:bookmarkStart w:id="34" w:name="_Toc488798470"/>
+      <w:bookmarkEnd w:id="27"/>
       <w:bookmarkEnd w:id="28"/>
       <w:bookmarkEnd w:id="29"/>
       <w:bookmarkEnd w:id="30"/>
-      <w:bookmarkEnd w:id="31"/>
       <w:r>
         <w:rPr>
           <w:color w:val="0D0D0D" w:themeColor="text1" w:themeTint="F2"/>
@@ -14336,7 +14051,7 @@
           <w:szCs w:val="24"/>
         </w:rPr>
       </w:pPr>
-      <w:bookmarkStart w:id="36" w:name="_Toc8734328"/>
+      <w:bookmarkStart w:id="35" w:name="_Toc8734328"/>
       <w:r>
         <w:rPr>
           <w:b/>
@@ -14491,7 +14206,7 @@
         </w:rPr>
         <w:t>Diagram</w:t>
       </w:r>
-      <w:bookmarkEnd w:id="36"/>
+      <w:bookmarkEnd w:id="35"/>
     </w:p>
     <w:tbl>
       <w:tblPr>
@@ -15960,10 +15675,10 @@
         </w:rPr>
         <w:t>Diagram</w:t>
       </w:r>
+      <w:bookmarkEnd w:id="31"/>
       <w:bookmarkEnd w:id="32"/>
       <w:bookmarkEnd w:id="33"/>
       <w:bookmarkEnd w:id="34"/>
-      <w:bookmarkEnd w:id="35"/>
     </w:p>
     <w:p>
       <w:pPr>
@@ -16211,7 +15926,7 @@
           <w:szCs w:val="24"/>
         </w:rPr>
       </w:pPr>
-      <w:bookmarkStart w:id="37" w:name="_Toc8734329"/>
+      <w:bookmarkStart w:id="36" w:name="_Toc8734329"/>
       <w:r>
         <w:rPr>
           <w:b/>
@@ -16366,7 +16081,7 @@
         </w:rPr>
         <w:t xml:space="preserve"> Diagram</w:t>
       </w:r>
-      <w:bookmarkEnd w:id="37"/>
+      <w:bookmarkEnd w:id="36"/>
     </w:p>
     <w:tbl>
       <w:tblPr>
@@ -17465,7 +17180,7 @@
           <w:szCs w:val="24"/>
         </w:rPr>
       </w:pPr>
-      <w:bookmarkStart w:id="38" w:name="_Toc8734330"/>
+      <w:bookmarkStart w:id="37" w:name="_Toc8734330"/>
       <w:r>
         <w:rPr>
           <w:b/>
@@ -17620,7 +17335,7 @@
         </w:rPr>
         <w:t xml:space="preserve"> Diagram</w:t>
       </w:r>
-      <w:bookmarkEnd w:id="38"/>
+      <w:bookmarkEnd w:id="37"/>
     </w:p>
     <w:tbl>
       <w:tblPr>
@@ -18694,10 +18409,10 @@
           <w:lang w:val="id-ID"/>
         </w:rPr>
       </w:pPr>
-      <w:bookmarkStart w:id="39" w:name="_Toc481104100"/>
-      <w:bookmarkStart w:id="40" w:name="_Toc481108188"/>
-      <w:bookmarkStart w:id="41" w:name="_Toc481208150"/>
-      <w:bookmarkStart w:id="42" w:name="_Toc488798471"/>
+      <w:bookmarkStart w:id="38" w:name="_Toc481104100"/>
+      <w:bookmarkStart w:id="39" w:name="_Toc481108188"/>
+      <w:bookmarkStart w:id="40" w:name="_Toc481208150"/>
+      <w:bookmarkStart w:id="41" w:name="_Toc488798471"/>
       <w:r>
         <w:rPr>
           <w:color w:val="0D0D0D" w:themeColor="text1" w:themeTint="F2"/>
@@ -18955,7 +18670,7 @@
           <w:szCs w:val="24"/>
         </w:rPr>
       </w:pPr>
-      <w:bookmarkStart w:id="43" w:name="_Toc8734331"/>
+      <w:bookmarkStart w:id="42" w:name="_Toc8734331"/>
       <w:r>
         <w:rPr>
           <w:b/>
@@ -19110,7 +18825,7 @@
         </w:rPr>
         <w:t xml:space="preserve"> Diagram</w:t>
       </w:r>
-      <w:bookmarkEnd w:id="43"/>
+      <w:bookmarkEnd w:id="42"/>
     </w:p>
     <w:tbl>
       <w:tblPr>
@@ -21055,10 +20770,10 @@
         </w:rPr>
         <w:t>Sequence Diagram</w:t>
       </w:r>
+      <w:bookmarkEnd w:id="38"/>
       <w:bookmarkEnd w:id="39"/>
       <w:bookmarkEnd w:id="40"/>
       <w:bookmarkEnd w:id="41"/>
-      <w:bookmarkEnd w:id="42"/>
     </w:p>
     <w:p>
       <w:pPr>
@@ -21282,7 +20997,7 @@
           <w:szCs w:val="24"/>
         </w:rPr>
       </w:pPr>
-      <w:bookmarkStart w:id="44" w:name="_Toc8734332"/>
+      <w:bookmarkStart w:id="43" w:name="_Toc8734332"/>
       <w:r>
         <w:rPr>
           <w:b/>
@@ -21437,7 +21152,7 @@
         </w:rPr>
         <w:t xml:space="preserve"> Diagram</w:t>
       </w:r>
-      <w:bookmarkEnd w:id="44"/>
+      <w:bookmarkEnd w:id="43"/>
     </w:p>
     <w:tbl>
       <w:tblPr>
@@ -22770,7 +22485,7 @@
           <w:szCs w:val="24"/>
         </w:rPr>
       </w:pPr>
-      <w:bookmarkStart w:id="45" w:name="_Toc8734333"/>
+      <w:bookmarkStart w:id="44" w:name="_Toc8734333"/>
       <w:r>
         <w:rPr>
           <w:b/>
@@ -22925,7 +22640,7 @@
         </w:rPr>
         <w:t xml:space="preserve"> Diagram</w:t>
       </w:r>
-      <w:bookmarkEnd w:id="45"/>
+      <w:bookmarkEnd w:id="44"/>
     </w:p>
     <w:tbl>
       <w:tblPr>
@@ -23950,10 +23665,10 @@
           <w:lang w:val="id-ID"/>
         </w:rPr>
       </w:pPr>
-      <w:bookmarkStart w:id="46" w:name="_Toc481104101"/>
-      <w:bookmarkStart w:id="47" w:name="_Toc481108189"/>
-      <w:bookmarkStart w:id="48" w:name="_Toc481208151"/>
-      <w:bookmarkStart w:id="49" w:name="_Toc488798472"/>
+      <w:bookmarkStart w:id="45" w:name="_Toc481104101"/>
+      <w:bookmarkStart w:id="46" w:name="_Toc481108189"/>
+      <w:bookmarkStart w:id="47" w:name="_Toc481208151"/>
+      <w:bookmarkStart w:id="48" w:name="_Toc488798472"/>
       <w:r>
         <w:rPr>
           <w:b w:val="0"/>
@@ -24169,7 +23884,7 @@
           <w:szCs w:val="24"/>
         </w:rPr>
       </w:pPr>
-      <w:bookmarkStart w:id="50" w:name="_Toc532882502"/>
+      <w:bookmarkStart w:id="49" w:name="_Toc532882502"/>
       <w:r>
         <w:rPr>
           <w:rFonts w:cs="Times New Roman"/>
@@ -24193,8 +23908,8 @@
           <w:szCs w:val="24"/>
         </w:rPr>
       </w:pPr>
-      <w:bookmarkStart w:id="51" w:name="_Toc8734334"/>
-      <w:bookmarkEnd w:id="50"/>
+      <w:bookmarkStart w:id="50" w:name="_Toc8734334"/>
+      <w:bookmarkEnd w:id="49"/>
       <w:r>
         <w:rPr>
           <w:b/>
@@ -24350,7 +24065,7 @@
         </w:rPr>
         <w:t xml:space="preserve"> Diagram</w:t>
       </w:r>
-      <w:bookmarkEnd w:id="51"/>
+      <w:bookmarkEnd w:id="50"/>
     </w:p>
     <w:tbl>
       <w:tblPr>
@@ -25246,10 +24961,10 @@
         </w:sdtContent>
       </w:sdt>
     </w:p>
+    <w:bookmarkEnd w:id="45"/>
     <w:bookmarkEnd w:id="46"/>
     <w:bookmarkEnd w:id="47"/>
     <w:bookmarkEnd w:id="48"/>
-    <w:bookmarkEnd w:id="49"/>
     <w:p>
       <w:pPr>
         <w:rPr>
@@ -25267,7 +24982,7 @@
           <w:lang w:eastAsia="id-ID"/>
         </w:rPr>
       </w:pPr>
-      <w:bookmarkStart w:id="52" w:name="_Toc11735277"/>
+      <w:bookmarkStart w:id="51" w:name="_Toc11735277"/>
       <w:r>
         <w:rPr>
           <w:i/>
@@ -25299,7 +25014,7 @@
         </w:rPr>
         <w:t>(RUP)</w:t>
       </w:r>
-      <w:bookmarkEnd w:id="52"/>
+      <w:bookmarkEnd w:id="51"/>
     </w:p>
     <w:p>
       <w:pPr>
@@ -25604,7 +25319,7 @@
           <w:szCs w:val="24"/>
         </w:rPr>
       </w:pPr>
-      <w:bookmarkStart w:id="53" w:name="_Toc6476379"/>
+      <w:bookmarkStart w:id="52" w:name="_Toc6476379"/>
       <w:r>
         <w:rPr>
           <w:b/>
@@ -25738,7 +25453,7 @@
         </w:rPr>
         <w:t xml:space="preserve"> Fase Rational Unified Process</w:t>
       </w:r>
-      <w:bookmarkEnd w:id="53"/>
+      <w:bookmarkEnd w:id="52"/>
     </w:p>
     <w:p>
       <w:pPr>
@@ -26069,29 +25784,17 @@
           <w:szCs w:val="26"/>
           <w:lang w:eastAsia="id-ID"/>
         </w:rPr>
-        <w:t xml:space="preserve">Rational Unified </w:t>
-      </w:r>
-      <w:proofErr w:type="gramStart"/>
+        <w:t>Rational Unified Process</w:t>
+      </w:r>
       <w:r>
         <w:rPr>
           <w:rFonts w:eastAsiaTheme="majorEastAsia" w:cstheme="majorBidi"/>
-          <w:i/>
           <w:color w:val="0D0D0D" w:themeColor="text1" w:themeTint="F2"/>
           <w:szCs w:val="26"/>
           <w:lang w:eastAsia="id-ID"/>
         </w:rPr>
-        <w:t>Process</w:t>
-      </w:r>
-      <w:r>
-        <w:rPr>
-          <w:rFonts w:eastAsiaTheme="majorEastAsia" w:cstheme="majorBidi"/>
-          <w:color w:val="0D0D0D" w:themeColor="text1" w:themeTint="F2"/>
-          <w:szCs w:val="26"/>
-          <w:lang w:eastAsia="id-ID"/>
-        </w:rPr>
         <w:t xml:space="preserve"> :</w:t>
       </w:r>
-      <w:proofErr w:type="gramEnd"/>
     </w:p>
     <w:p>
       <w:pPr>
@@ -26144,17 +25847,26 @@
           <w:szCs w:val="26"/>
           <w:lang w:eastAsia="id-ID"/>
         </w:rPr>
-        <w:t xml:space="preserve">Tahap dimana kita mendefinisikan kebutuhan sistem yang akan dibuat </w:t>
-      </w:r>
-      <w:proofErr w:type="gramStart"/>
+        <w:t xml:space="preserve">Tahap dimana kita mendefinisikan kebutuhan sistem yang akan dibuat ( </w:t>
+      </w:r>
       <w:r>
         <w:rPr>
           <w:rFonts w:eastAsiaTheme="majorEastAsia" w:cstheme="majorBidi"/>
+          <w:i/>
           <w:color w:val="0D0D0D" w:themeColor="text1" w:themeTint="F2"/>
           <w:szCs w:val="26"/>
           <w:lang w:eastAsia="id-ID"/>
         </w:rPr>
-        <w:t xml:space="preserve">( </w:t>
+        <w:t xml:space="preserve">requirement </w:t>
+      </w:r>
+      <w:r>
+        <w:rPr>
+          <w:rFonts w:eastAsiaTheme="majorEastAsia" w:cstheme="majorBidi"/>
+          <w:color w:val="0D0D0D" w:themeColor="text1" w:themeTint="F2"/>
+          <w:szCs w:val="26"/>
+          <w:lang w:eastAsia="id-ID"/>
+        </w:rPr>
+        <w:t xml:space="preserve">) dan memodelkan proses bisnis yang dibutuhkan ( </w:t>
       </w:r>
       <w:r>
         <w:rPr>
@@ -26164,18 +25876,16 @@
           <w:szCs w:val="26"/>
           <w:lang w:eastAsia="id-ID"/>
         </w:rPr>
-        <w:t>requirement</w:t>
-      </w:r>
-      <w:proofErr w:type="gramEnd"/>
+        <w:t xml:space="preserve">business modeling </w:t>
+      </w:r>
       <w:r>
         <w:rPr>
           <w:rFonts w:eastAsiaTheme="majorEastAsia" w:cstheme="majorBidi"/>
-          <w:i/>
           <w:color w:val="0D0D0D" w:themeColor="text1" w:themeTint="F2"/>
           <w:szCs w:val="26"/>
           <w:lang w:eastAsia="id-ID"/>
         </w:rPr>
-        <w:t xml:space="preserve"> </w:t>
+        <w:t>).</w:t>
       </w:r>
       <w:r>
         <w:rPr>
@@ -26184,34 +25894,6 @@
           <w:szCs w:val="26"/>
           <w:lang w:eastAsia="id-ID"/>
         </w:rPr>
-        <w:t xml:space="preserve">) dan memodelkan proses bisnis yang dibutuhkan ( </w:t>
-      </w:r>
-      <w:r>
-        <w:rPr>
-          <w:rFonts w:eastAsiaTheme="majorEastAsia" w:cstheme="majorBidi"/>
-          <w:i/>
-          <w:color w:val="0D0D0D" w:themeColor="text1" w:themeTint="F2"/>
-          <w:szCs w:val="26"/>
-          <w:lang w:eastAsia="id-ID"/>
-        </w:rPr>
-        <w:t xml:space="preserve">business modeling </w:t>
-      </w:r>
-      <w:r>
-        <w:rPr>
-          <w:rFonts w:eastAsiaTheme="majorEastAsia" w:cstheme="majorBidi"/>
-          <w:color w:val="0D0D0D" w:themeColor="text1" w:themeTint="F2"/>
-          <w:szCs w:val="26"/>
-          <w:lang w:eastAsia="id-ID"/>
-        </w:rPr>
-        <w:t>).</w:t>
-      </w:r>
-      <w:r>
-        <w:rPr>
-          <w:rFonts w:eastAsiaTheme="majorEastAsia" w:cstheme="majorBidi"/>
-          <w:color w:val="0D0D0D" w:themeColor="text1" w:themeTint="F2"/>
-          <w:szCs w:val="26"/>
-          <w:lang w:eastAsia="id-ID"/>
-        </w:rPr>
         <w:t xml:space="preserve"> </w:t>
       </w:r>
       <w:r>
@@ -26253,16 +25935,15 @@
           <w:color w:val="0D0D0D" w:themeColor="text1" w:themeTint="F2"/>
           <w:szCs w:val="24"/>
         </w:rPr>
-        <w:t xml:space="preserve">diharuskan untuk mengidentifikasi </w:t>
-      </w:r>
-      <w:proofErr w:type="gramStart"/>
+        <w:t xml:space="preserve">diharuskan untuk mengidentifikasi semua </w:t>
+      </w:r>
       <w:r>
         <w:rPr>
           <w:rFonts w:cs="Times New Roman"/>
           <w:color w:val="0D0D0D" w:themeColor="text1" w:themeTint="F2"/>
           <w:szCs w:val="24"/>
         </w:rPr>
-        <w:t xml:space="preserve">semua </w:t>
+        <w:t xml:space="preserve"> </w:t>
       </w:r>
       <w:r>
         <w:rPr>
@@ -26270,24 +25951,7 @@
           <w:color w:val="0D0D0D" w:themeColor="text1" w:themeTint="F2"/>
           <w:szCs w:val="24"/>
         </w:rPr>
-        <w:t xml:space="preserve"> </w:t>
-      </w:r>
-      <w:r>
-        <w:rPr>
-          <w:rFonts w:cs="Times New Roman"/>
-          <w:color w:val="0D0D0D" w:themeColor="text1" w:themeTint="F2"/>
-          <w:szCs w:val="24"/>
-        </w:rPr>
-        <w:t>entitas</w:t>
-      </w:r>
-      <w:proofErr w:type="gramEnd"/>
-      <w:r>
-        <w:rPr>
-          <w:rFonts w:cs="Times New Roman"/>
-          <w:color w:val="0D0D0D" w:themeColor="text1" w:themeTint="F2"/>
-          <w:szCs w:val="24"/>
-        </w:rPr>
-        <w:t xml:space="preserve">  eksternal  yang  akan berinteraksi dengan sistem, dan mendefinisikan interaksi pada level tertentu. Ini juga termasuk mengidentifikasi semua </w:t>
+        <w:t xml:space="preserve">entitas  eksternal  yang  akan berinteraksi dengan sistem, dan mendefinisikan interaksi pada level tertentu. Ini juga termasuk mengidentifikasi semua </w:t>
       </w:r>
       <w:r>
         <w:rPr>
@@ -26330,25 +25994,7 @@
           <w:color w:val="0D0D0D" w:themeColor="text1" w:themeTint="F2"/>
           <w:szCs w:val="24"/>
         </w:rPr>
-        <w:t xml:space="preserve"> termasuk </w:t>
-      </w:r>
-      <w:proofErr w:type="gramStart"/>
-      <w:r>
-        <w:rPr>
-          <w:rFonts w:cs="Times New Roman"/>
-          <w:color w:val="0D0D0D" w:themeColor="text1" w:themeTint="F2"/>
-          <w:szCs w:val="24"/>
-        </w:rPr>
-        <w:t>kriteria  keberhasilan</w:t>
-      </w:r>
-      <w:proofErr w:type="gramEnd"/>
-      <w:r>
-        <w:rPr>
-          <w:rFonts w:cs="Times New Roman"/>
-          <w:color w:val="0D0D0D" w:themeColor="text1" w:themeTint="F2"/>
-          <w:szCs w:val="24"/>
-        </w:rPr>
-        <w:t>, perkiraan resiko, dan  mengestimasikan sumber  daya  yang dibutuhkan.</w:t>
+        <w:t xml:space="preserve"> termasuk kriteria  keberhasilan, perkiraan resiko, dan  mengestimasikan sumber  daya  yang dibutuhkan.</w:t>
       </w:r>
     </w:p>
     <w:p>
@@ -26658,7 +26304,6 @@
         </w:rPr>
         <w:t xml:space="preserve"> adalah sebuah </w:t>
       </w:r>
-      <w:proofErr w:type="gramStart"/>
       <w:r>
         <w:rPr>
           <w:rFonts w:cs="Times New Roman"/>
@@ -26674,16 +26319,7 @@
           <w:color w:val="0D0D0D" w:themeColor="text1" w:themeTint="F2"/>
           <w:szCs w:val="24"/>
         </w:rPr>
-        <w:t xml:space="preserve"> yang</w:t>
-      </w:r>
-      <w:proofErr w:type="gramEnd"/>
-      <w:r>
-        <w:rPr>
-          <w:rFonts w:cs="Times New Roman"/>
-          <w:color w:val="0D0D0D" w:themeColor="text1" w:themeTint="F2"/>
-          <w:szCs w:val="24"/>
-        </w:rPr>
-        <w:t xml:space="preserve"> sudah siap diserahkan kepada </w:t>
+        <w:t xml:space="preserve"> yang sudah siap diserahkan kepada </w:t>
       </w:r>
       <w:r>
         <w:rPr>
@@ -26802,7 +26438,6 @@
           <w:szCs w:val="24"/>
         </w:rPr>
       </w:pPr>
-      <w:proofErr w:type="gramStart"/>
       <w:r>
         <w:rPr>
           <w:rFonts w:cs="Times New Roman"/>
@@ -26818,16 +26453,7 @@
           <w:color w:val="0D0D0D" w:themeColor="text1" w:themeTint="F2"/>
           <w:szCs w:val="24"/>
         </w:rPr>
-        <w:t xml:space="preserve">  adalah</w:t>
-      </w:r>
-      <w:proofErr w:type="gramEnd"/>
-      <w:r>
-        <w:rPr>
-          <w:rFonts w:cs="Times New Roman"/>
-          <w:color w:val="0D0D0D" w:themeColor="text1" w:themeTint="F2"/>
-          <w:szCs w:val="24"/>
-        </w:rPr>
-        <w:t xml:space="preserve">  fase  dimana  </w:t>
+        <w:t xml:space="preserve">  adalah  fase  dimana  </w:t>
       </w:r>
       <w:r>
         <w:rPr>
@@ -26967,7 +26593,7 @@
           <w:color w:val="0D0D0D" w:themeColor="text1" w:themeTint="F2"/>
         </w:rPr>
       </w:pPr>
-      <w:bookmarkStart w:id="54" w:name="_Toc11735278"/>
+      <w:bookmarkStart w:id="53" w:name="_Toc11735278"/>
       <w:r>
         <w:rPr>
           <w:i/>
@@ -26989,7 +26615,7 @@
         </w:rPr>
         <w:t>ox Testing</w:t>
       </w:r>
-      <w:bookmarkEnd w:id="54"/>
+      <w:bookmarkEnd w:id="53"/>
     </w:p>
     <w:p>
       <w:pPr>
@@ -27251,7 +26877,7 @@
           <w:lang w:eastAsia="id-ID"/>
         </w:rPr>
       </w:pPr>
-      <w:bookmarkStart w:id="55" w:name="_Toc11735279"/>
+      <w:bookmarkStart w:id="54" w:name="_Toc11735279"/>
       <w:r>
         <w:rPr>
           <w:color w:val="0D0D0D" w:themeColor="text1" w:themeTint="F2"/>
@@ -27260,7 +26886,7 @@
         <w:lastRenderedPageBreak/>
         <w:t>METODOLOGI PENELITIAN</w:t>
       </w:r>
-      <w:bookmarkEnd w:id="55"/>
+      <w:bookmarkEnd w:id="54"/>
     </w:p>
     <w:p>
       <w:pPr>
@@ -27279,7 +26905,7 @@
           <w:lang w:eastAsia="id-ID"/>
         </w:rPr>
       </w:pPr>
-      <w:bookmarkStart w:id="56" w:name="_Toc11735280"/>
+      <w:bookmarkStart w:id="55" w:name="_Toc11735280"/>
       <w:r>
         <w:rPr>
           <w:i/>
@@ -27288,7 +26914,7 @@
         </w:rPr>
         <w:t>Work Breakdown Structure</w:t>
       </w:r>
-      <w:bookmarkEnd w:id="56"/>
+      <w:bookmarkEnd w:id="55"/>
     </w:p>
     <w:p>
       <w:pPr>
@@ -27427,7 +27053,7 @@
           <w:szCs w:val="24"/>
         </w:rPr>
       </w:pPr>
-      <w:bookmarkStart w:id="57" w:name="_Toc6476380"/>
+      <w:bookmarkStart w:id="56" w:name="_Toc6476380"/>
       <w:r>
         <w:rPr>
           <w:b/>
@@ -27571,7 +27197,7 @@
         </w:rPr>
         <w:t>Work Breakdown Structure</w:t>
       </w:r>
-      <w:bookmarkEnd w:id="57"/>
+      <w:bookmarkEnd w:id="56"/>
     </w:p>
     <w:p>
       <w:pPr>
@@ -28748,7 +28374,7 @@
           <w:color w:val="0D0D0D" w:themeColor="text1" w:themeTint="F2"/>
         </w:rPr>
       </w:pPr>
-      <w:bookmarkStart w:id="58" w:name="_Toc11735281"/>
+      <w:bookmarkStart w:id="57" w:name="_Toc11735281"/>
       <w:r>
         <w:rPr>
           <w:color w:val="0D0D0D" w:themeColor="text1" w:themeTint="F2"/>
@@ -28756,7 +28382,7 @@
         <w:lastRenderedPageBreak/>
         <w:t>Diagram Alur Aktivitas</w:t>
       </w:r>
-      <w:bookmarkEnd w:id="58"/>
+      <w:bookmarkEnd w:id="57"/>
     </w:p>
     <w:p>
       <w:pPr>
@@ -28883,7 +28509,7 @@
           <w:szCs w:val="24"/>
         </w:rPr>
       </w:pPr>
-      <w:bookmarkStart w:id="59" w:name="_Toc6476381"/>
+      <w:bookmarkStart w:id="58" w:name="_Toc6476381"/>
       <w:r>
         <w:rPr>
           <w:b/>
@@ -29017,7 +28643,7 @@
         </w:rPr>
         <w:t xml:space="preserve"> Diagram Alur Aktivitas</w:t>
       </w:r>
-      <w:bookmarkEnd w:id="59"/>
+      <w:bookmarkEnd w:id="58"/>
     </w:p>
     <w:p>
       <w:pPr>
@@ -29301,7 +28927,7 @@
           <w:szCs w:val="24"/>
         </w:rPr>
       </w:pPr>
-      <w:bookmarkStart w:id="60" w:name="_Toc8734335"/>
+      <w:bookmarkStart w:id="59" w:name="_Toc8734335"/>
       <w:r>
         <w:rPr>
           <w:b/>
@@ -29435,7 +29061,7 @@
         </w:rPr>
         <w:t xml:space="preserve"> Diagram Alur Aktivitas</w:t>
       </w:r>
-      <w:bookmarkEnd w:id="60"/>
+      <w:bookmarkEnd w:id="59"/>
     </w:p>
     <w:tbl>
       <w:tblPr>
@@ -29802,7 +29428,7 @@
           <w:szCs w:val="24"/>
         </w:rPr>
       </w:pPr>
-      <w:bookmarkStart w:id="61" w:name="_Toc8734336"/>
+      <w:bookmarkStart w:id="60" w:name="_Toc8734336"/>
       <w:r>
         <w:rPr>
           <w:b/>
@@ -29958,7 +29584,7 @@
         </w:rPr>
         <w:t xml:space="preserve"> Lanjutan Diagram Alur Aktivitas</w:t>
       </w:r>
-      <w:bookmarkEnd w:id="61"/>
+      <w:bookmarkEnd w:id="60"/>
     </w:p>
     <w:tbl>
       <w:tblPr>
@@ -32558,12 +32184,12 @@
       <w:pPr>
         <w:pStyle w:val="Heading1"/>
       </w:pPr>
-      <w:bookmarkStart w:id="62" w:name="_Toc11735282"/>
+      <w:bookmarkStart w:id="61" w:name="_Toc11735282"/>
       <w:r>
         <w:lastRenderedPageBreak/>
         <w:t>PEMBAHASAN</w:t>
       </w:r>
-      <w:bookmarkEnd w:id="62"/>
+      <w:bookmarkEnd w:id="61"/>
     </w:p>
     <w:p/>
     <w:p>
@@ -32594,11 +32220,9 @@
       <w:r>
         <w:t xml:space="preserve">Berikut merupakan hasil dari setiap aktivitas-aktivitas yang telah dilakukan disajikan dalam bentuk </w:t>
       </w:r>
-      <w:proofErr w:type="gramStart"/>
       <w:r>
         <w:t>table :</w:t>
       </w:r>
-      <w:proofErr w:type="gramEnd"/>
     </w:p>
     <w:p/>
     <w:p>
@@ -32990,10 +32614,40 @@
               <w:cnfStyle w:val="000000100000" w:firstRow="0" w:lastRow="0" w:firstColumn="0" w:lastColumn="0" w:oddVBand="0" w:evenVBand="0" w:oddHBand="1" w:evenHBand="0" w:firstRowFirstColumn="0" w:firstRowLastColumn="0" w:lastRowFirstColumn="0" w:lastRowLastColumn="0"/>
               <w:rPr>
                 <w:rFonts w:eastAsia="Times New Roman" w:cs="Times New Roman"/>
+                <w:i/>
+                <w:iCs/>
                 <w:color w:val="000000"/>
-                <w:lang w:val="id-ID" w:eastAsia="id-ID"/>
-              </w:rPr>
-            </w:pPr>
+                <w:lang w:eastAsia="id-ID"/>
+              </w:rPr>
+            </w:pPr>
+            <w:r>
+              <w:rPr>
+                <w:rFonts w:eastAsia="Times New Roman" w:cs="Times New Roman"/>
+                <w:color w:val="000000"/>
+                <w:lang w:eastAsia="id-ID"/>
+              </w:rPr>
+              <w:t xml:space="preserve">Mendapatkan </w:t>
+            </w:r>
+            <w:r>
+              <w:rPr>
+                <w:rFonts w:eastAsia="Times New Roman" w:cs="Times New Roman"/>
+                <w:color w:val="000000"/>
+                <w:lang w:eastAsia="id-ID"/>
+              </w:rPr>
+              <w:t xml:space="preserve">target penelitian yaitu </w:t>
+            </w:r>
+            <w:r>
+              <w:rPr>
+                <w:rFonts w:eastAsia="Times New Roman" w:cs="Times New Roman"/>
+                <w:i/>
+                <w:iCs/>
+                <w:color w:val="000000"/>
+                <w:lang w:eastAsia="id-ID"/>
+              </w:rPr>
+              <w:t>pengembangan tracer study di sekolah tinggi teknologi garut</w:t>
+            </w:r>
+            <w:bookmarkStart w:id="62" w:name="_GoBack"/>
+            <w:bookmarkEnd w:id="62"/>
           </w:p>
         </w:tc>
       </w:tr>
@@ -39690,7 +39344,7 @@
 </file>
 
 <file path=customXml/itemProps1.xml><?xml version="1.0" encoding="utf-8"?>
-<ds:datastoreItem xmlns:ds="http://schemas.openxmlformats.org/officeDocument/2006/customXml" ds:itemID="{0E50BA47-DD73-4BDB-9918-0B7C7B2C1E10}">
+<ds:datastoreItem xmlns:ds="http://schemas.openxmlformats.org/officeDocument/2006/customXml" ds:itemID="{CAE292F0-84D9-40E3-BFC4-B0232D94340F}">
   <ds:schemaRefs>
     <ds:schemaRef ds:uri="http://schemas.openxmlformats.org/officeDocument/2006/bibliography"/>
   </ds:schemaRefs>

</xml_diff>

<commit_message>
tabel penjelasan proses bisnis berjalan done
</commit_message>
<xml_diff>
--- a/CONTINUE SKRIPSI.docx
+++ b/CONTINUE SKRIPSI.docx
@@ -4946,34 +4946,37 @@
         <w:rPr>
           <w:rFonts w:asciiTheme="minorHAnsi" w:hAnsiTheme="minorHAnsi"/>
           <w:noProof/>
+          <w:color w:val="auto"/>
           <w:sz w:val="22"/>
           <w:lang w:val="en-ID" w:eastAsia="en-ID"/>
         </w:rPr>
       </w:pPr>
       <w:r>
         <w:rPr>
+          <w:color w:val="0D0D0D" w:themeColor="text1" w:themeTint="F2"/>
           <w:szCs w:val="24"/>
         </w:rPr>
         <w:fldChar w:fldCharType="begin"/>
       </w:r>
       <w:r>
         <w:rPr>
+          <w:color w:val="0D0D0D" w:themeColor="text1" w:themeTint="F2"/>
           <w:szCs w:val="24"/>
         </w:rPr>
         <w:instrText xml:space="preserve"> TOC \h \z \c "Tabel" </w:instrText>
       </w:r>
       <w:r>
         <w:rPr>
+          <w:color w:val="0D0D0D" w:themeColor="text1" w:themeTint="F2"/>
           <w:szCs w:val="24"/>
         </w:rPr>
         <w:fldChar w:fldCharType="separate"/>
       </w:r>
-      <w:hyperlink w:anchor="_Toc8734326" w:history="1">
+      <w:hyperlink w:anchor="_Toc12443971" w:history="1">
         <w:r>
           <w:rPr>
             <w:rStyle w:val="Hyperlink"/>
             <w:noProof/>
-            <w:color w:val="000000" w:themeColor="text1"/>
           </w:rPr>
           <w:t>Tabel 1.1 Penerimaan Dan Lulusan Sekolah Tinggi Teknologi Garut</w:t>
         </w:r>
@@ -4996,7 +4999,7 @@
             <w:noProof/>
             <w:webHidden/>
           </w:rPr>
-          <w:instrText xml:space="preserve"> PAGEREF _Toc8734326 \h </w:instrText>
+          <w:instrText xml:space="preserve"> PAGEREF _Toc12443971 \h </w:instrText>
         </w:r>
         <w:r>
           <w:rPr>
@@ -5016,7 +5019,7 @@
             <w:noProof/>
             <w:webHidden/>
           </w:rPr>
-          <w:t>1</w:t>
+          <w:t>6</w:t>
         </w:r>
         <w:r>
           <w:rPr>
@@ -5036,16 +5039,16 @@
         <w:rPr>
           <w:rFonts w:asciiTheme="minorHAnsi" w:hAnsiTheme="minorHAnsi"/>
           <w:noProof/>
+          <w:color w:val="auto"/>
           <w:sz w:val="22"/>
           <w:lang w:val="en-ID" w:eastAsia="en-ID"/>
         </w:rPr>
       </w:pPr>
-      <w:hyperlink w:anchor="_Toc8734327" w:history="1">
+      <w:hyperlink w:anchor="_Toc12443972" w:history="1">
         <w:r>
           <w:rPr>
             <w:rStyle w:val="Hyperlink"/>
             <w:noProof/>
-            <w:color w:val="000000" w:themeColor="text1"/>
           </w:rPr>
           <w:t>Tabel 2.1 Simbol Class Diagram</w:t>
         </w:r>
@@ -5068,367 +5071,7 @@
             <w:noProof/>
             <w:webHidden/>
           </w:rPr>
-          <w:instrText xml:space="preserve"> PAGEREF _Toc8734327 \h </w:instrText>
-        </w:r>
-        <w:r>
-          <w:rPr>
-            <w:noProof/>
-            <w:webHidden/>
-          </w:rPr>
-        </w:r>
-        <w:r>
-          <w:rPr>
-            <w:noProof/>
-            <w:webHidden/>
-          </w:rPr>
-          <w:fldChar w:fldCharType="separate"/>
-        </w:r>
-        <w:r>
-          <w:rPr>
-            <w:noProof/>
-            <w:webHidden/>
-          </w:rPr>
-          <w:t>10</w:t>
-        </w:r>
-        <w:r>
-          <w:rPr>
-            <w:noProof/>
-            <w:webHidden/>
-          </w:rPr>
-          <w:fldChar w:fldCharType="end"/>
-        </w:r>
-      </w:hyperlink>
-    </w:p>
-    <w:p>
-      <w:pPr>
-        <w:pStyle w:val="TableofFigures"/>
-        <w:tabs>
-          <w:tab w:val="right" w:leader="dot" w:pos="7927"/>
-        </w:tabs>
-        <w:rPr>
-          <w:rFonts w:asciiTheme="minorHAnsi" w:hAnsiTheme="minorHAnsi"/>
-          <w:noProof/>
-          <w:sz w:val="22"/>
-          <w:lang w:val="en-ID" w:eastAsia="en-ID"/>
-        </w:rPr>
-      </w:pPr>
-      <w:hyperlink w:anchor="_Toc8734328" w:history="1">
-        <w:r>
-          <w:rPr>
-            <w:rStyle w:val="Hyperlink"/>
-            <w:noProof/>
-            <w:color w:val="000000" w:themeColor="text1"/>
-          </w:rPr>
-          <w:t>Tabel 2.2 Simbol Deployment Diagram</w:t>
-        </w:r>
-        <w:r>
-          <w:rPr>
-            <w:noProof/>
-            <w:webHidden/>
-          </w:rPr>
-          <w:tab/>
-        </w:r>
-        <w:r>
-          <w:rPr>
-            <w:noProof/>
-            <w:webHidden/>
-          </w:rPr>
-          <w:fldChar w:fldCharType="begin"/>
-        </w:r>
-        <w:r>
-          <w:rPr>
-            <w:noProof/>
-            <w:webHidden/>
-          </w:rPr>
-          <w:instrText xml:space="preserve"> PAGEREF _Toc8734328 \h </w:instrText>
-        </w:r>
-        <w:r>
-          <w:rPr>
-            <w:noProof/>
-            <w:webHidden/>
-          </w:rPr>
-        </w:r>
-        <w:r>
-          <w:rPr>
-            <w:noProof/>
-            <w:webHidden/>
-          </w:rPr>
-          <w:fldChar w:fldCharType="separate"/>
-        </w:r>
-        <w:r>
-          <w:rPr>
-            <w:noProof/>
-            <w:webHidden/>
-          </w:rPr>
-          <w:t>11</w:t>
-        </w:r>
-        <w:r>
-          <w:rPr>
-            <w:noProof/>
-            <w:webHidden/>
-          </w:rPr>
-          <w:fldChar w:fldCharType="end"/>
-        </w:r>
-      </w:hyperlink>
-    </w:p>
-    <w:p>
-      <w:pPr>
-        <w:pStyle w:val="TableofFigures"/>
-        <w:tabs>
-          <w:tab w:val="right" w:leader="dot" w:pos="7927"/>
-        </w:tabs>
-        <w:rPr>
-          <w:rFonts w:asciiTheme="minorHAnsi" w:hAnsiTheme="minorHAnsi"/>
-          <w:noProof/>
-          <w:sz w:val="22"/>
-          <w:lang w:val="en-ID" w:eastAsia="en-ID"/>
-        </w:rPr>
-      </w:pPr>
-      <w:hyperlink w:anchor="_Toc8734329" w:history="1">
-        <w:r>
-          <w:rPr>
-            <w:rStyle w:val="Hyperlink"/>
-            <w:noProof/>
-            <w:color w:val="000000" w:themeColor="text1"/>
-          </w:rPr>
-          <w:t>Tabel 2.3 Simbol Use Case Diagram</w:t>
-        </w:r>
-        <w:r>
-          <w:rPr>
-            <w:noProof/>
-            <w:webHidden/>
-          </w:rPr>
-          <w:tab/>
-        </w:r>
-        <w:r>
-          <w:rPr>
-            <w:noProof/>
-            <w:webHidden/>
-          </w:rPr>
-          <w:fldChar w:fldCharType="begin"/>
-        </w:r>
-        <w:r>
-          <w:rPr>
-            <w:noProof/>
-            <w:webHidden/>
-          </w:rPr>
-          <w:instrText xml:space="preserve"> PAGEREF _Toc8734329 \h </w:instrText>
-        </w:r>
-        <w:r>
-          <w:rPr>
-            <w:noProof/>
-            <w:webHidden/>
-          </w:rPr>
-        </w:r>
-        <w:r>
-          <w:rPr>
-            <w:noProof/>
-            <w:webHidden/>
-          </w:rPr>
-          <w:fldChar w:fldCharType="separate"/>
-        </w:r>
-        <w:r>
-          <w:rPr>
-            <w:noProof/>
-            <w:webHidden/>
-          </w:rPr>
-          <w:t>12</w:t>
-        </w:r>
-        <w:r>
-          <w:rPr>
-            <w:noProof/>
-            <w:webHidden/>
-          </w:rPr>
-          <w:fldChar w:fldCharType="end"/>
-        </w:r>
-      </w:hyperlink>
-    </w:p>
-    <w:p>
-      <w:pPr>
-        <w:pStyle w:val="TableofFigures"/>
-        <w:tabs>
-          <w:tab w:val="right" w:leader="dot" w:pos="7927"/>
-        </w:tabs>
-        <w:rPr>
-          <w:rFonts w:asciiTheme="minorHAnsi" w:hAnsiTheme="minorHAnsi"/>
-          <w:noProof/>
-          <w:sz w:val="22"/>
-          <w:lang w:val="en-ID" w:eastAsia="en-ID"/>
-        </w:rPr>
-      </w:pPr>
-      <w:hyperlink w:anchor="_Toc8734330" w:history="1">
-        <w:r>
-          <w:rPr>
-            <w:rStyle w:val="Hyperlink"/>
-            <w:noProof/>
-            <w:color w:val="000000" w:themeColor="text1"/>
-          </w:rPr>
-          <w:t>Tabel 2.4 Lanjutan Simbol Use Case Diagram</w:t>
-        </w:r>
-        <w:r>
-          <w:rPr>
-            <w:noProof/>
-            <w:webHidden/>
-          </w:rPr>
-          <w:tab/>
-        </w:r>
-        <w:r>
-          <w:rPr>
-            <w:noProof/>
-            <w:webHidden/>
-          </w:rPr>
-          <w:fldChar w:fldCharType="begin"/>
-        </w:r>
-        <w:r>
-          <w:rPr>
-            <w:noProof/>
-            <w:webHidden/>
-          </w:rPr>
-          <w:instrText xml:space="preserve"> PAGEREF _Toc8734330 \h </w:instrText>
-        </w:r>
-        <w:r>
-          <w:rPr>
-            <w:noProof/>
-            <w:webHidden/>
-          </w:rPr>
-        </w:r>
-        <w:r>
-          <w:rPr>
-            <w:noProof/>
-            <w:webHidden/>
-          </w:rPr>
-          <w:fldChar w:fldCharType="separate"/>
-        </w:r>
-        <w:r>
-          <w:rPr>
-            <w:noProof/>
-            <w:webHidden/>
-          </w:rPr>
-          <w:t>13</w:t>
-        </w:r>
-        <w:r>
-          <w:rPr>
-            <w:noProof/>
-            <w:webHidden/>
-          </w:rPr>
-          <w:fldChar w:fldCharType="end"/>
-        </w:r>
-      </w:hyperlink>
-    </w:p>
-    <w:p>
-      <w:pPr>
-        <w:pStyle w:val="TableofFigures"/>
-        <w:tabs>
-          <w:tab w:val="right" w:leader="dot" w:pos="7927"/>
-        </w:tabs>
-        <w:rPr>
-          <w:rFonts w:asciiTheme="minorHAnsi" w:hAnsiTheme="minorHAnsi"/>
-          <w:noProof/>
-          <w:sz w:val="22"/>
-          <w:lang w:val="en-ID" w:eastAsia="en-ID"/>
-        </w:rPr>
-      </w:pPr>
-      <w:hyperlink w:anchor="_Toc8734331" w:history="1">
-        <w:r>
-          <w:rPr>
-            <w:rStyle w:val="Hyperlink"/>
-            <w:noProof/>
-            <w:color w:val="000000" w:themeColor="text1"/>
-          </w:rPr>
-          <w:t>Tabel 2.5 Simbol Activity Diagram</w:t>
-        </w:r>
-        <w:r>
-          <w:rPr>
-            <w:noProof/>
-            <w:webHidden/>
-          </w:rPr>
-          <w:tab/>
-        </w:r>
-        <w:r>
-          <w:rPr>
-            <w:noProof/>
-            <w:webHidden/>
-          </w:rPr>
-          <w:fldChar w:fldCharType="begin"/>
-        </w:r>
-        <w:r>
-          <w:rPr>
-            <w:noProof/>
-            <w:webHidden/>
-          </w:rPr>
-          <w:instrText xml:space="preserve"> PAGEREF _Toc8734331 \h </w:instrText>
-        </w:r>
-        <w:r>
-          <w:rPr>
-            <w:noProof/>
-            <w:webHidden/>
-          </w:rPr>
-        </w:r>
-        <w:r>
-          <w:rPr>
-            <w:noProof/>
-            <w:webHidden/>
-          </w:rPr>
-          <w:fldChar w:fldCharType="separate"/>
-        </w:r>
-        <w:r>
-          <w:rPr>
-            <w:noProof/>
-            <w:webHidden/>
-          </w:rPr>
-          <w:t>14</w:t>
-        </w:r>
-        <w:r>
-          <w:rPr>
-            <w:noProof/>
-            <w:webHidden/>
-          </w:rPr>
-          <w:fldChar w:fldCharType="end"/>
-        </w:r>
-      </w:hyperlink>
-    </w:p>
-    <w:p>
-      <w:pPr>
-        <w:pStyle w:val="TableofFigures"/>
-        <w:tabs>
-          <w:tab w:val="right" w:leader="dot" w:pos="7927"/>
-        </w:tabs>
-        <w:rPr>
-          <w:rFonts w:asciiTheme="minorHAnsi" w:hAnsiTheme="minorHAnsi"/>
-          <w:noProof/>
-          <w:sz w:val="22"/>
-          <w:lang w:val="en-ID" w:eastAsia="en-ID"/>
-        </w:rPr>
-      </w:pPr>
-      <w:hyperlink w:anchor="_Toc8734332" w:history="1">
-        <w:r>
-          <w:rPr>
-            <w:rStyle w:val="Hyperlink"/>
-            <w:noProof/>
-            <w:color w:val="000000" w:themeColor="text1"/>
-          </w:rPr>
-          <w:t>Tabel 2.6 Simbol Sequence Diagram</w:t>
-        </w:r>
-        <w:r>
-          <w:rPr>
-            <w:noProof/>
-            <w:webHidden/>
-          </w:rPr>
-          <w:tab/>
-        </w:r>
-        <w:r>
-          <w:rPr>
-            <w:noProof/>
-            <w:webHidden/>
-          </w:rPr>
-          <w:fldChar w:fldCharType="begin"/>
-        </w:r>
-        <w:r>
-          <w:rPr>
-            <w:noProof/>
-            <w:webHidden/>
-          </w:rPr>
-          <w:instrText xml:space="preserve"> PAGEREF _Toc8734332 \h </w:instrText>
+          <w:instrText xml:space="preserve"> PAGEREF _Toc12443972 \h </w:instrText>
         </w:r>
         <w:r>
           <w:rPr>
@@ -5468,18 +5111,18 @@
         <w:rPr>
           <w:rFonts w:asciiTheme="minorHAnsi" w:hAnsiTheme="minorHAnsi"/>
           <w:noProof/>
+          <w:color w:val="auto"/>
           <w:sz w:val="22"/>
           <w:lang w:val="en-ID" w:eastAsia="en-ID"/>
         </w:rPr>
       </w:pPr>
-      <w:hyperlink w:anchor="_Toc8734333" w:history="1">
+      <w:hyperlink w:anchor="_Toc12443973" w:history="1">
         <w:r>
           <w:rPr>
             <w:rStyle w:val="Hyperlink"/>
             <w:noProof/>
-            <w:color w:val="000000" w:themeColor="text1"/>
           </w:rPr>
-          <w:t>Tabel 2.7 Lanjutan Simbol Sequence Diagram</w:t>
+          <w:t>Tabel 2.2 Simbol Deployment Diagram</w:t>
         </w:r>
         <w:r>
           <w:rPr>
@@ -5500,7 +5143,7 @@
             <w:noProof/>
             <w:webHidden/>
           </w:rPr>
-          <w:instrText xml:space="preserve"> PAGEREF _Toc8734333 \h </w:instrText>
+          <w:instrText xml:space="preserve"> PAGEREF _Toc12443973 \h </w:instrText>
         </w:r>
         <w:r>
           <w:rPr>
@@ -5540,18 +5183,18 @@
         <w:rPr>
           <w:rFonts w:asciiTheme="minorHAnsi" w:hAnsiTheme="minorHAnsi"/>
           <w:noProof/>
+          <w:color w:val="auto"/>
           <w:sz w:val="22"/>
           <w:lang w:val="en-ID" w:eastAsia="en-ID"/>
         </w:rPr>
       </w:pPr>
-      <w:hyperlink w:anchor="_Toc8734334" w:history="1">
+      <w:hyperlink w:anchor="_Toc12443974" w:history="1">
         <w:r>
           <w:rPr>
             <w:rStyle w:val="Hyperlink"/>
             <w:noProof/>
-            <w:color w:val="000000" w:themeColor="text1"/>
           </w:rPr>
-          <w:t>Tabel 2.8 Simbol Collaboration Diagram</w:t>
+          <w:t>Tabel 2.3 Simbol Use Case Diagram</w:t>
         </w:r>
         <w:r>
           <w:rPr>
@@ -5572,7 +5215,7 @@
             <w:noProof/>
             <w:webHidden/>
           </w:rPr>
-          <w:instrText xml:space="preserve"> PAGEREF _Toc8734334 \h </w:instrText>
+          <w:instrText xml:space="preserve"> PAGEREF _Toc12443974 \h </w:instrText>
         </w:r>
         <w:r>
           <w:rPr>
@@ -5612,16 +5255,376 @@
         <w:rPr>
           <w:rFonts w:asciiTheme="minorHAnsi" w:hAnsiTheme="minorHAnsi"/>
           <w:noProof/>
+          <w:color w:val="auto"/>
           <w:sz w:val="22"/>
           <w:lang w:val="en-ID" w:eastAsia="en-ID"/>
         </w:rPr>
       </w:pPr>
-      <w:hyperlink w:anchor="_Toc8734335" w:history="1">
+      <w:hyperlink w:anchor="_Toc12443975" w:history="1">
         <w:r>
           <w:rPr>
             <w:rStyle w:val="Hyperlink"/>
             <w:noProof/>
-            <w:color w:val="000000" w:themeColor="text1"/>
+          </w:rPr>
+          <w:t>Tabel 2.4 Simbol Use Case Diagram (Lanjutan)</w:t>
+        </w:r>
+        <w:r>
+          <w:rPr>
+            <w:noProof/>
+            <w:webHidden/>
+          </w:rPr>
+          <w:tab/>
+        </w:r>
+        <w:r>
+          <w:rPr>
+            <w:noProof/>
+            <w:webHidden/>
+          </w:rPr>
+          <w:fldChar w:fldCharType="begin"/>
+        </w:r>
+        <w:r>
+          <w:rPr>
+            <w:noProof/>
+            <w:webHidden/>
+          </w:rPr>
+          <w:instrText xml:space="preserve"> PAGEREF _Toc12443975 \h </w:instrText>
+        </w:r>
+        <w:r>
+          <w:rPr>
+            <w:noProof/>
+            <w:webHidden/>
+          </w:rPr>
+        </w:r>
+        <w:r>
+          <w:rPr>
+            <w:noProof/>
+            <w:webHidden/>
+          </w:rPr>
+          <w:fldChar w:fldCharType="separate"/>
+        </w:r>
+        <w:r>
+          <w:rPr>
+            <w:noProof/>
+            <w:webHidden/>
+          </w:rPr>
+          <w:t>18</w:t>
+        </w:r>
+        <w:r>
+          <w:rPr>
+            <w:noProof/>
+            <w:webHidden/>
+          </w:rPr>
+          <w:fldChar w:fldCharType="end"/>
+        </w:r>
+      </w:hyperlink>
+    </w:p>
+    <w:p>
+      <w:pPr>
+        <w:pStyle w:val="TableofFigures"/>
+        <w:tabs>
+          <w:tab w:val="right" w:leader="dot" w:pos="7927"/>
+        </w:tabs>
+        <w:rPr>
+          <w:rFonts w:asciiTheme="minorHAnsi" w:hAnsiTheme="minorHAnsi"/>
+          <w:noProof/>
+          <w:color w:val="auto"/>
+          <w:sz w:val="22"/>
+          <w:lang w:val="en-ID" w:eastAsia="en-ID"/>
+        </w:rPr>
+      </w:pPr>
+      <w:hyperlink w:anchor="_Toc12443976" w:history="1">
+        <w:r>
+          <w:rPr>
+            <w:rStyle w:val="Hyperlink"/>
+            <w:noProof/>
+          </w:rPr>
+          <w:t>Tabel 2.5 Simbol Activity Diagram</w:t>
+        </w:r>
+        <w:r>
+          <w:rPr>
+            <w:noProof/>
+            <w:webHidden/>
+          </w:rPr>
+          <w:tab/>
+        </w:r>
+        <w:r>
+          <w:rPr>
+            <w:noProof/>
+            <w:webHidden/>
+          </w:rPr>
+          <w:fldChar w:fldCharType="begin"/>
+        </w:r>
+        <w:r>
+          <w:rPr>
+            <w:noProof/>
+            <w:webHidden/>
+          </w:rPr>
+          <w:instrText xml:space="preserve"> PAGEREF _Toc12443976 \h </w:instrText>
+        </w:r>
+        <w:r>
+          <w:rPr>
+            <w:noProof/>
+            <w:webHidden/>
+          </w:rPr>
+        </w:r>
+        <w:r>
+          <w:rPr>
+            <w:noProof/>
+            <w:webHidden/>
+          </w:rPr>
+          <w:fldChar w:fldCharType="separate"/>
+        </w:r>
+        <w:r>
+          <w:rPr>
+            <w:noProof/>
+            <w:webHidden/>
+          </w:rPr>
+          <w:t>19</w:t>
+        </w:r>
+        <w:r>
+          <w:rPr>
+            <w:noProof/>
+            <w:webHidden/>
+          </w:rPr>
+          <w:fldChar w:fldCharType="end"/>
+        </w:r>
+      </w:hyperlink>
+    </w:p>
+    <w:p>
+      <w:pPr>
+        <w:pStyle w:val="TableofFigures"/>
+        <w:tabs>
+          <w:tab w:val="right" w:leader="dot" w:pos="7927"/>
+        </w:tabs>
+        <w:rPr>
+          <w:rFonts w:asciiTheme="minorHAnsi" w:hAnsiTheme="minorHAnsi"/>
+          <w:noProof/>
+          <w:color w:val="auto"/>
+          <w:sz w:val="22"/>
+          <w:lang w:val="en-ID" w:eastAsia="en-ID"/>
+        </w:rPr>
+      </w:pPr>
+      <w:hyperlink w:anchor="_Toc12443977" w:history="1">
+        <w:r>
+          <w:rPr>
+            <w:rStyle w:val="Hyperlink"/>
+            <w:noProof/>
+          </w:rPr>
+          <w:t>Tabel 2.6 Simbol Sequence Diagram</w:t>
+        </w:r>
+        <w:r>
+          <w:rPr>
+            <w:noProof/>
+            <w:webHidden/>
+          </w:rPr>
+          <w:tab/>
+        </w:r>
+        <w:r>
+          <w:rPr>
+            <w:noProof/>
+            <w:webHidden/>
+          </w:rPr>
+          <w:fldChar w:fldCharType="begin"/>
+        </w:r>
+        <w:r>
+          <w:rPr>
+            <w:noProof/>
+            <w:webHidden/>
+          </w:rPr>
+          <w:instrText xml:space="preserve"> PAGEREF _Toc12443977 \h </w:instrText>
+        </w:r>
+        <w:r>
+          <w:rPr>
+            <w:noProof/>
+            <w:webHidden/>
+          </w:rPr>
+        </w:r>
+        <w:r>
+          <w:rPr>
+            <w:noProof/>
+            <w:webHidden/>
+          </w:rPr>
+          <w:fldChar w:fldCharType="separate"/>
+        </w:r>
+        <w:r>
+          <w:rPr>
+            <w:noProof/>
+            <w:webHidden/>
+          </w:rPr>
+          <w:t>20</w:t>
+        </w:r>
+        <w:r>
+          <w:rPr>
+            <w:noProof/>
+            <w:webHidden/>
+          </w:rPr>
+          <w:fldChar w:fldCharType="end"/>
+        </w:r>
+      </w:hyperlink>
+    </w:p>
+    <w:p>
+      <w:pPr>
+        <w:pStyle w:val="TableofFigures"/>
+        <w:tabs>
+          <w:tab w:val="right" w:leader="dot" w:pos="7927"/>
+        </w:tabs>
+        <w:rPr>
+          <w:rFonts w:asciiTheme="minorHAnsi" w:hAnsiTheme="minorHAnsi"/>
+          <w:noProof/>
+          <w:color w:val="auto"/>
+          <w:sz w:val="22"/>
+          <w:lang w:val="en-ID" w:eastAsia="en-ID"/>
+        </w:rPr>
+      </w:pPr>
+      <w:hyperlink w:anchor="_Toc12443978" w:history="1">
+        <w:r>
+          <w:rPr>
+            <w:rStyle w:val="Hyperlink"/>
+            <w:noProof/>
+          </w:rPr>
+          <w:t>Tabel 2.7 Simbol Sequence Diagram (Lanjutan)</w:t>
+        </w:r>
+        <w:r>
+          <w:rPr>
+            <w:noProof/>
+            <w:webHidden/>
+          </w:rPr>
+          <w:tab/>
+        </w:r>
+        <w:r>
+          <w:rPr>
+            <w:noProof/>
+            <w:webHidden/>
+          </w:rPr>
+          <w:fldChar w:fldCharType="begin"/>
+        </w:r>
+        <w:r>
+          <w:rPr>
+            <w:noProof/>
+            <w:webHidden/>
+          </w:rPr>
+          <w:instrText xml:space="preserve"> PAGEREF _Toc12443978 \h </w:instrText>
+        </w:r>
+        <w:r>
+          <w:rPr>
+            <w:noProof/>
+            <w:webHidden/>
+          </w:rPr>
+        </w:r>
+        <w:r>
+          <w:rPr>
+            <w:noProof/>
+            <w:webHidden/>
+          </w:rPr>
+          <w:fldChar w:fldCharType="separate"/>
+        </w:r>
+        <w:r>
+          <w:rPr>
+            <w:noProof/>
+            <w:webHidden/>
+          </w:rPr>
+          <w:t>21</w:t>
+        </w:r>
+        <w:r>
+          <w:rPr>
+            <w:noProof/>
+            <w:webHidden/>
+          </w:rPr>
+          <w:fldChar w:fldCharType="end"/>
+        </w:r>
+      </w:hyperlink>
+    </w:p>
+    <w:p>
+      <w:pPr>
+        <w:pStyle w:val="TableofFigures"/>
+        <w:tabs>
+          <w:tab w:val="right" w:leader="dot" w:pos="7927"/>
+        </w:tabs>
+        <w:rPr>
+          <w:rFonts w:asciiTheme="minorHAnsi" w:hAnsiTheme="minorHAnsi"/>
+          <w:noProof/>
+          <w:color w:val="auto"/>
+          <w:sz w:val="22"/>
+          <w:lang w:val="en-ID" w:eastAsia="en-ID"/>
+        </w:rPr>
+      </w:pPr>
+      <w:hyperlink w:anchor="_Toc12443979" w:history="1">
+        <w:r>
+          <w:rPr>
+            <w:rStyle w:val="Hyperlink"/>
+            <w:noProof/>
+          </w:rPr>
+          <w:t>Tabel 2.8 Simbol Collaboration Diagram</w:t>
+        </w:r>
+        <w:r>
+          <w:rPr>
+            <w:noProof/>
+            <w:webHidden/>
+          </w:rPr>
+          <w:tab/>
+        </w:r>
+        <w:r>
+          <w:rPr>
+            <w:noProof/>
+            <w:webHidden/>
+          </w:rPr>
+          <w:fldChar w:fldCharType="begin"/>
+        </w:r>
+        <w:r>
+          <w:rPr>
+            <w:noProof/>
+            <w:webHidden/>
+          </w:rPr>
+          <w:instrText xml:space="preserve"> PAGEREF _Toc12443979 \h </w:instrText>
+        </w:r>
+        <w:r>
+          <w:rPr>
+            <w:noProof/>
+            <w:webHidden/>
+          </w:rPr>
+        </w:r>
+        <w:r>
+          <w:rPr>
+            <w:noProof/>
+            <w:webHidden/>
+          </w:rPr>
+          <w:fldChar w:fldCharType="separate"/>
+        </w:r>
+        <w:r>
+          <w:rPr>
+            <w:noProof/>
+            <w:webHidden/>
+          </w:rPr>
+          <w:t>22</w:t>
+        </w:r>
+        <w:r>
+          <w:rPr>
+            <w:noProof/>
+            <w:webHidden/>
+          </w:rPr>
+          <w:fldChar w:fldCharType="end"/>
+        </w:r>
+      </w:hyperlink>
+    </w:p>
+    <w:p>
+      <w:pPr>
+        <w:pStyle w:val="TableofFigures"/>
+        <w:tabs>
+          <w:tab w:val="right" w:leader="dot" w:pos="7927"/>
+        </w:tabs>
+        <w:rPr>
+          <w:rFonts w:asciiTheme="minorHAnsi" w:hAnsiTheme="minorHAnsi"/>
+          <w:noProof/>
+          <w:color w:val="auto"/>
+          <w:sz w:val="22"/>
+          <w:lang w:val="en-ID" w:eastAsia="en-ID"/>
+        </w:rPr>
+      </w:pPr>
+      <w:hyperlink w:anchor="_Toc12443980" w:history="1">
+        <w:r>
+          <w:rPr>
+            <w:rStyle w:val="Hyperlink"/>
+            <w:noProof/>
           </w:rPr>
           <w:t>Tabel 3.1 Diagram Alur Aktivitas</w:t>
         </w:r>
@@ -5644,7 +5647,7 @@
             <w:noProof/>
             <w:webHidden/>
           </w:rPr>
-          <w:instrText xml:space="preserve"> PAGEREF _Toc8734335 \h </w:instrText>
+          <w:instrText xml:space="preserve"> PAGEREF _Toc12443980 \h </w:instrText>
         </w:r>
         <w:r>
           <w:rPr>
@@ -5664,7 +5667,7 @@
             <w:noProof/>
             <w:webHidden/>
           </w:rPr>
-          <w:t>23</w:t>
+          <w:t>28</w:t>
         </w:r>
         <w:r>
           <w:rPr>
@@ -5684,18 +5687,18 @@
         <w:rPr>
           <w:rFonts w:asciiTheme="minorHAnsi" w:hAnsiTheme="minorHAnsi"/>
           <w:noProof/>
+          <w:color w:val="auto"/>
           <w:sz w:val="22"/>
           <w:lang w:val="en-ID" w:eastAsia="en-ID"/>
         </w:rPr>
       </w:pPr>
-      <w:hyperlink w:anchor="_Toc8734336" w:history="1">
+      <w:hyperlink w:anchor="_Toc12443981" w:history="1">
         <w:r>
           <w:rPr>
             <w:rStyle w:val="Hyperlink"/>
             <w:noProof/>
-            <w:color w:val="000000" w:themeColor="text1"/>
           </w:rPr>
-          <w:t>Tabel 3.2 Lanjutan Diagram Alur Aktivitas</w:t>
+          <w:t>Tabel 3.2 Diagram Alur Aktivitas (Lanjutan)</w:t>
         </w:r>
         <w:r>
           <w:rPr>
@@ -5716,7 +5719,7 @@
             <w:noProof/>
             <w:webHidden/>
           </w:rPr>
-          <w:instrText xml:space="preserve"> PAGEREF _Toc8734336 \h </w:instrText>
+          <w:instrText xml:space="preserve"> PAGEREF _Toc12443981 \h </w:instrText>
         </w:r>
         <w:r>
           <w:rPr>
@@ -5736,7 +5739,7 @@
             <w:noProof/>
             <w:webHidden/>
           </w:rPr>
-          <w:t>24</w:t>
+          <w:t>29</w:t>
         </w:r>
         <w:r>
           <w:rPr>
@@ -5749,6 +5752,78 @@
     </w:p>
     <w:p>
       <w:pPr>
+        <w:pStyle w:val="TableofFigures"/>
+        <w:tabs>
+          <w:tab w:val="right" w:leader="dot" w:pos="7927"/>
+        </w:tabs>
+        <w:rPr>
+          <w:rFonts w:asciiTheme="minorHAnsi" w:hAnsiTheme="minorHAnsi"/>
+          <w:noProof/>
+          <w:color w:val="auto"/>
+          <w:sz w:val="22"/>
+          <w:lang w:val="en-ID" w:eastAsia="en-ID"/>
+        </w:rPr>
+      </w:pPr>
+      <w:hyperlink w:anchor="_Toc12443982" w:history="1">
+        <w:r>
+          <w:rPr>
+            <w:rStyle w:val="Hyperlink"/>
+            <w:noProof/>
+          </w:rPr>
+          <w:t>Tabel 4.1 Penjelasan Proses Bisnis Berjalan</w:t>
+        </w:r>
+        <w:r>
+          <w:rPr>
+            <w:noProof/>
+            <w:webHidden/>
+          </w:rPr>
+          <w:tab/>
+        </w:r>
+        <w:r>
+          <w:rPr>
+            <w:noProof/>
+            <w:webHidden/>
+          </w:rPr>
+          <w:fldChar w:fldCharType="begin"/>
+        </w:r>
+        <w:r>
+          <w:rPr>
+            <w:noProof/>
+            <w:webHidden/>
+          </w:rPr>
+          <w:instrText xml:space="preserve"> PAGEREF _Toc12443982 \h </w:instrText>
+        </w:r>
+        <w:r>
+          <w:rPr>
+            <w:noProof/>
+            <w:webHidden/>
+          </w:rPr>
+        </w:r>
+        <w:r>
+          <w:rPr>
+            <w:noProof/>
+            <w:webHidden/>
+          </w:rPr>
+          <w:fldChar w:fldCharType="separate"/>
+        </w:r>
+        <w:r>
+          <w:rPr>
+            <w:noProof/>
+            <w:webHidden/>
+          </w:rPr>
+          <w:t>33</w:t>
+        </w:r>
+        <w:r>
+          <w:rPr>
+            <w:noProof/>
+            <w:webHidden/>
+          </w:rPr>
+          <w:fldChar w:fldCharType="end"/>
+        </w:r>
+      </w:hyperlink>
+    </w:p>
+    <w:p>
+      <w:pPr>
         <w:rPr>
           <w:color w:val="0D0D0D" w:themeColor="text1" w:themeTint="F2"/>
           <w:szCs w:val="24"/>
@@ -5765,6 +5840,7 @@
       </w:pPr>
       <w:r>
         <w:rPr>
+          <w:color w:val="0D0D0D" w:themeColor="text1" w:themeTint="F2"/>
           <w:szCs w:val="24"/>
         </w:rPr>
         <w:fldChar w:fldCharType="end"/>
@@ -5976,6 +6052,8 @@
         </w:rPr>
       </w:pPr>
       <w:bookmarkStart w:id="6" w:name="_Toc8734326"/>
+      <w:bookmarkStart w:id="7" w:name="_Toc12440240"/>
+      <w:bookmarkStart w:id="8" w:name="_Toc12443971"/>
       <w:r>
         <w:rPr>
           <w:b/>
@@ -6110,6 +6188,8 @@
         <w:t xml:space="preserve"> Penerimaan Dan Lulusan Sekolah Tinggi Teknologi Garut</w:t>
       </w:r>
       <w:bookmarkEnd w:id="6"/>
+      <w:bookmarkEnd w:id="7"/>
+      <w:bookmarkEnd w:id="8"/>
     </w:p>
     <w:tbl>
       <w:tblPr>
@@ -7341,14 +7421,14 @@
           <w:color w:val="0D0D0D" w:themeColor="text1" w:themeTint="F2"/>
         </w:rPr>
       </w:pPr>
-      <w:bookmarkStart w:id="7" w:name="_Toc11735260"/>
+      <w:bookmarkStart w:id="9" w:name="_Toc11735260"/>
       <w:r>
         <w:rPr>
           <w:color w:val="0D0D0D" w:themeColor="text1" w:themeTint="F2"/>
         </w:rPr>
         <w:t>Masalah Penelitian</w:t>
       </w:r>
-      <w:bookmarkEnd w:id="7"/>
+      <w:bookmarkEnd w:id="9"/>
     </w:p>
     <w:p>
       <w:pPr>
@@ -7496,7 +7576,7 @@
           <w:szCs w:val="24"/>
         </w:rPr>
       </w:pPr>
-      <w:bookmarkStart w:id="8" w:name="_Toc11735261"/>
+      <w:bookmarkStart w:id="10" w:name="_Toc11735261"/>
       <w:r>
         <w:rPr>
           <w:color w:val="0D0D0D" w:themeColor="text1" w:themeTint="F2"/>
@@ -7504,7 +7584,7 @@
         </w:rPr>
         <w:t>Tujuan Penelitian</w:t>
       </w:r>
-      <w:bookmarkEnd w:id="8"/>
+      <w:bookmarkEnd w:id="10"/>
     </w:p>
     <w:p>
       <w:pPr>
@@ -7642,7 +7722,7 @@
           <w:szCs w:val="24"/>
         </w:rPr>
       </w:pPr>
-      <w:bookmarkStart w:id="9" w:name="_Toc11735262"/>
+      <w:bookmarkStart w:id="11" w:name="_Toc11735262"/>
       <w:r>
         <w:rPr>
           <w:color w:val="0D0D0D" w:themeColor="text1" w:themeTint="F2"/>
@@ -7651,7 +7731,7 @@
         <w:lastRenderedPageBreak/>
         <w:t>Pertanyaan Penelitian</w:t>
       </w:r>
-      <w:bookmarkEnd w:id="9"/>
+      <w:bookmarkEnd w:id="11"/>
     </w:p>
     <w:p>
       <w:pPr>
@@ -7701,7 +7781,7 @@
           <w:szCs w:val="24"/>
         </w:rPr>
       </w:pPr>
-      <w:bookmarkStart w:id="10" w:name="_Toc11735263"/>
+      <w:bookmarkStart w:id="12" w:name="_Toc11735263"/>
       <w:r>
         <w:rPr>
           <w:color w:val="0D0D0D" w:themeColor="text1" w:themeTint="F2"/>
@@ -7709,7 +7789,7 @@
         </w:rPr>
         <w:t>Cakupan Penelitian</w:t>
       </w:r>
-      <w:bookmarkEnd w:id="10"/>
+      <w:bookmarkEnd w:id="12"/>
     </w:p>
     <w:p>
       <w:pPr>
@@ -8113,7 +8193,7 @@
           <w:szCs w:val="24"/>
         </w:rPr>
       </w:pPr>
-      <w:bookmarkStart w:id="11" w:name="_Toc11735264"/>
+      <w:bookmarkStart w:id="13" w:name="_Toc11735264"/>
       <w:r>
         <w:rPr>
           <w:color w:val="0D0D0D" w:themeColor="text1" w:themeTint="F2"/>
@@ -8121,7 +8201,7 @@
         </w:rPr>
         <w:t>Manfaat Penelitian</w:t>
       </w:r>
-      <w:bookmarkEnd w:id="11"/>
+      <w:bookmarkEnd w:id="13"/>
     </w:p>
     <w:p>
       <w:pPr>
@@ -8275,7 +8355,7 @@
           <w:szCs w:val="24"/>
         </w:rPr>
       </w:pPr>
-      <w:bookmarkStart w:id="12" w:name="_Toc11735265"/>
+      <w:bookmarkStart w:id="14" w:name="_Toc11735265"/>
       <w:r>
         <w:rPr>
           <w:color w:val="0D0D0D" w:themeColor="text1" w:themeTint="F2"/>
@@ -8284,7 +8364,7 @@
         <w:lastRenderedPageBreak/>
         <w:t>Sistematika Penulisan</w:t>
       </w:r>
-      <w:bookmarkEnd w:id="12"/>
+      <w:bookmarkEnd w:id="14"/>
     </w:p>
     <w:p>
       <w:pPr>
@@ -8464,7 +8544,7 @@
           <w:lang w:eastAsia="id-ID"/>
         </w:rPr>
       </w:pPr>
-      <w:bookmarkStart w:id="13" w:name="_Toc11735266"/>
+      <w:bookmarkStart w:id="15" w:name="_Toc11735266"/>
       <w:r>
         <w:rPr>
           <w:color w:val="0D0D0D" w:themeColor="text1" w:themeTint="F2"/>
@@ -8474,7 +8554,7 @@
         <w:lastRenderedPageBreak/>
         <w:t>TINJAUAN PUSTAKA</w:t>
       </w:r>
-      <w:bookmarkEnd w:id="13"/>
+      <w:bookmarkEnd w:id="15"/>
     </w:p>
     <w:p>
       <w:pPr>
@@ -8494,7 +8574,7 @@
           <w:lang w:eastAsia="id-ID"/>
         </w:rPr>
       </w:pPr>
-      <w:bookmarkStart w:id="14" w:name="_Toc11735267"/>
+      <w:bookmarkStart w:id="16" w:name="_Toc11735267"/>
       <w:r>
         <w:rPr>
           <w:color w:val="0D0D0D" w:themeColor="text1" w:themeTint="F2"/>
@@ -8503,7 +8583,7 @@
         </w:rPr>
         <w:t>Penelitian Sebelumnya</w:t>
       </w:r>
-      <w:bookmarkEnd w:id="14"/>
+      <w:bookmarkEnd w:id="16"/>
     </w:p>
     <w:p>
       <w:pPr>
@@ -9009,7 +9089,7 @@
           <w:lang w:eastAsia="id-ID"/>
         </w:rPr>
       </w:pPr>
-      <w:bookmarkStart w:id="15" w:name="_Toc11735268"/>
+      <w:bookmarkStart w:id="17" w:name="_Toc11735268"/>
       <w:r>
         <w:rPr>
           <w:color w:val="0D0D0D" w:themeColor="text1" w:themeTint="F2"/>
@@ -9017,7 +9097,7 @@
         </w:rPr>
         <w:t>Kesenjangan Penelitian Sebelumnya</w:t>
       </w:r>
-      <w:bookmarkEnd w:id="15"/>
+      <w:bookmarkEnd w:id="17"/>
     </w:p>
     <w:p>
       <w:pPr>
@@ -9319,7 +9399,7 @@
           <w:lang w:eastAsia="id-ID"/>
         </w:rPr>
       </w:pPr>
-      <w:bookmarkStart w:id="16" w:name="_Toc11735269"/>
+      <w:bookmarkStart w:id="18" w:name="_Toc11735269"/>
       <w:r>
         <w:rPr>
           <w:color w:val="0D0D0D" w:themeColor="text1" w:themeTint="F2"/>
@@ -9327,7 +9407,7 @@
         </w:rPr>
         <w:t>Sistem Informasi</w:t>
       </w:r>
-      <w:bookmarkEnd w:id="16"/>
+      <w:bookmarkEnd w:id="18"/>
     </w:p>
     <w:p>
       <w:pPr>
@@ -9552,7 +9632,7 @@
           <w:lang w:eastAsia="id-ID"/>
         </w:rPr>
       </w:pPr>
-      <w:bookmarkStart w:id="17" w:name="_Toc11735270"/>
+      <w:bookmarkStart w:id="19" w:name="_Toc11735270"/>
       <w:r>
         <w:rPr>
           <w:i/>
@@ -9561,7 +9641,7 @@
         </w:rPr>
         <w:t>Tracer Study</w:t>
       </w:r>
-      <w:bookmarkEnd w:id="17"/>
+      <w:bookmarkEnd w:id="19"/>
     </w:p>
     <w:p>
       <w:pPr>
@@ -10058,7 +10138,7 @@
           <w:szCs w:val="24"/>
         </w:rPr>
       </w:pPr>
-      <w:bookmarkStart w:id="18" w:name="_Toc6476378"/>
+      <w:bookmarkStart w:id="20" w:name="_Toc6476378"/>
       <w:r>
         <w:rPr>
           <w:b/>
@@ -10202,7 +10282,7 @@
         </w:rPr>
         <w:t>Tracer Study</w:t>
       </w:r>
-      <w:bookmarkEnd w:id="18"/>
+      <w:bookmarkEnd w:id="20"/>
     </w:p>
     <w:p/>
     <w:p>
@@ -10518,7 +10598,7 @@
           <w:lang w:eastAsia="id-ID"/>
         </w:rPr>
       </w:pPr>
-      <w:bookmarkStart w:id="19" w:name="_Toc11735271"/>
+      <w:bookmarkStart w:id="21" w:name="_Toc11735271"/>
       <w:r>
         <w:rPr>
           <w:color w:val="0D0D0D" w:themeColor="text1" w:themeTint="F2"/>
@@ -10526,7 +10606,7 @@
         </w:rPr>
         <w:t>Alumni</w:t>
       </w:r>
-      <w:bookmarkEnd w:id="19"/>
+      <w:bookmarkEnd w:id="21"/>
     </w:p>
     <w:p>
       <w:pPr>
@@ -10623,7 +10703,7 @@
           <w:lang w:eastAsia="id-ID"/>
         </w:rPr>
       </w:pPr>
-      <w:bookmarkStart w:id="20" w:name="_Toc11735272"/>
+      <w:bookmarkStart w:id="22" w:name="_Toc11735272"/>
       <w:r>
         <w:rPr>
           <w:color w:val="0D0D0D" w:themeColor="text1" w:themeTint="F2"/>
@@ -10654,7 +10734,7 @@
         </w:rPr>
         <w:t>)</w:t>
       </w:r>
-      <w:bookmarkEnd w:id="20"/>
+      <w:bookmarkEnd w:id="22"/>
     </w:p>
     <w:p>
       <w:pPr>
@@ -10803,7 +10883,7 @@
           <w:lang w:eastAsia="id-ID"/>
         </w:rPr>
       </w:pPr>
-      <w:bookmarkStart w:id="21" w:name="_Toc11735273"/>
+      <w:bookmarkStart w:id="23" w:name="_Toc11735273"/>
       <w:r>
         <w:rPr>
           <w:i/>
@@ -10860,7 +10940,7 @@
         </w:rPr>
         <w:t>)</w:t>
       </w:r>
-      <w:bookmarkEnd w:id="21"/>
+      <w:bookmarkEnd w:id="23"/>
     </w:p>
     <w:p>
       <w:pPr>
@@ -11046,7 +11126,7 @@
           <w:lang w:eastAsia="id-ID"/>
         </w:rPr>
       </w:pPr>
-      <w:bookmarkStart w:id="22" w:name="_Toc11735274"/>
+      <w:bookmarkStart w:id="24" w:name="_Toc11735274"/>
       <w:r>
         <w:rPr>
           <w:i/>
@@ -11056,7 +11136,7 @@
         </w:rPr>
         <w:t>CodeIgniter</w:t>
       </w:r>
-      <w:bookmarkEnd w:id="22"/>
+      <w:bookmarkEnd w:id="24"/>
     </w:p>
     <w:p>
       <w:pPr>
@@ -11216,8 +11296,8 @@
           <w:lang w:eastAsia="id-ID"/>
         </w:rPr>
       </w:pPr>
-      <w:bookmarkStart w:id="23" w:name="_Toc532882731"/>
-      <w:bookmarkStart w:id="24" w:name="_Toc11735275"/>
+      <w:bookmarkStart w:id="25" w:name="_Toc532882731"/>
+      <w:bookmarkStart w:id="26" w:name="_Toc11735275"/>
       <w:r>
         <w:rPr>
           <w:rFonts w:cs="Times New Roman"/>
@@ -11228,8 +11308,8 @@
         </w:rPr>
         <w:t>Unified Modelling Language</w:t>
       </w:r>
-      <w:bookmarkEnd w:id="23"/>
-      <w:bookmarkEnd w:id="24"/>
+      <w:bookmarkEnd w:id="25"/>
+      <w:bookmarkEnd w:id="26"/>
     </w:p>
     <w:p>
       <w:pPr>
@@ -11332,7 +11412,7 @@
           <w:lang w:val="id-ID"/>
         </w:rPr>
       </w:pPr>
-      <w:bookmarkStart w:id="25" w:name="_Toc11735276"/>
+      <w:bookmarkStart w:id="27" w:name="_Toc11735276"/>
       <w:r>
         <w:t xml:space="preserve">Diagram </w:t>
       </w:r>
@@ -11345,7 +11425,7 @@
         </w:rPr>
         <w:t>nified Modelling Language</w:t>
       </w:r>
-      <w:bookmarkEnd w:id="25"/>
+      <w:bookmarkEnd w:id="27"/>
     </w:p>
     <w:p>
       <w:pPr>
@@ -11906,11 +11986,13 @@
           <w:szCs w:val="24"/>
         </w:rPr>
       </w:pPr>
-      <w:bookmarkStart w:id="26" w:name="_Toc8734327"/>
-      <w:bookmarkStart w:id="27" w:name="_Toc481108697"/>
-      <w:bookmarkStart w:id="28" w:name="_Toc481208826"/>
-      <w:bookmarkStart w:id="29" w:name="_Toc488798895"/>
-      <w:bookmarkStart w:id="30" w:name="_Toc515571542"/>
+      <w:bookmarkStart w:id="28" w:name="_Toc8734327"/>
+      <w:bookmarkStart w:id="29" w:name="_Toc481108697"/>
+      <w:bookmarkStart w:id="30" w:name="_Toc481208826"/>
+      <w:bookmarkStart w:id="31" w:name="_Toc488798895"/>
+      <w:bookmarkStart w:id="32" w:name="_Toc515571542"/>
+      <w:bookmarkStart w:id="33" w:name="_Toc12440241"/>
+      <w:bookmarkStart w:id="34" w:name="_Toc12443972"/>
       <w:r>
         <w:rPr>
           <w:b/>
@@ -12054,7 +12136,9 @@
         </w:rPr>
         <w:t>Class Diagram</w:t>
       </w:r>
-      <w:bookmarkEnd w:id="26"/>
+      <w:bookmarkEnd w:id="28"/>
+      <w:bookmarkEnd w:id="33"/>
+      <w:bookmarkEnd w:id="34"/>
     </w:p>
     <w:tbl>
       <w:tblPr>
@@ -13711,14 +13795,14 @@
           <w:lang w:val="id-ID"/>
         </w:rPr>
       </w:pPr>
-      <w:bookmarkStart w:id="31" w:name="_Toc481104099"/>
-      <w:bookmarkStart w:id="32" w:name="_Toc481108187"/>
-      <w:bookmarkStart w:id="33" w:name="_Toc481208149"/>
-      <w:bookmarkStart w:id="34" w:name="_Toc488798470"/>
-      <w:bookmarkEnd w:id="27"/>
-      <w:bookmarkEnd w:id="28"/>
+      <w:bookmarkStart w:id="35" w:name="_Toc481104099"/>
+      <w:bookmarkStart w:id="36" w:name="_Toc481108187"/>
+      <w:bookmarkStart w:id="37" w:name="_Toc481208149"/>
+      <w:bookmarkStart w:id="38" w:name="_Toc488798470"/>
       <w:bookmarkEnd w:id="29"/>
       <w:bookmarkEnd w:id="30"/>
+      <w:bookmarkEnd w:id="31"/>
+      <w:bookmarkEnd w:id="32"/>
       <w:r>
         <w:rPr>
           <w:color w:val="0D0D0D" w:themeColor="text1" w:themeTint="F2"/>
@@ -14034,7 +14118,9 @@
           <w:szCs w:val="24"/>
         </w:rPr>
       </w:pPr>
-      <w:bookmarkStart w:id="35" w:name="_Toc8734328"/>
+      <w:bookmarkStart w:id="39" w:name="_Toc8734328"/>
+      <w:bookmarkStart w:id="40" w:name="_Toc12440242"/>
+      <w:bookmarkStart w:id="41" w:name="_Toc12443973"/>
       <w:r>
         <w:rPr>
           <w:b/>
@@ -14189,7 +14275,9 @@
         </w:rPr>
         <w:t>Diagram</w:t>
       </w:r>
-      <w:bookmarkEnd w:id="35"/>
+      <w:bookmarkEnd w:id="39"/>
+      <w:bookmarkEnd w:id="40"/>
+      <w:bookmarkEnd w:id="41"/>
     </w:p>
     <w:tbl>
       <w:tblPr>
@@ -15668,10 +15756,10 @@
         </w:rPr>
         <w:t>Diagram</w:t>
       </w:r>
-      <w:bookmarkEnd w:id="31"/>
-      <w:bookmarkEnd w:id="32"/>
-      <w:bookmarkEnd w:id="33"/>
-      <w:bookmarkEnd w:id="34"/>
+      <w:bookmarkEnd w:id="35"/>
+      <w:bookmarkEnd w:id="36"/>
+      <w:bookmarkEnd w:id="37"/>
+      <w:bookmarkEnd w:id="38"/>
     </w:p>
     <w:p>
       <w:pPr>
@@ -15917,7 +16005,9 @@
           <w:szCs w:val="24"/>
         </w:rPr>
       </w:pPr>
-      <w:bookmarkStart w:id="36" w:name="_Toc8734329"/>
+      <w:bookmarkStart w:id="42" w:name="_Toc8734329"/>
+      <w:bookmarkStart w:id="43" w:name="_Toc12440243"/>
+      <w:bookmarkStart w:id="44" w:name="_Toc12443974"/>
       <w:r>
         <w:rPr>
           <w:b/>
@@ -16072,7 +16162,9 @@
         </w:rPr>
         <w:t xml:space="preserve"> Diagram</w:t>
       </w:r>
-      <w:bookmarkEnd w:id="36"/>
+      <w:bookmarkEnd w:id="42"/>
+      <w:bookmarkEnd w:id="43"/>
+      <w:bookmarkEnd w:id="44"/>
     </w:p>
     <w:tbl>
       <w:tblPr>
@@ -17150,7 +17242,9 @@
           <w:szCs w:val="24"/>
         </w:rPr>
       </w:pPr>
-      <w:bookmarkStart w:id="37" w:name="_Toc8734330"/>
+      <w:bookmarkStart w:id="45" w:name="_Toc8734330"/>
+      <w:bookmarkStart w:id="46" w:name="_Toc12440244"/>
+      <w:bookmarkStart w:id="47" w:name="_Toc12443975"/>
       <w:r>
         <w:rPr>
           <w:b/>
@@ -17283,7 +17377,7 @@
           <w:sz w:val="24"/>
           <w:szCs w:val="24"/>
         </w:rPr>
-        <w:t xml:space="preserve"> Lanjutan Simbol </w:t>
+        <w:t xml:space="preserve"> Simbol </w:t>
       </w:r>
       <w:r>
         <w:rPr>
@@ -17306,7 +17400,53 @@
         </w:rPr>
         <w:t xml:space="preserve"> Diagram</w:t>
       </w:r>
-      <w:bookmarkEnd w:id="37"/>
+      <w:bookmarkEnd w:id="45"/>
+      <w:r>
+        <w:rPr>
+          <w:b/>
+          <w:i w:val="0"/>
+          <w:noProof/>
+          <w:color w:val="000000" w:themeColor="text1"/>
+          <w:sz w:val="24"/>
+          <w:szCs w:val="24"/>
+        </w:rPr>
+        <w:t xml:space="preserve"> </w:t>
+      </w:r>
+      <w:r>
+        <w:rPr>
+          <w:b/>
+          <w:i w:val="0"/>
+          <w:noProof/>
+          <w:color w:val="000000" w:themeColor="text1"/>
+          <w:sz w:val="24"/>
+          <w:szCs w:val="24"/>
+        </w:rPr>
+        <w:t>(</w:t>
+      </w:r>
+      <w:r>
+        <w:rPr>
+          <w:b/>
+          <w:i w:val="0"/>
+          <w:noProof/>
+          <w:color w:val="000000" w:themeColor="text1"/>
+          <w:sz w:val="24"/>
+          <w:szCs w:val="24"/>
+        </w:rPr>
+        <w:t>Lanjutan</w:t>
+      </w:r>
+      <w:bookmarkEnd w:id="46"/>
+      <w:r>
+        <w:rPr>
+          <w:b/>
+          <w:i w:val="0"/>
+          <w:noProof/>
+          <w:color w:val="000000" w:themeColor="text1"/>
+          <w:sz w:val="24"/>
+          <w:szCs w:val="24"/>
+        </w:rPr>
+        <w:t>)</w:t>
+      </w:r>
+      <w:bookmarkEnd w:id="47"/>
     </w:p>
     <w:tbl>
       <w:tblPr>
@@ -18380,10 +18520,10 @@
           <w:lang w:val="id-ID"/>
         </w:rPr>
       </w:pPr>
-      <w:bookmarkStart w:id="38" w:name="_Toc481104100"/>
-      <w:bookmarkStart w:id="39" w:name="_Toc481108188"/>
-      <w:bookmarkStart w:id="40" w:name="_Toc481208150"/>
-      <w:bookmarkStart w:id="41" w:name="_Toc488798471"/>
+      <w:bookmarkStart w:id="48" w:name="_Toc481104100"/>
+      <w:bookmarkStart w:id="49" w:name="_Toc481108188"/>
+      <w:bookmarkStart w:id="50" w:name="_Toc481208150"/>
+      <w:bookmarkStart w:id="51" w:name="_Toc488798471"/>
       <w:r>
         <w:rPr>
           <w:color w:val="0D0D0D" w:themeColor="text1" w:themeTint="F2"/>
@@ -18632,7 +18772,9 @@
           <w:szCs w:val="24"/>
         </w:rPr>
       </w:pPr>
-      <w:bookmarkStart w:id="42" w:name="_Toc8734331"/>
+      <w:bookmarkStart w:id="52" w:name="_Toc8734331"/>
+      <w:bookmarkStart w:id="53" w:name="_Toc12440245"/>
+      <w:bookmarkStart w:id="54" w:name="_Toc12443976"/>
       <w:r>
         <w:rPr>
           <w:b/>
@@ -18788,7 +18930,9 @@
         </w:rPr>
         <w:t xml:space="preserve"> Diagram</w:t>
       </w:r>
-      <w:bookmarkEnd w:id="42"/>
+      <w:bookmarkEnd w:id="52"/>
+      <w:bookmarkEnd w:id="53"/>
+      <w:bookmarkEnd w:id="54"/>
     </w:p>
     <w:tbl>
       <w:tblPr>
@@ -20746,10 +20890,10 @@
         <w:lastRenderedPageBreak/>
         <w:t>Sequence Diagram</w:t>
       </w:r>
-      <w:bookmarkEnd w:id="38"/>
-      <w:bookmarkEnd w:id="39"/>
-      <w:bookmarkEnd w:id="40"/>
-      <w:bookmarkEnd w:id="41"/>
+      <w:bookmarkEnd w:id="48"/>
+      <w:bookmarkEnd w:id="49"/>
+      <w:bookmarkEnd w:id="50"/>
+      <w:bookmarkEnd w:id="51"/>
     </w:p>
     <w:p>
       <w:pPr>
@@ -20972,7 +21116,9 @@
           <w:szCs w:val="24"/>
         </w:rPr>
       </w:pPr>
-      <w:bookmarkStart w:id="43" w:name="_Toc8734332"/>
+      <w:bookmarkStart w:id="55" w:name="_Toc8734332"/>
+      <w:bookmarkStart w:id="56" w:name="_Toc12440246"/>
+      <w:bookmarkStart w:id="57" w:name="_Toc12443977"/>
       <w:r>
         <w:rPr>
           <w:b/>
@@ -21127,7 +21273,9 @@
         </w:rPr>
         <w:t xml:space="preserve"> Diagram</w:t>
       </w:r>
-      <w:bookmarkEnd w:id="43"/>
+      <w:bookmarkEnd w:id="55"/>
+      <w:bookmarkEnd w:id="56"/>
+      <w:bookmarkEnd w:id="57"/>
     </w:p>
     <w:tbl>
       <w:tblPr>
@@ -22441,7 +22589,7 @@
           <w:szCs w:val="24"/>
         </w:rPr>
       </w:pPr>
-      <w:bookmarkStart w:id="44" w:name="_Toc8734333"/>
+      <w:bookmarkStart w:id="58" w:name="_Toc8734333"/>
     </w:p>
     <w:p>
       <w:pPr>
@@ -22468,6 +22616,8 @@
           <w:szCs w:val="24"/>
         </w:rPr>
       </w:pPr>
+      <w:bookmarkStart w:id="59" w:name="_Toc12440247"/>
+      <w:bookmarkStart w:id="60" w:name="_Toc12443978"/>
       <w:r>
         <w:rPr>
           <w:b/>
@@ -22600,7 +22750,7 @@
           <w:sz w:val="24"/>
           <w:szCs w:val="24"/>
         </w:rPr>
-        <w:t xml:space="preserve"> Lanjutan Simbol </w:t>
+        <w:t xml:space="preserve"> Simbol </w:t>
       </w:r>
       <w:r>
         <w:rPr>
@@ -22623,7 +22773,53 @@
         </w:rPr>
         <w:t xml:space="preserve"> Diagram</w:t>
       </w:r>
-      <w:bookmarkEnd w:id="44"/>
+      <w:bookmarkEnd w:id="58"/>
+      <w:r>
+        <w:rPr>
+          <w:b/>
+          <w:i w:val="0"/>
+          <w:noProof/>
+          <w:color w:val="000000" w:themeColor="text1"/>
+          <w:sz w:val="24"/>
+          <w:szCs w:val="24"/>
+        </w:rPr>
+        <w:t xml:space="preserve"> </w:t>
+      </w:r>
+      <w:r>
+        <w:rPr>
+          <w:b/>
+          <w:i w:val="0"/>
+          <w:noProof/>
+          <w:color w:val="000000" w:themeColor="text1"/>
+          <w:sz w:val="24"/>
+          <w:szCs w:val="24"/>
+        </w:rPr>
+        <w:t>(</w:t>
+      </w:r>
+      <w:r>
+        <w:rPr>
+          <w:b/>
+          <w:i w:val="0"/>
+          <w:noProof/>
+          <w:color w:val="000000" w:themeColor="text1"/>
+          <w:sz w:val="24"/>
+          <w:szCs w:val="24"/>
+        </w:rPr>
+        <w:t>Lanjutan</w:t>
+      </w:r>
+      <w:bookmarkEnd w:id="59"/>
+      <w:r>
+        <w:rPr>
+          <w:b/>
+          <w:i w:val="0"/>
+          <w:noProof/>
+          <w:color w:val="000000" w:themeColor="text1"/>
+          <w:sz w:val="24"/>
+          <w:szCs w:val="24"/>
+        </w:rPr>
+        <w:t>)</w:t>
+      </w:r>
+      <w:bookmarkEnd w:id="60"/>
     </w:p>
     <w:tbl>
       <w:tblPr>
@@ -23647,10 +23843,10 @@
           <w:lang w:val="id-ID"/>
         </w:rPr>
       </w:pPr>
-      <w:bookmarkStart w:id="45" w:name="_Toc481104101"/>
-      <w:bookmarkStart w:id="46" w:name="_Toc481108189"/>
-      <w:bookmarkStart w:id="47" w:name="_Toc481208151"/>
-      <w:bookmarkStart w:id="48" w:name="_Toc488798472"/>
+      <w:bookmarkStart w:id="61" w:name="_Toc481104101"/>
+      <w:bookmarkStart w:id="62" w:name="_Toc481108189"/>
+      <w:bookmarkStart w:id="63" w:name="_Toc481208151"/>
+      <w:bookmarkStart w:id="64" w:name="_Toc488798472"/>
       <w:r>
         <w:rPr>
           <w:b w:val="0"/>
@@ -23865,7 +24061,7 @@
           <w:szCs w:val="24"/>
         </w:rPr>
       </w:pPr>
-      <w:bookmarkStart w:id="49" w:name="_Toc532882502"/>
+      <w:bookmarkStart w:id="65" w:name="_Toc532882502"/>
       <w:r>
         <w:rPr>
           <w:rFonts w:cs="Times New Roman"/>
@@ -23889,8 +24085,10 @@
           <w:szCs w:val="24"/>
         </w:rPr>
       </w:pPr>
-      <w:bookmarkStart w:id="50" w:name="_Toc8734334"/>
-      <w:bookmarkEnd w:id="49"/>
+      <w:bookmarkStart w:id="66" w:name="_Toc8734334"/>
+      <w:bookmarkStart w:id="67" w:name="_Toc12440248"/>
+      <w:bookmarkStart w:id="68" w:name="_Toc12443979"/>
+      <w:bookmarkEnd w:id="65"/>
       <w:r>
         <w:rPr>
           <w:b/>
@@ -24046,7 +24244,9 @@
         </w:rPr>
         <w:t xml:space="preserve"> Diagram</w:t>
       </w:r>
-      <w:bookmarkEnd w:id="50"/>
+      <w:bookmarkEnd w:id="66"/>
+      <w:bookmarkEnd w:id="67"/>
+      <w:bookmarkEnd w:id="68"/>
     </w:p>
     <w:tbl>
       <w:tblPr>
@@ -24941,10 +25141,10 @@
         </w:sdtContent>
       </w:sdt>
     </w:p>
-    <w:bookmarkEnd w:id="45"/>
-    <w:bookmarkEnd w:id="46"/>
-    <w:bookmarkEnd w:id="47"/>
-    <w:bookmarkEnd w:id="48"/>
+    <w:bookmarkEnd w:id="61"/>
+    <w:bookmarkEnd w:id="62"/>
+    <w:bookmarkEnd w:id="63"/>
+    <w:bookmarkEnd w:id="64"/>
     <w:p>
       <w:pPr>
         <w:rPr>
@@ -24962,7 +25162,7 @@
           <w:lang w:eastAsia="id-ID"/>
         </w:rPr>
       </w:pPr>
-      <w:bookmarkStart w:id="51" w:name="_Toc11735277"/>
+      <w:bookmarkStart w:id="69" w:name="_Toc11735277"/>
       <w:r>
         <w:rPr>
           <w:i/>
@@ -24994,7 +25194,7 @@
         </w:rPr>
         <w:t>(RUP)</w:t>
       </w:r>
-      <w:bookmarkEnd w:id="51"/>
+      <w:bookmarkEnd w:id="69"/>
     </w:p>
     <w:p>
       <w:pPr>
@@ -25298,7 +25498,7 @@
           <w:szCs w:val="24"/>
         </w:rPr>
       </w:pPr>
-      <w:bookmarkStart w:id="52" w:name="_Toc6476379"/>
+      <w:bookmarkStart w:id="70" w:name="_Toc6476379"/>
       <w:r>
         <w:rPr>
           <w:b/>
@@ -25432,7 +25632,7 @@
         </w:rPr>
         <w:t xml:space="preserve"> Fase Rational Unified Process</w:t>
       </w:r>
-      <w:bookmarkEnd w:id="52"/>
+      <w:bookmarkEnd w:id="70"/>
     </w:p>
     <w:p>
       <w:pPr>
@@ -26570,7 +26770,7 @@
           <w:color w:val="0D0D0D" w:themeColor="text1" w:themeTint="F2"/>
         </w:rPr>
       </w:pPr>
-      <w:bookmarkStart w:id="53" w:name="_Toc11735278"/>
+      <w:bookmarkStart w:id="71" w:name="_Toc11735278"/>
       <w:r>
         <w:rPr>
           <w:i/>
@@ -26592,7 +26792,7 @@
         </w:rPr>
         <w:t>ox Testing</w:t>
       </w:r>
-      <w:bookmarkEnd w:id="53"/>
+      <w:bookmarkEnd w:id="71"/>
     </w:p>
     <w:p>
       <w:pPr>
@@ -26852,7 +27052,7 @@
           <w:lang w:eastAsia="id-ID"/>
         </w:rPr>
       </w:pPr>
-      <w:bookmarkStart w:id="54" w:name="_Toc11735279"/>
+      <w:bookmarkStart w:id="72" w:name="_Toc11735279"/>
       <w:r>
         <w:rPr>
           <w:color w:val="0D0D0D" w:themeColor="text1" w:themeTint="F2"/>
@@ -26861,7 +27061,7 @@
         <w:lastRenderedPageBreak/>
         <w:t>METODOLOGI PENELITIAN</w:t>
       </w:r>
-      <w:bookmarkEnd w:id="54"/>
+      <w:bookmarkEnd w:id="72"/>
     </w:p>
     <w:p>
       <w:pPr>
@@ -26880,7 +27080,7 @@
           <w:lang w:eastAsia="id-ID"/>
         </w:rPr>
       </w:pPr>
-      <w:bookmarkStart w:id="55" w:name="_Toc11735280"/>
+      <w:bookmarkStart w:id="73" w:name="_Toc11735280"/>
       <w:r>
         <w:rPr>
           <w:i/>
@@ -26889,7 +27089,7 @@
         </w:rPr>
         <w:t>Work Breakdown Structure</w:t>
       </w:r>
-      <w:bookmarkEnd w:id="55"/>
+      <w:bookmarkEnd w:id="73"/>
     </w:p>
     <w:p>
       <w:pPr>
@@ -27028,7 +27228,7 @@
           <w:szCs w:val="24"/>
         </w:rPr>
       </w:pPr>
-      <w:bookmarkStart w:id="56" w:name="_Toc6476380"/>
+      <w:bookmarkStart w:id="74" w:name="_Toc6476380"/>
       <w:r>
         <w:rPr>
           <w:b/>
@@ -27172,7 +27372,7 @@
         </w:rPr>
         <w:t>Work Breakdown Structure</w:t>
       </w:r>
-      <w:bookmarkEnd w:id="56"/>
+      <w:bookmarkEnd w:id="74"/>
     </w:p>
     <w:p>
       <w:pPr>
@@ -28344,7 +28544,7 @@
           <w:color w:val="0D0D0D" w:themeColor="text1" w:themeTint="F2"/>
         </w:rPr>
       </w:pPr>
-      <w:bookmarkStart w:id="57" w:name="_Toc11735281"/>
+      <w:bookmarkStart w:id="75" w:name="_Toc11735281"/>
       <w:r>
         <w:rPr>
           <w:color w:val="0D0D0D" w:themeColor="text1" w:themeTint="F2"/>
@@ -28352,7 +28552,7 @@
         <w:lastRenderedPageBreak/>
         <w:t>Diagram Alur Aktivitas</w:t>
       </w:r>
-      <w:bookmarkEnd w:id="57"/>
+      <w:bookmarkEnd w:id="75"/>
     </w:p>
     <w:p>
       <w:pPr>
@@ -28479,7 +28679,7 @@
           <w:szCs w:val="24"/>
         </w:rPr>
       </w:pPr>
-      <w:bookmarkStart w:id="58" w:name="_Toc6476381"/>
+      <w:bookmarkStart w:id="76" w:name="_Toc6476381"/>
       <w:r>
         <w:rPr>
           <w:b/>
@@ -28613,7 +28813,7 @@
         </w:rPr>
         <w:t xml:space="preserve"> Diagram Alur Aktivitas</w:t>
       </w:r>
-      <w:bookmarkEnd w:id="58"/>
+      <w:bookmarkEnd w:id="76"/>
     </w:p>
     <w:p>
       <w:pPr>
@@ -28897,7 +29097,9 @@
           <w:szCs w:val="24"/>
         </w:rPr>
       </w:pPr>
-      <w:bookmarkStart w:id="59" w:name="_Toc8734335"/>
+      <w:bookmarkStart w:id="77" w:name="_Toc8734335"/>
+      <w:bookmarkStart w:id="78" w:name="_Toc12440249"/>
+      <w:bookmarkStart w:id="79" w:name="_Toc12443980"/>
       <w:r>
         <w:rPr>
           <w:b/>
@@ -29031,7 +29233,9 @@
         </w:rPr>
         <w:t xml:space="preserve"> Diagram Alur Aktivitas</w:t>
       </w:r>
-      <w:bookmarkEnd w:id="59"/>
+      <w:bookmarkEnd w:id="77"/>
+      <w:bookmarkEnd w:id="78"/>
+      <w:bookmarkEnd w:id="79"/>
     </w:p>
     <w:tbl>
       <w:tblPr>
@@ -29398,7 +29602,7 @@
           <w:szCs w:val="24"/>
         </w:rPr>
       </w:pPr>
-      <w:bookmarkStart w:id="60" w:name="_Toc8734336"/>
+      <w:bookmarkStart w:id="80" w:name="_Toc8734336"/>
       <w:r>
         <w:rPr>
           <w:b/>
@@ -29420,6 +29624,8 @@
           <w:szCs w:val="24"/>
         </w:rPr>
       </w:pPr>
+      <w:bookmarkStart w:id="81" w:name="_Toc12440250"/>
+      <w:bookmarkStart w:id="82" w:name="_Toc12443981"/>
       <w:r>
         <w:rPr>
           <w:b/>
@@ -29552,9 +29758,55 @@
           <w:sz w:val="24"/>
           <w:szCs w:val="24"/>
         </w:rPr>
-        <w:t xml:space="preserve"> Lanjutan Diagram Alur Aktivitas</w:t>
-      </w:r>
-      <w:bookmarkEnd w:id="60"/>
+        <w:t xml:space="preserve"> Diagram Alur Aktivitas</w:t>
+      </w:r>
+      <w:bookmarkEnd w:id="80"/>
+      <w:r>
+        <w:rPr>
+          <w:b/>
+          <w:i w:val="0"/>
+          <w:noProof/>
+          <w:color w:val="000000" w:themeColor="text1"/>
+          <w:sz w:val="24"/>
+          <w:szCs w:val="24"/>
+        </w:rPr>
+        <w:t xml:space="preserve"> </w:t>
+      </w:r>
+      <w:r>
+        <w:rPr>
+          <w:b/>
+          <w:i w:val="0"/>
+          <w:noProof/>
+          <w:color w:val="000000" w:themeColor="text1"/>
+          <w:sz w:val="24"/>
+          <w:szCs w:val="24"/>
+        </w:rPr>
+        <w:t>(</w:t>
+      </w:r>
+      <w:r>
+        <w:rPr>
+          <w:b/>
+          <w:i w:val="0"/>
+          <w:noProof/>
+          <w:color w:val="000000" w:themeColor="text1"/>
+          <w:sz w:val="24"/>
+          <w:szCs w:val="24"/>
+        </w:rPr>
+        <w:t>Lanjutan</w:t>
+      </w:r>
+      <w:bookmarkEnd w:id="81"/>
+      <w:r>
+        <w:rPr>
+          <w:b/>
+          <w:i w:val="0"/>
+          <w:noProof/>
+          <w:color w:val="000000" w:themeColor="text1"/>
+          <w:sz w:val="24"/>
+          <w:szCs w:val="24"/>
+        </w:rPr>
+        <w:t>)</w:t>
+      </w:r>
+      <w:bookmarkEnd w:id="82"/>
     </w:p>
     <w:tbl>
       <w:tblPr>
@@ -32154,12 +32406,12 @@
       <w:pPr>
         <w:pStyle w:val="Heading1"/>
       </w:pPr>
-      <w:bookmarkStart w:id="61" w:name="_Toc11735282"/>
+      <w:bookmarkStart w:id="83" w:name="_Toc11735282"/>
       <w:r>
         <w:lastRenderedPageBreak/>
         <w:t>PEMBAHASAN</w:t>
       </w:r>
-      <w:bookmarkEnd w:id="61"/>
+      <w:bookmarkEnd w:id="83"/>
     </w:p>
     <w:p/>
     <w:p>
@@ -32888,6 +33140,8 @@
           <w:szCs w:val="24"/>
         </w:rPr>
       </w:pPr>
+      <w:bookmarkStart w:id="84" w:name="_Toc12440251"/>
+      <w:bookmarkStart w:id="85" w:name="_Toc12443982"/>
       <w:r>
         <w:rPr>
           <w:b/>
@@ -33047,6 +33301,8 @@
         </w:rPr>
         <w:t xml:space="preserve"> Penjelasan Proses Bisnis Berjalan</w:t>
       </w:r>
+      <w:bookmarkEnd w:id="84"/>
+      <w:bookmarkEnd w:id="85"/>
     </w:p>
     <w:tbl>
       <w:tblPr>
@@ -33173,12 +33429,12 @@
       <w:tr>
         <w:tc>
           <w:tcPr>
+            <w:cnfStyle w:val="001000000000" w:firstRow="0" w:lastRow="0" w:firstColumn="1" w:lastColumn="0" w:oddVBand="0" w:evenVBand="0" w:oddHBand="0" w:evenHBand="0" w:firstRowFirstColumn="0" w:firstRowLastColumn="0" w:lastRowFirstColumn="0" w:lastRowLastColumn="0"/>
             <w:tcW w:w="510" w:type="dxa"/>
           </w:tcPr>
           <w:p>
             <w:pPr>
               <w:jc w:val="center"/>
-              <w:cnfStyle w:val="001000000000" w:firstRow="0" w:lastRow="0" w:firstColumn="1" w:lastColumn="0" w:oddVBand="0" w:evenVBand="0" w:oddHBand="0" w:evenHBand="0" w:firstRowFirstColumn="0" w:firstRowLastColumn="0" w:lastRowFirstColumn="0" w:lastRowLastColumn="0"/>
               <w:rPr>
                 <w:b w:val="0"/>
                 <w:bCs w:val="0"/>
@@ -33200,6 +33456,7 @@
           <w:p>
             <w:pPr>
               <w:jc w:val="center"/>
+              <w:cnfStyle w:val="000000000000" w:firstRow="0" w:lastRow="0" w:firstColumn="0" w:lastColumn="0" w:oddVBand="0" w:evenVBand="0" w:oddHBand="0" w:evenHBand="0" w:firstRowFirstColumn="0" w:firstRowLastColumn="0" w:lastRowFirstColumn="0" w:lastRowLastColumn="0"/>
             </w:pPr>
             <w:r>
               <w:t>Kondisi “Apakah Berhasil?”</w:t>
@@ -33211,11 +33468,664 @@
             <w:tcW w:w="4246" w:type="dxa"/>
           </w:tcPr>
           <w:p>
+            <w:pPr>
+              <w:cnfStyle w:val="000000000000" w:firstRow="0" w:lastRow="0" w:firstColumn="0" w:lastColumn="0" w:oddVBand="0" w:evenVBand="0" w:oddHBand="0" w:evenHBand="0" w:firstRowFirstColumn="0" w:firstRowLastColumn="0" w:lastRowFirstColumn="0" w:lastRowLastColumn="0"/>
+            </w:pPr>
             <w:r>
               <w:t>Merupakan kondisi dimana ketika alumni mengisi form registrasi, semua kolom pada form tersebut harus terisi. Jika terdapat kolom yang masih kosong, sistem akan memberi tanda merah pada kolom tersebut dan alumni harus mengisi kembali kolom tersebut.</w:t>
             </w:r>
-            <w:bookmarkStart w:id="62" w:name="_GoBack"/>
-            <w:bookmarkEnd w:id="62"/>
+            <w:r>
+              <w:t xml:space="preserve"> Pada aktivitas terdapat 2 kondisi, yang mana jika “ya” alumni dapat melakukan </w:t>
+            </w:r>
+            <w:r>
+              <w:rPr>
+                <w:i/>
+                <w:iCs/>
+              </w:rPr>
+              <w:t xml:space="preserve">login </w:t>
+            </w:r>
+            <w:r>
+              <w:t>dengan</w:t>
+            </w:r>
+            <w:r>
+              <w:rPr>
+                <w:i/>
+                <w:iCs/>
+              </w:rPr>
+              <w:t xml:space="preserve"> username </w:t>
+            </w:r>
+            <w:r>
+              <w:t>y</w:t>
+            </w:r>
+            <w:r>
+              <w:t>ang sudah di daftarkan, dan jika “tidak”, alumni harus kembali memeriksa form pendaftaran.</w:t>
+            </w:r>
+          </w:p>
+        </w:tc>
+      </w:tr>
+      <w:tr>
+        <w:trPr>
+          <w:cnfStyle w:val="000000100000" w:firstRow="0" w:lastRow="0" w:firstColumn="0" w:lastColumn="0" w:oddVBand="0" w:evenVBand="0" w:oddHBand="1" w:evenHBand="0" w:firstRowFirstColumn="0" w:firstRowLastColumn="0" w:lastRowFirstColumn="0" w:lastRowLastColumn="0"/>
+        </w:trPr>
+        <w:tc>
+          <w:tcPr>
+            <w:cnfStyle w:val="001000000000" w:firstRow="0" w:lastRow="0" w:firstColumn="1" w:lastColumn="0" w:oddVBand="0" w:evenVBand="0" w:oddHBand="0" w:evenHBand="0" w:firstRowFirstColumn="0" w:firstRowLastColumn="0" w:lastRowFirstColumn="0" w:lastRowLastColumn="0"/>
+            <w:tcW w:w="510" w:type="dxa"/>
+          </w:tcPr>
+          <w:p>
+            <w:pPr>
+              <w:jc w:val="center"/>
+              <w:rPr>
+                <w:b w:val="0"/>
+                <w:bCs w:val="0"/>
+              </w:rPr>
+            </w:pPr>
+            <w:r>
+              <w:rPr>
+                <w:b w:val="0"/>
+                <w:bCs w:val="0"/>
+              </w:rPr>
+              <w:t>3</w:t>
+            </w:r>
+          </w:p>
+        </w:tc>
+        <w:tc>
+          <w:tcPr>
+            <w:tcW w:w="3171" w:type="dxa"/>
+          </w:tcPr>
+          <w:p>
+            <w:pPr>
+              <w:jc w:val="center"/>
+              <w:cnfStyle w:val="000000100000" w:firstRow="0" w:lastRow="0" w:firstColumn="0" w:lastColumn="0" w:oddVBand="0" w:evenVBand="0" w:oddHBand="1" w:evenHBand="0" w:firstRowFirstColumn="0" w:firstRowLastColumn="0" w:lastRowFirstColumn="0" w:lastRowLastColumn="0"/>
+            </w:pPr>
+            <w:r>
+              <w:rPr>
+                <w:i/>
+                <w:iCs/>
+              </w:rPr>
+              <w:t>Login</w:t>
+            </w:r>
+          </w:p>
+        </w:tc>
+        <w:tc>
+          <w:tcPr>
+            <w:tcW w:w="4246" w:type="dxa"/>
+          </w:tcPr>
+          <w:p>
+            <w:pPr>
+              <w:cnfStyle w:val="000000100000" w:firstRow="0" w:lastRow="0" w:firstColumn="0" w:lastColumn="0" w:oddVBand="0" w:evenVBand="0" w:oddHBand="1" w:evenHBand="0" w:firstRowFirstColumn="0" w:firstRowLastColumn="0" w:lastRowFirstColumn="0" w:lastRowLastColumn="0"/>
+            </w:pPr>
+            <w:r>
+              <w:t xml:space="preserve">Merupakan </w:t>
+            </w:r>
+            <w:r>
+              <w:t>aktivitas yang dilakukan alumni setekah berhasil melakukan registrasi</w:t>
+            </w:r>
+          </w:p>
+        </w:tc>
+      </w:tr>
+      <w:tr>
+        <w:tc>
+          <w:tcPr>
+            <w:cnfStyle w:val="001000000000" w:firstRow="0" w:lastRow="0" w:firstColumn="1" w:lastColumn="0" w:oddVBand="0" w:evenVBand="0" w:oddHBand="0" w:evenHBand="0" w:firstRowFirstColumn="0" w:firstRowLastColumn="0" w:lastRowFirstColumn="0" w:lastRowLastColumn="0"/>
+            <w:tcW w:w="510" w:type="dxa"/>
+          </w:tcPr>
+          <w:p>
+            <w:pPr>
+              <w:jc w:val="center"/>
+              <w:rPr>
+                <w:b w:val="0"/>
+                <w:bCs w:val="0"/>
+              </w:rPr>
+            </w:pPr>
+            <w:r>
+              <w:rPr>
+                <w:b w:val="0"/>
+                <w:bCs w:val="0"/>
+              </w:rPr>
+              <w:t>4</w:t>
+            </w:r>
+          </w:p>
+        </w:tc>
+        <w:tc>
+          <w:tcPr>
+            <w:tcW w:w="3171" w:type="dxa"/>
+          </w:tcPr>
+          <w:p>
+            <w:pPr>
+              <w:jc w:val="center"/>
+              <w:cnfStyle w:val="000000000000" w:firstRow="0" w:lastRow="0" w:firstColumn="0" w:lastColumn="0" w:oddVBand="0" w:evenVBand="0" w:oddHBand="0" w:evenHBand="0" w:firstRowFirstColumn="0" w:firstRowLastColumn="0" w:lastRowFirstColumn="0" w:lastRowLastColumn="0"/>
+            </w:pPr>
+            <w:r>
+              <w:t>Mengisi Kuesioner</w:t>
+            </w:r>
+          </w:p>
+        </w:tc>
+        <w:tc>
+          <w:tcPr>
+            <w:tcW w:w="4246" w:type="dxa"/>
+          </w:tcPr>
+          <w:p>
+            <w:pPr>
+              <w:cnfStyle w:val="000000000000" w:firstRow="0" w:lastRow="0" w:firstColumn="0" w:lastColumn="0" w:oddVBand="0" w:evenVBand="0" w:oddHBand="0" w:evenHBand="0" w:firstRowFirstColumn="0" w:firstRowLastColumn="0" w:lastRowFirstColumn="0" w:lastRowLastColumn="0"/>
+            </w:pPr>
+            <w:r>
+              <w:t xml:space="preserve">Aktivitas yang dilakukan alumni setelah berhasil </w:t>
+            </w:r>
+            <w:r>
+              <w:rPr>
+                <w:i/>
+                <w:iCs/>
+              </w:rPr>
+              <w:t>login</w:t>
+            </w:r>
+            <w:r>
+              <w:t xml:space="preserve"> kedalam sistem informasi</w:t>
+            </w:r>
+            <w:r>
+              <w:t xml:space="preserve"> </w:t>
+            </w:r>
+            <w:r>
+              <w:rPr>
+                <w:i/>
+                <w:iCs/>
+              </w:rPr>
+              <w:t>tracer study,</w:t>
+            </w:r>
+            <w:r>
+              <w:t xml:space="preserve"> selajutnya mengisi kuesioner yang telah disediakan.</w:t>
+            </w:r>
+          </w:p>
+        </w:tc>
+      </w:tr>
+      <w:tr>
+        <w:trPr>
+          <w:cnfStyle w:val="000000100000" w:firstRow="0" w:lastRow="0" w:firstColumn="0" w:lastColumn="0" w:oddVBand="0" w:evenVBand="0" w:oddHBand="1" w:evenHBand="0" w:firstRowFirstColumn="0" w:firstRowLastColumn="0" w:lastRowFirstColumn="0" w:lastRowLastColumn="0"/>
+        </w:trPr>
+        <w:tc>
+          <w:tcPr>
+            <w:cnfStyle w:val="001000000000" w:firstRow="0" w:lastRow="0" w:firstColumn="1" w:lastColumn="0" w:oddVBand="0" w:evenVBand="0" w:oddHBand="0" w:evenHBand="0" w:firstRowFirstColumn="0" w:firstRowLastColumn="0" w:lastRowFirstColumn="0" w:lastRowLastColumn="0"/>
+            <w:tcW w:w="510" w:type="dxa"/>
+          </w:tcPr>
+          <w:p>
+            <w:pPr>
+              <w:jc w:val="center"/>
+              <w:rPr>
+                <w:b w:val="0"/>
+                <w:bCs w:val="0"/>
+              </w:rPr>
+            </w:pPr>
+            <w:r>
+              <w:rPr>
+                <w:b w:val="0"/>
+                <w:bCs w:val="0"/>
+              </w:rPr>
+              <w:t>5</w:t>
+            </w:r>
+          </w:p>
+        </w:tc>
+        <w:tc>
+          <w:tcPr>
+            <w:tcW w:w="3171" w:type="dxa"/>
+          </w:tcPr>
+          <w:p>
+            <w:pPr>
+              <w:jc w:val="center"/>
+              <w:cnfStyle w:val="000000100000" w:firstRow="0" w:lastRow="0" w:firstColumn="0" w:lastColumn="0" w:oddVBand="0" w:evenVBand="0" w:oddHBand="1" w:evenHBand="0" w:firstRowFirstColumn="0" w:firstRowLastColumn="0" w:lastRowFirstColumn="0" w:lastRowLastColumn="0"/>
+            </w:pPr>
+            <w:r>
+              <w:t>Laporan Hasil Kuesioner</w:t>
+            </w:r>
+          </w:p>
+        </w:tc>
+        <w:tc>
+          <w:tcPr>
+            <w:tcW w:w="4246" w:type="dxa"/>
+          </w:tcPr>
+          <w:p>
+            <w:pPr>
+              <w:cnfStyle w:val="000000100000" w:firstRow="0" w:lastRow="0" w:firstColumn="0" w:lastColumn="0" w:oddVBand="0" w:evenVBand="0" w:oddHBand="1" w:evenHBand="0" w:firstRowFirstColumn="0" w:firstRowLastColumn="0" w:lastRowFirstColumn="0" w:lastRowLastColumn="0"/>
+            </w:pPr>
+            <w:r>
+              <w:t xml:space="preserve">Sistem melakukan penyimpanan data hasil pengisian kuesioner yang </w:t>
+            </w:r>
+            <w:r>
+              <w:t xml:space="preserve">telah </w:t>
+            </w:r>
+            <w:r>
+              <w:t>dilakukan oleh alumni.</w:t>
+            </w:r>
+          </w:p>
+        </w:tc>
+      </w:tr>
+    </w:tbl>
+    <w:p/>
+    <w:p>
+      <w:pPr>
+        <w:pStyle w:val="Caption"/>
+        <w:jc w:val="center"/>
+        <w:rPr>
+          <w:b/>
+          <w:bCs/>
+          <w:i w:val="0"/>
+          <w:iCs w:val="0"/>
+          <w:color w:val="000000" w:themeColor="text1"/>
+          <w:sz w:val="24"/>
+          <w:szCs w:val="24"/>
+        </w:rPr>
+      </w:pPr>
+      <w:r>
+        <w:rPr>
+          <w:b/>
+          <w:bCs/>
+          <w:i w:val="0"/>
+          <w:iCs w:val="0"/>
+          <w:color w:val="000000" w:themeColor="text1"/>
+          <w:sz w:val="24"/>
+          <w:szCs w:val="24"/>
+        </w:rPr>
+        <w:lastRenderedPageBreak/>
+        <w:t xml:space="preserve">Tabel </w:t>
+      </w:r>
+      <w:r>
+        <w:rPr>
+          <w:b/>
+          <w:bCs/>
+          <w:i w:val="0"/>
+          <w:iCs w:val="0"/>
+          <w:color w:val="000000" w:themeColor="text1"/>
+          <w:sz w:val="24"/>
+          <w:szCs w:val="24"/>
+        </w:rPr>
+        <w:fldChar w:fldCharType="begin"/>
+      </w:r>
+      <w:r>
+        <w:rPr>
+          <w:b/>
+          <w:bCs/>
+          <w:i w:val="0"/>
+          <w:iCs w:val="0"/>
+          <w:color w:val="000000" w:themeColor="text1"/>
+          <w:sz w:val="24"/>
+          <w:szCs w:val="24"/>
+        </w:rPr>
+        <w:instrText xml:space="preserve"> STYLEREF 1 \s </w:instrText>
+      </w:r>
+      <w:r>
+        <w:rPr>
+          <w:b/>
+          <w:bCs/>
+          <w:i w:val="0"/>
+          <w:iCs w:val="0"/>
+          <w:color w:val="000000" w:themeColor="text1"/>
+          <w:sz w:val="24"/>
+          <w:szCs w:val="24"/>
+        </w:rPr>
+        <w:fldChar w:fldCharType="separate"/>
+      </w:r>
+      <w:r>
+        <w:rPr>
+          <w:b/>
+          <w:bCs/>
+          <w:i w:val="0"/>
+          <w:iCs w:val="0"/>
+          <w:noProof/>
+          <w:color w:val="000000" w:themeColor="text1"/>
+          <w:sz w:val="24"/>
+          <w:szCs w:val="24"/>
+        </w:rPr>
+        <w:t>4</w:t>
+      </w:r>
+      <w:r>
+        <w:rPr>
+          <w:b/>
+          <w:bCs/>
+          <w:i w:val="0"/>
+          <w:iCs w:val="0"/>
+          <w:color w:val="000000" w:themeColor="text1"/>
+          <w:sz w:val="24"/>
+          <w:szCs w:val="24"/>
+        </w:rPr>
+        <w:fldChar w:fldCharType="end"/>
+      </w:r>
+      <w:r>
+        <w:rPr>
+          <w:b/>
+          <w:bCs/>
+          <w:i w:val="0"/>
+          <w:iCs w:val="0"/>
+          <w:color w:val="000000" w:themeColor="text1"/>
+          <w:sz w:val="24"/>
+          <w:szCs w:val="24"/>
+        </w:rPr>
+        <w:t>.</w:t>
+      </w:r>
+      <w:r>
+        <w:rPr>
+          <w:b/>
+          <w:bCs/>
+          <w:i w:val="0"/>
+          <w:iCs w:val="0"/>
+          <w:color w:val="000000" w:themeColor="text1"/>
+          <w:sz w:val="24"/>
+          <w:szCs w:val="24"/>
+        </w:rPr>
+        <w:fldChar w:fldCharType="begin"/>
+      </w:r>
+      <w:r>
+        <w:rPr>
+          <w:b/>
+          <w:bCs/>
+          <w:i w:val="0"/>
+          <w:iCs w:val="0"/>
+          <w:color w:val="000000" w:themeColor="text1"/>
+          <w:sz w:val="24"/>
+          <w:szCs w:val="24"/>
+        </w:rPr>
+        <w:instrText xml:space="preserve"> SEQ Tabel \* ARABIC \s 1 </w:instrText>
+      </w:r>
+      <w:r>
+        <w:rPr>
+          <w:b/>
+          <w:bCs/>
+          <w:i w:val="0"/>
+          <w:iCs w:val="0"/>
+          <w:color w:val="000000" w:themeColor="text1"/>
+          <w:sz w:val="24"/>
+          <w:szCs w:val="24"/>
+        </w:rPr>
+        <w:fldChar w:fldCharType="separate"/>
+      </w:r>
+      <w:r>
+        <w:rPr>
+          <w:b/>
+          <w:bCs/>
+          <w:i w:val="0"/>
+          <w:iCs w:val="0"/>
+          <w:noProof/>
+          <w:color w:val="000000" w:themeColor="text1"/>
+          <w:sz w:val="24"/>
+          <w:szCs w:val="24"/>
+        </w:rPr>
+        <w:t>2</w:t>
+      </w:r>
+      <w:r>
+        <w:rPr>
+          <w:b/>
+          <w:bCs/>
+          <w:i w:val="0"/>
+          <w:iCs w:val="0"/>
+          <w:color w:val="000000" w:themeColor="text1"/>
+          <w:sz w:val="24"/>
+          <w:szCs w:val="24"/>
+        </w:rPr>
+        <w:fldChar w:fldCharType="end"/>
+      </w:r>
+      <w:r>
+        <w:rPr>
+          <w:b/>
+          <w:bCs/>
+          <w:i w:val="0"/>
+          <w:iCs w:val="0"/>
+          <w:noProof/>
+          <w:color w:val="000000" w:themeColor="text1"/>
+          <w:sz w:val="24"/>
+          <w:szCs w:val="24"/>
+        </w:rPr>
+        <w:t xml:space="preserve"> Penjelasan Proses Bisnis Berjalan Lanjutan</w:t>
+      </w:r>
+    </w:p>
+    <w:tbl>
+      <w:tblPr>
+        <w:tblStyle w:val="PlainTable2"/>
+        <w:tblW w:w="0" w:type="auto"/>
+        <w:tblLook w:val="04A0" w:firstRow="1" w:lastRow="0" w:firstColumn="1" w:lastColumn="0" w:noHBand="0" w:noVBand="1"/>
+      </w:tblPr>
+      <w:tblGrid>
+        <w:gridCol w:w="510"/>
+        <w:gridCol w:w="3171"/>
+        <w:gridCol w:w="4246"/>
+      </w:tblGrid>
+      <w:tr>
+        <w:trPr>
+          <w:cnfStyle w:val="100000000000" w:firstRow="1" w:lastRow="0" w:firstColumn="0" w:lastColumn="0" w:oddVBand="0" w:evenVBand="0" w:oddHBand="0" w:evenHBand="0" w:firstRowFirstColumn="0" w:firstRowLastColumn="0" w:lastRowFirstColumn="0" w:lastRowLastColumn="0"/>
+        </w:trPr>
+        <w:tc>
+          <w:tcPr>
+            <w:cnfStyle w:val="001000000000" w:firstRow="0" w:lastRow="0" w:firstColumn="1" w:lastColumn="0" w:oddVBand="0" w:evenVBand="0" w:oddHBand="0" w:evenHBand="0" w:firstRowFirstColumn="0" w:firstRowLastColumn="0" w:lastRowFirstColumn="0" w:lastRowLastColumn="0"/>
+            <w:tcW w:w="510" w:type="dxa"/>
+            <w:vAlign w:val="center"/>
+          </w:tcPr>
+          <w:p>
+            <w:pPr>
+              <w:jc w:val="center"/>
+              <w:rPr>
+                <w:b w:val="0"/>
+                <w:bCs w:val="0"/>
+              </w:rPr>
+            </w:pPr>
+            <w:r>
+              <w:t>No</w:t>
+            </w:r>
+          </w:p>
+        </w:tc>
+        <w:tc>
+          <w:tcPr>
+            <w:tcW w:w="3171" w:type="dxa"/>
+            <w:vAlign w:val="center"/>
+          </w:tcPr>
+          <w:p>
+            <w:pPr>
+              <w:jc w:val="center"/>
+              <w:cnfStyle w:val="100000000000" w:firstRow="1" w:lastRow="0" w:firstColumn="0" w:lastColumn="0" w:oddVBand="0" w:evenVBand="0" w:oddHBand="0" w:evenHBand="0" w:firstRowFirstColumn="0" w:firstRowLastColumn="0" w:lastRowFirstColumn="0" w:lastRowLastColumn="0"/>
+            </w:pPr>
+            <w:r>
+              <w:t>Aktivitas</w:t>
+            </w:r>
+          </w:p>
+        </w:tc>
+        <w:tc>
+          <w:tcPr>
+            <w:tcW w:w="4246" w:type="dxa"/>
+            <w:vAlign w:val="center"/>
+          </w:tcPr>
+          <w:p>
+            <w:pPr>
+              <w:jc w:val="center"/>
+              <w:cnfStyle w:val="100000000000" w:firstRow="1" w:lastRow="0" w:firstColumn="0" w:lastColumn="0" w:oddVBand="0" w:evenVBand="0" w:oddHBand="0" w:evenHBand="0" w:firstRowFirstColumn="0" w:firstRowLastColumn="0" w:lastRowFirstColumn="0" w:lastRowLastColumn="0"/>
+            </w:pPr>
+            <w:r>
+              <w:t>Deskripsi</w:t>
+            </w:r>
+          </w:p>
+        </w:tc>
+      </w:tr>
+      <w:tr>
+        <w:trPr>
+          <w:cnfStyle w:val="000000100000" w:firstRow="0" w:lastRow="0" w:firstColumn="0" w:lastColumn="0" w:oddVBand="0" w:evenVBand="0" w:oddHBand="1" w:evenHBand="0" w:firstRowFirstColumn="0" w:firstRowLastColumn="0" w:lastRowFirstColumn="0" w:lastRowLastColumn="0"/>
+        </w:trPr>
+        <w:tc>
+          <w:tcPr>
+            <w:cnfStyle w:val="001000000000" w:firstRow="0" w:lastRow="0" w:firstColumn="1" w:lastColumn="0" w:oddVBand="0" w:evenVBand="0" w:oddHBand="0" w:evenHBand="0" w:firstRowFirstColumn="0" w:firstRowLastColumn="0" w:lastRowFirstColumn="0" w:lastRowLastColumn="0"/>
+            <w:tcW w:w="510" w:type="dxa"/>
+          </w:tcPr>
+          <w:p>
+            <w:pPr>
+              <w:jc w:val="center"/>
+              <w:rPr>
+                <w:b w:val="0"/>
+                <w:bCs w:val="0"/>
+              </w:rPr>
+            </w:pPr>
+            <w:r>
+              <w:rPr>
+                <w:b w:val="0"/>
+                <w:bCs w:val="0"/>
+              </w:rPr>
+              <w:t>6</w:t>
+            </w:r>
+          </w:p>
+        </w:tc>
+        <w:tc>
+          <w:tcPr>
+            <w:tcW w:w="3171" w:type="dxa"/>
+          </w:tcPr>
+          <w:p>
+            <w:pPr>
+              <w:cnfStyle w:val="000000100000" w:firstRow="0" w:lastRow="0" w:firstColumn="0" w:lastColumn="0" w:oddVBand="0" w:evenVBand="0" w:oddHBand="1" w:evenHBand="0" w:firstRowFirstColumn="0" w:firstRowLastColumn="0" w:lastRowFirstColumn="0" w:lastRowLastColumn="0"/>
+            </w:pPr>
+            <w:r>
+              <w:t>Mengakses Laporan Hasil Kuesioner</w:t>
+            </w:r>
+          </w:p>
+        </w:tc>
+        <w:tc>
+          <w:tcPr>
+            <w:tcW w:w="4246" w:type="dxa"/>
+          </w:tcPr>
+          <w:p>
+            <w:pPr>
+              <w:cnfStyle w:val="000000100000" w:firstRow="0" w:lastRow="0" w:firstColumn="0" w:lastColumn="0" w:oddVBand="0" w:evenVBand="0" w:oddHBand="1" w:evenHBand="0" w:firstRowFirstColumn="0" w:firstRowLastColumn="0" w:lastRowFirstColumn="0" w:lastRowLastColumn="0"/>
+            </w:pPr>
+            <w:r>
+              <w:t>Admin melakukan pengecekan terhadap laporan kuesioner yang tersimpan di dalam sistem</w:t>
+            </w:r>
+          </w:p>
+        </w:tc>
+      </w:tr>
+      <w:tr>
+        <w:tc>
+          <w:tcPr>
+            <w:cnfStyle w:val="001000000000" w:firstRow="0" w:lastRow="0" w:firstColumn="1" w:lastColumn="0" w:oddVBand="0" w:evenVBand="0" w:oddHBand="0" w:evenHBand="0" w:firstRowFirstColumn="0" w:firstRowLastColumn="0" w:lastRowFirstColumn="0" w:lastRowLastColumn="0"/>
+            <w:tcW w:w="510" w:type="dxa"/>
+          </w:tcPr>
+          <w:p>
+            <w:pPr>
+              <w:jc w:val="center"/>
+              <w:rPr>
+                <w:b w:val="0"/>
+                <w:bCs w:val="0"/>
+              </w:rPr>
+            </w:pPr>
+            <w:r>
+              <w:rPr>
+                <w:b w:val="0"/>
+                <w:bCs w:val="0"/>
+              </w:rPr>
+              <w:t>7</w:t>
+            </w:r>
+          </w:p>
+        </w:tc>
+        <w:tc>
+          <w:tcPr>
+            <w:tcW w:w="3171" w:type="dxa"/>
+          </w:tcPr>
+          <w:p>
+            <w:pPr>
+              <w:cnfStyle w:val="000000000000" w:firstRow="0" w:lastRow="0" w:firstColumn="0" w:lastColumn="0" w:oddVBand="0" w:evenVBand="0" w:oddHBand="0" w:evenHBand="0" w:firstRowFirstColumn="0" w:firstRowLastColumn="0" w:lastRowFirstColumn="0" w:lastRowLastColumn="0"/>
+            </w:pPr>
+            <w:r>
+              <w:t>Membuat Laporan</w:t>
+            </w:r>
+          </w:p>
+        </w:tc>
+        <w:tc>
+          <w:tcPr>
+            <w:tcW w:w="4246" w:type="dxa"/>
+          </w:tcPr>
+          <w:p>
+            <w:pPr>
+              <w:cnfStyle w:val="000000000000" w:firstRow="0" w:lastRow="0" w:firstColumn="0" w:lastColumn="0" w:oddVBand="0" w:evenVBand="0" w:oddHBand="0" w:evenHBand="0" w:firstRowFirstColumn="0" w:firstRowLastColumn="0" w:lastRowFirstColumn="0" w:lastRowLastColumn="0"/>
+              <w:rPr>
+                <w:i/>
+                <w:iCs/>
+              </w:rPr>
+            </w:pPr>
+            <w:r>
+              <w:t>Setelah melakukan pengecekan, admin membuat laporan rekapitulasi yang nantinya akan diserahkan ke kepala CDC (</w:t>
+            </w:r>
+            <w:r>
+              <w:rPr>
+                <w:i/>
+                <w:iCs/>
+              </w:rPr>
+              <w:t>Carieer Development Centre</w:t>
+            </w:r>
+            <w:r>
+              <w:t>)</w:t>
+            </w:r>
+            <w:r>
+              <w:rPr>
+                <w:i/>
+                <w:iCs/>
+              </w:rPr>
+              <w:t xml:space="preserve"> </w:t>
+            </w:r>
+          </w:p>
+        </w:tc>
+      </w:tr>
+      <w:tr>
+        <w:trPr>
+          <w:cnfStyle w:val="000000100000" w:firstRow="0" w:lastRow="0" w:firstColumn="0" w:lastColumn="0" w:oddVBand="0" w:evenVBand="0" w:oddHBand="1" w:evenHBand="0" w:firstRowFirstColumn="0" w:firstRowLastColumn="0" w:lastRowFirstColumn="0" w:lastRowLastColumn="0"/>
+        </w:trPr>
+        <w:tc>
+          <w:tcPr>
+            <w:cnfStyle w:val="001000000000" w:firstRow="0" w:lastRow="0" w:firstColumn="1" w:lastColumn="0" w:oddVBand="0" w:evenVBand="0" w:oddHBand="0" w:evenHBand="0" w:firstRowFirstColumn="0" w:firstRowLastColumn="0" w:lastRowFirstColumn="0" w:lastRowLastColumn="0"/>
+            <w:tcW w:w="510" w:type="dxa"/>
+          </w:tcPr>
+          <w:p>
+            <w:pPr>
+              <w:jc w:val="center"/>
+              <w:rPr>
+                <w:b w:val="0"/>
+                <w:bCs w:val="0"/>
+              </w:rPr>
+            </w:pPr>
+            <w:r>
+              <w:rPr>
+                <w:b w:val="0"/>
+                <w:bCs w:val="0"/>
+              </w:rPr>
+              <w:t>8</w:t>
+            </w:r>
+          </w:p>
+        </w:tc>
+        <w:tc>
+          <w:tcPr>
+            <w:tcW w:w="3171" w:type="dxa"/>
+          </w:tcPr>
+          <w:p>
+            <w:pPr>
+              <w:cnfStyle w:val="000000100000" w:firstRow="0" w:lastRow="0" w:firstColumn="0" w:lastColumn="0" w:oddVBand="0" w:evenVBand="0" w:oddHBand="1" w:evenHBand="0" w:firstRowFirstColumn="0" w:firstRowLastColumn="0" w:lastRowFirstColumn="0" w:lastRowLastColumn="0"/>
+            </w:pPr>
+            <w:r>
+              <w:t>Menerima Laporan</w:t>
+            </w:r>
+          </w:p>
+        </w:tc>
+        <w:tc>
+          <w:tcPr>
+            <w:tcW w:w="4246" w:type="dxa"/>
+          </w:tcPr>
+          <w:p>
+            <w:pPr>
+              <w:cnfStyle w:val="000000100000" w:firstRow="0" w:lastRow="0" w:firstColumn="0" w:lastColumn="0" w:oddVBand="0" w:evenVBand="0" w:oddHBand="1" w:evenHBand="0" w:firstRowFirstColumn="0" w:firstRowLastColumn="0" w:lastRowFirstColumn="0" w:lastRowLastColumn="0"/>
+            </w:pPr>
+            <w:r>
+              <w:t>Kepala CDC (</w:t>
+            </w:r>
+            <w:r>
+              <w:rPr>
+                <w:i/>
+                <w:iCs/>
+              </w:rPr>
+              <w:t>Carieer Development Centre</w:t>
+            </w:r>
+            <w:r>
+              <w:t>) akan menerima laporan yang sebelumnya dibuat oleh admin.</w:t>
+            </w:r>
+            <w:bookmarkStart w:id="86" w:name="_GoBack"/>
+            <w:bookmarkEnd w:id="86"/>
           </w:p>
         </w:tc>
       </w:tr>
@@ -38548,7 +39458,7 @@
 </file>
 
 <file path=customXml/itemProps1.xml><?xml version="1.0" encoding="utf-8"?>
-<ds:datastoreItem xmlns:ds="http://schemas.openxmlformats.org/officeDocument/2006/customXml" ds:itemID="{9BC70C05-492E-4BB1-8160-A763FB6553FA}">
+<ds:datastoreItem xmlns:ds="http://schemas.openxmlformats.org/officeDocument/2006/customXml" ds:itemID="{C30E5966-0A37-48FA-9D40-D02ADE527F4D}">
   <ds:schemaRefs>
     <ds:schemaRef ds:uri="http://schemas.openxmlformats.org/officeDocument/2006/bibliography"/>
   </ds:schemaRefs>

</xml_diff>

<commit_message>
sudah tahap use case diagram
</commit_message>
<xml_diff>
--- a/CONTINUE SKRIPSI.docx
+++ b/CONTINUE SKRIPSI.docx
@@ -34259,6 +34259,1931 @@
       <w:r>
         <w:t>ah pengembangan sistem yang memiliki syarat sebagaimana hasil analisis pada data-data. Adapun persyaratan sistem yang dibutuhkan adalah sebagai berikut:</w:t>
       </w:r>
+    </w:p>
+    <w:p>
+      <w:pPr>
+        <w:pStyle w:val="ListParagraph"/>
+        <w:ind w:left="1418"/>
+      </w:pPr>
+    </w:p>
+    <w:p>
+      <w:pPr>
+        <w:pStyle w:val="Caption"/>
+        <w:jc w:val="center"/>
+        <w:rPr>
+          <w:b/>
+          <w:bCs/>
+          <w:i w:val="0"/>
+          <w:iCs w:val="0"/>
+          <w:color w:val="000000" w:themeColor="text1"/>
+          <w:sz w:val="24"/>
+          <w:szCs w:val="24"/>
+        </w:rPr>
+      </w:pPr>
+      <w:r>
+        <w:rPr>
+          <w:b/>
+          <w:bCs/>
+          <w:i w:val="0"/>
+          <w:iCs w:val="0"/>
+          <w:color w:val="000000" w:themeColor="text1"/>
+          <w:sz w:val="24"/>
+          <w:szCs w:val="24"/>
+        </w:rPr>
+        <w:lastRenderedPageBreak/>
+        <w:t xml:space="preserve">Tabel </w:t>
+      </w:r>
+      <w:r>
+        <w:rPr>
+          <w:b/>
+          <w:bCs/>
+          <w:i w:val="0"/>
+          <w:iCs w:val="0"/>
+          <w:color w:val="000000" w:themeColor="text1"/>
+          <w:sz w:val="24"/>
+          <w:szCs w:val="24"/>
+        </w:rPr>
+        <w:fldChar w:fldCharType="begin"/>
+      </w:r>
+      <w:r>
+        <w:rPr>
+          <w:b/>
+          <w:bCs/>
+          <w:i w:val="0"/>
+          <w:iCs w:val="0"/>
+          <w:color w:val="000000" w:themeColor="text1"/>
+          <w:sz w:val="24"/>
+          <w:szCs w:val="24"/>
+        </w:rPr>
+        <w:instrText xml:space="preserve"> STYLEREF 1 \s </w:instrText>
+      </w:r>
+      <w:r>
+        <w:rPr>
+          <w:b/>
+          <w:bCs/>
+          <w:i w:val="0"/>
+          <w:iCs w:val="0"/>
+          <w:color w:val="000000" w:themeColor="text1"/>
+          <w:sz w:val="24"/>
+          <w:szCs w:val="24"/>
+        </w:rPr>
+        <w:fldChar w:fldCharType="separate"/>
+      </w:r>
+      <w:r>
+        <w:rPr>
+          <w:b/>
+          <w:bCs/>
+          <w:i w:val="0"/>
+          <w:iCs w:val="0"/>
+          <w:noProof/>
+          <w:color w:val="000000" w:themeColor="text1"/>
+          <w:sz w:val="24"/>
+          <w:szCs w:val="24"/>
+        </w:rPr>
+        <w:t>4</w:t>
+      </w:r>
+      <w:r>
+        <w:rPr>
+          <w:b/>
+          <w:bCs/>
+          <w:i w:val="0"/>
+          <w:iCs w:val="0"/>
+          <w:color w:val="000000" w:themeColor="text1"/>
+          <w:sz w:val="24"/>
+          <w:szCs w:val="24"/>
+        </w:rPr>
+        <w:fldChar w:fldCharType="end"/>
+      </w:r>
+      <w:r>
+        <w:rPr>
+          <w:b/>
+          <w:bCs/>
+          <w:i w:val="0"/>
+          <w:iCs w:val="0"/>
+          <w:color w:val="000000" w:themeColor="text1"/>
+          <w:sz w:val="24"/>
+          <w:szCs w:val="24"/>
+        </w:rPr>
+        <w:t>.</w:t>
+      </w:r>
+      <w:r>
+        <w:rPr>
+          <w:b/>
+          <w:bCs/>
+          <w:i w:val="0"/>
+          <w:iCs w:val="0"/>
+          <w:color w:val="000000" w:themeColor="text1"/>
+          <w:sz w:val="24"/>
+          <w:szCs w:val="24"/>
+        </w:rPr>
+        <w:fldChar w:fldCharType="begin"/>
+      </w:r>
+      <w:r>
+        <w:rPr>
+          <w:b/>
+          <w:bCs/>
+          <w:i w:val="0"/>
+          <w:iCs w:val="0"/>
+          <w:color w:val="000000" w:themeColor="text1"/>
+          <w:sz w:val="24"/>
+          <w:szCs w:val="24"/>
+        </w:rPr>
+        <w:instrText xml:space="preserve"> SEQ Tabel \* ARABIC \s 1 </w:instrText>
+      </w:r>
+      <w:r>
+        <w:rPr>
+          <w:b/>
+          <w:bCs/>
+          <w:i w:val="0"/>
+          <w:iCs w:val="0"/>
+          <w:color w:val="000000" w:themeColor="text1"/>
+          <w:sz w:val="24"/>
+          <w:szCs w:val="24"/>
+        </w:rPr>
+        <w:fldChar w:fldCharType="separate"/>
+      </w:r>
+      <w:r>
+        <w:rPr>
+          <w:b/>
+          <w:bCs/>
+          <w:i w:val="0"/>
+          <w:iCs w:val="0"/>
+          <w:noProof/>
+          <w:color w:val="000000" w:themeColor="text1"/>
+          <w:sz w:val="24"/>
+          <w:szCs w:val="24"/>
+        </w:rPr>
+        <w:t>3</w:t>
+      </w:r>
+      <w:r>
+        <w:rPr>
+          <w:b/>
+          <w:bCs/>
+          <w:i w:val="0"/>
+          <w:iCs w:val="0"/>
+          <w:color w:val="000000" w:themeColor="text1"/>
+          <w:sz w:val="24"/>
+          <w:szCs w:val="24"/>
+        </w:rPr>
+        <w:fldChar w:fldCharType="end"/>
+      </w:r>
+      <w:r>
+        <w:rPr>
+          <w:b/>
+          <w:bCs/>
+          <w:i w:val="0"/>
+          <w:iCs w:val="0"/>
+          <w:noProof/>
+          <w:color w:val="000000" w:themeColor="text1"/>
+          <w:sz w:val="24"/>
+          <w:szCs w:val="24"/>
+        </w:rPr>
+        <w:t xml:space="preserve"> Spesifikasi Sistem</w:t>
+      </w:r>
+    </w:p>
+    <w:tbl>
+      <w:tblPr>
+        <w:tblStyle w:val="PlainTable2"/>
+        <w:tblW w:w="0" w:type="auto"/>
+        <w:jc w:val="center"/>
+        <w:tblLook w:val="04A0" w:firstRow="1" w:lastRow="0" w:firstColumn="1" w:lastColumn="0" w:noHBand="0" w:noVBand="1"/>
+      </w:tblPr>
+      <w:tblGrid>
+        <w:gridCol w:w="570"/>
+        <w:gridCol w:w="2407"/>
+        <w:gridCol w:w="4820"/>
+      </w:tblGrid>
+      <w:tr>
+        <w:trPr>
+          <w:cnfStyle w:val="100000000000" w:firstRow="1" w:lastRow="0" w:firstColumn="0" w:lastColumn="0" w:oddVBand="0" w:evenVBand="0" w:oddHBand="0" w:evenHBand="0" w:firstRowFirstColumn="0" w:firstRowLastColumn="0" w:lastRowFirstColumn="0" w:lastRowLastColumn="0"/>
+          <w:jc w:val="center"/>
+        </w:trPr>
+        <w:tc>
+          <w:tcPr>
+            <w:cnfStyle w:val="001000000000" w:firstRow="0" w:lastRow="0" w:firstColumn="1" w:lastColumn="0" w:oddVBand="0" w:evenVBand="0" w:oddHBand="0" w:evenHBand="0" w:firstRowFirstColumn="0" w:firstRowLastColumn="0" w:lastRowFirstColumn="0" w:lastRowLastColumn="0"/>
+            <w:tcW w:w="570" w:type="dxa"/>
+          </w:tcPr>
+          <w:p>
+            <w:pPr>
+              <w:pStyle w:val="ListParagraph"/>
+              <w:ind w:left="0"/>
+              <w:jc w:val="center"/>
+              <w:rPr>
+                <w:rFonts w:cs="Times New Roman"/>
+                <w:b w:val="0"/>
+                <w:szCs w:val="24"/>
+                <w:lang w:val="en-ID"/>
+              </w:rPr>
+            </w:pPr>
+            <w:r>
+              <w:rPr>
+                <w:rFonts w:cs="Times New Roman"/>
+                <w:szCs w:val="24"/>
+                <w:lang w:val="en-ID"/>
+              </w:rPr>
+              <w:t>No.</w:t>
+            </w:r>
+          </w:p>
+        </w:tc>
+        <w:tc>
+          <w:tcPr>
+            <w:tcW w:w="2407" w:type="dxa"/>
+          </w:tcPr>
+          <w:p>
+            <w:pPr>
+              <w:pStyle w:val="ListParagraph"/>
+              <w:ind w:left="0"/>
+              <w:jc w:val="center"/>
+              <w:cnfStyle w:val="100000000000" w:firstRow="1" w:lastRow="0" w:firstColumn="0" w:lastColumn="0" w:oddVBand="0" w:evenVBand="0" w:oddHBand="0" w:evenHBand="0" w:firstRowFirstColumn="0" w:firstRowLastColumn="0" w:lastRowFirstColumn="0" w:lastRowLastColumn="0"/>
+              <w:rPr>
+                <w:rFonts w:cs="Times New Roman"/>
+                <w:b w:val="0"/>
+                <w:szCs w:val="24"/>
+                <w:lang w:val="en-ID"/>
+              </w:rPr>
+            </w:pPr>
+            <w:r>
+              <w:rPr>
+                <w:rFonts w:cs="Times New Roman"/>
+                <w:szCs w:val="24"/>
+                <w:lang w:val="en-ID"/>
+              </w:rPr>
+              <w:t>Spesifikasi</w:t>
+            </w:r>
+          </w:p>
+        </w:tc>
+        <w:tc>
+          <w:tcPr>
+            <w:tcW w:w="4820" w:type="dxa"/>
+          </w:tcPr>
+          <w:p>
+            <w:pPr>
+              <w:pStyle w:val="ListParagraph"/>
+              <w:ind w:left="0"/>
+              <w:jc w:val="center"/>
+              <w:cnfStyle w:val="100000000000" w:firstRow="1" w:lastRow="0" w:firstColumn="0" w:lastColumn="0" w:oddVBand="0" w:evenVBand="0" w:oddHBand="0" w:evenHBand="0" w:firstRowFirstColumn="0" w:firstRowLastColumn="0" w:lastRowFirstColumn="0" w:lastRowLastColumn="0"/>
+              <w:rPr>
+                <w:rFonts w:cs="Times New Roman"/>
+                <w:b w:val="0"/>
+                <w:szCs w:val="24"/>
+                <w:lang w:val="en-ID"/>
+              </w:rPr>
+            </w:pPr>
+            <w:r>
+              <w:rPr>
+                <w:rFonts w:cs="Times New Roman"/>
+                <w:szCs w:val="24"/>
+                <w:lang w:val="en-ID"/>
+              </w:rPr>
+              <w:t>Rincian</w:t>
+            </w:r>
+          </w:p>
+        </w:tc>
+      </w:tr>
+      <w:tr>
+        <w:trPr>
+          <w:cnfStyle w:val="000000100000" w:firstRow="0" w:lastRow="0" w:firstColumn="0" w:lastColumn="0" w:oddVBand="0" w:evenVBand="0" w:oddHBand="1" w:evenHBand="0" w:firstRowFirstColumn="0" w:firstRowLastColumn="0" w:lastRowFirstColumn="0" w:lastRowLastColumn="0"/>
+          <w:jc w:val="center"/>
+        </w:trPr>
+        <w:tc>
+          <w:tcPr>
+            <w:cnfStyle w:val="001000000000" w:firstRow="0" w:lastRow="0" w:firstColumn="1" w:lastColumn="0" w:oddVBand="0" w:evenVBand="0" w:oddHBand="0" w:evenHBand="0" w:firstRowFirstColumn="0" w:firstRowLastColumn="0" w:lastRowFirstColumn="0" w:lastRowLastColumn="0"/>
+            <w:tcW w:w="570" w:type="dxa"/>
+          </w:tcPr>
+          <w:p>
+            <w:pPr>
+              <w:spacing w:line="276" w:lineRule="auto"/>
+              <w:jc w:val="center"/>
+              <w:rPr>
+                <w:rFonts w:cs="Times New Roman"/>
+                <w:b w:val="0"/>
+                <w:bCs w:val="0"/>
+                <w:szCs w:val="24"/>
+                <w:lang w:val="en-ID"/>
+              </w:rPr>
+            </w:pPr>
+            <w:r>
+              <w:rPr>
+                <w:rFonts w:cs="Times New Roman"/>
+                <w:b w:val="0"/>
+                <w:bCs w:val="0"/>
+                <w:szCs w:val="24"/>
+                <w:lang w:val="en-ID"/>
+              </w:rPr>
+              <w:t>1.</w:t>
+            </w:r>
+          </w:p>
+        </w:tc>
+        <w:tc>
+          <w:tcPr>
+            <w:tcW w:w="2407" w:type="dxa"/>
+          </w:tcPr>
+          <w:p>
+            <w:pPr>
+              <w:spacing w:line="276" w:lineRule="auto"/>
+              <w:jc w:val="left"/>
+              <w:cnfStyle w:val="000000100000" w:firstRow="0" w:lastRow="0" w:firstColumn="0" w:lastColumn="0" w:oddVBand="0" w:evenVBand="0" w:oddHBand="1" w:evenHBand="0" w:firstRowFirstColumn="0" w:firstRowLastColumn="0" w:lastRowFirstColumn="0" w:lastRowLastColumn="0"/>
+              <w:rPr>
+                <w:rFonts w:cs="Times New Roman"/>
+                <w:szCs w:val="24"/>
+                <w:lang w:val="en-ID"/>
+              </w:rPr>
+            </w:pPr>
+            <w:r>
+              <w:rPr>
+                <w:rFonts w:cs="Times New Roman"/>
+                <w:szCs w:val="24"/>
+                <w:lang w:val="en-ID"/>
+              </w:rPr>
+              <w:t>Spesifikasi Fungsional Sistem</w:t>
+            </w:r>
+          </w:p>
+        </w:tc>
+        <w:tc>
+          <w:tcPr>
+            <w:tcW w:w="4820" w:type="dxa"/>
+          </w:tcPr>
+          <w:p>
+            <w:pPr>
+              <w:pStyle w:val="ListParagraph"/>
+              <w:numPr>
+                <w:ilvl w:val="0"/>
+                <w:numId w:val="42"/>
+              </w:numPr>
+              <w:spacing w:line="276" w:lineRule="auto"/>
+              <w:ind w:left="348" w:hanging="348"/>
+              <w:cnfStyle w:val="000000100000" w:firstRow="0" w:lastRow="0" w:firstColumn="0" w:lastColumn="0" w:oddVBand="0" w:evenVBand="0" w:oddHBand="1" w:evenHBand="0" w:firstRowFirstColumn="0" w:firstRowLastColumn="0" w:lastRowFirstColumn="0" w:lastRowLastColumn="0"/>
+              <w:rPr>
+                <w:rFonts w:cs="Times New Roman"/>
+                <w:szCs w:val="24"/>
+                <w:lang w:val="en-ID"/>
+              </w:rPr>
+            </w:pPr>
+            <w:r>
+              <w:rPr>
+                <w:rFonts w:cs="Times New Roman"/>
+                <w:szCs w:val="24"/>
+                <w:lang w:val="en-ID"/>
+              </w:rPr>
+              <w:t>Sistem menyediakan fasilitas input, edit, hapus dan menampilkan da</w:t>
+            </w:r>
+            <w:r>
+              <w:rPr>
+                <w:rFonts w:cs="Times New Roman"/>
+                <w:szCs w:val="24"/>
+                <w:lang w:val="en-ID"/>
+              </w:rPr>
+              <w:t>ta alumni</w:t>
+            </w:r>
+            <w:r>
+              <w:rPr>
+                <w:rFonts w:cs="Times New Roman"/>
+                <w:szCs w:val="24"/>
+                <w:lang w:val="en-ID"/>
+              </w:rPr>
+              <w:t>;</w:t>
+            </w:r>
+          </w:p>
+          <w:p>
+            <w:pPr>
+              <w:pStyle w:val="ListParagraph"/>
+              <w:numPr>
+                <w:ilvl w:val="0"/>
+                <w:numId w:val="42"/>
+              </w:numPr>
+              <w:spacing w:line="276" w:lineRule="auto"/>
+              <w:ind w:left="348" w:hanging="348"/>
+              <w:cnfStyle w:val="000000100000" w:firstRow="0" w:lastRow="0" w:firstColumn="0" w:lastColumn="0" w:oddVBand="0" w:evenVBand="0" w:oddHBand="1" w:evenHBand="0" w:firstRowFirstColumn="0" w:firstRowLastColumn="0" w:lastRowFirstColumn="0" w:lastRowLastColumn="0"/>
+              <w:rPr>
+                <w:rFonts w:cs="Times New Roman"/>
+                <w:szCs w:val="24"/>
+                <w:lang w:val="en-ID"/>
+              </w:rPr>
+            </w:pPr>
+            <w:r>
+              <w:rPr>
+                <w:rFonts w:cs="Times New Roman"/>
+                <w:szCs w:val="24"/>
+                <w:lang w:val="en-ID"/>
+              </w:rPr>
+              <w:t xml:space="preserve">Sistem menyediakan fasilitas input dan menampilkan data </w:t>
+            </w:r>
+            <w:r>
+              <w:rPr>
+                <w:rFonts w:cs="Times New Roman"/>
+                <w:szCs w:val="24"/>
+                <w:lang w:val="en-ID"/>
+              </w:rPr>
+              <w:t>hasil kuesioner</w:t>
+            </w:r>
+            <w:r>
+              <w:rPr>
+                <w:rFonts w:cs="Times New Roman"/>
+                <w:szCs w:val="24"/>
+                <w:lang w:val="en-ID"/>
+              </w:rPr>
+              <w:t>;</w:t>
+            </w:r>
+          </w:p>
+          <w:p>
+            <w:pPr>
+              <w:pStyle w:val="ListParagraph"/>
+              <w:numPr>
+                <w:ilvl w:val="0"/>
+                <w:numId w:val="42"/>
+              </w:numPr>
+              <w:spacing w:line="276" w:lineRule="auto"/>
+              <w:ind w:left="348" w:hanging="348"/>
+              <w:cnfStyle w:val="000000100000" w:firstRow="0" w:lastRow="0" w:firstColumn="0" w:lastColumn="0" w:oddVBand="0" w:evenVBand="0" w:oddHBand="1" w:evenHBand="0" w:firstRowFirstColumn="0" w:firstRowLastColumn="0" w:lastRowFirstColumn="0" w:lastRowLastColumn="0"/>
+              <w:rPr>
+                <w:rFonts w:cs="Times New Roman"/>
+                <w:szCs w:val="24"/>
+                <w:lang w:val="en-ID"/>
+              </w:rPr>
+            </w:pPr>
+            <w:r>
+              <w:rPr>
+                <w:rFonts w:cs="Times New Roman"/>
+                <w:szCs w:val="24"/>
+                <w:lang w:val="en-ID"/>
+              </w:rPr>
+              <w:t>Sistem menyediakan fasilitas untuk</w:t>
+            </w:r>
+            <w:r>
+              <w:rPr>
+                <w:rFonts w:cs="Times New Roman"/>
+                <w:szCs w:val="24"/>
+                <w:lang w:val="en-ID"/>
+              </w:rPr>
+              <w:t xml:space="preserve"> input, hapus, dan edit form kuesioner</w:t>
+            </w:r>
+            <w:r>
+              <w:rPr>
+                <w:rFonts w:cs="Times New Roman"/>
+                <w:szCs w:val="24"/>
+                <w:lang w:val="en-ID"/>
+              </w:rPr>
+              <w:t>;</w:t>
+            </w:r>
+          </w:p>
+          <w:p>
+            <w:pPr>
+              <w:pStyle w:val="ListParagraph"/>
+              <w:numPr>
+                <w:ilvl w:val="0"/>
+                <w:numId w:val="42"/>
+              </w:numPr>
+              <w:spacing w:line="276" w:lineRule="auto"/>
+              <w:ind w:left="348" w:hanging="348"/>
+              <w:cnfStyle w:val="000000100000" w:firstRow="0" w:lastRow="0" w:firstColumn="0" w:lastColumn="0" w:oddVBand="0" w:evenVBand="0" w:oddHBand="1" w:evenHBand="0" w:firstRowFirstColumn="0" w:firstRowLastColumn="0" w:lastRowFirstColumn="0" w:lastRowLastColumn="0"/>
+              <w:rPr>
+                <w:rFonts w:cs="Times New Roman"/>
+                <w:szCs w:val="24"/>
+                <w:lang w:val="en-ID"/>
+              </w:rPr>
+            </w:pPr>
+            <w:r>
+              <w:rPr>
+                <w:rFonts w:cs="Times New Roman"/>
+                <w:szCs w:val="24"/>
+                <w:lang w:val="en-ID"/>
+              </w:rPr>
+              <w:t xml:space="preserve">Sistem menyediakan fasilitas </w:t>
+            </w:r>
+            <w:r>
+              <w:rPr>
+                <w:rFonts w:cs="Times New Roman"/>
+                <w:i/>
+                <w:iCs/>
+                <w:szCs w:val="24"/>
+                <w:lang w:val="en-ID"/>
+              </w:rPr>
+              <w:t>page builder</w:t>
+            </w:r>
+            <w:r>
+              <w:rPr>
+                <w:rFonts w:cs="Times New Roman"/>
+                <w:szCs w:val="24"/>
+                <w:lang w:val="en-ID"/>
+              </w:rPr>
+              <w:t>;</w:t>
+            </w:r>
+          </w:p>
+          <w:p>
+            <w:pPr>
+              <w:pStyle w:val="ListParagraph"/>
+              <w:numPr>
+                <w:ilvl w:val="0"/>
+                <w:numId w:val="42"/>
+              </w:numPr>
+              <w:spacing w:line="276" w:lineRule="auto"/>
+              <w:ind w:left="348" w:hanging="348"/>
+              <w:cnfStyle w:val="000000100000" w:firstRow="0" w:lastRow="0" w:firstColumn="0" w:lastColumn="0" w:oddVBand="0" w:evenVBand="0" w:oddHBand="1" w:evenHBand="0" w:firstRowFirstColumn="0" w:firstRowLastColumn="0" w:lastRowFirstColumn="0" w:lastRowLastColumn="0"/>
+              <w:rPr>
+                <w:rFonts w:cs="Times New Roman"/>
+                <w:szCs w:val="24"/>
+                <w:lang w:val="en-ID"/>
+              </w:rPr>
+            </w:pPr>
+            <w:r>
+              <w:rPr>
+                <w:rFonts w:cs="Times New Roman"/>
+                <w:szCs w:val="24"/>
+                <w:lang w:val="en-ID"/>
+              </w:rPr>
+              <w:t xml:space="preserve">Sistem menyediakan fitur untuk menampilkan laporan hasil dari </w:t>
+            </w:r>
+            <w:r>
+              <w:rPr>
+                <w:rFonts w:cs="Times New Roman"/>
+                <w:szCs w:val="24"/>
+                <w:lang w:val="en-ID"/>
+              </w:rPr>
+              <w:t>pengisian kuesioner</w:t>
+            </w:r>
+            <w:r>
+              <w:rPr>
+                <w:rFonts w:cs="Times New Roman"/>
+                <w:szCs w:val="24"/>
+                <w:lang w:val="en-ID"/>
+              </w:rPr>
+              <w:t>.</w:t>
+            </w:r>
+          </w:p>
+        </w:tc>
+      </w:tr>
+      <w:tr>
+        <w:trPr>
+          <w:jc w:val="center"/>
+        </w:trPr>
+        <w:tc>
+          <w:tcPr>
+            <w:cnfStyle w:val="001000000000" w:firstRow="0" w:lastRow="0" w:firstColumn="1" w:lastColumn="0" w:oddVBand="0" w:evenVBand="0" w:oddHBand="0" w:evenHBand="0" w:firstRowFirstColumn="0" w:firstRowLastColumn="0" w:lastRowFirstColumn="0" w:lastRowLastColumn="0"/>
+            <w:tcW w:w="570" w:type="dxa"/>
+          </w:tcPr>
+          <w:p>
+            <w:pPr>
+              <w:spacing w:line="276" w:lineRule="auto"/>
+              <w:jc w:val="center"/>
+              <w:rPr>
+                <w:rFonts w:cs="Times New Roman"/>
+                <w:b w:val="0"/>
+                <w:bCs w:val="0"/>
+                <w:szCs w:val="24"/>
+                <w:lang w:val="en-ID"/>
+              </w:rPr>
+            </w:pPr>
+            <w:r>
+              <w:rPr>
+                <w:rFonts w:cs="Times New Roman"/>
+                <w:b w:val="0"/>
+                <w:bCs w:val="0"/>
+                <w:szCs w:val="24"/>
+                <w:lang w:val="en-ID"/>
+              </w:rPr>
+              <w:t>2.</w:t>
+            </w:r>
+          </w:p>
+        </w:tc>
+        <w:tc>
+          <w:tcPr>
+            <w:tcW w:w="2407" w:type="dxa"/>
+          </w:tcPr>
+          <w:p>
+            <w:pPr>
+              <w:spacing w:line="276" w:lineRule="auto"/>
+              <w:cnfStyle w:val="000000000000" w:firstRow="0" w:lastRow="0" w:firstColumn="0" w:lastColumn="0" w:oddVBand="0" w:evenVBand="0" w:oddHBand="0" w:evenHBand="0" w:firstRowFirstColumn="0" w:firstRowLastColumn="0" w:lastRowFirstColumn="0" w:lastRowLastColumn="0"/>
+              <w:rPr>
+                <w:rFonts w:cs="Times New Roman"/>
+                <w:szCs w:val="24"/>
+                <w:lang w:val="en-ID"/>
+              </w:rPr>
+            </w:pPr>
+            <w:r>
+              <w:rPr>
+                <w:rFonts w:cs="Times New Roman"/>
+                <w:szCs w:val="24"/>
+                <w:lang w:val="en-ID"/>
+              </w:rPr>
+              <w:t>Spesifikasi Non Fungsional Sistem</w:t>
+            </w:r>
+          </w:p>
+        </w:tc>
+        <w:tc>
+          <w:tcPr>
+            <w:tcW w:w="4820" w:type="dxa"/>
+          </w:tcPr>
+          <w:p>
+            <w:pPr>
+              <w:pStyle w:val="ListParagraph"/>
+              <w:numPr>
+                <w:ilvl w:val="0"/>
+                <w:numId w:val="43"/>
+              </w:numPr>
+              <w:spacing w:line="276" w:lineRule="auto"/>
+              <w:ind w:left="348" w:hanging="348"/>
+              <w:cnfStyle w:val="000000000000" w:firstRow="0" w:lastRow="0" w:firstColumn="0" w:lastColumn="0" w:oddVBand="0" w:evenVBand="0" w:oddHBand="0" w:evenHBand="0" w:firstRowFirstColumn="0" w:firstRowLastColumn="0" w:lastRowFirstColumn="0" w:lastRowLastColumn="0"/>
+              <w:rPr>
+                <w:rFonts w:cs="Times New Roman"/>
+                <w:szCs w:val="24"/>
+                <w:lang w:val="en-ID"/>
+              </w:rPr>
+            </w:pPr>
+            <w:r>
+              <w:rPr>
+                <w:rFonts w:cs="Times New Roman"/>
+                <w:szCs w:val="24"/>
+                <w:lang w:val="en-ID"/>
+              </w:rPr>
+              <w:t xml:space="preserve">Sistem penggajian ini dirancang menggunakan </w:t>
+            </w:r>
+            <w:r>
+              <w:rPr>
+                <w:rFonts w:cs="Times New Roman"/>
+                <w:szCs w:val="24"/>
+                <w:lang w:val="en-ID"/>
+              </w:rPr>
+              <w:t>b</w:t>
+            </w:r>
+            <w:r>
+              <w:rPr>
+                <w:rFonts w:cs="Times New Roman"/>
+                <w:szCs w:val="24"/>
+                <w:lang w:val="en-ID"/>
+              </w:rPr>
+              <w:t>ahasa Pemrogram-an PHP</w:t>
+            </w:r>
+            <w:r>
+              <w:rPr>
+                <w:rFonts w:cs="Times New Roman"/>
+                <w:szCs w:val="24"/>
+                <w:lang w:val="en-ID"/>
+              </w:rPr>
+              <w:t xml:space="preserve">, </w:t>
+            </w:r>
+            <w:r>
+              <w:rPr>
+                <w:rFonts w:cs="Times New Roman"/>
+                <w:i/>
+                <w:iCs/>
+                <w:szCs w:val="24"/>
+                <w:lang w:val="en-ID"/>
+              </w:rPr>
+              <w:t>Framework CodeIgniter,</w:t>
+            </w:r>
+            <w:r>
+              <w:rPr>
+                <w:rFonts w:cs="Times New Roman"/>
+                <w:szCs w:val="24"/>
+                <w:lang w:val="en-ID"/>
+              </w:rPr>
+              <w:t xml:space="preserve"> dan MySQL untuk </w:t>
+            </w:r>
+            <w:r>
+              <w:rPr>
+                <w:rFonts w:cs="Times New Roman"/>
+                <w:i/>
+                <w:szCs w:val="24"/>
+                <w:lang w:val="en-ID"/>
+              </w:rPr>
+              <w:t>database</w:t>
+            </w:r>
+            <w:r>
+              <w:rPr>
+                <w:rFonts w:cs="Times New Roman"/>
+                <w:iCs/>
+                <w:szCs w:val="24"/>
+                <w:lang w:val="en-ID"/>
+              </w:rPr>
+              <w:t>;</w:t>
+            </w:r>
+          </w:p>
+          <w:p>
+            <w:pPr>
+              <w:pStyle w:val="ListParagraph"/>
+              <w:numPr>
+                <w:ilvl w:val="0"/>
+                <w:numId w:val="43"/>
+              </w:numPr>
+              <w:spacing w:line="276" w:lineRule="auto"/>
+              <w:ind w:left="348" w:hanging="348"/>
+              <w:cnfStyle w:val="000000000000" w:firstRow="0" w:lastRow="0" w:firstColumn="0" w:lastColumn="0" w:oddVBand="0" w:evenVBand="0" w:oddHBand="0" w:evenHBand="0" w:firstRowFirstColumn="0" w:firstRowLastColumn="0" w:lastRowFirstColumn="0" w:lastRowLastColumn="0"/>
+              <w:rPr>
+                <w:rFonts w:cs="Times New Roman"/>
+                <w:szCs w:val="24"/>
+                <w:lang w:val="en-ID"/>
+              </w:rPr>
+            </w:pPr>
+            <w:r>
+              <w:rPr>
+                <w:rFonts w:cs="Times New Roman"/>
+                <w:szCs w:val="24"/>
+                <w:lang w:val="en-ID"/>
+              </w:rPr>
+              <w:t>Syarat minimal perangkat komputer yang dibutuhkan</w:t>
+            </w:r>
+            <w:r>
+              <w:rPr>
+                <w:rFonts w:cs="Times New Roman"/>
+                <w:szCs w:val="24"/>
+                <w:lang w:val="en-ID"/>
+              </w:rPr>
+              <w:t>yaitu:</w:t>
+            </w:r>
+          </w:p>
+          <w:p>
+            <w:pPr>
+              <w:pStyle w:val="ListParagraph"/>
+              <w:numPr>
+                <w:ilvl w:val="0"/>
+                <w:numId w:val="44"/>
+              </w:numPr>
+              <w:spacing w:line="276" w:lineRule="auto"/>
+              <w:ind w:left="774" w:hanging="426"/>
+              <w:cnfStyle w:val="000000000000" w:firstRow="0" w:lastRow="0" w:firstColumn="0" w:lastColumn="0" w:oddVBand="0" w:evenVBand="0" w:oddHBand="0" w:evenHBand="0" w:firstRowFirstColumn="0" w:firstRowLastColumn="0" w:lastRowFirstColumn="0" w:lastRowLastColumn="0"/>
+              <w:rPr>
+                <w:rFonts w:cs="Times New Roman"/>
+                <w:szCs w:val="24"/>
+                <w:lang w:val="en-ID"/>
+              </w:rPr>
+            </w:pPr>
+            <w:r>
+              <w:rPr>
+                <w:rFonts w:cs="Times New Roman"/>
+                <w:i/>
+                <w:szCs w:val="24"/>
+                <w:lang w:val="en-ID"/>
+              </w:rPr>
+              <w:t>Processor</w:t>
+            </w:r>
+            <w:r>
+              <w:rPr>
+                <w:rFonts w:cs="Times New Roman"/>
+                <w:szCs w:val="24"/>
+                <w:lang w:val="en-ID"/>
+              </w:rPr>
+              <w:t>: intel dual core atau AMD</w:t>
+            </w:r>
+            <w:r>
+              <w:rPr>
+                <w:rFonts w:cs="Times New Roman"/>
+                <w:szCs w:val="24"/>
+                <w:lang w:val="en-ID"/>
+              </w:rPr>
+              <w:t>;</w:t>
+            </w:r>
+          </w:p>
+          <w:p>
+            <w:pPr>
+              <w:pStyle w:val="ListParagraph"/>
+              <w:numPr>
+                <w:ilvl w:val="0"/>
+                <w:numId w:val="44"/>
+              </w:numPr>
+              <w:spacing w:line="276" w:lineRule="auto"/>
+              <w:ind w:left="774" w:hanging="426"/>
+              <w:cnfStyle w:val="000000000000" w:firstRow="0" w:lastRow="0" w:firstColumn="0" w:lastColumn="0" w:oddVBand="0" w:evenVBand="0" w:oddHBand="0" w:evenHBand="0" w:firstRowFirstColumn="0" w:firstRowLastColumn="0" w:lastRowFirstColumn="0" w:lastRowLastColumn="0"/>
+              <w:rPr>
+                <w:rFonts w:cs="Times New Roman"/>
+                <w:szCs w:val="24"/>
+                <w:lang w:val="en-ID"/>
+              </w:rPr>
+            </w:pPr>
+            <w:r>
+              <w:rPr>
+                <w:rFonts w:cs="Times New Roman"/>
+                <w:szCs w:val="24"/>
+                <w:lang w:val="en-ID"/>
+              </w:rPr>
+              <w:t xml:space="preserve">Sistem Operasi: </w:t>
+            </w:r>
+            <w:r>
+              <w:rPr>
+                <w:rFonts w:cs="Times New Roman"/>
+                <w:i/>
+                <w:szCs w:val="24"/>
+                <w:lang w:val="en-ID"/>
+              </w:rPr>
+              <w:t>Windows</w:t>
+            </w:r>
+            <w:r>
+              <w:rPr>
+                <w:rFonts w:cs="Times New Roman"/>
+                <w:szCs w:val="24"/>
+                <w:lang w:val="en-ID"/>
+              </w:rPr>
+              <w:t xml:space="preserve"> 7</w:t>
+            </w:r>
+            <w:r>
+              <w:rPr>
+                <w:rFonts w:cs="Times New Roman"/>
+                <w:szCs w:val="24"/>
+                <w:lang w:val="en-ID"/>
+              </w:rPr>
+              <w:t>;</w:t>
+            </w:r>
+          </w:p>
+          <w:p>
+            <w:pPr>
+              <w:pStyle w:val="ListParagraph"/>
+              <w:numPr>
+                <w:ilvl w:val="0"/>
+                <w:numId w:val="44"/>
+              </w:numPr>
+              <w:spacing w:line="276" w:lineRule="auto"/>
+              <w:ind w:left="774" w:hanging="426"/>
+              <w:cnfStyle w:val="000000000000" w:firstRow="0" w:lastRow="0" w:firstColumn="0" w:lastColumn="0" w:oddVBand="0" w:evenVBand="0" w:oddHBand="0" w:evenHBand="0" w:firstRowFirstColumn="0" w:firstRowLastColumn="0" w:lastRowFirstColumn="0" w:lastRowLastColumn="0"/>
+              <w:rPr>
+                <w:rFonts w:cs="Times New Roman"/>
+                <w:szCs w:val="24"/>
+                <w:lang w:val="en-ID"/>
+              </w:rPr>
+            </w:pPr>
+            <w:r>
+              <w:rPr>
+                <w:rFonts w:cs="Times New Roman"/>
+                <w:i/>
+                <w:szCs w:val="24"/>
+                <w:lang w:val="en-ID"/>
+              </w:rPr>
+              <w:t>RAM</w:t>
+            </w:r>
+            <w:r>
+              <w:rPr>
+                <w:rFonts w:cs="Times New Roman"/>
+                <w:szCs w:val="24"/>
+                <w:lang w:val="en-ID"/>
+              </w:rPr>
+              <w:t>: 2 GB</w:t>
+            </w:r>
+            <w:r>
+              <w:rPr>
+                <w:rFonts w:cs="Times New Roman"/>
+                <w:szCs w:val="24"/>
+                <w:lang w:val="en-ID"/>
+              </w:rPr>
+              <w:t>;</w:t>
+            </w:r>
+          </w:p>
+          <w:p>
+            <w:pPr>
+              <w:pStyle w:val="ListParagraph"/>
+              <w:numPr>
+                <w:ilvl w:val="0"/>
+                <w:numId w:val="44"/>
+              </w:numPr>
+              <w:spacing w:line="276" w:lineRule="auto"/>
+              <w:ind w:left="774" w:hanging="426"/>
+              <w:cnfStyle w:val="000000000000" w:firstRow="0" w:lastRow="0" w:firstColumn="0" w:lastColumn="0" w:oddVBand="0" w:evenVBand="0" w:oddHBand="0" w:evenHBand="0" w:firstRowFirstColumn="0" w:firstRowLastColumn="0" w:lastRowFirstColumn="0" w:lastRowLastColumn="0"/>
+              <w:rPr>
+                <w:rFonts w:cs="Times New Roman"/>
+                <w:szCs w:val="24"/>
+                <w:lang w:val="en-ID"/>
+              </w:rPr>
+            </w:pPr>
+            <w:r>
+              <w:rPr>
+                <w:rFonts w:cs="Times New Roman"/>
+                <w:i/>
+                <w:szCs w:val="24"/>
+                <w:lang w:val="en-ID"/>
+              </w:rPr>
+              <w:t>Harddisk</w:t>
+            </w:r>
+            <w:r>
+              <w:rPr>
+                <w:rFonts w:cs="Times New Roman"/>
+                <w:szCs w:val="24"/>
+                <w:lang w:val="en-ID"/>
+              </w:rPr>
+              <w:t xml:space="preserve">: 512 </w:t>
+            </w:r>
+            <w:r>
+              <w:rPr>
+                <w:rFonts w:cs="Times New Roman"/>
+                <w:szCs w:val="24"/>
+                <w:lang w:val="en-ID"/>
+              </w:rPr>
+              <w:t>G</w:t>
+            </w:r>
+            <w:r>
+              <w:rPr>
+                <w:rFonts w:cs="Times New Roman"/>
+                <w:szCs w:val="24"/>
+                <w:lang w:val="en-ID"/>
+              </w:rPr>
+              <w:t>B</w:t>
+            </w:r>
+            <w:r>
+              <w:rPr>
+                <w:rFonts w:cs="Times New Roman"/>
+                <w:szCs w:val="24"/>
+                <w:lang w:val="en-ID"/>
+              </w:rPr>
+              <w:t>;</w:t>
+            </w:r>
+          </w:p>
+          <w:p>
+            <w:pPr>
+              <w:pStyle w:val="ListParagraph"/>
+              <w:numPr>
+                <w:ilvl w:val="0"/>
+                <w:numId w:val="44"/>
+              </w:numPr>
+              <w:spacing w:line="276" w:lineRule="auto"/>
+              <w:ind w:left="774" w:hanging="426"/>
+              <w:cnfStyle w:val="000000000000" w:firstRow="0" w:lastRow="0" w:firstColumn="0" w:lastColumn="0" w:oddVBand="0" w:evenVBand="0" w:oddHBand="0" w:evenHBand="0" w:firstRowFirstColumn="0" w:firstRowLastColumn="0" w:lastRowFirstColumn="0" w:lastRowLastColumn="0"/>
+              <w:rPr>
+                <w:rFonts w:cs="Times New Roman"/>
+                <w:szCs w:val="24"/>
+                <w:lang w:val="en-ID"/>
+              </w:rPr>
+            </w:pPr>
+            <w:r>
+              <w:rPr>
+                <w:rFonts w:cs="Times New Roman"/>
+                <w:i/>
+                <w:iCs/>
+                <w:szCs w:val="24"/>
+                <w:lang w:val="en-ID"/>
+              </w:rPr>
+              <w:t>Web</w:t>
+            </w:r>
+            <w:r>
+              <w:rPr>
+                <w:rFonts w:cs="Times New Roman"/>
+                <w:szCs w:val="24"/>
+                <w:lang w:val="en-ID"/>
+              </w:rPr>
+              <w:t xml:space="preserve"> </w:t>
+            </w:r>
+            <w:r>
+              <w:rPr>
+                <w:rFonts w:cs="Times New Roman"/>
+                <w:i/>
+                <w:iCs/>
+                <w:szCs w:val="24"/>
+                <w:lang w:val="en-ID"/>
+              </w:rPr>
+              <w:t>browser</w:t>
+            </w:r>
+            <w:r>
+              <w:rPr>
+                <w:rFonts w:cs="Times New Roman"/>
+                <w:szCs w:val="24"/>
+                <w:lang w:val="en-ID"/>
+              </w:rPr>
+              <w:t>: Google Chrome 64</w:t>
+            </w:r>
+            <w:r>
+              <w:rPr>
+                <w:rFonts w:cs="Times New Roman"/>
+                <w:szCs w:val="24"/>
+                <w:lang w:val="en-ID"/>
+              </w:rPr>
+              <w:t>/84 bit</w:t>
+            </w:r>
+            <w:r>
+              <w:rPr>
+                <w:rFonts w:cs="Times New Roman"/>
+                <w:szCs w:val="24"/>
+                <w:lang w:val="en-ID"/>
+              </w:rPr>
+              <w:t>.</w:t>
+            </w:r>
+          </w:p>
+        </w:tc>
+      </w:tr>
+      <w:tr>
+        <w:trPr>
+          <w:cnfStyle w:val="000000100000" w:firstRow="0" w:lastRow="0" w:firstColumn="0" w:lastColumn="0" w:oddVBand="0" w:evenVBand="0" w:oddHBand="1" w:evenHBand="0" w:firstRowFirstColumn="0" w:firstRowLastColumn="0" w:lastRowFirstColumn="0" w:lastRowLastColumn="0"/>
+          <w:jc w:val="center"/>
+        </w:trPr>
+        <w:tc>
+          <w:tcPr>
+            <w:cnfStyle w:val="001000000000" w:firstRow="0" w:lastRow="0" w:firstColumn="1" w:lastColumn="0" w:oddVBand="0" w:evenVBand="0" w:oddHBand="0" w:evenHBand="0" w:firstRowFirstColumn="0" w:firstRowLastColumn="0" w:lastRowFirstColumn="0" w:lastRowLastColumn="0"/>
+            <w:tcW w:w="570" w:type="dxa"/>
+          </w:tcPr>
+          <w:p>
+            <w:pPr>
+              <w:spacing w:line="276" w:lineRule="auto"/>
+              <w:rPr>
+                <w:rFonts w:cs="Times New Roman"/>
+                <w:szCs w:val="24"/>
+                <w:lang w:val="en-ID"/>
+              </w:rPr>
+            </w:pPr>
+            <w:r>
+              <w:rPr>
+                <w:rFonts w:cs="Times New Roman"/>
+                <w:b w:val="0"/>
+                <w:bCs w:val="0"/>
+                <w:szCs w:val="24"/>
+                <w:lang w:val="en-ID"/>
+              </w:rPr>
+              <w:t>3</w:t>
+            </w:r>
+            <w:r>
+              <w:rPr>
+                <w:rFonts w:cs="Times New Roman"/>
+                <w:b w:val="0"/>
+                <w:bCs w:val="0"/>
+                <w:szCs w:val="24"/>
+                <w:lang w:val="en-ID"/>
+              </w:rPr>
+              <w:t>.</w:t>
+            </w:r>
+          </w:p>
+        </w:tc>
+        <w:tc>
+          <w:tcPr>
+            <w:tcW w:w="2407" w:type="dxa"/>
+          </w:tcPr>
+          <w:p>
+            <w:pPr>
+              <w:spacing w:line="276" w:lineRule="auto"/>
+              <w:cnfStyle w:val="000000100000" w:firstRow="0" w:lastRow="0" w:firstColumn="0" w:lastColumn="0" w:oddVBand="0" w:evenVBand="0" w:oddHBand="1" w:evenHBand="0" w:firstRowFirstColumn="0" w:firstRowLastColumn="0" w:lastRowFirstColumn="0" w:lastRowLastColumn="0"/>
+              <w:rPr>
+                <w:rFonts w:cs="Times New Roman"/>
+                <w:szCs w:val="24"/>
+                <w:lang w:val="en-ID"/>
+              </w:rPr>
+            </w:pPr>
+            <w:r>
+              <w:rPr>
+                <w:rFonts w:cs="Times New Roman"/>
+                <w:szCs w:val="24"/>
+                <w:lang w:val="en-ID"/>
+              </w:rPr>
+              <w:t xml:space="preserve">Persyaratan </w:t>
+            </w:r>
+            <w:r>
+              <w:rPr>
+                <w:rFonts w:cs="Times New Roman"/>
+                <w:szCs w:val="24"/>
+                <w:lang w:val="en-ID"/>
+              </w:rPr>
+              <w:t>P</w:t>
+            </w:r>
+            <w:r>
+              <w:rPr>
+                <w:rFonts w:cs="Times New Roman"/>
+                <w:szCs w:val="24"/>
+                <w:lang w:val="en-ID"/>
+              </w:rPr>
+              <w:t>engembangan</w:t>
+            </w:r>
+          </w:p>
+        </w:tc>
+        <w:tc>
+          <w:tcPr>
+            <w:tcW w:w="4820" w:type="dxa"/>
+          </w:tcPr>
+          <w:p>
+            <w:pPr>
+              <w:pStyle w:val="ListParagraph"/>
+              <w:numPr>
+                <w:ilvl w:val="0"/>
+                <w:numId w:val="45"/>
+              </w:numPr>
+              <w:spacing w:line="276" w:lineRule="auto"/>
+              <w:ind w:left="322" w:hanging="283"/>
+              <w:cnfStyle w:val="000000100000" w:firstRow="0" w:lastRow="0" w:firstColumn="0" w:lastColumn="0" w:oddVBand="0" w:evenVBand="0" w:oddHBand="1" w:evenHBand="0" w:firstRowFirstColumn="0" w:firstRowLastColumn="0" w:lastRowFirstColumn="0" w:lastRowLastColumn="0"/>
+              <w:rPr>
+                <w:rFonts w:cs="Times New Roman"/>
+                <w:szCs w:val="24"/>
+                <w:lang w:val="en-ID"/>
+              </w:rPr>
+            </w:pPr>
+            <w:r>
+              <w:rPr>
+                <w:rFonts w:cs="Times New Roman"/>
+                <w:szCs w:val="24"/>
+                <w:lang w:val="en-ID"/>
+              </w:rPr>
+              <w:t xml:space="preserve">Menggunakan </w:t>
+            </w:r>
+            <w:r>
+              <w:rPr>
+                <w:rFonts w:cs="Times New Roman"/>
+                <w:i/>
+                <w:iCs/>
+                <w:szCs w:val="24"/>
+                <w:lang w:val="en-ID"/>
+              </w:rPr>
+              <w:t xml:space="preserve">Use case </w:t>
+            </w:r>
+            <w:r>
+              <w:rPr>
+                <w:rFonts w:cs="Times New Roman"/>
+                <w:szCs w:val="24"/>
+                <w:lang w:val="en-ID"/>
+              </w:rPr>
+              <w:t>diagram untuk menggambarkan interkasi pengguna dengan sistem;</w:t>
+            </w:r>
+          </w:p>
+          <w:p>
+            <w:pPr>
+              <w:pStyle w:val="ListParagraph"/>
+              <w:numPr>
+                <w:ilvl w:val="0"/>
+                <w:numId w:val="45"/>
+              </w:numPr>
+              <w:spacing w:line="276" w:lineRule="auto"/>
+              <w:ind w:left="322" w:hanging="283"/>
+              <w:cnfStyle w:val="000000100000" w:firstRow="0" w:lastRow="0" w:firstColumn="0" w:lastColumn="0" w:oddVBand="0" w:evenVBand="0" w:oddHBand="1" w:evenHBand="0" w:firstRowFirstColumn="0" w:firstRowLastColumn="0" w:lastRowFirstColumn="0" w:lastRowLastColumn="0"/>
+              <w:rPr>
+                <w:rFonts w:cs="Times New Roman"/>
+                <w:szCs w:val="24"/>
+                <w:lang w:val="en-ID"/>
+              </w:rPr>
+            </w:pPr>
+            <w:r>
+              <w:rPr>
+                <w:rFonts w:cs="Times New Roman"/>
+                <w:szCs w:val="24"/>
+                <w:lang w:val="en-ID"/>
+              </w:rPr>
+              <w:t xml:space="preserve">Penggunaan bahasa pemrograman PHP dan </w:t>
+            </w:r>
+            <w:r>
+              <w:rPr>
+                <w:rFonts w:cs="Times New Roman"/>
+                <w:i/>
+                <w:iCs/>
+                <w:szCs w:val="24"/>
+                <w:lang w:val="en-ID"/>
+              </w:rPr>
+              <w:t>Mysql</w:t>
+            </w:r>
+            <w:r>
+              <w:rPr>
+                <w:rFonts w:cs="Times New Roman"/>
+                <w:szCs w:val="24"/>
+                <w:lang w:val="en-ID"/>
+              </w:rPr>
+              <w:t xml:space="preserve"> untuk database;</w:t>
+            </w:r>
+          </w:p>
+          <w:p>
+            <w:pPr>
+              <w:pStyle w:val="ListParagraph"/>
+              <w:numPr>
+                <w:ilvl w:val="0"/>
+                <w:numId w:val="45"/>
+              </w:numPr>
+              <w:spacing w:line="276" w:lineRule="auto"/>
+              <w:ind w:left="322" w:hanging="283"/>
+              <w:cnfStyle w:val="000000100000" w:firstRow="0" w:lastRow="0" w:firstColumn="0" w:lastColumn="0" w:oddVBand="0" w:evenVBand="0" w:oddHBand="1" w:evenHBand="0" w:firstRowFirstColumn="0" w:firstRowLastColumn="0" w:lastRowFirstColumn="0" w:lastRowLastColumn="0"/>
+              <w:rPr>
+                <w:rFonts w:cs="Times New Roman"/>
+                <w:szCs w:val="24"/>
+                <w:lang w:val="en-ID"/>
+              </w:rPr>
+            </w:pPr>
+            <w:r>
+              <w:rPr>
+                <w:rFonts w:cs="Times New Roman"/>
+                <w:szCs w:val="24"/>
+                <w:lang w:val="en-ID"/>
+              </w:rPr>
+              <w:t xml:space="preserve">Metodologi dan </w:t>
+            </w:r>
+            <w:r>
+              <w:rPr>
+                <w:rFonts w:cs="Times New Roman"/>
+                <w:i/>
+                <w:iCs/>
+                <w:szCs w:val="24"/>
+                <w:lang w:val="en-ID"/>
+              </w:rPr>
+              <w:t>tool</w:t>
+            </w:r>
+            <w:r>
+              <w:rPr>
+                <w:rFonts w:cs="Times New Roman"/>
+                <w:szCs w:val="24"/>
+                <w:lang w:val="en-ID"/>
+              </w:rPr>
+              <w:t xml:space="preserve"> yang tepat dalam pengembangan sistem informasi.</w:t>
+            </w:r>
+          </w:p>
+        </w:tc>
+      </w:tr>
+      <w:tr>
+        <w:trPr>
+          <w:jc w:val="center"/>
+        </w:trPr>
+        <w:tc>
+          <w:tcPr>
+            <w:cnfStyle w:val="001000000000" w:firstRow="0" w:lastRow="0" w:firstColumn="1" w:lastColumn="0" w:oddVBand="0" w:evenVBand="0" w:oddHBand="0" w:evenHBand="0" w:firstRowFirstColumn="0" w:firstRowLastColumn="0" w:lastRowFirstColumn="0" w:lastRowLastColumn="0"/>
+            <w:tcW w:w="570" w:type="dxa"/>
+          </w:tcPr>
+          <w:p>
+            <w:pPr>
+              <w:spacing w:line="276" w:lineRule="auto"/>
+              <w:rPr>
+                <w:rFonts w:cs="Times New Roman"/>
+                <w:b w:val="0"/>
+                <w:bCs w:val="0"/>
+                <w:szCs w:val="24"/>
+                <w:lang w:val="en-ID"/>
+              </w:rPr>
+            </w:pPr>
+            <w:r>
+              <w:rPr>
+                <w:rFonts w:cs="Times New Roman"/>
+                <w:b w:val="0"/>
+                <w:bCs w:val="0"/>
+                <w:szCs w:val="24"/>
+                <w:lang w:val="en-ID"/>
+              </w:rPr>
+              <w:t xml:space="preserve">4. </w:t>
+            </w:r>
+          </w:p>
+        </w:tc>
+        <w:tc>
+          <w:tcPr>
+            <w:tcW w:w="2407" w:type="dxa"/>
+          </w:tcPr>
+          <w:p>
+            <w:pPr>
+              <w:spacing w:line="276" w:lineRule="auto"/>
+              <w:cnfStyle w:val="000000000000" w:firstRow="0" w:lastRow="0" w:firstColumn="0" w:lastColumn="0" w:oddVBand="0" w:evenVBand="0" w:oddHBand="0" w:evenHBand="0" w:firstRowFirstColumn="0" w:firstRowLastColumn="0" w:lastRowFirstColumn="0" w:lastRowLastColumn="0"/>
+              <w:rPr>
+                <w:rFonts w:cs="Times New Roman"/>
+                <w:szCs w:val="24"/>
+                <w:lang w:val="en-ID"/>
+              </w:rPr>
+            </w:pPr>
+            <w:r>
+              <w:rPr>
+                <w:rFonts w:cs="Times New Roman"/>
+                <w:szCs w:val="24"/>
+                <w:lang w:val="en-ID"/>
+              </w:rPr>
+              <w:t>Batasan Sistem</w:t>
+            </w:r>
+          </w:p>
+        </w:tc>
+        <w:tc>
+          <w:tcPr>
+            <w:tcW w:w="4820" w:type="dxa"/>
+          </w:tcPr>
+          <w:p>
+            <w:pPr>
+              <w:pStyle w:val="ListParagraph"/>
+              <w:numPr>
+                <w:ilvl w:val="0"/>
+                <w:numId w:val="47"/>
+              </w:numPr>
+              <w:spacing w:line="276" w:lineRule="auto"/>
+              <w:ind w:left="322" w:hanging="283"/>
+              <w:cnfStyle w:val="000000000000" w:firstRow="0" w:lastRow="0" w:firstColumn="0" w:lastColumn="0" w:oddVBand="0" w:evenVBand="0" w:oddHBand="0" w:evenHBand="0" w:firstRowFirstColumn="0" w:firstRowLastColumn="0" w:lastRowFirstColumn="0" w:lastRowLastColumn="0"/>
+              <w:rPr>
+                <w:rFonts w:cs="Times New Roman"/>
+                <w:szCs w:val="24"/>
+                <w:lang w:val="en-ID"/>
+              </w:rPr>
+            </w:pPr>
+            <w:r>
+              <w:rPr>
+                <w:rFonts w:cs="Times New Roman"/>
+                <w:szCs w:val="24"/>
+                <w:lang w:val="en-ID"/>
+              </w:rPr>
+              <w:t>Admin dapat memverifikasi kebenaran pengisi kuesioner dengan melihat npm yang dimasukan oleh alumni;</w:t>
+            </w:r>
+          </w:p>
+          <w:p>
+            <w:pPr>
+              <w:pStyle w:val="ListParagraph"/>
+              <w:numPr>
+                <w:ilvl w:val="0"/>
+                <w:numId w:val="47"/>
+              </w:numPr>
+              <w:spacing w:line="276" w:lineRule="auto"/>
+              <w:ind w:left="322" w:hanging="283"/>
+              <w:cnfStyle w:val="000000000000" w:firstRow="0" w:lastRow="0" w:firstColumn="0" w:lastColumn="0" w:oddVBand="0" w:evenVBand="0" w:oddHBand="0" w:evenHBand="0" w:firstRowFirstColumn="0" w:firstRowLastColumn="0" w:lastRowFirstColumn="0" w:lastRowLastColumn="0"/>
+              <w:rPr>
+                <w:rFonts w:cs="Times New Roman"/>
+                <w:szCs w:val="24"/>
+                <w:lang w:val="en-ID"/>
+              </w:rPr>
+            </w:pPr>
+            <w:r>
+              <w:rPr>
+                <w:rFonts w:cs="Times New Roman"/>
+                <w:szCs w:val="24"/>
+                <w:lang w:val="en-ID"/>
+              </w:rPr>
+              <w:t xml:space="preserve">Admin dapat menghapus dan menambahkan </w:t>
+            </w:r>
+            <w:r>
+              <w:rPr>
+                <w:rFonts w:cs="Times New Roman"/>
+                <w:i/>
+                <w:iCs/>
+                <w:szCs w:val="24"/>
+                <w:lang w:val="en-ID"/>
+              </w:rPr>
+              <w:t>user</w:t>
+            </w:r>
+            <w:r>
+              <w:rPr>
+                <w:rFonts w:cs="Times New Roman"/>
+                <w:szCs w:val="24"/>
+                <w:lang w:val="en-ID"/>
+              </w:rPr>
+              <w:t xml:space="preserve"> sistem informasi </w:t>
+            </w:r>
+            <w:r>
+              <w:rPr>
+                <w:rFonts w:cs="Times New Roman"/>
+                <w:i/>
+                <w:iCs/>
+                <w:szCs w:val="24"/>
+                <w:lang w:val="en-ID"/>
+              </w:rPr>
+              <w:t>tracer study</w:t>
+            </w:r>
+            <w:r>
+              <w:rPr>
+                <w:rFonts w:cs="Times New Roman"/>
+                <w:szCs w:val="24"/>
+                <w:lang w:val="en-ID"/>
+              </w:rPr>
+              <w:t>;</w:t>
+            </w:r>
+          </w:p>
+          <w:p>
+            <w:pPr>
+              <w:pStyle w:val="ListParagraph"/>
+              <w:numPr>
+                <w:ilvl w:val="0"/>
+                <w:numId w:val="47"/>
+              </w:numPr>
+              <w:spacing w:line="276" w:lineRule="auto"/>
+              <w:ind w:left="322" w:hanging="283"/>
+              <w:cnfStyle w:val="000000000000" w:firstRow="0" w:lastRow="0" w:firstColumn="0" w:lastColumn="0" w:oddVBand="0" w:evenVBand="0" w:oddHBand="0" w:evenHBand="0" w:firstRowFirstColumn="0" w:firstRowLastColumn="0" w:lastRowFirstColumn="0" w:lastRowLastColumn="0"/>
+              <w:rPr>
+                <w:rFonts w:cs="Times New Roman"/>
+                <w:szCs w:val="24"/>
+                <w:lang w:val="en-ID"/>
+              </w:rPr>
+            </w:pPr>
+            <w:r>
+              <w:rPr>
+                <w:rFonts w:cs="Times New Roman"/>
+                <w:szCs w:val="24"/>
+                <w:lang w:val="en-ID"/>
+              </w:rPr>
+              <w:t xml:space="preserve">Admin dapat menambahkan dan mengurangi informasi yang ditampilkan pada sistem informasi </w:t>
+            </w:r>
+            <w:r>
+              <w:rPr>
+                <w:rFonts w:cs="Times New Roman"/>
+                <w:i/>
+                <w:iCs/>
+                <w:szCs w:val="24"/>
+                <w:lang w:val="en-ID"/>
+              </w:rPr>
+              <w:t>tracer study</w:t>
+            </w:r>
+            <w:r>
+              <w:rPr>
+                <w:rFonts w:cs="Times New Roman"/>
+                <w:szCs w:val="24"/>
+                <w:lang w:val="en-ID"/>
+              </w:rPr>
+              <w:t>;</w:t>
+            </w:r>
+          </w:p>
+          <w:p>
+            <w:pPr>
+              <w:pStyle w:val="ListParagraph"/>
+              <w:spacing w:line="276" w:lineRule="auto"/>
+              <w:ind w:left="322"/>
+              <w:cnfStyle w:val="000000000000" w:firstRow="0" w:lastRow="0" w:firstColumn="0" w:lastColumn="0" w:oddVBand="0" w:evenVBand="0" w:oddHBand="0" w:evenHBand="0" w:firstRowFirstColumn="0" w:firstRowLastColumn="0" w:lastRowFirstColumn="0" w:lastRowLastColumn="0"/>
+              <w:rPr>
+                <w:rFonts w:cs="Times New Roman"/>
+                <w:szCs w:val="24"/>
+                <w:lang w:val="en-ID"/>
+              </w:rPr>
+            </w:pPr>
+          </w:p>
+        </w:tc>
+      </w:tr>
+    </w:tbl>
+    <w:p/>
+    <w:p>
+      <w:pPr>
+        <w:pStyle w:val="Caption"/>
+        <w:jc w:val="center"/>
+        <w:rPr>
+          <w:b/>
+          <w:bCs/>
+          <w:i w:val="0"/>
+          <w:iCs w:val="0"/>
+          <w:color w:val="000000" w:themeColor="text1"/>
+          <w:sz w:val="24"/>
+          <w:szCs w:val="24"/>
+        </w:rPr>
+      </w:pPr>
+      <w:r>
+        <w:rPr>
+          <w:b/>
+          <w:bCs/>
+          <w:i w:val="0"/>
+          <w:iCs w:val="0"/>
+          <w:color w:val="000000" w:themeColor="text1"/>
+          <w:sz w:val="24"/>
+          <w:szCs w:val="24"/>
+        </w:rPr>
+        <w:lastRenderedPageBreak/>
+        <w:t xml:space="preserve">Tabel </w:t>
+      </w:r>
+      <w:r>
+        <w:rPr>
+          <w:b/>
+          <w:bCs/>
+          <w:i w:val="0"/>
+          <w:iCs w:val="0"/>
+          <w:color w:val="000000" w:themeColor="text1"/>
+          <w:sz w:val="24"/>
+          <w:szCs w:val="24"/>
+        </w:rPr>
+        <w:fldChar w:fldCharType="begin"/>
+      </w:r>
+      <w:r>
+        <w:rPr>
+          <w:b/>
+          <w:bCs/>
+          <w:i w:val="0"/>
+          <w:iCs w:val="0"/>
+          <w:color w:val="000000" w:themeColor="text1"/>
+          <w:sz w:val="24"/>
+          <w:szCs w:val="24"/>
+        </w:rPr>
+        <w:instrText xml:space="preserve"> STYLEREF 1 \s </w:instrText>
+      </w:r>
+      <w:r>
+        <w:rPr>
+          <w:b/>
+          <w:bCs/>
+          <w:i w:val="0"/>
+          <w:iCs w:val="0"/>
+          <w:color w:val="000000" w:themeColor="text1"/>
+          <w:sz w:val="24"/>
+          <w:szCs w:val="24"/>
+        </w:rPr>
+        <w:fldChar w:fldCharType="separate"/>
+      </w:r>
+      <w:r>
+        <w:rPr>
+          <w:b/>
+          <w:bCs/>
+          <w:i w:val="0"/>
+          <w:iCs w:val="0"/>
+          <w:noProof/>
+          <w:color w:val="000000" w:themeColor="text1"/>
+          <w:sz w:val="24"/>
+          <w:szCs w:val="24"/>
+        </w:rPr>
+        <w:t>4</w:t>
+      </w:r>
+      <w:r>
+        <w:rPr>
+          <w:b/>
+          <w:bCs/>
+          <w:i w:val="0"/>
+          <w:iCs w:val="0"/>
+          <w:color w:val="000000" w:themeColor="text1"/>
+          <w:sz w:val="24"/>
+          <w:szCs w:val="24"/>
+        </w:rPr>
+        <w:fldChar w:fldCharType="end"/>
+      </w:r>
+      <w:r>
+        <w:rPr>
+          <w:b/>
+          <w:bCs/>
+          <w:i w:val="0"/>
+          <w:iCs w:val="0"/>
+          <w:color w:val="000000" w:themeColor="text1"/>
+          <w:sz w:val="24"/>
+          <w:szCs w:val="24"/>
+        </w:rPr>
+        <w:t>.</w:t>
+      </w:r>
+      <w:r>
+        <w:rPr>
+          <w:b/>
+          <w:bCs/>
+          <w:i w:val="0"/>
+          <w:iCs w:val="0"/>
+          <w:color w:val="000000" w:themeColor="text1"/>
+          <w:sz w:val="24"/>
+          <w:szCs w:val="24"/>
+        </w:rPr>
+        <w:fldChar w:fldCharType="begin"/>
+      </w:r>
+      <w:r>
+        <w:rPr>
+          <w:b/>
+          <w:bCs/>
+          <w:i w:val="0"/>
+          <w:iCs w:val="0"/>
+          <w:color w:val="000000" w:themeColor="text1"/>
+          <w:sz w:val="24"/>
+          <w:szCs w:val="24"/>
+        </w:rPr>
+        <w:instrText xml:space="preserve"> SEQ Tabel \* ARABIC \s 1 </w:instrText>
+      </w:r>
+      <w:r>
+        <w:rPr>
+          <w:b/>
+          <w:bCs/>
+          <w:i w:val="0"/>
+          <w:iCs w:val="0"/>
+          <w:color w:val="000000" w:themeColor="text1"/>
+          <w:sz w:val="24"/>
+          <w:szCs w:val="24"/>
+        </w:rPr>
+        <w:fldChar w:fldCharType="separate"/>
+      </w:r>
+      <w:r>
+        <w:rPr>
+          <w:b/>
+          <w:bCs/>
+          <w:i w:val="0"/>
+          <w:iCs w:val="0"/>
+          <w:noProof/>
+          <w:color w:val="000000" w:themeColor="text1"/>
+          <w:sz w:val="24"/>
+          <w:szCs w:val="24"/>
+        </w:rPr>
+        <w:t>4</w:t>
+      </w:r>
+      <w:r>
+        <w:rPr>
+          <w:b/>
+          <w:bCs/>
+          <w:i w:val="0"/>
+          <w:iCs w:val="0"/>
+          <w:color w:val="000000" w:themeColor="text1"/>
+          <w:sz w:val="24"/>
+          <w:szCs w:val="24"/>
+        </w:rPr>
+        <w:fldChar w:fldCharType="end"/>
+      </w:r>
+      <w:r>
+        <w:rPr>
+          <w:b/>
+          <w:bCs/>
+          <w:i w:val="0"/>
+          <w:iCs w:val="0"/>
+          <w:noProof/>
+          <w:color w:val="000000" w:themeColor="text1"/>
+          <w:sz w:val="24"/>
+          <w:szCs w:val="24"/>
+        </w:rPr>
+        <w:t xml:space="preserve"> Spesifikasi Sistem Lanjutan</w:t>
+      </w:r>
+    </w:p>
+    <w:tbl>
+      <w:tblPr>
+        <w:tblStyle w:val="PlainTable2"/>
+        <w:tblW w:w="0" w:type="auto"/>
+        <w:jc w:val="center"/>
+        <w:tblLook w:val="04A0" w:firstRow="1" w:lastRow="0" w:firstColumn="1" w:lastColumn="0" w:noHBand="0" w:noVBand="1"/>
+      </w:tblPr>
+      <w:tblGrid>
+        <w:gridCol w:w="570"/>
+        <w:gridCol w:w="2407"/>
+        <w:gridCol w:w="4820"/>
+      </w:tblGrid>
+      <w:tr>
+        <w:trPr>
+          <w:cnfStyle w:val="100000000000" w:firstRow="1" w:lastRow="0" w:firstColumn="0" w:lastColumn="0" w:oddVBand="0" w:evenVBand="0" w:oddHBand="0" w:evenHBand="0" w:firstRowFirstColumn="0" w:firstRowLastColumn="0" w:lastRowFirstColumn="0" w:lastRowLastColumn="0"/>
+          <w:jc w:val="center"/>
+        </w:trPr>
+        <w:tc>
+          <w:tcPr>
+            <w:cnfStyle w:val="001000000000" w:firstRow="0" w:lastRow="0" w:firstColumn="1" w:lastColumn="0" w:oddVBand="0" w:evenVBand="0" w:oddHBand="0" w:evenHBand="0" w:firstRowFirstColumn="0" w:firstRowLastColumn="0" w:lastRowFirstColumn="0" w:lastRowLastColumn="0"/>
+            <w:tcW w:w="570" w:type="dxa"/>
+          </w:tcPr>
+          <w:p>
+            <w:pPr>
+              <w:spacing w:line="276" w:lineRule="auto"/>
+              <w:jc w:val="center"/>
+              <w:rPr>
+                <w:rFonts w:cs="Times New Roman"/>
+                <w:b w:val="0"/>
+                <w:bCs w:val="0"/>
+                <w:szCs w:val="24"/>
+                <w:lang w:val="en-ID"/>
+              </w:rPr>
+            </w:pPr>
+            <w:r>
+              <w:rPr>
+                <w:rFonts w:cs="Times New Roman"/>
+                <w:szCs w:val="24"/>
+                <w:lang w:val="en-ID"/>
+              </w:rPr>
+              <w:t>No.</w:t>
+            </w:r>
+          </w:p>
+        </w:tc>
+        <w:tc>
+          <w:tcPr>
+            <w:tcW w:w="2407" w:type="dxa"/>
+          </w:tcPr>
+          <w:p>
+            <w:pPr>
+              <w:spacing w:line="276" w:lineRule="auto"/>
+              <w:jc w:val="center"/>
+              <w:cnfStyle w:val="100000000000" w:firstRow="1" w:lastRow="0" w:firstColumn="0" w:lastColumn="0" w:oddVBand="0" w:evenVBand="0" w:oddHBand="0" w:evenHBand="0" w:firstRowFirstColumn="0" w:firstRowLastColumn="0" w:lastRowFirstColumn="0" w:lastRowLastColumn="0"/>
+              <w:rPr>
+                <w:rFonts w:cs="Times New Roman"/>
+                <w:szCs w:val="24"/>
+                <w:lang w:val="en-ID"/>
+              </w:rPr>
+            </w:pPr>
+            <w:r>
+              <w:rPr>
+                <w:rFonts w:cs="Times New Roman"/>
+                <w:szCs w:val="24"/>
+                <w:lang w:val="en-ID"/>
+              </w:rPr>
+              <w:t>Spesifikasi</w:t>
+            </w:r>
+          </w:p>
+        </w:tc>
+        <w:tc>
+          <w:tcPr>
+            <w:tcW w:w="4820" w:type="dxa"/>
+          </w:tcPr>
+          <w:p>
+            <w:pPr>
+              <w:pStyle w:val="ListParagraph"/>
+              <w:spacing w:line="276" w:lineRule="auto"/>
+              <w:ind w:left="322"/>
+              <w:jc w:val="center"/>
+              <w:cnfStyle w:val="100000000000" w:firstRow="1" w:lastRow="0" w:firstColumn="0" w:lastColumn="0" w:oddVBand="0" w:evenVBand="0" w:oddHBand="0" w:evenHBand="0" w:firstRowFirstColumn="0" w:firstRowLastColumn="0" w:lastRowFirstColumn="0" w:lastRowLastColumn="0"/>
+              <w:rPr>
+                <w:rFonts w:cs="Times New Roman"/>
+                <w:szCs w:val="24"/>
+                <w:lang w:val="en-ID"/>
+              </w:rPr>
+            </w:pPr>
+            <w:r>
+              <w:rPr>
+                <w:rFonts w:cs="Times New Roman"/>
+                <w:szCs w:val="24"/>
+                <w:lang w:val="en-ID"/>
+              </w:rPr>
+              <w:t>Rincian</w:t>
+            </w:r>
+          </w:p>
+        </w:tc>
+      </w:tr>
+      <w:tr>
+        <w:trPr>
+          <w:cnfStyle w:val="000000100000" w:firstRow="0" w:lastRow="0" w:firstColumn="0" w:lastColumn="0" w:oddVBand="0" w:evenVBand="0" w:oddHBand="1" w:evenHBand="0" w:firstRowFirstColumn="0" w:firstRowLastColumn="0" w:lastRowFirstColumn="0" w:lastRowLastColumn="0"/>
+          <w:jc w:val="center"/>
+        </w:trPr>
+        <w:tc>
+          <w:tcPr>
+            <w:cnfStyle w:val="001000000000" w:firstRow="0" w:lastRow="0" w:firstColumn="1" w:lastColumn="0" w:oddVBand="0" w:evenVBand="0" w:oddHBand="0" w:evenHBand="0" w:firstRowFirstColumn="0" w:firstRowLastColumn="0" w:lastRowFirstColumn="0" w:lastRowLastColumn="0"/>
+            <w:tcW w:w="570" w:type="dxa"/>
+          </w:tcPr>
+          <w:p>
+            <w:pPr>
+              <w:spacing w:line="276" w:lineRule="auto"/>
+              <w:rPr>
+                <w:rFonts w:cs="Times New Roman"/>
+                <w:b w:val="0"/>
+                <w:bCs w:val="0"/>
+                <w:szCs w:val="24"/>
+                <w:lang w:val="en-ID"/>
+              </w:rPr>
+            </w:pPr>
+          </w:p>
+        </w:tc>
+        <w:tc>
+          <w:tcPr>
+            <w:tcW w:w="2407" w:type="dxa"/>
+          </w:tcPr>
+          <w:p>
+            <w:pPr>
+              <w:spacing w:line="276" w:lineRule="auto"/>
+              <w:cnfStyle w:val="000000100000" w:firstRow="0" w:lastRow="0" w:firstColumn="0" w:lastColumn="0" w:oddVBand="0" w:evenVBand="0" w:oddHBand="1" w:evenHBand="0" w:firstRowFirstColumn="0" w:firstRowLastColumn="0" w:lastRowFirstColumn="0" w:lastRowLastColumn="0"/>
+              <w:rPr>
+                <w:rFonts w:cs="Times New Roman"/>
+                <w:szCs w:val="24"/>
+                <w:lang w:val="en-ID"/>
+              </w:rPr>
+            </w:pPr>
+          </w:p>
+        </w:tc>
+        <w:tc>
+          <w:tcPr>
+            <w:tcW w:w="4820" w:type="dxa"/>
+          </w:tcPr>
+          <w:p>
+            <w:pPr>
+              <w:pStyle w:val="ListParagraph"/>
+              <w:numPr>
+                <w:ilvl w:val="0"/>
+                <w:numId w:val="47"/>
+              </w:numPr>
+              <w:spacing w:line="276" w:lineRule="auto"/>
+              <w:ind w:left="322" w:hanging="283"/>
+              <w:cnfStyle w:val="000000100000" w:firstRow="0" w:lastRow="0" w:firstColumn="0" w:lastColumn="0" w:oddVBand="0" w:evenVBand="0" w:oddHBand="1" w:evenHBand="0" w:firstRowFirstColumn="0" w:firstRowLastColumn="0" w:lastRowFirstColumn="0" w:lastRowLastColumn="0"/>
+              <w:rPr>
+                <w:rFonts w:cs="Times New Roman"/>
+                <w:szCs w:val="24"/>
+                <w:lang w:val="en-ID"/>
+              </w:rPr>
+            </w:pPr>
+            <w:r>
+              <w:rPr>
+                <w:rFonts w:cs="Times New Roman"/>
+                <w:szCs w:val="24"/>
+                <w:lang w:val="en-ID"/>
+              </w:rPr>
+              <w:t>Kepala CDC dapat melihat laporan hasil pengisian kuesioner;</w:t>
+            </w:r>
+          </w:p>
+          <w:p>
+            <w:pPr>
+              <w:pStyle w:val="ListParagraph"/>
+              <w:numPr>
+                <w:ilvl w:val="0"/>
+                <w:numId w:val="47"/>
+              </w:numPr>
+              <w:spacing w:line="276" w:lineRule="auto"/>
+              <w:ind w:left="322" w:hanging="283"/>
+              <w:cnfStyle w:val="000000100000" w:firstRow="0" w:lastRow="0" w:firstColumn="0" w:lastColumn="0" w:oddVBand="0" w:evenVBand="0" w:oddHBand="1" w:evenHBand="0" w:firstRowFirstColumn="0" w:firstRowLastColumn="0" w:lastRowFirstColumn="0" w:lastRowLastColumn="0"/>
+              <w:rPr>
+                <w:rFonts w:cs="Times New Roman"/>
+                <w:szCs w:val="24"/>
+                <w:lang w:val="en-ID"/>
+              </w:rPr>
+            </w:pPr>
+            <w:r>
+              <w:rPr>
+                <w:rFonts w:cs="Times New Roman"/>
+                <w:szCs w:val="24"/>
+                <w:lang w:val="en-ID"/>
+              </w:rPr>
+              <w:t xml:space="preserve">Alumni dapat mengisi kuesioner yang terdapat pada sistem informasi </w:t>
+            </w:r>
+            <w:r>
+              <w:rPr>
+                <w:rFonts w:cs="Times New Roman"/>
+                <w:i/>
+                <w:iCs/>
+                <w:szCs w:val="24"/>
+                <w:lang w:val="en-ID"/>
+              </w:rPr>
+              <w:t>tracer study</w:t>
+            </w:r>
+            <w:r>
+              <w:rPr>
+                <w:rFonts w:cs="Times New Roman"/>
+                <w:szCs w:val="24"/>
+                <w:lang w:val="en-ID"/>
+              </w:rPr>
+              <w:t>;</w:t>
+            </w:r>
+          </w:p>
+          <w:p>
+            <w:pPr>
+              <w:pStyle w:val="ListParagraph"/>
+              <w:spacing w:line="276" w:lineRule="auto"/>
+              <w:ind w:left="322"/>
+              <w:cnfStyle w:val="000000100000" w:firstRow="0" w:lastRow="0" w:firstColumn="0" w:lastColumn="0" w:oddVBand="0" w:evenVBand="0" w:oddHBand="1" w:evenHBand="0" w:firstRowFirstColumn="0" w:firstRowLastColumn="0" w:lastRowFirstColumn="0" w:lastRowLastColumn="0"/>
+              <w:rPr>
+                <w:rFonts w:cs="Times New Roman"/>
+                <w:szCs w:val="24"/>
+                <w:lang w:val="en-ID"/>
+              </w:rPr>
+            </w:pPr>
+            <w:r>
+              <w:rPr>
+                <w:rFonts w:cs="Times New Roman"/>
+                <w:szCs w:val="24"/>
+                <w:lang w:val="en-ID"/>
+              </w:rPr>
+              <w:t xml:space="preserve">Alumni dapat melihat informasi tentang lowongan pekerjaan yang terdapat pada sistem informasi </w:t>
+            </w:r>
+            <w:r>
+              <w:rPr>
+                <w:rFonts w:cs="Times New Roman"/>
+                <w:i/>
+                <w:iCs/>
+                <w:szCs w:val="24"/>
+                <w:lang w:val="en-ID"/>
+              </w:rPr>
+              <w:t>tracer study</w:t>
+            </w:r>
+            <w:r>
+              <w:rPr>
+                <w:rFonts w:cs="Times New Roman"/>
+                <w:szCs w:val="24"/>
+                <w:lang w:val="en-ID"/>
+              </w:rPr>
+              <w:t>;</w:t>
+            </w:r>
+          </w:p>
+        </w:tc>
+      </w:tr>
+    </w:tbl>
+    <w:p/>
+    <w:p>
+      <w:pPr>
+        <w:pStyle w:val="ListParagraph"/>
+        <w:numPr>
+          <w:ilvl w:val="0"/>
+          <w:numId w:val="37"/>
+        </w:numPr>
+        <w:ind w:left="1134" w:hanging="283"/>
+        <w:rPr>
+          <w:i/>
+          <w:iCs/>
+        </w:rPr>
+      </w:pPr>
+      <w:r>
+        <w:t xml:space="preserve">Merancang </w:t>
+      </w:r>
+      <w:r>
+        <w:rPr>
+          <w:i/>
+          <w:iCs/>
+        </w:rPr>
+        <w:t>Use Case</w:t>
+      </w:r>
+    </w:p>
+    <w:p>
+      <w:pPr>
+        <w:pStyle w:val="ListParagraph"/>
+        <w:ind w:left="1134"/>
+      </w:pPr>
+      <w:r>
+        <w:t xml:space="preserve">Interaksi antara pengguna dengan sistem akan tergambar jelas dengan </w:t>
+      </w:r>
+      <w:r>
+        <w:rPr>
+          <w:i/>
+          <w:iCs/>
+        </w:rPr>
+        <w:t xml:space="preserve">Use case </w:t>
+      </w:r>
+      <w:r>
+        <w:t xml:space="preserve">diagram. </w:t>
+      </w:r>
+      <w:r>
+        <w:rPr>
+          <w:i/>
+          <w:iCs/>
+        </w:rPr>
+        <w:t xml:space="preserve">Use case </w:t>
+      </w:r>
+      <w:r>
+        <w:t xml:space="preserve"> sendiri berguna untuk menggambarkan alur aktivitas yang terjadi pada sistem, juga sebagai informasi mengenai fungsi-fungsi yagn terdapat pada sistem. Berikut merupakan </w:t>
+      </w:r>
+      <w:r>
+        <w:rPr>
+          <w:i/>
+          <w:iCs/>
+        </w:rPr>
+        <w:t xml:space="preserve">use case </w:t>
+      </w:r>
+      <w:r>
+        <w:t xml:space="preserve">diagram dan </w:t>
+      </w:r>
+      <w:r>
+        <w:rPr>
+          <w:i/>
+          <w:iCs/>
+        </w:rPr>
+        <w:t>scenario</w:t>
+      </w:r>
+      <w:r>
+        <w:t xml:space="preserve"> pada sistem informasi </w:t>
+      </w:r>
+      <w:r>
+        <w:rPr>
+          <w:i/>
+          <w:iCs/>
+        </w:rPr>
+        <w:t>tracer study</w:t>
+      </w:r>
+      <w:r>
+        <w:t>:</w:t>
+      </w:r>
       <w:bookmarkStart w:id="86" w:name="_GoBack"/>
       <w:bookmarkEnd w:id="86"/>
     </w:p>
@@ -35139,8 +37064,8 @@
   <w:abstractNum w:abstractNumId="7" w15:restartNumberingAfterBreak="0">
     <w:nsid w:val="0EDC3E97"/>
     <w:multiLevelType w:val="hybridMultilevel"/>
-    <w:tmpl w:val="99F23E1E"/>
-    <w:lvl w:ilvl="0" w:tplc="38090011">
+    <w:tmpl w:val="CC2AEA9C"/>
+    <w:lvl w:ilvl="0" w:tplc="062AF346">
       <w:start w:val="1"/>
       <w:numFmt w:val="decimal"/>
       <w:lvlText w:val="%1)"/>
@@ -35151,6 +37076,8 @@
       <w:rPr>
         <w:rFonts w:hint="default"/>
         <w:b w:val="0"/>
+        <w:i w:val="0"/>
+        <w:iCs w:val="0"/>
       </w:rPr>
     </w:lvl>
     <w:lvl w:ilvl="1" w:tplc="38090019" w:tentative="1">
@@ -35227,98 +37154,12 @@
     </w:lvl>
   </w:abstractNum>
   <w:abstractNum w:abstractNumId="8" w15:restartNumberingAfterBreak="0">
-    <w:nsid w:val="11EF3173"/>
+    <w:nsid w:val="0EFC0E84"/>
     <w:multiLevelType w:val="hybridMultilevel"/>
-    <w:tmpl w:val="7018AC34"/>
-    <w:lvl w:ilvl="0" w:tplc="3809000F">
-      <w:start w:val="1"/>
-      <w:numFmt w:val="decimal"/>
-      <w:lvlText w:val="%1."/>
-      <w:lvlJc w:val="left"/>
-      <w:pPr>
-        <w:ind w:left="890" w:hanging="360"/>
-      </w:pPr>
-    </w:lvl>
-    <w:lvl w:ilvl="1" w:tplc="38090019" w:tentative="1">
+    <w:tmpl w:val="BD806198"/>
+    <w:lvl w:ilvl="0" w:tplc="38090019">
       <w:start w:val="1"/>
       <w:numFmt w:val="lowerLetter"/>
-      <w:lvlText w:val="%2."/>
-      <w:lvlJc w:val="left"/>
-      <w:pPr>
-        <w:ind w:left="1610" w:hanging="360"/>
-      </w:pPr>
-    </w:lvl>
-    <w:lvl w:ilvl="2" w:tplc="3809001B" w:tentative="1">
-      <w:start w:val="1"/>
-      <w:numFmt w:val="lowerRoman"/>
-      <w:lvlText w:val="%3."/>
-      <w:lvlJc w:val="right"/>
-      <w:pPr>
-        <w:ind w:left="2330" w:hanging="180"/>
-      </w:pPr>
-    </w:lvl>
-    <w:lvl w:ilvl="3" w:tplc="3809000F" w:tentative="1">
-      <w:start w:val="1"/>
-      <w:numFmt w:val="decimal"/>
-      <w:lvlText w:val="%4."/>
-      <w:lvlJc w:val="left"/>
-      <w:pPr>
-        <w:ind w:left="3050" w:hanging="360"/>
-      </w:pPr>
-    </w:lvl>
-    <w:lvl w:ilvl="4" w:tplc="38090019" w:tentative="1">
-      <w:start w:val="1"/>
-      <w:numFmt w:val="lowerLetter"/>
-      <w:lvlText w:val="%5."/>
-      <w:lvlJc w:val="left"/>
-      <w:pPr>
-        <w:ind w:left="3770" w:hanging="360"/>
-      </w:pPr>
-    </w:lvl>
-    <w:lvl w:ilvl="5" w:tplc="3809001B" w:tentative="1">
-      <w:start w:val="1"/>
-      <w:numFmt w:val="lowerRoman"/>
-      <w:lvlText w:val="%6."/>
-      <w:lvlJc w:val="right"/>
-      <w:pPr>
-        <w:ind w:left="4490" w:hanging="180"/>
-      </w:pPr>
-    </w:lvl>
-    <w:lvl w:ilvl="6" w:tplc="3809000F" w:tentative="1">
-      <w:start w:val="1"/>
-      <w:numFmt w:val="decimal"/>
-      <w:lvlText w:val="%7."/>
-      <w:lvlJc w:val="left"/>
-      <w:pPr>
-        <w:ind w:left="5210" w:hanging="360"/>
-      </w:pPr>
-    </w:lvl>
-    <w:lvl w:ilvl="7" w:tplc="38090019" w:tentative="1">
-      <w:start w:val="1"/>
-      <w:numFmt w:val="lowerLetter"/>
-      <w:lvlText w:val="%8."/>
-      <w:lvlJc w:val="left"/>
-      <w:pPr>
-        <w:ind w:left="5930" w:hanging="360"/>
-      </w:pPr>
-    </w:lvl>
-    <w:lvl w:ilvl="8" w:tplc="3809001B" w:tentative="1">
-      <w:start w:val="1"/>
-      <w:numFmt w:val="lowerRoman"/>
-      <w:lvlText w:val="%9."/>
-      <w:lvlJc w:val="right"/>
-      <w:pPr>
-        <w:ind w:left="6650" w:hanging="180"/>
-      </w:pPr>
-    </w:lvl>
-  </w:abstractNum>
-  <w:abstractNum w:abstractNumId="9" w15:restartNumberingAfterBreak="0">
-    <w:nsid w:val="134A3A70"/>
-    <w:multiLevelType w:val="hybridMultilevel"/>
-    <w:tmpl w:val="E5B25E5A"/>
-    <w:lvl w:ilvl="0" w:tplc="3809000F">
-      <w:start w:val="1"/>
-      <w:numFmt w:val="decimal"/>
       <w:lvlText w:val="%1."/>
       <w:lvlJc w:val="left"/>
       <w:pPr>
@@ -35401,7 +37242,271 @@
       </w:pPr>
     </w:lvl>
   </w:abstractNum>
+  <w:abstractNum w:abstractNumId="9" w15:restartNumberingAfterBreak="0">
+    <w:nsid w:val="11EF3173"/>
+    <w:multiLevelType w:val="hybridMultilevel"/>
+    <w:tmpl w:val="7018AC34"/>
+    <w:lvl w:ilvl="0" w:tplc="3809000F">
+      <w:start w:val="1"/>
+      <w:numFmt w:val="decimal"/>
+      <w:lvlText w:val="%1."/>
+      <w:lvlJc w:val="left"/>
+      <w:pPr>
+        <w:ind w:left="890" w:hanging="360"/>
+      </w:pPr>
+    </w:lvl>
+    <w:lvl w:ilvl="1" w:tplc="38090019" w:tentative="1">
+      <w:start w:val="1"/>
+      <w:numFmt w:val="lowerLetter"/>
+      <w:lvlText w:val="%2."/>
+      <w:lvlJc w:val="left"/>
+      <w:pPr>
+        <w:ind w:left="1610" w:hanging="360"/>
+      </w:pPr>
+    </w:lvl>
+    <w:lvl w:ilvl="2" w:tplc="3809001B" w:tentative="1">
+      <w:start w:val="1"/>
+      <w:numFmt w:val="lowerRoman"/>
+      <w:lvlText w:val="%3."/>
+      <w:lvlJc w:val="right"/>
+      <w:pPr>
+        <w:ind w:left="2330" w:hanging="180"/>
+      </w:pPr>
+    </w:lvl>
+    <w:lvl w:ilvl="3" w:tplc="3809000F" w:tentative="1">
+      <w:start w:val="1"/>
+      <w:numFmt w:val="decimal"/>
+      <w:lvlText w:val="%4."/>
+      <w:lvlJc w:val="left"/>
+      <w:pPr>
+        <w:ind w:left="3050" w:hanging="360"/>
+      </w:pPr>
+    </w:lvl>
+    <w:lvl w:ilvl="4" w:tplc="38090019" w:tentative="1">
+      <w:start w:val="1"/>
+      <w:numFmt w:val="lowerLetter"/>
+      <w:lvlText w:val="%5."/>
+      <w:lvlJc w:val="left"/>
+      <w:pPr>
+        <w:ind w:left="3770" w:hanging="360"/>
+      </w:pPr>
+    </w:lvl>
+    <w:lvl w:ilvl="5" w:tplc="3809001B" w:tentative="1">
+      <w:start w:val="1"/>
+      <w:numFmt w:val="lowerRoman"/>
+      <w:lvlText w:val="%6."/>
+      <w:lvlJc w:val="right"/>
+      <w:pPr>
+        <w:ind w:left="4490" w:hanging="180"/>
+      </w:pPr>
+    </w:lvl>
+    <w:lvl w:ilvl="6" w:tplc="3809000F" w:tentative="1">
+      <w:start w:val="1"/>
+      <w:numFmt w:val="decimal"/>
+      <w:lvlText w:val="%7."/>
+      <w:lvlJc w:val="left"/>
+      <w:pPr>
+        <w:ind w:left="5210" w:hanging="360"/>
+      </w:pPr>
+    </w:lvl>
+    <w:lvl w:ilvl="7" w:tplc="38090019" w:tentative="1">
+      <w:start w:val="1"/>
+      <w:numFmt w:val="lowerLetter"/>
+      <w:lvlText w:val="%8."/>
+      <w:lvlJc w:val="left"/>
+      <w:pPr>
+        <w:ind w:left="5930" w:hanging="360"/>
+      </w:pPr>
+    </w:lvl>
+    <w:lvl w:ilvl="8" w:tplc="3809001B" w:tentative="1">
+      <w:start w:val="1"/>
+      <w:numFmt w:val="lowerRoman"/>
+      <w:lvlText w:val="%9."/>
+      <w:lvlJc w:val="right"/>
+      <w:pPr>
+        <w:ind w:left="6650" w:hanging="180"/>
+      </w:pPr>
+    </w:lvl>
+  </w:abstractNum>
   <w:abstractNum w:abstractNumId="10" w15:restartNumberingAfterBreak="0">
+    <w:nsid w:val="134A3A70"/>
+    <w:multiLevelType w:val="hybridMultilevel"/>
+    <w:tmpl w:val="E5B25E5A"/>
+    <w:lvl w:ilvl="0" w:tplc="3809000F">
+      <w:start w:val="1"/>
+      <w:numFmt w:val="decimal"/>
+      <w:lvlText w:val="%1."/>
+      <w:lvlJc w:val="left"/>
+      <w:pPr>
+        <w:ind w:left="720" w:hanging="360"/>
+      </w:pPr>
+      <w:rPr>
+        <w:rFonts w:hint="default"/>
+      </w:rPr>
+    </w:lvl>
+    <w:lvl w:ilvl="1" w:tplc="38090019" w:tentative="1">
+      <w:start w:val="1"/>
+      <w:numFmt w:val="lowerLetter"/>
+      <w:lvlText w:val="%2."/>
+      <w:lvlJc w:val="left"/>
+      <w:pPr>
+        <w:ind w:left="1440" w:hanging="360"/>
+      </w:pPr>
+    </w:lvl>
+    <w:lvl w:ilvl="2" w:tplc="3809001B" w:tentative="1">
+      <w:start w:val="1"/>
+      <w:numFmt w:val="lowerRoman"/>
+      <w:lvlText w:val="%3."/>
+      <w:lvlJc w:val="right"/>
+      <w:pPr>
+        <w:ind w:left="2160" w:hanging="180"/>
+      </w:pPr>
+    </w:lvl>
+    <w:lvl w:ilvl="3" w:tplc="3809000F" w:tentative="1">
+      <w:start w:val="1"/>
+      <w:numFmt w:val="decimal"/>
+      <w:lvlText w:val="%4."/>
+      <w:lvlJc w:val="left"/>
+      <w:pPr>
+        <w:ind w:left="2880" w:hanging="360"/>
+      </w:pPr>
+    </w:lvl>
+    <w:lvl w:ilvl="4" w:tplc="38090019" w:tentative="1">
+      <w:start w:val="1"/>
+      <w:numFmt w:val="lowerLetter"/>
+      <w:lvlText w:val="%5."/>
+      <w:lvlJc w:val="left"/>
+      <w:pPr>
+        <w:ind w:left="3600" w:hanging="360"/>
+      </w:pPr>
+    </w:lvl>
+    <w:lvl w:ilvl="5" w:tplc="3809001B" w:tentative="1">
+      <w:start w:val="1"/>
+      <w:numFmt w:val="lowerRoman"/>
+      <w:lvlText w:val="%6."/>
+      <w:lvlJc w:val="right"/>
+      <w:pPr>
+        <w:ind w:left="4320" w:hanging="180"/>
+      </w:pPr>
+    </w:lvl>
+    <w:lvl w:ilvl="6" w:tplc="3809000F" w:tentative="1">
+      <w:start w:val="1"/>
+      <w:numFmt w:val="decimal"/>
+      <w:lvlText w:val="%7."/>
+      <w:lvlJc w:val="left"/>
+      <w:pPr>
+        <w:ind w:left="5040" w:hanging="360"/>
+      </w:pPr>
+    </w:lvl>
+    <w:lvl w:ilvl="7" w:tplc="38090019" w:tentative="1">
+      <w:start w:val="1"/>
+      <w:numFmt w:val="lowerLetter"/>
+      <w:lvlText w:val="%8."/>
+      <w:lvlJc w:val="left"/>
+      <w:pPr>
+        <w:ind w:left="5760" w:hanging="360"/>
+      </w:pPr>
+    </w:lvl>
+    <w:lvl w:ilvl="8" w:tplc="3809001B" w:tentative="1">
+      <w:start w:val="1"/>
+      <w:numFmt w:val="lowerRoman"/>
+      <w:lvlText w:val="%9."/>
+      <w:lvlJc w:val="right"/>
+      <w:pPr>
+        <w:ind w:left="6480" w:hanging="180"/>
+      </w:pPr>
+    </w:lvl>
+  </w:abstractNum>
+  <w:abstractNum w:abstractNumId="11" w15:restartNumberingAfterBreak="0">
+    <w:nsid w:val="1AFA2E0D"/>
+    <w:multiLevelType w:val="hybridMultilevel"/>
+    <w:tmpl w:val="28082E72"/>
+    <w:lvl w:ilvl="0" w:tplc="38090019">
+      <w:start w:val="1"/>
+      <w:numFmt w:val="lowerLetter"/>
+      <w:lvlText w:val="%1."/>
+      <w:lvlJc w:val="left"/>
+      <w:pPr>
+        <w:ind w:left="720" w:hanging="360"/>
+      </w:pPr>
+      <w:rPr>
+        <w:rFonts w:hint="default"/>
+      </w:rPr>
+    </w:lvl>
+    <w:lvl w:ilvl="1" w:tplc="38090019" w:tentative="1">
+      <w:start w:val="1"/>
+      <w:numFmt w:val="lowerLetter"/>
+      <w:lvlText w:val="%2."/>
+      <w:lvlJc w:val="left"/>
+      <w:pPr>
+        <w:ind w:left="1440" w:hanging="360"/>
+      </w:pPr>
+    </w:lvl>
+    <w:lvl w:ilvl="2" w:tplc="3809001B" w:tentative="1">
+      <w:start w:val="1"/>
+      <w:numFmt w:val="lowerRoman"/>
+      <w:lvlText w:val="%3."/>
+      <w:lvlJc w:val="right"/>
+      <w:pPr>
+        <w:ind w:left="2160" w:hanging="180"/>
+      </w:pPr>
+    </w:lvl>
+    <w:lvl w:ilvl="3" w:tplc="3809000F" w:tentative="1">
+      <w:start w:val="1"/>
+      <w:numFmt w:val="decimal"/>
+      <w:lvlText w:val="%4."/>
+      <w:lvlJc w:val="left"/>
+      <w:pPr>
+        <w:ind w:left="2880" w:hanging="360"/>
+      </w:pPr>
+    </w:lvl>
+    <w:lvl w:ilvl="4" w:tplc="38090019" w:tentative="1">
+      <w:start w:val="1"/>
+      <w:numFmt w:val="lowerLetter"/>
+      <w:lvlText w:val="%5."/>
+      <w:lvlJc w:val="left"/>
+      <w:pPr>
+        <w:ind w:left="3600" w:hanging="360"/>
+      </w:pPr>
+    </w:lvl>
+    <w:lvl w:ilvl="5" w:tplc="3809001B" w:tentative="1">
+      <w:start w:val="1"/>
+      <w:numFmt w:val="lowerRoman"/>
+      <w:lvlText w:val="%6."/>
+      <w:lvlJc w:val="right"/>
+      <w:pPr>
+        <w:ind w:left="4320" w:hanging="180"/>
+      </w:pPr>
+    </w:lvl>
+    <w:lvl w:ilvl="6" w:tplc="3809000F" w:tentative="1">
+      <w:start w:val="1"/>
+      <w:numFmt w:val="decimal"/>
+      <w:lvlText w:val="%7."/>
+      <w:lvlJc w:val="left"/>
+      <w:pPr>
+        <w:ind w:left="5040" w:hanging="360"/>
+      </w:pPr>
+    </w:lvl>
+    <w:lvl w:ilvl="7" w:tplc="38090019" w:tentative="1">
+      <w:start w:val="1"/>
+      <w:numFmt w:val="lowerLetter"/>
+      <w:lvlText w:val="%8."/>
+      <w:lvlJc w:val="left"/>
+      <w:pPr>
+        <w:ind w:left="5760" w:hanging="360"/>
+      </w:pPr>
+    </w:lvl>
+    <w:lvl w:ilvl="8" w:tplc="3809001B" w:tentative="1">
+      <w:start w:val="1"/>
+      <w:numFmt w:val="lowerRoman"/>
+      <w:lvlText w:val="%9."/>
+      <w:lvlJc w:val="right"/>
+      <w:pPr>
+        <w:ind w:left="6480" w:hanging="180"/>
+      </w:pPr>
+    </w:lvl>
+  </w:abstractNum>
+  <w:abstractNum w:abstractNumId="12" w15:restartNumberingAfterBreak="0">
     <w:nsid w:val="1D28346B"/>
     <w:multiLevelType w:val="hybridMultilevel"/>
     <w:tmpl w:val="7C32FB3E"/>
@@ -35490,7 +37595,96 @@
       </w:pPr>
     </w:lvl>
   </w:abstractNum>
-  <w:abstractNum w:abstractNumId="11" w15:restartNumberingAfterBreak="0">
+  <w:abstractNum w:abstractNumId="13" w15:restartNumberingAfterBreak="0">
+    <w:nsid w:val="24B447F7"/>
+    <w:multiLevelType w:val="hybridMultilevel"/>
+    <w:tmpl w:val="4C8AE3BA"/>
+    <w:lvl w:ilvl="0" w:tplc="38090019">
+      <w:start w:val="1"/>
+      <w:numFmt w:val="lowerLetter"/>
+      <w:lvlText w:val="%1."/>
+      <w:lvlJc w:val="left"/>
+      <w:pPr>
+        <w:ind w:left="720" w:hanging="360"/>
+      </w:pPr>
+      <w:rPr>
+        <w:rFonts w:hint="default"/>
+      </w:rPr>
+    </w:lvl>
+    <w:lvl w:ilvl="1" w:tplc="38090019" w:tentative="1">
+      <w:start w:val="1"/>
+      <w:numFmt w:val="lowerLetter"/>
+      <w:lvlText w:val="%2."/>
+      <w:lvlJc w:val="left"/>
+      <w:pPr>
+        <w:ind w:left="1440" w:hanging="360"/>
+      </w:pPr>
+    </w:lvl>
+    <w:lvl w:ilvl="2" w:tplc="3809001B" w:tentative="1">
+      <w:start w:val="1"/>
+      <w:numFmt w:val="lowerRoman"/>
+      <w:lvlText w:val="%3."/>
+      <w:lvlJc w:val="right"/>
+      <w:pPr>
+        <w:ind w:left="2160" w:hanging="180"/>
+      </w:pPr>
+    </w:lvl>
+    <w:lvl w:ilvl="3" w:tplc="3809000F" w:tentative="1">
+      <w:start w:val="1"/>
+      <w:numFmt w:val="decimal"/>
+      <w:lvlText w:val="%4."/>
+      <w:lvlJc w:val="left"/>
+      <w:pPr>
+        <w:ind w:left="2880" w:hanging="360"/>
+      </w:pPr>
+    </w:lvl>
+    <w:lvl w:ilvl="4" w:tplc="38090019" w:tentative="1">
+      <w:start w:val="1"/>
+      <w:numFmt w:val="lowerLetter"/>
+      <w:lvlText w:val="%5."/>
+      <w:lvlJc w:val="left"/>
+      <w:pPr>
+        <w:ind w:left="3600" w:hanging="360"/>
+      </w:pPr>
+    </w:lvl>
+    <w:lvl w:ilvl="5" w:tplc="3809001B" w:tentative="1">
+      <w:start w:val="1"/>
+      <w:numFmt w:val="lowerRoman"/>
+      <w:lvlText w:val="%6."/>
+      <w:lvlJc w:val="right"/>
+      <w:pPr>
+        <w:ind w:left="4320" w:hanging="180"/>
+      </w:pPr>
+    </w:lvl>
+    <w:lvl w:ilvl="6" w:tplc="3809000F" w:tentative="1">
+      <w:start w:val="1"/>
+      <w:numFmt w:val="decimal"/>
+      <w:lvlText w:val="%7."/>
+      <w:lvlJc w:val="left"/>
+      <w:pPr>
+        <w:ind w:left="5040" w:hanging="360"/>
+      </w:pPr>
+    </w:lvl>
+    <w:lvl w:ilvl="7" w:tplc="38090019" w:tentative="1">
+      <w:start w:val="1"/>
+      <w:numFmt w:val="lowerLetter"/>
+      <w:lvlText w:val="%8."/>
+      <w:lvlJc w:val="left"/>
+      <w:pPr>
+        <w:ind w:left="5760" w:hanging="360"/>
+      </w:pPr>
+    </w:lvl>
+    <w:lvl w:ilvl="8" w:tplc="3809001B" w:tentative="1">
+      <w:start w:val="1"/>
+      <w:numFmt w:val="lowerRoman"/>
+      <w:lvlText w:val="%9."/>
+      <w:lvlJc w:val="right"/>
+      <w:pPr>
+        <w:ind w:left="6480" w:hanging="180"/>
+      </w:pPr>
+    </w:lvl>
+  </w:abstractNum>
+  <w:abstractNum w:abstractNumId="14" w15:restartNumberingAfterBreak="0">
     <w:nsid w:val="2512608A"/>
     <w:multiLevelType w:val="hybridMultilevel"/>
     <w:tmpl w:val="CC242A1C"/>
@@ -35581,7 +37775,7 @@
       </w:pPr>
     </w:lvl>
   </w:abstractNum>
-  <w:abstractNum w:abstractNumId="12" w15:restartNumberingAfterBreak="0">
+  <w:abstractNum w:abstractNumId="15" w15:restartNumberingAfterBreak="0">
     <w:nsid w:val="25945D04"/>
     <w:multiLevelType w:val="hybridMultilevel"/>
     <w:tmpl w:val="7272140C"/>
@@ -35667,7 +37861,7 @@
       </w:pPr>
     </w:lvl>
   </w:abstractNum>
-  <w:abstractNum w:abstractNumId="13" w15:restartNumberingAfterBreak="0">
+  <w:abstractNum w:abstractNumId="16" w15:restartNumberingAfterBreak="0">
     <w:nsid w:val="25BB3A25"/>
     <w:multiLevelType w:val="hybridMultilevel"/>
     <w:tmpl w:val="DEC2365A"/>
@@ -35756,7 +37950,7 @@
       </w:pPr>
     </w:lvl>
   </w:abstractNum>
-  <w:abstractNum w:abstractNumId="14" w15:restartNumberingAfterBreak="0">
+  <w:abstractNum w:abstractNumId="17" w15:restartNumberingAfterBreak="0">
     <w:nsid w:val="26246BD0"/>
     <w:multiLevelType w:val="hybridMultilevel"/>
     <w:tmpl w:val="15829606"/>
@@ -35846,7 +38040,7 @@
       </w:pPr>
     </w:lvl>
   </w:abstractNum>
-  <w:abstractNum w:abstractNumId="15" w15:restartNumberingAfterBreak="0">
+  <w:abstractNum w:abstractNumId="18" w15:restartNumberingAfterBreak="0">
     <w:nsid w:val="2F6F6806"/>
     <w:multiLevelType w:val="hybridMultilevel"/>
     <w:tmpl w:val="0958F8C4"/>
@@ -35935,7 +38129,7 @@
       </w:pPr>
     </w:lvl>
   </w:abstractNum>
-  <w:abstractNum w:abstractNumId="16" w15:restartNumberingAfterBreak="0">
+  <w:abstractNum w:abstractNumId="19" w15:restartNumberingAfterBreak="0">
     <w:nsid w:val="31B35FD5"/>
     <w:multiLevelType w:val="hybridMultilevel"/>
     <w:tmpl w:val="20C22AFA"/>
@@ -36026,7 +38220,7 @@
       </w:pPr>
     </w:lvl>
   </w:abstractNum>
-  <w:abstractNum w:abstractNumId="17" w15:restartNumberingAfterBreak="0">
+  <w:abstractNum w:abstractNumId="20" w15:restartNumberingAfterBreak="0">
     <w:nsid w:val="34CD495D"/>
     <w:multiLevelType w:val="hybridMultilevel"/>
     <w:tmpl w:val="5FAA7A06"/>
@@ -36115,7 +38309,7 @@
       </w:pPr>
     </w:lvl>
   </w:abstractNum>
-  <w:abstractNum w:abstractNumId="18" w15:restartNumberingAfterBreak="0">
+  <w:abstractNum w:abstractNumId="21" w15:restartNumberingAfterBreak="0">
     <w:nsid w:val="36EF2E48"/>
     <w:multiLevelType w:val="hybridMultilevel"/>
     <w:tmpl w:val="0ACC82A6"/>
@@ -36204,7 +38398,7 @@
       </w:pPr>
     </w:lvl>
   </w:abstractNum>
-  <w:abstractNum w:abstractNumId="19" w15:restartNumberingAfterBreak="0">
+  <w:abstractNum w:abstractNumId="22" w15:restartNumberingAfterBreak="0">
     <w:nsid w:val="38A13983"/>
     <w:multiLevelType w:val="hybridMultilevel"/>
     <w:tmpl w:val="52E0EE4C"/>
@@ -36295,17 +38489,17 @@
       </w:pPr>
     </w:lvl>
   </w:abstractNum>
-  <w:abstractNum w:abstractNumId="20" w15:restartNumberingAfterBreak="0">
-    <w:nsid w:val="470D7688"/>
+  <w:abstractNum w:abstractNumId="23" w15:restartNumberingAfterBreak="0">
+    <w:nsid w:val="467B19CE"/>
     <w:multiLevelType w:val="hybridMultilevel"/>
-    <w:tmpl w:val="41F6FBC2"/>
-    <w:lvl w:ilvl="0" w:tplc="ACDE6F9C">
+    <w:tmpl w:val="6310EA7C"/>
+    <w:lvl w:ilvl="0" w:tplc="38090011">
       <w:start w:val="1"/>
       <w:numFmt w:val="decimal"/>
-      <w:lvlText w:val="%1."/>
+      <w:lvlText w:val="%1)"/>
       <w:lvlJc w:val="left"/>
       <w:pPr>
-        <w:ind w:left="720" w:hanging="360"/>
+        <w:ind w:left="539" w:hanging="360"/>
       </w:pPr>
       <w:rPr>
         <w:rFonts w:hint="default"/>
@@ -36317,7 +38511,7 @@
       <w:lvlText w:val="%2."/>
       <w:lvlJc w:val="left"/>
       <w:pPr>
-        <w:ind w:left="1440" w:hanging="360"/>
+        <w:ind w:left="1259" w:hanging="360"/>
       </w:pPr>
     </w:lvl>
     <w:lvl w:ilvl="2" w:tplc="3809001B" w:tentative="1">
@@ -36326,7 +38520,7 @@
       <w:lvlText w:val="%3."/>
       <w:lvlJc w:val="right"/>
       <w:pPr>
-        <w:ind w:left="2160" w:hanging="180"/>
+        <w:ind w:left="1979" w:hanging="180"/>
       </w:pPr>
     </w:lvl>
     <w:lvl w:ilvl="3" w:tplc="3809000F" w:tentative="1">
@@ -36335,7 +38529,7 @@
       <w:lvlText w:val="%4."/>
       <w:lvlJc w:val="left"/>
       <w:pPr>
-        <w:ind w:left="2880" w:hanging="360"/>
+        <w:ind w:left="2699" w:hanging="360"/>
       </w:pPr>
     </w:lvl>
     <w:lvl w:ilvl="4" w:tplc="38090019" w:tentative="1">
@@ -36344,7 +38538,7 @@
       <w:lvlText w:val="%5."/>
       <w:lvlJc w:val="left"/>
       <w:pPr>
-        <w:ind w:left="3600" w:hanging="360"/>
+        <w:ind w:left="3419" w:hanging="360"/>
       </w:pPr>
     </w:lvl>
     <w:lvl w:ilvl="5" w:tplc="3809001B" w:tentative="1">
@@ -36353,7 +38547,7 @@
       <w:lvlText w:val="%6."/>
       <w:lvlJc w:val="right"/>
       <w:pPr>
-        <w:ind w:left="4320" w:hanging="180"/>
+        <w:ind w:left="4139" w:hanging="180"/>
       </w:pPr>
     </w:lvl>
     <w:lvl w:ilvl="6" w:tplc="3809000F" w:tentative="1">
@@ -36362,7 +38556,7 @@
       <w:lvlText w:val="%7."/>
       <w:lvlJc w:val="left"/>
       <w:pPr>
-        <w:ind w:left="5040" w:hanging="360"/>
+        <w:ind w:left="4859" w:hanging="360"/>
       </w:pPr>
     </w:lvl>
     <w:lvl w:ilvl="7" w:tplc="38090019" w:tentative="1">
@@ -36371,7 +38565,7 @@
       <w:lvlText w:val="%8."/>
       <w:lvlJc w:val="left"/>
       <w:pPr>
-        <w:ind w:left="5760" w:hanging="360"/>
+        <w:ind w:left="5579" w:hanging="360"/>
       </w:pPr>
     </w:lvl>
     <w:lvl w:ilvl="8" w:tplc="3809001B" w:tentative="1">
@@ -36380,11 +38574,100 @@
       <w:lvlText w:val="%9."/>
       <w:lvlJc w:val="right"/>
       <w:pPr>
-        <w:ind w:left="6480" w:hanging="180"/>
+        <w:ind w:left="6299" w:hanging="180"/>
       </w:pPr>
     </w:lvl>
   </w:abstractNum>
-  <w:abstractNum w:abstractNumId="21" w15:restartNumberingAfterBreak="0">
+  <w:abstractNum w:abstractNumId="24" w15:restartNumberingAfterBreak="0">
+    <w:nsid w:val="470D7688"/>
+    <w:multiLevelType w:val="hybridMultilevel"/>
+    <w:tmpl w:val="41F6FBC2"/>
+    <w:lvl w:ilvl="0" w:tplc="ACDE6F9C">
+      <w:start w:val="1"/>
+      <w:numFmt w:val="decimal"/>
+      <w:lvlText w:val="%1."/>
+      <w:lvlJc w:val="left"/>
+      <w:pPr>
+        <w:ind w:left="720" w:hanging="360"/>
+      </w:pPr>
+      <w:rPr>
+        <w:rFonts w:hint="default"/>
+      </w:rPr>
+    </w:lvl>
+    <w:lvl w:ilvl="1" w:tplc="38090019" w:tentative="1">
+      <w:start w:val="1"/>
+      <w:numFmt w:val="lowerLetter"/>
+      <w:lvlText w:val="%2."/>
+      <w:lvlJc w:val="left"/>
+      <w:pPr>
+        <w:ind w:left="1440" w:hanging="360"/>
+      </w:pPr>
+    </w:lvl>
+    <w:lvl w:ilvl="2" w:tplc="3809001B" w:tentative="1">
+      <w:start w:val="1"/>
+      <w:numFmt w:val="lowerRoman"/>
+      <w:lvlText w:val="%3."/>
+      <w:lvlJc w:val="right"/>
+      <w:pPr>
+        <w:ind w:left="2160" w:hanging="180"/>
+      </w:pPr>
+    </w:lvl>
+    <w:lvl w:ilvl="3" w:tplc="3809000F" w:tentative="1">
+      <w:start w:val="1"/>
+      <w:numFmt w:val="decimal"/>
+      <w:lvlText w:val="%4."/>
+      <w:lvlJc w:val="left"/>
+      <w:pPr>
+        <w:ind w:left="2880" w:hanging="360"/>
+      </w:pPr>
+    </w:lvl>
+    <w:lvl w:ilvl="4" w:tplc="38090019" w:tentative="1">
+      <w:start w:val="1"/>
+      <w:numFmt w:val="lowerLetter"/>
+      <w:lvlText w:val="%5."/>
+      <w:lvlJc w:val="left"/>
+      <w:pPr>
+        <w:ind w:left="3600" w:hanging="360"/>
+      </w:pPr>
+    </w:lvl>
+    <w:lvl w:ilvl="5" w:tplc="3809001B" w:tentative="1">
+      <w:start w:val="1"/>
+      <w:numFmt w:val="lowerRoman"/>
+      <w:lvlText w:val="%6."/>
+      <w:lvlJc w:val="right"/>
+      <w:pPr>
+        <w:ind w:left="4320" w:hanging="180"/>
+      </w:pPr>
+    </w:lvl>
+    <w:lvl w:ilvl="6" w:tplc="3809000F" w:tentative="1">
+      <w:start w:val="1"/>
+      <w:numFmt w:val="decimal"/>
+      <w:lvlText w:val="%7."/>
+      <w:lvlJc w:val="left"/>
+      <w:pPr>
+        <w:ind w:left="5040" w:hanging="360"/>
+      </w:pPr>
+    </w:lvl>
+    <w:lvl w:ilvl="7" w:tplc="38090019" w:tentative="1">
+      <w:start w:val="1"/>
+      <w:numFmt w:val="lowerLetter"/>
+      <w:lvlText w:val="%8."/>
+      <w:lvlJc w:val="left"/>
+      <w:pPr>
+        <w:ind w:left="5760" w:hanging="360"/>
+      </w:pPr>
+    </w:lvl>
+    <w:lvl w:ilvl="8" w:tplc="3809001B" w:tentative="1">
+      <w:start w:val="1"/>
+      <w:numFmt w:val="lowerRoman"/>
+      <w:lvlText w:val="%9."/>
+      <w:lvlJc w:val="right"/>
+      <w:pPr>
+        <w:ind w:left="6480" w:hanging="180"/>
+      </w:pPr>
+    </w:lvl>
+  </w:abstractNum>
+  <w:abstractNum w:abstractNumId="25" w15:restartNumberingAfterBreak="0">
     <w:nsid w:val="499650C1"/>
     <w:multiLevelType w:val="multilevel"/>
     <w:tmpl w:val="AA2E38F0"/>
@@ -36498,7 +38781,7 @@
       </w:rPr>
     </w:lvl>
   </w:abstractNum>
-  <w:abstractNum w:abstractNumId="22" w15:restartNumberingAfterBreak="0">
+  <w:abstractNum w:abstractNumId="26" w15:restartNumberingAfterBreak="0">
     <w:nsid w:val="4E8E58BB"/>
     <w:multiLevelType w:val="hybridMultilevel"/>
     <w:tmpl w:val="6BF4CB24"/>
@@ -36587,7 +38870,7 @@
       </w:pPr>
     </w:lvl>
   </w:abstractNum>
-  <w:abstractNum w:abstractNumId="23" w15:restartNumberingAfterBreak="0">
+  <w:abstractNum w:abstractNumId="27" w15:restartNumberingAfterBreak="0">
     <w:nsid w:val="4F692907"/>
     <w:multiLevelType w:val="hybridMultilevel"/>
     <w:tmpl w:val="6FC2C2A6"/>
@@ -36673,7 +38956,7 @@
       </w:pPr>
     </w:lvl>
   </w:abstractNum>
-  <w:abstractNum w:abstractNumId="24" w15:restartNumberingAfterBreak="0">
+  <w:abstractNum w:abstractNumId="28" w15:restartNumberingAfterBreak="0">
     <w:nsid w:val="4FC0458F"/>
     <w:multiLevelType w:val="hybridMultilevel"/>
     <w:tmpl w:val="6B7CF024"/>
@@ -36763,7 +39046,7 @@
       </w:pPr>
     </w:lvl>
   </w:abstractNum>
-  <w:abstractNum w:abstractNumId="25" w15:restartNumberingAfterBreak="0">
+  <w:abstractNum w:abstractNumId="29" w15:restartNumberingAfterBreak="0">
     <w:nsid w:val="50102B9C"/>
     <w:multiLevelType w:val="hybridMultilevel"/>
     <w:tmpl w:val="C5780052"/>
@@ -36852,7 +39135,7 @@
       </w:pPr>
     </w:lvl>
   </w:abstractNum>
-  <w:abstractNum w:abstractNumId="26" w15:restartNumberingAfterBreak="0">
+  <w:abstractNum w:abstractNumId="30" w15:restartNumberingAfterBreak="0">
     <w:nsid w:val="53262AAB"/>
     <w:multiLevelType w:val="hybridMultilevel"/>
     <w:tmpl w:val="B2340382"/>
@@ -36941,7 +39224,7 @@
       </w:pPr>
     </w:lvl>
   </w:abstractNum>
-  <w:abstractNum w:abstractNumId="27" w15:restartNumberingAfterBreak="0">
+  <w:abstractNum w:abstractNumId="31" w15:restartNumberingAfterBreak="0">
     <w:nsid w:val="55B26191"/>
     <w:multiLevelType w:val="hybridMultilevel"/>
     <w:tmpl w:val="A10E0B36"/>
@@ -37027,7 +39310,7 @@
       </w:pPr>
     </w:lvl>
   </w:abstractNum>
-  <w:abstractNum w:abstractNumId="28" w15:restartNumberingAfterBreak="0">
+  <w:abstractNum w:abstractNumId="32" w15:restartNumberingAfterBreak="0">
     <w:nsid w:val="569903A6"/>
     <w:multiLevelType w:val="hybridMultilevel"/>
     <w:tmpl w:val="E7E01370"/>
@@ -37116,7 +39399,7 @@
       </w:pPr>
     </w:lvl>
   </w:abstractNum>
-  <w:abstractNum w:abstractNumId="29" w15:restartNumberingAfterBreak="0">
+  <w:abstractNum w:abstractNumId="33" w15:restartNumberingAfterBreak="0">
     <w:nsid w:val="5C753E8C"/>
     <w:multiLevelType w:val="hybridMultilevel"/>
     <w:tmpl w:val="6DA24A04"/>
@@ -37205,17 +39488,17 @@
       </w:pPr>
     </w:lvl>
   </w:abstractNum>
-  <w:abstractNum w:abstractNumId="30" w15:restartNumberingAfterBreak="0">
-    <w:nsid w:val="6E0B6912"/>
+  <w:abstractNum w:abstractNumId="34" w15:restartNumberingAfterBreak="0">
+    <w:nsid w:val="61D1677C"/>
     <w:multiLevelType w:val="hybridMultilevel"/>
-    <w:tmpl w:val="FBBADCC2"/>
-    <w:lvl w:ilvl="0" w:tplc="893E945C">
+    <w:tmpl w:val="BA1690A6"/>
+    <w:lvl w:ilvl="0" w:tplc="E5AEF5F0">
       <w:start w:val="1"/>
-      <w:numFmt w:val="decimal"/>
+      <w:numFmt w:val="lowerLetter"/>
       <w:lvlText w:val="%1."/>
       <w:lvlJc w:val="left"/>
       <w:pPr>
-        <w:ind w:left="1040" w:hanging="360"/>
+        <w:ind w:left="720" w:hanging="360"/>
       </w:pPr>
       <w:rPr>
         <w:rFonts w:hint="default"/>
@@ -37227,7 +39510,7 @@
       <w:lvlText w:val="%2."/>
       <w:lvlJc w:val="left"/>
       <w:pPr>
-        <w:ind w:left="1760" w:hanging="360"/>
+        <w:ind w:left="1440" w:hanging="360"/>
       </w:pPr>
     </w:lvl>
     <w:lvl w:ilvl="2" w:tplc="3809001B" w:tentative="1">
@@ -37236,7 +39519,7 @@
       <w:lvlText w:val="%3."/>
       <w:lvlJc w:val="right"/>
       <w:pPr>
-        <w:ind w:left="2480" w:hanging="180"/>
+        <w:ind w:left="2160" w:hanging="180"/>
       </w:pPr>
     </w:lvl>
     <w:lvl w:ilvl="3" w:tplc="3809000F" w:tentative="1">
@@ -37245,7 +39528,7 @@
       <w:lvlText w:val="%4."/>
       <w:lvlJc w:val="left"/>
       <w:pPr>
-        <w:ind w:left="3200" w:hanging="360"/>
+        <w:ind w:left="2880" w:hanging="360"/>
       </w:pPr>
     </w:lvl>
     <w:lvl w:ilvl="4" w:tplc="38090019" w:tentative="1">
@@ -37254,7 +39537,7 @@
       <w:lvlText w:val="%5."/>
       <w:lvlJc w:val="left"/>
       <w:pPr>
-        <w:ind w:left="3920" w:hanging="360"/>
+        <w:ind w:left="3600" w:hanging="360"/>
       </w:pPr>
     </w:lvl>
     <w:lvl w:ilvl="5" w:tplc="3809001B" w:tentative="1">
@@ -37263,7 +39546,7 @@
       <w:lvlText w:val="%6."/>
       <w:lvlJc w:val="right"/>
       <w:pPr>
-        <w:ind w:left="4640" w:hanging="180"/>
+        <w:ind w:left="4320" w:hanging="180"/>
       </w:pPr>
     </w:lvl>
     <w:lvl w:ilvl="6" w:tplc="3809000F" w:tentative="1">
@@ -37272,7 +39555,7 @@
       <w:lvlText w:val="%7."/>
       <w:lvlJc w:val="left"/>
       <w:pPr>
-        <w:ind w:left="5360" w:hanging="360"/>
+        <w:ind w:left="5040" w:hanging="360"/>
       </w:pPr>
     </w:lvl>
     <w:lvl w:ilvl="7" w:tplc="38090019" w:tentative="1">
@@ -37281,7 +39564,7 @@
       <w:lvlText w:val="%8."/>
       <w:lvlJc w:val="left"/>
       <w:pPr>
-        <w:ind w:left="6080" w:hanging="360"/>
+        <w:ind w:left="5760" w:hanging="360"/>
       </w:pPr>
     </w:lvl>
     <w:lvl w:ilvl="8" w:tplc="3809001B" w:tentative="1">
@@ -37290,11 +39573,100 @@
       <w:lvlText w:val="%9."/>
       <w:lvlJc w:val="right"/>
       <w:pPr>
-        <w:ind w:left="6800" w:hanging="180"/>
+        <w:ind w:left="6480" w:hanging="180"/>
       </w:pPr>
     </w:lvl>
   </w:abstractNum>
-  <w:abstractNum w:abstractNumId="31" w15:restartNumberingAfterBreak="0">
+  <w:abstractNum w:abstractNumId="35" w15:restartNumberingAfterBreak="0">
+    <w:nsid w:val="6E0B6912"/>
+    <w:multiLevelType w:val="hybridMultilevel"/>
+    <w:tmpl w:val="FBBADCC2"/>
+    <w:lvl w:ilvl="0" w:tplc="893E945C">
+      <w:start w:val="1"/>
+      <w:numFmt w:val="decimal"/>
+      <w:lvlText w:val="%1."/>
+      <w:lvlJc w:val="left"/>
+      <w:pPr>
+        <w:ind w:left="1040" w:hanging="360"/>
+      </w:pPr>
+      <w:rPr>
+        <w:rFonts w:hint="default"/>
+      </w:rPr>
+    </w:lvl>
+    <w:lvl w:ilvl="1" w:tplc="38090019" w:tentative="1">
+      <w:start w:val="1"/>
+      <w:numFmt w:val="lowerLetter"/>
+      <w:lvlText w:val="%2."/>
+      <w:lvlJc w:val="left"/>
+      <w:pPr>
+        <w:ind w:left="1760" w:hanging="360"/>
+      </w:pPr>
+    </w:lvl>
+    <w:lvl w:ilvl="2" w:tplc="3809001B" w:tentative="1">
+      <w:start w:val="1"/>
+      <w:numFmt w:val="lowerRoman"/>
+      <w:lvlText w:val="%3."/>
+      <w:lvlJc w:val="right"/>
+      <w:pPr>
+        <w:ind w:left="2480" w:hanging="180"/>
+      </w:pPr>
+    </w:lvl>
+    <w:lvl w:ilvl="3" w:tplc="3809000F" w:tentative="1">
+      <w:start w:val="1"/>
+      <w:numFmt w:val="decimal"/>
+      <w:lvlText w:val="%4."/>
+      <w:lvlJc w:val="left"/>
+      <w:pPr>
+        <w:ind w:left="3200" w:hanging="360"/>
+      </w:pPr>
+    </w:lvl>
+    <w:lvl w:ilvl="4" w:tplc="38090019" w:tentative="1">
+      <w:start w:val="1"/>
+      <w:numFmt w:val="lowerLetter"/>
+      <w:lvlText w:val="%5."/>
+      <w:lvlJc w:val="left"/>
+      <w:pPr>
+        <w:ind w:left="3920" w:hanging="360"/>
+      </w:pPr>
+    </w:lvl>
+    <w:lvl w:ilvl="5" w:tplc="3809001B" w:tentative="1">
+      <w:start w:val="1"/>
+      <w:numFmt w:val="lowerRoman"/>
+      <w:lvlText w:val="%6."/>
+      <w:lvlJc w:val="right"/>
+      <w:pPr>
+        <w:ind w:left="4640" w:hanging="180"/>
+      </w:pPr>
+    </w:lvl>
+    <w:lvl w:ilvl="6" w:tplc="3809000F" w:tentative="1">
+      <w:start w:val="1"/>
+      <w:numFmt w:val="decimal"/>
+      <w:lvlText w:val="%7."/>
+      <w:lvlJc w:val="left"/>
+      <w:pPr>
+        <w:ind w:left="5360" w:hanging="360"/>
+      </w:pPr>
+    </w:lvl>
+    <w:lvl w:ilvl="7" w:tplc="38090019" w:tentative="1">
+      <w:start w:val="1"/>
+      <w:numFmt w:val="lowerLetter"/>
+      <w:lvlText w:val="%8."/>
+      <w:lvlJc w:val="left"/>
+      <w:pPr>
+        <w:ind w:left="6080" w:hanging="360"/>
+      </w:pPr>
+    </w:lvl>
+    <w:lvl w:ilvl="8" w:tplc="3809001B" w:tentative="1">
+      <w:start w:val="1"/>
+      <w:numFmt w:val="lowerRoman"/>
+      <w:lvlText w:val="%9."/>
+      <w:lvlJc w:val="right"/>
+      <w:pPr>
+        <w:ind w:left="6800" w:hanging="180"/>
+      </w:pPr>
+    </w:lvl>
+  </w:abstractNum>
+  <w:abstractNum w:abstractNumId="36" w15:restartNumberingAfterBreak="0">
     <w:nsid w:val="70A64E4B"/>
     <w:multiLevelType w:val="hybridMultilevel"/>
     <w:tmpl w:val="8DBCCB6E"/>
@@ -37380,7 +39752,7 @@
       </w:pPr>
     </w:lvl>
   </w:abstractNum>
-  <w:abstractNum w:abstractNumId="32" w15:restartNumberingAfterBreak="0">
+  <w:abstractNum w:abstractNumId="37" w15:restartNumberingAfterBreak="0">
     <w:nsid w:val="71C9090C"/>
     <w:multiLevelType w:val="hybridMultilevel"/>
     <w:tmpl w:val="84CE690E"/>
@@ -37469,7 +39841,7 @@
       </w:pPr>
     </w:lvl>
   </w:abstractNum>
-  <w:abstractNum w:abstractNumId="33" w15:restartNumberingAfterBreak="0">
+  <w:abstractNum w:abstractNumId="38" w15:restartNumberingAfterBreak="0">
     <w:nsid w:val="76C52351"/>
     <w:multiLevelType w:val="hybridMultilevel"/>
     <w:tmpl w:val="78B0973E"/>
@@ -37558,17 +39930,17 @@
       </w:pPr>
     </w:lvl>
   </w:abstractNum>
-  <w:abstractNum w:abstractNumId="34" w15:restartNumberingAfterBreak="0">
-    <w:nsid w:val="7F774AC4"/>
+  <w:abstractNum w:abstractNumId="39" w15:restartNumberingAfterBreak="0">
+    <w:nsid w:val="7B8D18F5"/>
     <w:multiLevelType w:val="hybridMultilevel"/>
-    <w:tmpl w:val="22CC381A"/>
+    <w:tmpl w:val="95E889EE"/>
     <w:lvl w:ilvl="0" w:tplc="38090019">
       <w:start w:val="1"/>
       <w:numFmt w:val="lowerLetter"/>
       <w:lvlText w:val="%1."/>
       <w:lvlJc w:val="left"/>
       <w:pPr>
-        <w:ind w:left="1211" w:hanging="360"/>
+        <w:ind w:left="720" w:hanging="360"/>
       </w:pPr>
       <w:rPr>
         <w:rFonts w:hint="default"/>
@@ -37580,7 +39952,7 @@
       <w:lvlText w:val="%2."/>
       <w:lvlJc w:val="left"/>
       <w:pPr>
-        <w:ind w:left="1931" w:hanging="360"/>
+        <w:ind w:left="1440" w:hanging="360"/>
       </w:pPr>
     </w:lvl>
     <w:lvl w:ilvl="2" w:tplc="3809001B" w:tentative="1">
@@ -37589,7 +39961,7 @@
       <w:lvlText w:val="%3."/>
       <w:lvlJc w:val="right"/>
       <w:pPr>
-        <w:ind w:left="2651" w:hanging="180"/>
+        <w:ind w:left="2160" w:hanging="180"/>
       </w:pPr>
     </w:lvl>
     <w:lvl w:ilvl="3" w:tplc="3809000F" w:tentative="1">
@@ -37598,7 +39970,7 @@
       <w:lvlText w:val="%4."/>
       <w:lvlJc w:val="left"/>
       <w:pPr>
-        <w:ind w:left="3371" w:hanging="360"/>
+        <w:ind w:left="2880" w:hanging="360"/>
       </w:pPr>
     </w:lvl>
     <w:lvl w:ilvl="4" w:tplc="38090019" w:tentative="1">
@@ -37607,7 +39979,7 @@
       <w:lvlText w:val="%5."/>
       <w:lvlJc w:val="left"/>
       <w:pPr>
-        <w:ind w:left="4091" w:hanging="360"/>
+        <w:ind w:left="3600" w:hanging="360"/>
       </w:pPr>
     </w:lvl>
     <w:lvl w:ilvl="5" w:tplc="3809001B" w:tentative="1">
@@ -37616,7 +39988,7 @@
       <w:lvlText w:val="%6."/>
       <w:lvlJc w:val="right"/>
       <w:pPr>
-        <w:ind w:left="4811" w:hanging="180"/>
+        <w:ind w:left="4320" w:hanging="180"/>
       </w:pPr>
     </w:lvl>
     <w:lvl w:ilvl="6" w:tplc="3809000F" w:tentative="1">
@@ -37625,7 +39997,7 @@
       <w:lvlText w:val="%7."/>
       <w:lvlJc w:val="left"/>
       <w:pPr>
-        <w:ind w:left="5531" w:hanging="360"/>
+        <w:ind w:left="5040" w:hanging="360"/>
       </w:pPr>
     </w:lvl>
     <w:lvl w:ilvl="7" w:tplc="38090019" w:tentative="1">
@@ -37634,7 +40006,7 @@
       <w:lvlText w:val="%8."/>
       <w:lvlJc w:val="left"/>
       <w:pPr>
-        <w:ind w:left="6251" w:hanging="360"/>
+        <w:ind w:left="5760" w:hanging="360"/>
       </w:pPr>
     </w:lvl>
     <w:lvl w:ilvl="8" w:tplc="3809001B" w:tentative="1">
@@ -37643,6 +40015,95 @@
       <w:lvlText w:val="%9."/>
       <w:lvlJc w:val="right"/>
       <w:pPr>
+        <w:ind w:left="6480" w:hanging="180"/>
+      </w:pPr>
+    </w:lvl>
+  </w:abstractNum>
+  <w:abstractNum w:abstractNumId="40" w15:restartNumberingAfterBreak="0">
+    <w:nsid w:val="7F774AC4"/>
+    <w:multiLevelType w:val="hybridMultilevel"/>
+    <w:tmpl w:val="22CC381A"/>
+    <w:lvl w:ilvl="0" w:tplc="38090019">
+      <w:start w:val="1"/>
+      <w:numFmt w:val="lowerLetter"/>
+      <w:lvlText w:val="%1."/>
+      <w:lvlJc w:val="left"/>
+      <w:pPr>
+        <w:ind w:left="1211" w:hanging="360"/>
+      </w:pPr>
+      <w:rPr>
+        <w:rFonts w:hint="default"/>
+      </w:rPr>
+    </w:lvl>
+    <w:lvl w:ilvl="1" w:tplc="38090019" w:tentative="1">
+      <w:start w:val="1"/>
+      <w:numFmt w:val="lowerLetter"/>
+      <w:lvlText w:val="%2."/>
+      <w:lvlJc w:val="left"/>
+      <w:pPr>
+        <w:ind w:left="1931" w:hanging="360"/>
+      </w:pPr>
+    </w:lvl>
+    <w:lvl w:ilvl="2" w:tplc="3809001B" w:tentative="1">
+      <w:start w:val="1"/>
+      <w:numFmt w:val="lowerRoman"/>
+      <w:lvlText w:val="%3."/>
+      <w:lvlJc w:val="right"/>
+      <w:pPr>
+        <w:ind w:left="2651" w:hanging="180"/>
+      </w:pPr>
+    </w:lvl>
+    <w:lvl w:ilvl="3" w:tplc="3809000F" w:tentative="1">
+      <w:start w:val="1"/>
+      <w:numFmt w:val="decimal"/>
+      <w:lvlText w:val="%4."/>
+      <w:lvlJc w:val="left"/>
+      <w:pPr>
+        <w:ind w:left="3371" w:hanging="360"/>
+      </w:pPr>
+    </w:lvl>
+    <w:lvl w:ilvl="4" w:tplc="38090019" w:tentative="1">
+      <w:start w:val="1"/>
+      <w:numFmt w:val="lowerLetter"/>
+      <w:lvlText w:val="%5."/>
+      <w:lvlJc w:val="left"/>
+      <w:pPr>
+        <w:ind w:left="4091" w:hanging="360"/>
+      </w:pPr>
+    </w:lvl>
+    <w:lvl w:ilvl="5" w:tplc="3809001B" w:tentative="1">
+      <w:start w:val="1"/>
+      <w:numFmt w:val="lowerRoman"/>
+      <w:lvlText w:val="%6."/>
+      <w:lvlJc w:val="right"/>
+      <w:pPr>
+        <w:ind w:left="4811" w:hanging="180"/>
+      </w:pPr>
+    </w:lvl>
+    <w:lvl w:ilvl="6" w:tplc="3809000F" w:tentative="1">
+      <w:start w:val="1"/>
+      <w:numFmt w:val="decimal"/>
+      <w:lvlText w:val="%7."/>
+      <w:lvlJc w:val="left"/>
+      <w:pPr>
+        <w:ind w:left="5531" w:hanging="360"/>
+      </w:pPr>
+    </w:lvl>
+    <w:lvl w:ilvl="7" w:tplc="38090019" w:tentative="1">
+      <w:start w:val="1"/>
+      <w:numFmt w:val="lowerLetter"/>
+      <w:lvlText w:val="%8."/>
+      <w:lvlJc w:val="left"/>
+      <w:pPr>
+        <w:ind w:left="6251" w:hanging="360"/>
+      </w:pPr>
+    </w:lvl>
+    <w:lvl w:ilvl="8" w:tplc="3809001B" w:tentative="1">
+      <w:start w:val="1"/>
+      <w:numFmt w:val="lowerRoman"/>
+      <w:lvlText w:val="%9."/>
+      <w:lvlJc w:val="right"/>
+      <w:pPr>
         <w:ind w:left="6971" w:hanging="180"/>
       </w:pPr>
     </w:lvl>
@@ -37651,10 +40112,10 @@
     <w:abstractNumId w:val="4"/>
   </w:num>
   <w:num w:numId="2">
-    <w:abstractNumId w:val="23"/>
+    <w:abstractNumId w:val="27"/>
   </w:num>
   <w:num w:numId="3">
-    <w:abstractNumId w:val="22"/>
+    <w:abstractNumId w:val="26"/>
   </w:num>
   <w:num w:numId="4">
     <w:abstractNumId w:val="3"/>
@@ -37663,7 +40124,7 @@
     <w:abstractNumId w:val="0"/>
   </w:num>
   <w:num w:numId="6">
-    <w:abstractNumId w:val="17"/>
+    <w:abstractNumId w:val="20"/>
   </w:num>
   <w:num w:numId="7">
     <w:abstractNumId w:val="6"/>
@@ -37672,43 +40133,43 @@
     <w:abstractNumId w:val="1"/>
   </w:num>
   <w:num w:numId="9">
-    <w:abstractNumId w:val="30"/>
+    <w:abstractNumId w:val="35"/>
   </w:num>
   <w:num w:numId="10">
     <w:abstractNumId w:val="5"/>
   </w:num>
   <w:num w:numId="11">
-    <w:abstractNumId w:val="29"/>
+    <w:abstractNumId w:val="33"/>
   </w:num>
   <w:num w:numId="12">
-    <w:abstractNumId w:val="26"/>
+    <w:abstractNumId w:val="30"/>
   </w:num>
   <w:num w:numId="13">
-    <w:abstractNumId w:val="33"/>
+    <w:abstractNumId w:val="38"/>
   </w:num>
   <w:num w:numId="14">
-    <w:abstractNumId w:val="8"/>
+    <w:abstractNumId w:val="9"/>
   </w:num>
   <w:num w:numId="15">
     <w:abstractNumId w:val="2"/>
   </w:num>
   <w:num w:numId="16">
-    <w:abstractNumId w:val="15"/>
+    <w:abstractNumId w:val="18"/>
   </w:num>
   <w:num w:numId="17">
-    <w:abstractNumId w:val="13"/>
+    <w:abstractNumId w:val="16"/>
   </w:num>
   <w:num w:numId="18">
-    <w:abstractNumId w:val="25"/>
+    <w:abstractNumId w:val="29"/>
   </w:num>
   <w:num w:numId="19">
-    <w:abstractNumId w:val="32"/>
+    <w:abstractNumId w:val="37"/>
   </w:num>
   <w:num w:numId="20">
-    <w:abstractNumId w:val="31"/>
+    <w:abstractNumId w:val="36"/>
   </w:num>
   <w:num w:numId="21">
-    <w:abstractNumId w:val="21"/>
+    <w:abstractNumId w:val="25"/>
   </w:num>
   <w:num w:numId="22">
     <w:abstractNumId w:val="4"/>
@@ -37747,28 +40208,28 @@
     </w:lvlOverride>
   </w:num>
   <w:num w:numId="25">
+    <w:abstractNumId w:val="22"/>
+  </w:num>
+  <w:num w:numId="26">
+    <w:abstractNumId w:val="17"/>
+  </w:num>
+  <w:num w:numId="27">
+    <w:abstractNumId w:val="28"/>
+  </w:num>
+  <w:num w:numId="28">
+    <w:abstractNumId w:val="21"/>
+  </w:num>
+  <w:num w:numId="29">
     <w:abstractNumId w:val="19"/>
   </w:num>
-  <w:num w:numId="26">
+  <w:num w:numId="30">
     <w:abstractNumId w:val="14"/>
   </w:num>
-  <w:num w:numId="27">
-    <w:abstractNumId w:val="24"/>
-  </w:num>
-  <w:num w:numId="28">
-    <w:abstractNumId w:val="18"/>
-  </w:num>
-  <w:num w:numId="29">
-    <w:abstractNumId w:val="16"/>
-  </w:num>
-  <w:num w:numId="30">
-    <w:abstractNumId w:val="11"/>
-  </w:num>
   <w:num w:numId="31">
-    <w:abstractNumId w:val="9"/>
+    <w:abstractNumId w:val="10"/>
   </w:num>
   <w:num w:numId="32">
-    <w:abstractNumId w:val="10"/>
+    <w:abstractNumId w:val="12"/>
   </w:num>
   <w:num w:numId="33">
     <w:abstractNumId w:val="4"/>
@@ -37777,10 +40238,10 @@
     <w:abstractNumId w:val="4"/>
   </w:num>
   <w:num w:numId="35">
-    <w:abstractNumId w:val="34"/>
+    <w:abstractNumId w:val="40"/>
   </w:num>
   <w:num w:numId="36">
-    <w:abstractNumId w:val="27"/>
+    <w:abstractNumId w:val="31"/>
   </w:num>
   <w:num w:numId="37">
     <w:abstractNumId w:val="7"/>
@@ -37792,13 +40253,31 @@
     </w:lvlOverride>
   </w:num>
   <w:num w:numId="39">
-    <w:abstractNumId w:val="20"/>
+    <w:abstractNumId w:val="24"/>
   </w:num>
   <w:num w:numId="40">
-    <w:abstractNumId w:val="12"/>
+    <w:abstractNumId w:val="15"/>
   </w:num>
   <w:num w:numId="41">
-    <w:abstractNumId w:val="28"/>
+    <w:abstractNumId w:val="32"/>
+  </w:num>
+  <w:num w:numId="42">
+    <w:abstractNumId w:val="13"/>
+  </w:num>
+  <w:num w:numId="43">
+    <w:abstractNumId w:val="8"/>
+  </w:num>
+  <w:num w:numId="44">
+    <w:abstractNumId w:val="23"/>
+  </w:num>
+  <w:num w:numId="45">
+    <w:abstractNumId w:val="11"/>
+  </w:num>
+  <w:num w:numId="46">
+    <w:abstractNumId w:val="39"/>
+  </w:num>
+  <w:num w:numId="47">
+    <w:abstractNumId w:val="34"/>
   </w:num>
 </w:numbering>
 </file>
@@ -37975,7 +40454,7 @@
     <w:lsdException w:name="Table Web 2" w:semiHidden="1" w:unhideWhenUsed="1"/>
     <w:lsdException w:name="Table Web 3" w:semiHidden="1" w:unhideWhenUsed="1"/>
     <w:lsdException w:name="Balloon Text" w:semiHidden="1" w:unhideWhenUsed="1"/>
-    <w:lsdException w:name="Table Grid" w:uiPriority="59"/>
+    <w:lsdException w:name="Table Grid" w:uiPriority="39" w:qFormat="1"/>
     <w:lsdException w:name="Table Theme" w:semiHidden="1" w:unhideWhenUsed="1"/>
     <w:lsdException w:name="Placeholder Text" w:semiHidden="1"/>
     <w:lsdException w:name="No Spacing" w:uiPriority="1" w:qFormat="1"/>
@@ -38717,7 +41196,8 @@
   <w:style w:type="table" w:styleId="TableGrid">
     <w:name w:val="Table Grid"/>
     <w:basedOn w:val="TableNormal"/>
-    <w:uiPriority w:val="59"/>
+    <w:uiPriority w:val="39"/>
+    <w:qFormat/>
     <w:rsid w:val="00AE71B7"/>
     <w:pPr>
       <w:spacing w:after="0" w:line="240" w:lineRule="auto"/>
@@ -39770,7 +42250,7 @@
 </file>
 
 <file path=customXml/itemProps1.xml><?xml version="1.0" encoding="utf-8"?>
-<ds:datastoreItem xmlns:ds="http://schemas.openxmlformats.org/officeDocument/2006/customXml" ds:itemID="{9B2D5084-84FD-4CB9-82CE-333A6929164E}">
+<ds:datastoreItem xmlns:ds="http://schemas.openxmlformats.org/officeDocument/2006/customXml" ds:itemID="{8D348465-5084-4D89-86C0-F70820652B27}">
   <ds:schemaRefs>
     <ds:schemaRef ds:uri="http://schemas.openxmlformats.org/officeDocument/2006/bibliography"/>
   </ds:schemaRefs>

</xml_diff>

<commit_message>
perubahan use case dan scenario
</commit_message>
<xml_diff>
--- a/CONTINUE SKRIPSI.docx
+++ b/CONTINUE SKRIPSI.docx
@@ -36582,12 +36582,10 @@
             <w:r>
               <w:rPr>
                 <w:rFonts w:cs="Times New Roman"/>
-                <w:i/>
-                <w:iCs/>
                 <w:szCs w:val="24"/>
                 <w:lang w:val="en-ID"/>
               </w:rPr>
-              <w:t>Crud Builder</w:t>
+              <w:t>Konten</w:t>
             </w:r>
           </w:p>
           <w:p>
@@ -36614,12 +36612,10 @@
             <w:r>
               <w:rPr>
                 <w:rFonts w:cs="Times New Roman"/>
-                <w:i/>
-                <w:iCs/>
                 <w:szCs w:val="24"/>
                 <w:lang w:val="en-ID"/>
               </w:rPr>
-              <w:t>Page Builder</w:t>
+              <w:t>Organisasi</w:t>
             </w:r>
           </w:p>
           <w:p>
@@ -36644,30 +36640,10 @@
             <w:r>
               <w:rPr>
                 <w:rFonts w:cs="Times New Roman"/>
-                <w:i/>
-                <w:iCs/>
                 <w:szCs w:val="24"/>
                 <w:lang w:val="en-ID"/>
               </w:rPr>
-              <w:t xml:space="preserve">Form </w:t>
-            </w:r>
-            <w:r>
-              <w:rPr>
-                <w:rFonts w:cs="Times New Roman"/>
-                <w:szCs w:val="24"/>
-                <w:lang w:val="en-ID"/>
-              </w:rPr>
-              <w:t xml:space="preserve">kuesioner atau </w:t>
-            </w:r>
-            <w:r>
-              <w:rPr>
-                <w:rFonts w:cs="Times New Roman"/>
-                <w:i/>
-                <w:iCs/>
-                <w:szCs w:val="24"/>
-                <w:lang w:val="en-ID"/>
-              </w:rPr>
-              <w:t>Form Builder</w:t>
+              <w:t>Situs</w:t>
             </w:r>
           </w:p>
         </w:tc>
@@ -36997,16 +36973,24 @@
     <w:p>
       <w:pPr>
         <w:jc w:val="center"/>
-      </w:pPr>
-      <w:r>
         <w:rPr>
           <w:noProof/>
         </w:rPr>
+      </w:pPr>
+    </w:p>
+    <w:p>
+      <w:pPr>
+        <w:jc w:val="center"/>
+      </w:pPr>
+      <w:r>
+        <w:rPr>
+          <w:noProof/>
+        </w:rPr>
         <w:drawing>
-          <wp:inline distT="0" distB="0" distL="0" distR="0" wp14:anchorId="1A83DCED" wp14:editId="1E5843D8">
-            <wp:extent cx="3282950" cy="3101008"/>
+          <wp:inline distT="0" distB="0" distL="0" distR="0" wp14:anchorId="0B677CBA" wp14:editId="406EC370">
+            <wp:extent cx="3209925" cy="3005657"/>
             <wp:effectExtent l="0" t="0" r="0" b="4445"/>
-            <wp:docPr id="56" name="Picture 56"/>
+            <wp:docPr id="53" name="Picture 53"/>
             <wp:cNvGraphicFramePr>
               <a:graphicFrameLocks xmlns:a="http://schemas.openxmlformats.org/drawingml/2006/main" noChangeAspect="1"/>
             </wp:cNvGraphicFramePr>
@@ -37014,7 +36998,7 @@
               <a:graphicData uri="http://schemas.openxmlformats.org/drawingml/2006/picture">
                 <pic:pic xmlns:pic="http://schemas.openxmlformats.org/drawingml/2006/picture">
                   <pic:nvPicPr>
-                    <pic:cNvPr id="0" name="Picture 3"/>
+                    <pic:cNvPr id="0" name="Picture 1"/>
                     <pic:cNvPicPr>
                       <a:picLocks noChangeAspect="1" noChangeArrowheads="1"/>
                     </pic:cNvPicPr>
@@ -37027,13 +37011,13 @@
                         </a:ext>
                       </a:extLst>
                     </a:blip>
-                    <a:srcRect l="7651" r="9208" b="15559"/>
+                    <a:srcRect l="7618" r="8583" b="15632"/>
                     <a:stretch/>
                   </pic:blipFill>
                   <pic:spPr bwMode="auto">
                     <a:xfrm>
                       <a:off x="0" y="0"/>
-                      <a:ext cx="3290580" cy="3108215"/>
+                      <a:ext cx="3218627" cy="3013806"/>
                     </a:xfrm>
                     <a:prstGeom prst="rect">
                       <a:avLst/>
@@ -37466,8 +37450,8 @@
       </w:tblPr>
       <w:tblGrid>
         <w:gridCol w:w="570"/>
-        <w:gridCol w:w="2407"/>
-        <w:gridCol w:w="4820"/>
+        <w:gridCol w:w="2832"/>
+        <w:gridCol w:w="4395"/>
       </w:tblGrid>
       <w:tr>
         <w:trPr>
@@ -37503,7 +37487,7 @@
         </w:tc>
         <w:tc>
           <w:tcPr>
-            <w:tcW w:w="2407" w:type="dxa"/>
+            <w:tcW w:w="2832" w:type="dxa"/>
           </w:tcPr>
           <w:p>
             <w:pPr>
@@ -37519,26 +37503,28 @@
             <w:r>
               <w:rPr>
                 <w:rFonts w:cs="Times New Roman"/>
-                <w:szCs w:val="24"/>
-                <w:lang w:val="en-ID"/>
-              </w:rPr>
-              <w:t>Us</w:t>
-            </w:r>
-            <w:r>
-              <w:rPr>
-                <w:rFonts w:cs="Times New Roman"/>
                 <w:i/>
                 <w:iCs/>
                 <w:szCs w:val="24"/>
                 <w:lang w:val="en-ID"/>
               </w:rPr>
-              <w:t>e Case</w:t>
+              <w:t>Use</w:t>
+            </w:r>
+            <w:r>
+              <w:rPr>
+                <w:rFonts w:cs="Times New Roman"/>
+                <w:i/>
+                <w:iCs/>
+                <w:szCs w:val="24"/>
+                <w:lang w:val="en-ID"/>
+              </w:rPr>
+              <w:t xml:space="preserve"> Case</w:t>
             </w:r>
           </w:p>
         </w:tc>
         <w:tc>
           <w:tcPr>
-            <w:tcW w:w="4820" w:type="dxa"/>
+            <w:tcW w:w="4395" w:type="dxa"/>
           </w:tcPr>
           <w:p>
             <w:pPr>
@@ -37600,7 +37586,7 @@
         </w:tc>
         <w:tc>
           <w:tcPr>
-            <w:tcW w:w="2407" w:type="dxa"/>
+            <w:tcW w:w="2832" w:type="dxa"/>
           </w:tcPr>
           <w:p>
             <w:pPr>
@@ -37627,13 +37613,11 @@
         </w:tc>
         <w:tc>
           <w:tcPr>
-            <w:tcW w:w="4820" w:type="dxa"/>
+            <w:tcW w:w="4395" w:type="dxa"/>
           </w:tcPr>
           <w:p>
             <w:pPr>
-              <w:pStyle w:val="ListParagraph"/>
               <w:spacing w:line="276" w:lineRule="auto"/>
-              <w:ind w:left="322"/>
               <w:cnfStyle w:val="000000100000" w:firstRow="0" w:lastRow="0" w:firstColumn="0" w:lastColumn="0" w:oddVBand="0" w:evenVBand="0" w:oddHBand="1" w:evenHBand="0" w:firstRowFirstColumn="0" w:firstRowLastColumn="0" w:lastRowFirstColumn="0" w:lastRowLastColumn="0"/>
               <w:rPr>
                 <w:rFonts w:cs="Times New Roman"/>
@@ -37695,7 +37679,7 @@
         </w:tc>
         <w:tc>
           <w:tcPr>
-            <w:tcW w:w="2407" w:type="dxa"/>
+            <w:tcW w:w="2832" w:type="dxa"/>
           </w:tcPr>
           <w:p>
             <w:pPr>
@@ -37711,24 +37695,20 @@
             <w:r>
               <w:rPr>
                 <w:rFonts w:cs="Times New Roman"/>
-                <w:i/>
-                <w:iCs/>
                 <w:szCs w:val="24"/>
                 <w:lang w:val="en-ID"/>
               </w:rPr>
-              <w:t>Crud Builder</w:t>
+              <w:t>Kuesioner</w:t>
             </w:r>
           </w:p>
         </w:tc>
         <w:tc>
           <w:tcPr>
-            <w:tcW w:w="4820" w:type="dxa"/>
+            <w:tcW w:w="4395" w:type="dxa"/>
           </w:tcPr>
           <w:p>
             <w:pPr>
-              <w:pStyle w:val="ListParagraph"/>
               <w:spacing w:line="276" w:lineRule="auto"/>
-              <w:ind w:left="322"/>
               <w:cnfStyle w:val="000000000000" w:firstRow="0" w:lastRow="0" w:firstColumn="0" w:lastColumn="0" w:oddVBand="0" w:evenVBand="0" w:oddHBand="0" w:evenHBand="0" w:firstRowFirstColumn="0" w:firstRowLastColumn="0" w:lastRowFirstColumn="0" w:lastRowLastColumn="0"/>
               <w:rPr>
                 <w:rFonts w:cs="Times New Roman"/>
@@ -37742,15 +37722,25 @@
                 <w:szCs w:val="24"/>
                 <w:lang w:val="en-ID"/>
               </w:rPr>
-              <w:t>Fitur yang disediakan untuk admin melakukan manipulasi database secara langsung didalam sistem informasi</w:t>
-            </w:r>
-            <w:r>
-              <w:rPr>
-                <w:rFonts w:cs="Times New Roman"/>
+              <w:t xml:space="preserve">Menu ini terdapat pada </w:t>
+            </w:r>
+            <w:r>
+              <w:rPr>
+                <w:rFonts w:cs="Times New Roman"/>
+                <w:i/>
+                <w:iCs/>
                 <w:szCs w:val="24"/>
                 <w:lang w:val="en-ID"/>
               </w:rPr>
-              <w:t>.</w:t>
+              <w:t>page</w:t>
+            </w:r>
+            <w:r>
+              <w:rPr>
+                <w:rFonts w:cs="Times New Roman"/>
+                <w:szCs w:val="24"/>
+                <w:lang w:val="en-ID"/>
+              </w:rPr>
+              <w:t xml:space="preserve"> yang dibuat oleh admin dan peruntukan untuk alumni.</w:t>
             </w:r>
           </w:p>
         </w:tc>
@@ -37791,7 +37781,7 @@
         </w:tc>
         <w:tc>
           <w:tcPr>
-            <w:tcW w:w="2407" w:type="dxa"/>
+            <w:tcW w:w="2832" w:type="dxa"/>
           </w:tcPr>
           <w:p>
             <w:pPr>
@@ -37809,24 +37799,20 @@
             <w:r>
               <w:rPr>
                 <w:rFonts w:cs="Times New Roman"/>
-                <w:i/>
-                <w:iCs/>
                 <w:szCs w:val="24"/>
                 <w:lang w:val="en-ID"/>
               </w:rPr>
-              <w:t>Page Builder</w:t>
+              <w:t>Konten</w:t>
             </w:r>
           </w:p>
         </w:tc>
         <w:tc>
           <w:tcPr>
-            <w:tcW w:w="4820" w:type="dxa"/>
+            <w:tcW w:w="4395" w:type="dxa"/>
           </w:tcPr>
           <w:p>
             <w:pPr>
-              <w:pStyle w:val="ListParagraph"/>
               <w:spacing w:line="276" w:lineRule="auto"/>
-              <w:ind w:left="322"/>
               <w:cnfStyle w:val="000000100000" w:firstRow="0" w:lastRow="0" w:firstColumn="0" w:lastColumn="0" w:oddVBand="0" w:evenVBand="0" w:oddHBand="1" w:evenHBand="0" w:firstRowFirstColumn="0" w:firstRowLastColumn="0" w:lastRowFirstColumn="0" w:lastRowLastColumn="0"/>
               <w:rPr>
                 <w:rFonts w:cs="Times New Roman"/>
@@ -37850,7 +37836,15 @@
                 <w:szCs w:val="24"/>
                 <w:lang w:val="en-ID"/>
               </w:rPr>
-              <w:t>page</w:t>
+              <w:t>page layou</w:t>
+            </w:r>
+            <w:r>
+              <w:rPr>
+                <w:rFonts w:cs="Times New Roman"/>
+                <w:szCs w:val="24"/>
+                <w:lang w:val="en-ID"/>
+              </w:rPr>
+              <w:t xml:space="preserve">t </w:t>
             </w:r>
             <w:r>
               <w:rPr>
@@ -37860,35 +37854,7 @@
                 <w:szCs w:val="24"/>
                 <w:lang w:val="en-ID"/>
               </w:rPr>
-              <w:t xml:space="preserve"> layou</w:t>
-            </w:r>
-            <w:r>
-              <w:rPr>
-                <w:rFonts w:cs="Times New Roman"/>
-                <w:szCs w:val="24"/>
-                <w:lang w:val="en-ID"/>
-              </w:rPr>
-              <w:t xml:space="preserve">t </w:t>
-            </w:r>
-            <w:r>
-              <w:rPr>
-                <w:rFonts w:cs="Times New Roman"/>
-                <w:i/>
-                <w:iCs/>
-                <w:szCs w:val="24"/>
-                <w:lang w:val="en-ID"/>
-              </w:rPr>
-              <w:t>tracer</w:t>
-            </w:r>
-            <w:r>
-              <w:rPr>
-                <w:rFonts w:cs="Times New Roman"/>
-                <w:i/>
-                <w:iCs/>
-                <w:szCs w:val="24"/>
-                <w:lang w:val="en-ID"/>
-              </w:rPr>
-              <w:t xml:space="preserve"> study </w:t>
+              <w:t xml:space="preserve">tracer study </w:t>
             </w:r>
             <w:r>
               <w:rPr>
@@ -37944,7 +37910,7 @@
         </w:tc>
         <w:tc>
           <w:tcPr>
-            <w:tcW w:w="2407" w:type="dxa"/>
+            <w:tcW w:w="2832" w:type="dxa"/>
           </w:tcPr>
           <w:p>
             <w:pPr>
@@ -37953,8 +37919,6 @@
               <w:cnfStyle w:val="000000000000" w:firstRow="0" w:lastRow="0" w:firstColumn="0" w:lastColumn="0" w:oddVBand="0" w:evenVBand="0" w:oddHBand="0" w:evenHBand="0" w:firstRowFirstColumn="0" w:firstRowLastColumn="0" w:lastRowFirstColumn="0" w:lastRowLastColumn="0"/>
               <w:rPr>
                 <w:rFonts w:cs="Times New Roman"/>
-                <w:i/>
-                <w:iCs/>
                 <w:szCs w:val="24"/>
                 <w:lang w:val="en-ID"/>
               </w:rPr>
@@ -37962,24 +37926,20 @@
             <w:r>
               <w:rPr>
                 <w:rFonts w:cs="Times New Roman"/>
-                <w:i/>
-                <w:iCs/>
                 <w:szCs w:val="24"/>
                 <w:lang w:val="en-ID"/>
               </w:rPr>
-              <w:t>Form Builder</w:t>
+              <w:t>Pengguna</w:t>
             </w:r>
           </w:p>
         </w:tc>
         <w:tc>
           <w:tcPr>
-            <w:tcW w:w="4820" w:type="dxa"/>
+            <w:tcW w:w="4395" w:type="dxa"/>
           </w:tcPr>
           <w:p>
             <w:pPr>
-              <w:pStyle w:val="ListParagraph"/>
               <w:spacing w:line="276" w:lineRule="auto"/>
-              <w:ind w:left="322"/>
               <w:cnfStyle w:val="000000000000" w:firstRow="0" w:lastRow="0" w:firstColumn="0" w:lastColumn="0" w:oddVBand="0" w:evenVBand="0" w:oddHBand="0" w:evenHBand="0" w:firstRowFirstColumn="0" w:firstRowLastColumn="0" w:lastRowFirstColumn="0" w:lastRowLastColumn="0"/>
               <w:rPr>
                 <w:rFonts w:cs="Times New Roman"/>
@@ -37993,341 +37953,7 @@
                 <w:szCs w:val="24"/>
                 <w:lang w:val="en-ID"/>
               </w:rPr>
-              <w:t xml:space="preserve">Fitur yang digunakan oleh admin untuk membuat dan memanipulasi </w:t>
-            </w:r>
-            <w:r>
-              <w:rPr>
-                <w:rFonts w:cs="Times New Roman"/>
-                <w:i/>
-                <w:iCs/>
-                <w:szCs w:val="24"/>
-                <w:lang w:val="en-ID"/>
-              </w:rPr>
-              <w:t xml:space="preserve">form </w:t>
-            </w:r>
-            <w:r>
-              <w:rPr>
-                <w:rFonts w:cs="Times New Roman"/>
-                <w:szCs w:val="24"/>
-                <w:lang w:val="en-ID"/>
-              </w:rPr>
-              <w:t>kuesioner yang nantinya diisi oleh alumni.</w:t>
-            </w:r>
-          </w:p>
-        </w:tc>
-      </w:tr>
-    </w:tbl>
-    <w:p>
-      <w:pPr>
-        <w:pStyle w:val="Caption"/>
-      </w:pPr>
-    </w:p>
-    <w:p>
-      <w:pPr>
-        <w:pStyle w:val="Caption"/>
-        <w:jc w:val="center"/>
-        <w:rPr>
-          <w:b/>
-          <w:bCs/>
-          <w:i w:val="0"/>
-          <w:iCs w:val="0"/>
-          <w:color w:val="000000" w:themeColor="text1"/>
-          <w:sz w:val="24"/>
-          <w:szCs w:val="24"/>
-        </w:rPr>
-      </w:pPr>
-      <w:r>
-        <w:rPr>
-          <w:b/>
-          <w:bCs/>
-          <w:i w:val="0"/>
-          <w:iCs w:val="0"/>
-          <w:color w:val="000000" w:themeColor="text1"/>
-          <w:sz w:val="24"/>
-          <w:szCs w:val="24"/>
-        </w:rPr>
-        <w:lastRenderedPageBreak/>
-        <w:t xml:space="preserve">Tabel </w:t>
-      </w:r>
-      <w:r>
-        <w:rPr>
-          <w:b/>
-          <w:bCs/>
-          <w:i w:val="0"/>
-          <w:iCs w:val="0"/>
-          <w:color w:val="000000" w:themeColor="text1"/>
-          <w:sz w:val="24"/>
-          <w:szCs w:val="24"/>
-        </w:rPr>
-        <w:fldChar w:fldCharType="begin"/>
-      </w:r>
-      <w:r>
-        <w:rPr>
-          <w:b/>
-          <w:bCs/>
-          <w:i w:val="0"/>
-          <w:iCs w:val="0"/>
-          <w:color w:val="000000" w:themeColor="text1"/>
-          <w:sz w:val="24"/>
-          <w:szCs w:val="24"/>
-        </w:rPr>
-        <w:instrText xml:space="preserve"> STYLEREF 1 \s </w:instrText>
-      </w:r>
-      <w:r>
-        <w:rPr>
-          <w:b/>
-          <w:bCs/>
-          <w:i w:val="0"/>
-          <w:iCs w:val="0"/>
-          <w:color w:val="000000" w:themeColor="text1"/>
-          <w:sz w:val="24"/>
-          <w:szCs w:val="24"/>
-        </w:rPr>
-        <w:fldChar w:fldCharType="separate"/>
-      </w:r>
-      <w:r>
-        <w:rPr>
-          <w:b/>
-          <w:bCs/>
-          <w:i w:val="0"/>
-          <w:iCs w:val="0"/>
-          <w:noProof/>
-          <w:color w:val="000000" w:themeColor="text1"/>
-          <w:sz w:val="24"/>
-          <w:szCs w:val="24"/>
-        </w:rPr>
-        <w:t>4</w:t>
-      </w:r>
-      <w:r>
-        <w:rPr>
-          <w:b/>
-          <w:bCs/>
-          <w:i w:val="0"/>
-          <w:iCs w:val="0"/>
-          <w:color w:val="000000" w:themeColor="text1"/>
-          <w:sz w:val="24"/>
-          <w:szCs w:val="24"/>
-        </w:rPr>
-        <w:fldChar w:fldCharType="end"/>
-      </w:r>
-      <w:r>
-        <w:rPr>
-          <w:b/>
-          <w:bCs/>
-          <w:i w:val="0"/>
-          <w:iCs w:val="0"/>
-          <w:color w:val="000000" w:themeColor="text1"/>
-          <w:sz w:val="24"/>
-          <w:szCs w:val="24"/>
-        </w:rPr>
-        <w:t>.</w:t>
-      </w:r>
-      <w:r>
-        <w:rPr>
-          <w:b/>
-          <w:bCs/>
-          <w:i w:val="0"/>
-          <w:iCs w:val="0"/>
-          <w:color w:val="000000" w:themeColor="text1"/>
-          <w:sz w:val="24"/>
-          <w:szCs w:val="24"/>
-        </w:rPr>
-        <w:fldChar w:fldCharType="begin"/>
-      </w:r>
-      <w:r>
-        <w:rPr>
-          <w:b/>
-          <w:bCs/>
-          <w:i w:val="0"/>
-          <w:iCs w:val="0"/>
-          <w:color w:val="000000" w:themeColor="text1"/>
-          <w:sz w:val="24"/>
-          <w:szCs w:val="24"/>
-        </w:rPr>
-        <w:instrText xml:space="preserve"> SEQ Tabel \* ARABIC \s 1 </w:instrText>
-      </w:r>
-      <w:r>
-        <w:rPr>
-          <w:b/>
-          <w:bCs/>
-          <w:i w:val="0"/>
-          <w:iCs w:val="0"/>
-          <w:color w:val="000000" w:themeColor="text1"/>
-          <w:sz w:val="24"/>
-          <w:szCs w:val="24"/>
-        </w:rPr>
-        <w:fldChar w:fldCharType="separate"/>
-      </w:r>
-      <w:r>
-        <w:rPr>
-          <w:b/>
-          <w:bCs/>
-          <w:i w:val="0"/>
-          <w:iCs w:val="0"/>
-          <w:noProof/>
-          <w:color w:val="000000" w:themeColor="text1"/>
-          <w:sz w:val="24"/>
-          <w:szCs w:val="24"/>
-        </w:rPr>
-        <w:t>7</w:t>
-      </w:r>
-      <w:r>
-        <w:rPr>
-          <w:b/>
-          <w:bCs/>
-          <w:i w:val="0"/>
-          <w:iCs w:val="0"/>
-          <w:color w:val="000000" w:themeColor="text1"/>
-          <w:sz w:val="24"/>
-          <w:szCs w:val="24"/>
-        </w:rPr>
-        <w:fldChar w:fldCharType="end"/>
-      </w:r>
-      <w:r>
-        <w:rPr>
-          <w:b/>
-          <w:bCs/>
-          <w:i w:val="0"/>
-          <w:iCs w:val="0"/>
-          <w:noProof/>
-          <w:color w:val="000000" w:themeColor="text1"/>
-          <w:sz w:val="24"/>
-          <w:szCs w:val="24"/>
-        </w:rPr>
-        <w:t xml:space="preserve"> Deskripsi </w:t>
-      </w:r>
-      <w:r>
-        <w:rPr>
-          <w:b/>
-          <w:bCs/>
-          <w:noProof/>
-          <w:color w:val="000000" w:themeColor="text1"/>
-          <w:sz w:val="24"/>
-          <w:szCs w:val="24"/>
-        </w:rPr>
-        <w:t>Use Case Diagram</w:t>
-      </w:r>
-      <w:r>
-        <w:rPr>
-          <w:b/>
-          <w:bCs/>
-          <w:i w:val="0"/>
-          <w:iCs w:val="0"/>
-          <w:noProof/>
-          <w:color w:val="000000" w:themeColor="text1"/>
-          <w:sz w:val="24"/>
-          <w:szCs w:val="24"/>
-        </w:rPr>
-        <w:t xml:space="preserve"> Lanjutan</w:t>
-      </w:r>
-    </w:p>
-    <w:tbl>
-      <w:tblPr>
-        <w:tblStyle w:val="PlainTable2"/>
-        <w:tblW w:w="0" w:type="auto"/>
-        <w:jc w:val="center"/>
-        <w:tblLook w:val="04A0" w:firstRow="1" w:lastRow="0" w:firstColumn="1" w:lastColumn="0" w:noHBand="0" w:noVBand="1"/>
-      </w:tblPr>
-      <w:tblGrid>
-        <w:gridCol w:w="570"/>
-        <w:gridCol w:w="2407"/>
-        <w:gridCol w:w="4820"/>
-      </w:tblGrid>
-      <w:tr>
-        <w:trPr>
-          <w:cnfStyle w:val="100000000000" w:firstRow="1" w:lastRow="0" w:firstColumn="0" w:lastColumn="0" w:oddVBand="0" w:evenVBand="0" w:oddHBand="0" w:evenHBand="0" w:firstRowFirstColumn="0" w:firstRowLastColumn="0" w:lastRowFirstColumn="0" w:lastRowLastColumn="0"/>
-          <w:jc w:val="center"/>
-        </w:trPr>
-        <w:tc>
-          <w:tcPr>
-            <w:cnfStyle w:val="001000000000" w:firstRow="0" w:lastRow="0" w:firstColumn="1" w:lastColumn="0" w:oddVBand="0" w:evenVBand="0" w:oddHBand="0" w:evenHBand="0" w:firstRowFirstColumn="0" w:firstRowLastColumn="0" w:lastRowFirstColumn="0" w:lastRowLastColumn="0"/>
-            <w:tcW w:w="570" w:type="dxa"/>
-          </w:tcPr>
-          <w:p>
-            <w:pPr>
-              <w:spacing w:line="276" w:lineRule="auto"/>
-              <w:jc w:val="center"/>
-              <w:rPr>
-                <w:rFonts w:cs="Times New Roman"/>
-                <w:b w:val="0"/>
-                <w:bCs w:val="0"/>
-                <w:szCs w:val="24"/>
-                <w:lang w:val="en-ID"/>
-              </w:rPr>
-            </w:pPr>
-            <w:r>
-              <w:rPr>
-                <w:rFonts w:cs="Times New Roman"/>
-                <w:szCs w:val="24"/>
-                <w:lang w:val="en-ID"/>
-              </w:rPr>
-              <w:t>No.</w:t>
-            </w:r>
-          </w:p>
-        </w:tc>
-        <w:tc>
-          <w:tcPr>
-            <w:tcW w:w="2407" w:type="dxa"/>
-          </w:tcPr>
-          <w:p>
-            <w:pPr>
-              <w:spacing w:line="276" w:lineRule="auto"/>
-              <w:jc w:val="center"/>
-              <w:cnfStyle w:val="100000000000" w:firstRow="1" w:lastRow="0" w:firstColumn="0" w:lastColumn="0" w:oddVBand="0" w:evenVBand="0" w:oddHBand="0" w:evenHBand="0" w:firstRowFirstColumn="0" w:firstRowLastColumn="0" w:lastRowFirstColumn="0" w:lastRowLastColumn="0"/>
-              <w:rPr>
-                <w:rFonts w:cs="Times New Roman"/>
-                <w:i/>
-                <w:iCs/>
-                <w:szCs w:val="24"/>
-                <w:lang w:val="en-ID"/>
-              </w:rPr>
-            </w:pPr>
-            <w:r>
-              <w:rPr>
-                <w:rFonts w:cs="Times New Roman"/>
-                <w:i/>
-                <w:iCs/>
-                <w:szCs w:val="24"/>
-                <w:lang w:val="en-ID"/>
-              </w:rPr>
-              <w:t>Use</w:t>
-            </w:r>
-            <w:r>
-              <w:rPr>
-                <w:rFonts w:cs="Times New Roman"/>
-                <w:i/>
-                <w:iCs/>
-                <w:szCs w:val="24"/>
-                <w:lang w:val="en-ID"/>
-              </w:rPr>
-              <w:t xml:space="preserve"> Case</w:t>
-            </w:r>
-          </w:p>
-        </w:tc>
-        <w:tc>
-          <w:tcPr>
-            <w:tcW w:w="4820" w:type="dxa"/>
-          </w:tcPr>
-          <w:p>
-            <w:pPr>
-              <w:pStyle w:val="ListParagraph"/>
-              <w:spacing w:line="276" w:lineRule="auto"/>
-              <w:ind w:left="322"/>
-              <w:jc w:val="center"/>
-              <w:cnfStyle w:val="100000000000" w:firstRow="1" w:lastRow="0" w:firstColumn="0" w:lastColumn="0" w:oddVBand="0" w:evenVBand="0" w:oddHBand="0" w:evenHBand="0" w:firstRowFirstColumn="0" w:firstRowLastColumn="0" w:lastRowFirstColumn="0" w:lastRowLastColumn="0"/>
-              <w:rPr>
-                <w:rFonts w:cs="Times New Roman"/>
-                <w:szCs w:val="24"/>
-                <w:lang w:val="en-ID"/>
-              </w:rPr>
-            </w:pPr>
-            <w:r>
-              <w:rPr>
-                <w:rFonts w:cs="Times New Roman"/>
-                <w:szCs w:val="24"/>
-                <w:lang w:val="en-ID"/>
-              </w:rPr>
-              <w:t>Deskripsi</w:t>
+              <w:t>Fitur yang digunakan oleh admin untuk menambah dan menghapus pengguna.</w:t>
             </w:r>
           </w:p>
         </w:tc>
@@ -38368,7 +37994,7 @@
         </w:tc>
         <w:tc>
           <w:tcPr>
-            <w:tcW w:w="2407" w:type="dxa"/>
+            <w:tcW w:w="2832" w:type="dxa"/>
           </w:tcPr>
           <w:p>
             <w:pPr>
@@ -38377,8 +38003,6 @@
               <w:cnfStyle w:val="000000100000" w:firstRow="0" w:lastRow="0" w:firstColumn="0" w:lastColumn="0" w:oddVBand="0" w:evenVBand="0" w:oddHBand="1" w:evenHBand="0" w:firstRowFirstColumn="0" w:firstRowLastColumn="0" w:lastRowFirstColumn="0" w:lastRowLastColumn="0"/>
               <w:rPr>
                 <w:rFonts w:cs="Times New Roman"/>
-                <w:i/>
-                <w:iCs/>
                 <w:szCs w:val="24"/>
                 <w:lang w:val="en-ID"/>
               </w:rPr>
@@ -38386,24 +38010,20 @@
             <w:r>
               <w:rPr>
                 <w:rFonts w:cs="Times New Roman"/>
-                <w:i/>
-                <w:iCs/>
                 <w:szCs w:val="24"/>
                 <w:lang w:val="en-ID"/>
               </w:rPr>
-              <w:t>Authorizer</w:t>
+              <w:t>Organisasi</w:t>
             </w:r>
           </w:p>
         </w:tc>
         <w:tc>
           <w:tcPr>
-            <w:tcW w:w="4820" w:type="dxa"/>
+            <w:tcW w:w="4395" w:type="dxa"/>
           </w:tcPr>
           <w:p>
             <w:pPr>
-              <w:pStyle w:val="ListParagraph"/>
               <w:spacing w:line="276" w:lineRule="auto"/>
-              <w:ind w:left="322"/>
               <w:cnfStyle w:val="000000100000" w:firstRow="0" w:lastRow="0" w:firstColumn="0" w:lastColumn="0" w:oddVBand="0" w:evenVBand="0" w:oddHBand="1" w:evenHBand="0" w:firstRowFirstColumn="0" w:firstRowLastColumn="0" w:lastRowFirstColumn="0" w:lastRowLastColumn="0"/>
               <w:rPr>
                 <w:rFonts w:cs="Times New Roman"/>
@@ -38417,21 +38037,226 @@
                 <w:szCs w:val="24"/>
                 <w:lang w:val="en-ID"/>
               </w:rPr>
-              <w:t>Fitur yang digunakan oleh admin untuk menambah dan menghapus pengguna</w:t>
-            </w:r>
-            <w:r>
-              <w:rPr>
-                <w:rFonts w:cs="Times New Roman"/>
-                <w:szCs w:val="24"/>
-                <w:lang w:val="en-ID"/>
-              </w:rPr>
-              <w:t>.</w:t>
+              <w:t>Fitur yang digunakan oleh admin untuk menambah dan menghapus pengguna.</w:t>
             </w:r>
           </w:p>
         </w:tc>
       </w:tr>
+    </w:tbl>
+    <w:p>
+      <w:pPr>
+        <w:pStyle w:val="Caption"/>
+        <w:jc w:val="center"/>
+        <w:rPr>
+          <w:b/>
+          <w:bCs/>
+          <w:i w:val="0"/>
+          <w:iCs w:val="0"/>
+          <w:color w:val="000000" w:themeColor="text1"/>
+          <w:sz w:val="24"/>
+          <w:szCs w:val="24"/>
+        </w:rPr>
+      </w:pPr>
+      <w:r>
+        <w:rPr>
+          <w:b/>
+          <w:bCs/>
+          <w:i w:val="0"/>
+          <w:iCs w:val="0"/>
+          <w:color w:val="000000" w:themeColor="text1"/>
+          <w:sz w:val="24"/>
+          <w:szCs w:val="24"/>
+        </w:rPr>
+        <w:lastRenderedPageBreak/>
+        <w:t xml:space="preserve">Tabel </w:t>
+      </w:r>
+      <w:r>
+        <w:rPr>
+          <w:b/>
+          <w:bCs/>
+          <w:i w:val="0"/>
+          <w:iCs w:val="0"/>
+          <w:color w:val="000000" w:themeColor="text1"/>
+          <w:sz w:val="24"/>
+          <w:szCs w:val="24"/>
+        </w:rPr>
+        <w:fldChar w:fldCharType="begin"/>
+      </w:r>
+      <w:r>
+        <w:rPr>
+          <w:b/>
+          <w:bCs/>
+          <w:i w:val="0"/>
+          <w:iCs w:val="0"/>
+          <w:color w:val="000000" w:themeColor="text1"/>
+          <w:sz w:val="24"/>
+          <w:szCs w:val="24"/>
+        </w:rPr>
+        <w:instrText xml:space="preserve"> STYLEREF 1 \s </w:instrText>
+      </w:r>
+      <w:r>
+        <w:rPr>
+          <w:b/>
+          <w:bCs/>
+          <w:i w:val="0"/>
+          <w:iCs w:val="0"/>
+          <w:color w:val="000000" w:themeColor="text1"/>
+          <w:sz w:val="24"/>
+          <w:szCs w:val="24"/>
+        </w:rPr>
+        <w:fldChar w:fldCharType="separate"/>
+      </w:r>
+      <w:r>
+        <w:rPr>
+          <w:b/>
+          <w:bCs/>
+          <w:i w:val="0"/>
+          <w:iCs w:val="0"/>
+          <w:noProof/>
+          <w:color w:val="000000" w:themeColor="text1"/>
+          <w:sz w:val="24"/>
+          <w:szCs w:val="24"/>
+        </w:rPr>
+        <w:t>4</w:t>
+      </w:r>
+      <w:r>
+        <w:rPr>
+          <w:b/>
+          <w:bCs/>
+          <w:i w:val="0"/>
+          <w:iCs w:val="0"/>
+          <w:color w:val="000000" w:themeColor="text1"/>
+          <w:sz w:val="24"/>
+          <w:szCs w:val="24"/>
+        </w:rPr>
+        <w:fldChar w:fldCharType="end"/>
+      </w:r>
+      <w:r>
+        <w:rPr>
+          <w:b/>
+          <w:bCs/>
+          <w:i w:val="0"/>
+          <w:iCs w:val="0"/>
+          <w:color w:val="000000" w:themeColor="text1"/>
+          <w:sz w:val="24"/>
+          <w:szCs w:val="24"/>
+        </w:rPr>
+        <w:t>.</w:t>
+      </w:r>
+      <w:r>
+        <w:rPr>
+          <w:b/>
+          <w:bCs/>
+          <w:i w:val="0"/>
+          <w:iCs w:val="0"/>
+          <w:color w:val="000000" w:themeColor="text1"/>
+          <w:sz w:val="24"/>
+          <w:szCs w:val="24"/>
+        </w:rPr>
+        <w:fldChar w:fldCharType="begin"/>
+      </w:r>
+      <w:r>
+        <w:rPr>
+          <w:b/>
+          <w:bCs/>
+          <w:i w:val="0"/>
+          <w:iCs w:val="0"/>
+          <w:color w:val="000000" w:themeColor="text1"/>
+          <w:sz w:val="24"/>
+          <w:szCs w:val="24"/>
+        </w:rPr>
+        <w:instrText xml:space="preserve"> SEQ Tabel \* ARABIC \s 1 </w:instrText>
+      </w:r>
+      <w:r>
+        <w:rPr>
+          <w:b/>
+          <w:bCs/>
+          <w:i w:val="0"/>
+          <w:iCs w:val="0"/>
+          <w:color w:val="000000" w:themeColor="text1"/>
+          <w:sz w:val="24"/>
+          <w:szCs w:val="24"/>
+        </w:rPr>
+        <w:fldChar w:fldCharType="separate"/>
+      </w:r>
+      <w:r>
+        <w:rPr>
+          <w:b/>
+          <w:bCs/>
+          <w:i w:val="0"/>
+          <w:iCs w:val="0"/>
+          <w:noProof/>
+          <w:color w:val="000000" w:themeColor="text1"/>
+          <w:sz w:val="24"/>
+          <w:szCs w:val="24"/>
+        </w:rPr>
+        <w:t>7</w:t>
+      </w:r>
+      <w:r>
+        <w:rPr>
+          <w:b/>
+          <w:bCs/>
+          <w:i w:val="0"/>
+          <w:iCs w:val="0"/>
+          <w:color w:val="000000" w:themeColor="text1"/>
+          <w:sz w:val="24"/>
+          <w:szCs w:val="24"/>
+        </w:rPr>
+        <w:fldChar w:fldCharType="end"/>
+      </w:r>
+      <w:r>
+        <w:rPr>
+          <w:b/>
+          <w:bCs/>
+          <w:i w:val="0"/>
+          <w:iCs w:val="0"/>
+          <w:noProof/>
+          <w:color w:val="000000" w:themeColor="text1"/>
+          <w:sz w:val="24"/>
+          <w:szCs w:val="24"/>
+        </w:rPr>
+        <w:t xml:space="preserve"> Deskripsi </w:t>
+      </w:r>
+      <w:r>
+        <w:rPr>
+          <w:b/>
+          <w:bCs/>
+          <w:noProof/>
+          <w:color w:val="000000" w:themeColor="text1"/>
+          <w:sz w:val="24"/>
+          <w:szCs w:val="24"/>
+        </w:rPr>
+        <w:t>Use Case Diagram</w:t>
+      </w:r>
+      <w:r>
+        <w:rPr>
+          <w:b/>
+          <w:bCs/>
+          <w:i w:val="0"/>
+          <w:iCs w:val="0"/>
+          <w:noProof/>
+          <w:color w:val="000000" w:themeColor="text1"/>
+          <w:sz w:val="24"/>
+          <w:szCs w:val="24"/>
+        </w:rPr>
+        <w:t xml:space="preserve"> Lanjutan</w:t>
+      </w:r>
+    </w:p>
+    <w:tbl>
+      <w:tblPr>
+        <w:tblStyle w:val="PlainTable2"/>
+        <w:tblW w:w="0" w:type="auto"/>
+        <w:jc w:val="center"/>
+        <w:tblLook w:val="04A0" w:firstRow="1" w:lastRow="0" w:firstColumn="1" w:lastColumn="0" w:noHBand="0" w:noVBand="1"/>
+      </w:tblPr>
+      <w:tblGrid>
+        <w:gridCol w:w="570"/>
+        <w:gridCol w:w="2832"/>
+        <w:gridCol w:w="4395"/>
+      </w:tblGrid>
       <w:tr>
         <w:trPr>
+          <w:cnfStyle w:val="100000000000" w:firstRow="1" w:lastRow="0" w:firstColumn="0" w:lastColumn="0" w:oddVBand="0" w:evenVBand="0" w:oddHBand="0" w:evenHBand="0" w:firstRowFirstColumn="0" w:firstRowLastColumn="0" w:lastRowFirstColumn="0" w:lastRowLastColumn="0"/>
           <w:jc w:val="center"/>
         </w:trPr>
         <w:tc>
@@ -38454,26 +38279,26 @@
             <w:r>
               <w:rPr>
                 <w:rFonts w:cs="Times New Roman"/>
-                <w:b w:val="0"/>
-                <w:bCs w:val="0"/>
                 <w:szCs w:val="24"/>
                 <w:lang w:val="en-ID"/>
               </w:rPr>
-              <w:t>6.</w:t>
+              <w:t>No.</w:t>
             </w:r>
           </w:p>
         </w:tc>
         <w:tc>
           <w:tcPr>
-            <w:tcW w:w="2407" w:type="dxa"/>
+            <w:tcW w:w="2832" w:type="dxa"/>
           </w:tcPr>
           <w:p>
             <w:pPr>
               <w:spacing w:line="276" w:lineRule="auto"/>
-              <w:jc w:val="left"/>
-              <w:cnfStyle w:val="000000000000" w:firstRow="0" w:lastRow="0" w:firstColumn="0" w:lastColumn="0" w:oddVBand="0" w:evenVBand="0" w:oddHBand="0" w:evenHBand="0" w:firstRowFirstColumn="0" w:firstRowLastColumn="0" w:lastRowFirstColumn="0" w:lastRowLastColumn="0"/>
-              <w:rPr>
-                <w:rFonts w:cs="Times New Roman"/>
+              <w:jc w:val="center"/>
+              <w:cnfStyle w:val="100000000000" w:firstRow="1" w:lastRow="0" w:firstColumn="0" w:lastColumn="0" w:oddVBand="0" w:evenVBand="0" w:oddHBand="0" w:evenHBand="0" w:firstRowFirstColumn="0" w:firstRowLastColumn="0" w:lastRowFirstColumn="0" w:lastRowLastColumn="0"/>
+              <w:rPr>
+                <w:rFonts w:cs="Times New Roman"/>
+                <w:i/>
+                <w:iCs/>
                 <w:szCs w:val="24"/>
                 <w:lang w:val="en-ID"/>
               </w:rPr>
@@ -38481,23 +38306,36 @@
             <w:r>
               <w:rPr>
                 <w:rFonts w:cs="Times New Roman"/>
+                <w:i/>
+                <w:iCs/>
                 <w:szCs w:val="24"/>
                 <w:lang w:val="en-ID"/>
               </w:rPr>
-              <w:t>Kuesioner</w:t>
+              <w:t>Use</w:t>
+            </w:r>
+            <w:r>
+              <w:rPr>
+                <w:rFonts w:cs="Times New Roman"/>
+                <w:i/>
+                <w:iCs/>
+                <w:szCs w:val="24"/>
+                <w:lang w:val="en-ID"/>
+              </w:rPr>
+              <w:t xml:space="preserve"> Case</w:t>
             </w:r>
           </w:p>
         </w:tc>
         <w:tc>
           <w:tcPr>
-            <w:tcW w:w="4820" w:type="dxa"/>
+            <w:tcW w:w="4395" w:type="dxa"/>
           </w:tcPr>
           <w:p>
             <w:pPr>
               <w:pStyle w:val="ListParagraph"/>
               <w:spacing w:line="276" w:lineRule="auto"/>
               <w:ind w:left="322"/>
-              <w:cnfStyle w:val="000000000000" w:firstRow="0" w:lastRow="0" w:firstColumn="0" w:lastColumn="0" w:oddVBand="0" w:evenVBand="0" w:oddHBand="0" w:evenHBand="0" w:firstRowFirstColumn="0" w:firstRowLastColumn="0" w:lastRowFirstColumn="0" w:lastRowLastColumn="0"/>
+              <w:jc w:val="center"/>
+              <w:cnfStyle w:val="100000000000" w:firstRow="1" w:lastRow="0" w:firstColumn="0" w:lastColumn="0" w:oddVBand="0" w:evenVBand="0" w:oddHBand="0" w:evenHBand="0" w:firstRowFirstColumn="0" w:firstRowLastColumn="0" w:lastRowFirstColumn="0" w:lastRowLastColumn="0"/>
               <w:rPr>
                 <w:rFonts w:cs="Times New Roman"/>
                 <w:szCs w:val="24"/>
@@ -38510,25 +38348,7 @@
                 <w:szCs w:val="24"/>
                 <w:lang w:val="en-ID"/>
               </w:rPr>
-              <w:t xml:space="preserve">Menu ini terdapat pada </w:t>
-            </w:r>
-            <w:r>
-              <w:rPr>
-                <w:rFonts w:cs="Times New Roman"/>
-                <w:i/>
-                <w:iCs/>
-                <w:szCs w:val="24"/>
-                <w:lang w:val="en-ID"/>
-              </w:rPr>
-              <w:t>page</w:t>
-            </w:r>
-            <w:r>
-              <w:rPr>
-                <w:rFonts w:cs="Times New Roman"/>
-                <w:szCs w:val="24"/>
-                <w:lang w:val="en-ID"/>
-              </w:rPr>
-              <w:t xml:space="preserve"> yang dibuat oleh admin dan peruntukan untuk alumni.</w:t>
+              <w:t>Deskripsi</w:t>
             </w:r>
           </w:p>
         </w:tc>
@@ -38563,13 +38383,13 @@
                 <w:szCs w:val="24"/>
                 <w:lang w:val="en-ID"/>
               </w:rPr>
-              <w:t>7.</w:t>
+              <w:t>6.</w:t>
             </w:r>
           </w:p>
         </w:tc>
         <w:tc>
           <w:tcPr>
-            <w:tcW w:w="2407" w:type="dxa"/>
+            <w:tcW w:w="2832" w:type="dxa"/>
           </w:tcPr>
           <w:p>
             <w:pPr>
@@ -38588,20 +38408,119 @@
                 <w:szCs w:val="24"/>
                 <w:lang w:val="en-ID"/>
               </w:rPr>
-              <w:t>Laporan</w:t>
+              <w:t>Pengaturan Situs</w:t>
             </w:r>
           </w:p>
         </w:tc>
         <w:tc>
           <w:tcPr>
-            <w:tcW w:w="4820" w:type="dxa"/>
+            <w:tcW w:w="4395" w:type="dxa"/>
           </w:tcPr>
           <w:p>
             <w:pPr>
-              <w:pStyle w:val="ListParagraph"/>
               <w:spacing w:line="276" w:lineRule="auto"/>
-              <w:ind w:left="322"/>
               <w:cnfStyle w:val="000000100000" w:firstRow="0" w:lastRow="0" w:firstColumn="0" w:lastColumn="0" w:oddVBand="0" w:evenVBand="0" w:oddHBand="1" w:evenHBand="0" w:firstRowFirstColumn="0" w:firstRowLastColumn="0" w:lastRowFirstColumn="0" w:lastRowLastColumn="0"/>
+              <w:rPr>
+                <w:rFonts w:cs="Times New Roman"/>
+                <w:szCs w:val="24"/>
+                <w:lang w:val="en-ID"/>
+              </w:rPr>
+            </w:pPr>
+            <w:r>
+              <w:rPr>
+                <w:rFonts w:cs="Times New Roman"/>
+                <w:szCs w:val="24"/>
+                <w:lang w:val="en-ID"/>
+              </w:rPr>
+              <w:t xml:space="preserve">Fitur yang digunakan oleh admin untuk mengatur tampilan pada sistem seperti nama </w:t>
+            </w:r>
+            <w:r>
+              <w:rPr>
+                <w:rFonts w:cs="Times New Roman"/>
+                <w:i/>
+                <w:iCs/>
+                <w:szCs w:val="24"/>
+                <w:lang w:val="en-ID"/>
+              </w:rPr>
+              <w:t>page</w:t>
+            </w:r>
+            <w:r>
+              <w:rPr>
+                <w:rFonts w:cs="Times New Roman"/>
+                <w:szCs w:val="24"/>
+                <w:lang w:val="en-ID"/>
+              </w:rPr>
+              <w:t>, nama universitas, serta pilihan warna yang akan digunakan.</w:t>
+            </w:r>
+          </w:p>
+        </w:tc>
+      </w:tr>
+      <w:tr>
+        <w:trPr>
+          <w:jc w:val="center"/>
+        </w:trPr>
+        <w:tc>
+          <w:tcPr>
+            <w:cnfStyle w:val="001000000000" w:firstRow="0" w:lastRow="0" w:firstColumn="1" w:lastColumn="0" w:oddVBand="0" w:evenVBand="0" w:oddHBand="0" w:evenHBand="0" w:firstRowFirstColumn="0" w:firstRowLastColumn="0" w:lastRowFirstColumn="0" w:lastRowLastColumn="0"/>
+            <w:tcW w:w="570" w:type="dxa"/>
+          </w:tcPr>
+          <w:p>
+            <w:pPr>
+              <w:spacing w:line="276" w:lineRule="auto"/>
+              <w:jc w:val="center"/>
+              <w:rPr>
+                <w:rFonts w:cs="Times New Roman"/>
+                <w:b w:val="0"/>
+                <w:bCs w:val="0"/>
+                <w:szCs w:val="24"/>
+                <w:lang w:val="en-ID"/>
+              </w:rPr>
+            </w:pPr>
+            <w:r>
+              <w:rPr>
+                <w:rFonts w:cs="Times New Roman"/>
+                <w:b w:val="0"/>
+                <w:bCs w:val="0"/>
+                <w:szCs w:val="24"/>
+                <w:lang w:val="en-ID"/>
+              </w:rPr>
+              <w:t>7.</w:t>
+            </w:r>
+          </w:p>
+        </w:tc>
+        <w:tc>
+          <w:tcPr>
+            <w:tcW w:w="2832" w:type="dxa"/>
+          </w:tcPr>
+          <w:p>
+            <w:pPr>
+              <w:spacing w:line="276" w:lineRule="auto"/>
+              <w:jc w:val="left"/>
+              <w:cnfStyle w:val="000000000000" w:firstRow="0" w:lastRow="0" w:firstColumn="0" w:lastColumn="0" w:oddVBand="0" w:evenVBand="0" w:oddHBand="0" w:evenHBand="0" w:firstRowFirstColumn="0" w:firstRowLastColumn="0" w:lastRowFirstColumn="0" w:lastRowLastColumn="0"/>
+              <w:rPr>
+                <w:rFonts w:cs="Times New Roman"/>
+                <w:szCs w:val="24"/>
+                <w:lang w:val="en-ID"/>
+              </w:rPr>
+            </w:pPr>
+            <w:r>
+              <w:rPr>
+                <w:rFonts w:cs="Times New Roman"/>
+                <w:szCs w:val="24"/>
+                <w:lang w:val="en-ID"/>
+              </w:rPr>
+              <w:t>Laporan</w:t>
+            </w:r>
+          </w:p>
+        </w:tc>
+        <w:tc>
+          <w:tcPr>
+            <w:tcW w:w="4395" w:type="dxa"/>
+          </w:tcPr>
+          <w:p>
+            <w:pPr>
+              <w:spacing w:line="276" w:lineRule="auto"/>
+              <w:cnfStyle w:val="000000000000" w:firstRow="0" w:lastRow="0" w:firstColumn="0" w:lastColumn="0" w:oddVBand="0" w:evenVBand="0" w:oddHBand="0" w:evenHBand="0" w:firstRowFirstColumn="0" w:firstRowLastColumn="0" w:lastRowFirstColumn="0" w:lastRowLastColumn="0"/>
               <w:rPr>
                 <w:rFonts w:cs="Times New Roman"/>
                 <w:szCs w:val="24"/>
@@ -38666,10 +38585,7 @@
         <w:t xml:space="preserve">Scenario-scenario use case </w:t>
       </w:r>
       <w:r>
-        <w:t>yang telah dibuat</w:t>
-      </w:r>
-      <w:r>
-        <w:t xml:space="preserve"> </w:t>
+        <w:t xml:space="preserve">yang telah dibuat </w:t>
       </w:r>
       <w:r>
         <w:t>:</w:t>
@@ -39593,7 +39509,15 @@
                 <w:szCs w:val="24"/>
                 <w:lang w:val="en-ID"/>
               </w:rPr>
-              <w:t>user does not exist</w:t>
+              <w:t xml:space="preserve">Login </w:t>
+            </w:r>
+            <w:r>
+              <w:rPr>
+                <w:rFonts w:cs="Times New Roman"/>
+                <w:szCs w:val="24"/>
+                <w:lang w:val="en-ID"/>
+              </w:rPr>
+              <w:t>gagal</w:t>
             </w:r>
             <w:r>
               <w:rPr>
@@ -39867,6 +39791,8 @@
         <w:rPr>
           <w:b/>
           <w:bCs/>
+          <w:i w:val="0"/>
+          <w:iCs w:val="0"/>
           <w:noProof/>
           <w:color w:val="000000" w:themeColor="text1"/>
           <w:sz w:val="24"/>
@@ -40029,29 +39955,20 @@
           <w:sz w:val="24"/>
           <w:szCs w:val="24"/>
         </w:rPr>
-        <w:t xml:space="preserve"> Scenario Use Case C</w:t>
+        <w:t xml:space="preserve"> Scenario Use Case </w:t>
       </w:r>
       <w:r>
         <w:rPr>
           <w:b/>
           <w:bCs/>
+          <w:i w:val="0"/>
+          <w:iCs w:val="0"/>
           <w:noProof/>
           <w:color w:val="000000" w:themeColor="text1"/>
           <w:sz w:val="24"/>
           <w:szCs w:val="24"/>
         </w:rPr>
-        <w:t>rud</w:t>
-      </w:r>
-      <w:r>
-        <w:rPr>
-          <w:b/>
-          <w:bCs/>
-          <w:noProof/>
-          <w:color w:val="000000" w:themeColor="text1"/>
-          <w:sz w:val="24"/>
-          <w:szCs w:val="24"/>
-        </w:rPr>
-        <w:t xml:space="preserve"> Builder</w:t>
+        <w:t>Kuesioner</w:t>
       </w:r>
     </w:p>
     <w:tbl>
@@ -40163,12 +40080,10 @@
                 <w:rFonts w:cs="Times New Roman"/>
                 <w:b w:val="0"/>
                 <w:bCs w:val="0"/>
-                <w:i/>
-                <w:iCs/>
                 <w:szCs w:val="24"/>
                 <w:lang w:val="en-ID"/>
               </w:rPr>
-              <w:t>crud builder</w:t>
+              <w:t>kuesioner</w:t>
             </w:r>
             <w:r>
               <w:rPr>
@@ -40303,12 +40218,10 @@
                 <w:rFonts w:cs="Times New Roman"/>
                 <w:b w:val="0"/>
                 <w:bCs w:val="0"/>
-                <w:i/>
-                <w:iCs/>
                 <w:szCs w:val="24"/>
                 <w:lang w:val="en-ID"/>
               </w:rPr>
-              <w:t>crud</w:t>
+              <w:t>kuesioner</w:t>
             </w:r>
             <w:r>
               <w:rPr>
@@ -40392,12 +40305,10 @@
             <w:r>
               <w:rPr>
                 <w:rFonts w:cs="Times New Roman"/>
-                <w:i/>
-                <w:iCs/>
                 <w:szCs w:val="24"/>
                 <w:lang w:val="en-ID"/>
               </w:rPr>
-              <w:t>crud</w:t>
+              <w:t>kuesioner</w:t>
             </w:r>
             <w:r>
               <w:rPr>
@@ -40419,6 +40330,8 @@
         <w:rPr>
           <w:b/>
           <w:bCs/>
+          <w:i w:val="0"/>
+          <w:iCs w:val="0"/>
           <w:noProof/>
           <w:color w:val="000000" w:themeColor="text1"/>
           <w:sz w:val="24"/>
@@ -40580,7 +40493,31 @@
           <w:sz w:val="24"/>
           <w:szCs w:val="24"/>
         </w:rPr>
-        <w:t xml:space="preserve"> Scenario Use Case Page Builder</w:t>
+        <w:t xml:space="preserve"> Scenario Use Case</w:t>
+      </w:r>
+      <w:r>
+        <w:rPr>
+          <w:b/>
+          <w:bCs/>
+          <w:noProof/>
+          <w:color w:val="000000" w:themeColor="text1"/>
+          <w:sz w:val="24"/>
+          <w:szCs w:val="24"/>
+        </w:rPr>
+        <w:t xml:space="preserve"> </w:t>
+      </w:r>
+      <w:r>
+        <w:rPr>
+          <w:b/>
+          <w:bCs/>
+          <w:i w:val="0"/>
+          <w:iCs w:val="0"/>
+          <w:noProof/>
+          <w:color w:val="000000" w:themeColor="text1"/>
+          <w:sz w:val="24"/>
+          <w:szCs w:val="24"/>
+        </w:rPr>
+        <w:t>Konten</w:t>
       </w:r>
     </w:p>
     <w:tbl>
@@ -40697,19 +40634,7 @@
                 <w:szCs w:val="24"/>
                 <w:lang w:val="en-ID"/>
               </w:rPr>
-              <w:t>page</w:t>
-            </w:r>
-            <w:r>
-              <w:rPr>
-                <w:rFonts w:cs="Times New Roman"/>
-                <w:b w:val="0"/>
-                <w:bCs w:val="0"/>
-                <w:i/>
-                <w:iCs/>
-                <w:szCs w:val="24"/>
-                <w:lang w:val="en-ID"/>
-              </w:rPr>
-              <w:t xml:space="preserve"> builder</w:t>
+              <w:t>page builder</w:t>
             </w:r>
             <w:r>
               <w:rPr>
@@ -40791,170 +40716,31 @@
               </w:rPr>
               <w:t>Menampilkan sub menu</w:t>
             </w:r>
-          </w:p>
-        </w:tc>
-      </w:tr>
-      <w:tr>
-        <w:trPr>
-          <w:cnfStyle w:val="000000100000" w:firstRow="0" w:lastRow="0" w:firstColumn="0" w:lastColumn="0" w:oddVBand="0" w:evenVBand="0" w:oddHBand="1" w:evenHBand="0" w:firstRowFirstColumn="0" w:firstRowLastColumn="0" w:lastRowFirstColumn="0" w:lastRowLastColumn="0"/>
-          <w:jc w:val="center"/>
-        </w:trPr>
-        <w:tc>
-          <w:tcPr>
-            <w:cnfStyle w:val="001000000000" w:firstRow="0" w:lastRow="0" w:firstColumn="1" w:lastColumn="0" w:oddVBand="0" w:evenVBand="0" w:oddHBand="0" w:evenHBand="0" w:firstRowFirstColumn="0" w:firstRowLastColumn="0" w:lastRowFirstColumn="0" w:lastRowLastColumn="0"/>
-            <w:tcW w:w="3686" w:type="dxa"/>
-          </w:tcPr>
-          <w:p>
-            <w:pPr>
-              <w:pStyle w:val="ListParagraph"/>
-              <w:numPr>
-                <w:ilvl w:val="0"/>
-                <w:numId w:val="31"/>
-              </w:numPr>
-              <w:spacing w:line="276" w:lineRule="auto"/>
-              <w:ind w:left="313"/>
-              <w:rPr>
-                <w:rFonts w:cs="Times New Roman"/>
-                <w:b w:val="0"/>
-                <w:bCs w:val="0"/>
+            <w:r>
+              <w:rPr>
+                <w:rFonts w:cs="Times New Roman"/>
                 <w:szCs w:val="24"/>
                 <w:lang w:val="en-ID"/>
               </w:rPr>
-            </w:pPr>
-            <w:r>
-              <w:rPr>
-                <w:rFonts w:cs="Times New Roman"/>
-                <w:b w:val="0"/>
-                <w:bCs w:val="0"/>
-                <w:szCs w:val="24"/>
-                <w:lang w:val="en-ID"/>
-              </w:rPr>
-              <w:t xml:space="preserve">Memilih menu tambahkan </w:t>
-            </w:r>
-            <w:r>
-              <w:rPr>
-                <w:rFonts w:cs="Times New Roman"/>
-                <w:b w:val="0"/>
-                <w:bCs w:val="0"/>
+              <w:t xml:space="preserve"> </w:t>
+            </w:r>
+            <w:r>
+              <w:rPr>
+                <w:rFonts w:cs="Times New Roman"/>
                 <w:i/>
                 <w:iCs/>
                 <w:szCs w:val="24"/>
                 <w:lang w:val="en-ID"/>
               </w:rPr>
-              <w:t>page</w:t>
-            </w:r>
-            <w:r>
-              <w:rPr>
-                <w:rFonts w:cs="Times New Roman"/>
-                <w:b w:val="0"/>
-                <w:bCs w:val="0"/>
+              <w:t>welcome</w:t>
+            </w:r>
+            <w:r>
+              <w:rPr>
+                <w:rFonts w:cs="Times New Roman"/>
                 <w:szCs w:val="24"/>
                 <w:lang w:val="en-ID"/>
               </w:rPr>
-              <w:t xml:space="preserve"> baru</w:t>
-            </w:r>
-          </w:p>
-        </w:tc>
-        <w:tc>
-          <w:tcPr>
-            <w:tcW w:w="3541" w:type="dxa"/>
-          </w:tcPr>
-          <w:p>
-            <w:pPr>
-              <w:spacing w:line="276" w:lineRule="auto"/>
-              <w:cnfStyle w:val="000000100000" w:firstRow="0" w:lastRow="0" w:firstColumn="0" w:lastColumn="0" w:oddVBand="0" w:evenVBand="0" w:oddHBand="1" w:evenHBand="0" w:firstRowFirstColumn="0" w:firstRowLastColumn="0" w:lastRowFirstColumn="0" w:lastRowLastColumn="0"/>
-              <w:rPr>
-                <w:rFonts w:cs="Times New Roman"/>
-                <w:szCs w:val="24"/>
-                <w:lang w:val="en-ID"/>
-              </w:rPr>
-            </w:pPr>
-          </w:p>
-        </w:tc>
-      </w:tr>
-      <w:tr>
-        <w:trPr>
-          <w:jc w:val="center"/>
-        </w:trPr>
-        <w:tc>
-          <w:tcPr>
-            <w:cnfStyle w:val="001000000000" w:firstRow="0" w:lastRow="0" w:firstColumn="1" w:lastColumn="0" w:oddVBand="0" w:evenVBand="0" w:oddHBand="0" w:evenHBand="0" w:firstRowFirstColumn="0" w:firstRowLastColumn="0" w:lastRowFirstColumn="0" w:lastRowLastColumn="0"/>
-            <w:tcW w:w="3686" w:type="dxa"/>
-          </w:tcPr>
-          <w:p>
-            <w:pPr>
-              <w:spacing w:line="276" w:lineRule="auto"/>
-              <w:rPr>
-                <w:rFonts w:cs="Times New Roman"/>
-                <w:b w:val="0"/>
-                <w:bCs w:val="0"/>
-                <w:szCs w:val="24"/>
-                <w:lang w:val="en-ID"/>
-              </w:rPr>
-            </w:pPr>
-          </w:p>
-        </w:tc>
-        <w:tc>
-          <w:tcPr>
-            <w:tcW w:w="3541" w:type="dxa"/>
-          </w:tcPr>
-          <w:p>
-            <w:pPr>
-              <w:pStyle w:val="ListParagraph"/>
-              <w:numPr>
-                <w:ilvl w:val="0"/>
-                <w:numId w:val="31"/>
-              </w:numPr>
-              <w:spacing w:line="276" w:lineRule="auto"/>
-              <w:ind w:left="313"/>
-              <w:cnfStyle w:val="000000000000" w:firstRow="0" w:lastRow="0" w:firstColumn="0" w:lastColumn="0" w:oddVBand="0" w:evenVBand="0" w:oddHBand="0" w:evenHBand="0" w:firstRowFirstColumn="0" w:firstRowLastColumn="0" w:lastRowFirstColumn="0" w:lastRowLastColumn="0"/>
-              <w:rPr>
-                <w:rFonts w:cs="Times New Roman"/>
-                <w:szCs w:val="24"/>
-                <w:lang w:val="en-ID"/>
-              </w:rPr>
-            </w:pPr>
-            <w:r>
-              <w:rPr>
-                <w:rFonts w:cs="Times New Roman"/>
-                <w:szCs w:val="24"/>
-                <w:lang w:val="en-ID"/>
-              </w:rPr>
-              <w:t>Menampilkan form untuk me</w:t>
-            </w:r>
-            <w:r>
-              <w:rPr>
-                <w:rFonts w:cs="Times New Roman"/>
-                <w:szCs w:val="24"/>
-                <w:lang w:val="en-ID"/>
-              </w:rPr>
-              <w:t>mbuat</w:t>
-            </w:r>
-            <w:r>
-              <w:rPr>
-                <w:rFonts w:cs="Times New Roman"/>
-                <w:szCs w:val="24"/>
-                <w:lang w:val="en-ID"/>
-              </w:rPr>
-              <w:t xml:space="preserve"> </w:t>
-            </w:r>
-            <w:r>
-              <w:rPr>
-                <w:rFonts w:cs="Times New Roman"/>
-                <w:i/>
-                <w:iCs/>
-                <w:szCs w:val="24"/>
-                <w:lang w:val="en-ID"/>
-              </w:rPr>
-              <w:t>page</w:t>
-            </w:r>
-            <w:r>
-              <w:rPr>
-                <w:rFonts w:cs="Times New Roman"/>
-                <w:szCs w:val="24"/>
-                <w:lang w:val="en-ID"/>
-              </w:rPr>
-              <w:t xml:space="preserve"> baru</w:t>
+              <w:t>, halaman, dan file</w:t>
             </w:r>
           </w:p>
         </w:tc>
@@ -40968,6 +40754,8 @@
         <w:rPr>
           <w:b/>
           <w:bCs/>
+          <w:i w:val="0"/>
+          <w:iCs w:val="0"/>
           <w:noProof/>
           <w:color w:val="000000" w:themeColor="text1"/>
           <w:sz w:val="24"/>
@@ -41129,7 +40917,20 @@
           <w:sz w:val="24"/>
           <w:szCs w:val="24"/>
         </w:rPr>
-        <w:t xml:space="preserve"> Scenario Use Case form Builder</w:t>
+        <w:t xml:space="preserve"> Scenario Use Case </w:t>
+      </w:r>
+      <w:r>
+        <w:rPr>
+          <w:b/>
+          <w:bCs/>
+          <w:i w:val="0"/>
+          <w:iCs w:val="0"/>
+          <w:noProof/>
+          <w:color w:val="000000" w:themeColor="text1"/>
+          <w:sz w:val="24"/>
+          <w:szCs w:val="24"/>
+        </w:rPr>
+        <w:t>Pengguna</w:t>
       </w:r>
     </w:p>
     <w:tbl>
@@ -41241,34 +41042,10 @@
                 <w:rFonts w:cs="Times New Roman"/>
                 <w:b w:val="0"/>
                 <w:bCs w:val="0"/>
-                <w:i/>
-                <w:iCs/>
                 <w:szCs w:val="24"/>
                 <w:lang w:val="en-ID"/>
               </w:rPr>
-              <w:t>form</w:t>
-            </w:r>
-            <w:r>
-              <w:rPr>
-                <w:rFonts w:cs="Times New Roman"/>
-                <w:b w:val="0"/>
-                <w:bCs w:val="0"/>
-                <w:i/>
-                <w:iCs/>
-                <w:szCs w:val="24"/>
-                <w:lang w:val="en-ID"/>
-              </w:rPr>
-              <w:t xml:space="preserve"> builder</w:t>
-            </w:r>
-            <w:r>
-              <w:rPr>
-                <w:rFonts w:cs="Times New Roman"/>
-                <w:b w:val="0"/>
-                <w:bCs w:val="0"/>
-                <w:szCs w:val="24"/>
-                <w:lang w:val="en-ID"/>
-              </w:rPr>
-              <w:t xml:space="preserve"> pada sistem</w:t>
+              <w:t>pengguna</w:t>
             </w:r>
           </w:p>
         </w:tc>
@@ -41338,7 +41115,15 @@
                 <w:szCs w:val="24"/>
                 <w:lang w:val="en-ID"/>
               </w:rPr>
-              <w:t>Menampilkan sub menu</w:t>
+              <w:t xml:space="preserve">Menampilkan </w:t>
+            </w:r>
+            <w:r>
+              <w:rPr>
+                <w:rFonts w:cs="Times New Roman"/>
+                <w:szCs w:val="24"/>
+                <w:lang w:val="en-ID"/>
+              </w:rPr>
+              <w:t>daftar pengguna</w:t>
             </w:r>
           </w:p>
         </w:tc>
@@ -41378,8 +41163,20 @@
                 <w:szCs w:val="24"/>
                 <w:lang w:val="en-ID"/>
               </w:rPr>
-              <w:t>Memilih menu tambahkan baru</w:t>
-            </w:r>
+              <w:t>Memilih menu tambah</w:t>
+            </w:r>
+            <w:r>
+              <w:rPr>
+                <w:rFonts w:cs="Times New Roman"/>
+                <w:b w:val="0"/>
+                <w:bCs w:val="0"/>
+                <w:szCs w:val="24"/>
+                <w:lang w:val="en-ID"/>
+              </w:rPr>
+              <w:t xml:space="preserve"> pengguna</w:t>
+            </w:r>
+            <w:bookmarkStart w:id="86" w:name="_GoBack"/>
+            <w:bookmarkEnd w:id="86"/>
           </w:p>
         </w:tc>
         <w:tc>
@@ -41534,12 +41331,12 @@
         </w:trPr>
         <w:tc>
           <w:tcPr>
+            <w:cnfStyle w:val="001000000000" w:firstRow="0" w:lastRow="0" w:firstColumn="1" w:lastColumn="0" w:oddVBand="0" w:evenVBand="0" w:oddHBand="0" w:evenHBand="0" w:firstRowFirstColumn="0" w:firstRowLastColumn="0" w:lastRowFirstColumn="0" w:lastRowLastColumn="0"/>
             <w:tcW w:w="3686" w:type="dxa"/>
           </w:tcPr>
           <w:p>
             <w:pPr>
               <w:spacing w:line="276" w:lineRule="auto"/>
-              <w:cnfStyle w:val="001000000000" w:firstRow="0" w:lastRow="0" w:firstColumn="1" w:lastColumn="0" w:oddVBand="0" w:evenVBand="0" w:oddHBand="0" w:evenHBand="0" w:firstRowFirstColumn="0" w:firstRowLastColumn="0" w:lastRowFirstColumn="0" w:lastRowLastColumn="0"/>
               <w:rPr>
                 <w:rFonts w:cs="Times New Roman"/>
                 <w:b w:val="0"/>
@@ -41563,6 +41360,7 @@
               </w:numPr>
               <w:spacing w:line="276" w:lineRule="auto"/>
               <w:ind w:left="313"/>
+              <w:cnfStyle w:val="000000000000" w:firstRow="0" w:lastRow="0" w:firstColumn="0" w:lastColumn="0" w:oddVBand="0" w:evenVBand="0" w:oddHBand="0" w:evenHBand="0" w:firstRowFirstColumn="0" w:firstRowLastColumn="0" w:lastRowFirstColumn="0" w:lastRowLastColumn="0"/>
               <w:rPr>
                 <w:rFonts w:cs="Times New Roman"/>
                 <w:szCs w:val="24"/>
@@ -41621,8 +41419,6 @@
               </w:rPr>
               <w:t xml:space="preserve"> jenis</w:t>
             </w:r>
-            <w:bookmarkStart w:id="86" w:name="_GoBack"/>
-            <w:bookmarkEnd w:id="86"/>
             <w:r>
               <w:rPr>
                 <w:rFonts w:cs="Times New Roman"/>
@@ -46829,7 +46625,7 @@
 </file>
 
 <file path=customXml/itemProps1.xml><?xml version="1.0" encoding="utf-8"?>
-<ds:datastoreItem xmlns:ds="http://schemas.openxmlformats.org/officeDocument/2006/customXml" ds:itemID="{2B436D60-07B8-4FE5-BC4C-4ED2B259D2AB}">
+<ds:datastoreItem xmlns:ds="http://schemas.openxmlformats.org/officeDocument/2006/customXml" ds:itemID="{3A5292C4-46F3-47E4-AC3E-56A32CF7201C}">
   <ds:schemaRefs>
     <ds:schemaRef ds:uri="http://schemas.openxmlformats.org/officeDocument/2006/bibliography"/>
   </ds:schemaRefs>

</xml_diff>